<commit_message>
use case description 이유찬 파트 완료
</commit_message>
<xml_diff>
--- a/HW1/97153_Use case description.docx
+++ b/HW1/97153_Use case description.docx
@@ -119,11 +119,35 @@
       </w:pPr>
       <w:r>
         <w:rPr>
+          <w:rFonts w:asciiTheme="minorEastAsia" w:hAnsiTheme="minorEastAsia" w:cs="Malgun Gothic Semilight"/>
+          <w:sz w:val="18"/>
+          <w:szCs w:val="21"/>
+        </w:rPr>
+        <w:t xml:space="preserve">C035238 </w:t>
+      </w:r>
+      <w:r>
+        <w:rPr>
           <w:rFonts w:asciiTheme="minorEastAsia" w:hAnsiTheme="minorEastAsia" w:cs="Malgun Gothic Semilight" w:hint="eastAsia"/>
           <w:sz w:val="18"/>
           <w:szCs w:val="21"/>
         </w:rPr>
-        <w:t>양건</w:t>
+        <w:t>양</w:t>
+      </w:r>
+      <w:r>
+        <w:rPr>
+          <w:rFonts w:asciiTheme="minorEastAsia" w:hAnsiTheme="minorEastAsia" w:cs="Malgun Gothic Semilight"/>
+          <w:sz w:val="18"/>
+          <w:szCs w:val="21"/>
+        </w:rPr>
+        <w:t xml:space="preserve">   </w:t>
+      </w:r>
+      <w:r>
+        <w:rPr>
+          <w:rFonts w:asciiTheme="minorEastAsia" w:hAnsiTheme="minorEastAsia" w:cs="Malgun Gothic Semilight" w:hint="eastAsia"/>
+          <w:sz w:val="18"/>
+          <w:szCs w:val="21"/>
+        </w:rPr>
+        <w:t>건</w:t>
       </w:r>
     </w:p>
     <w:p>
@@ -140,17 +164,9 @@
         <w:rPr>
           <w:rFonts w:asciiTheme="minorEastAsia" w:hAnsiTheme="minorEastAsia" w:cs="Malgun Gothic Semilight"/>
           <w:sz w:val="18"/>
-          <w:szCs w:val="21"/>
-        </w:rPr>
-        <w:t xml:space="preserve">B911136 </w:t>
-      </w:r>
-      <w:r>
-        <w:rPr>
-          <w:rFonts w:asciiTheme="minorEastAsia" w:hAnsiTheme="minorEastAsia" w:cs="Malgun Gothic Semilight" w:hint="eastAsia"/>
-          <w:sz w:val="18"/>
-          <w:szCs w:val="21"/>
-        </w:rPr>
-        <w:t>이유찬</w:t>
+          <w:szCs w:val="18"/>
+        </w:rPr>
+        <w:t>B911136 이유찬</w:t>
       </w:r>
     </w:p>
     <w:p>
@@ -160,16 +176,16 @@
         <w:rPr>
           <w:rFonts w:asciiTheme="minorEastAsia" w:hAnsiTheme="minorEastAsia" w:cs="Malgun Gothic Semilight"/>
           <w:sz w:val="18"/>
-          <w:szCs w:val="21"/>
+          <w:szCs w:val="18"/>
         </w:rPr>
       </w:pPr>
       <w:r>
         <w:rPr>
-          <w:rFonts w:asciiTheme="minorEastAsia" w:hAnsiTheme="minorEastAsia" w:cs="Malgun Gothic Semilight" w:hint="eastAsia"/>
-          <w:sz w:val="18"/>
-          <w:szCs w:val="21"/>
-        </w:rPr>
-        <w:t>이예지</w:t>
+          <w:rFonts w:asciiTheme="minorEastAsia" w:hAnsiTheme="minorEastAsia" w:cs="Malgun Gothic Semilight"/>
+          <w:sz w:val="18"/>
+          <w:szCs w:val="18"/>
+        </w:rPr>
+        <w:t>C111128 이예지</w:t>
       </w:r>
     </w:p>
     <w:p>
@@ -182,6 +198,22 @@
           <w:szCs w:val="21"/>
         </w:rPr>
       </w:pPr>
+      <w:r>
+        <w:rPr>
+          <w:rFonts w:asciiTheme="minorEastAsia" w:hAnsiTheme="minorEastAsia" w:cs="Malgun Gothic Semilight" w:hint="eastAsia"/>
+          <w:sz w:val="18"/>
+          <w:szCs w:val="21"/>
+        </w:rPr>
+        <w:t xml:space="preserve"> </w:t>
+      </w:r>
+      <w:r>
+        <w:rPr>
+          <w:rFonts w:asciiTheme="minorEastAsia" w:hAnsiTheme="minorEastAsia" w:cs="Malgun Gothic Semilight"/>
+          <w:sz w:val="18"/>
+          <w:szCs w:val="21"/>
+        </w:rPr>
+        <w:t xml:space="preserve">C211197 </w:t>
+      </w:r>
       <w:r>
         <w:rPr>
           <w:rFonts w:asciiTheme="minorEastAsia" w:hAnsiTheme="minorEastAsia" w:cs="Malgun Gothic Semilight" w:hint="eastAsia"/>
@@ -219,10 +251,10 @@
       <w:r>
         <w:rPr>
           <w:rFonts w:hint="eastAsia"/>
-          <w:color w:val="FF0000"/>
+          <w:color w:val="000000"/>
           <w:szCs w:val="20"/>
         </w:rPr>
-        <w:t>N</w:t>
+        <w:t>29</w:t>
       </w:r>
       <w:r>
         <w:rPr>
@@ -293,6 +325,20 @@
           <w:szCs w:val="20"/>
         </w:rPr>
         <w:t>이를</w:t>
+      </w:r>
+      <w:r>
+        <w:rPr>
+          <w:rFonts w:hint="eastAsia"/>
+          <w:szCs w:val="20"/>
+        </w:rPr>
+        <w:t xml:space="preserve"> </w:t>
+      </w:r>
+      <w:r>
+        <w:rPr>
+          <w:rFonts w:hint="eastAsia"/>
+          <w:szCs w:val="20"/>
+        </w:rPr>
+        <w:t>균등히</w:t>
       </w:r>
       <w:r>
         <w:rPr>
@@ -459,6 +505,38 @@
           <w:szCs w:val="21"/>
         </w:rPr>
         <w:t xml:space="preserve"> </w:t>
+      </w:r>
+      <w:r>
+        <w:rPr>
+          <w:rFonts w:asciiTheme="minorEastAsia" w:hAnsiTheme="minorEastAsia" w:cs="Malgun Gothic Semilight" w:hint="eastAsia"/>
+          <w:sz w:val="18"/>
+          <w:szCs w:val="21"/>
+        </w:rPr>
+        <w:t xml:space="preserve">자전거 등록 / 등록된 자전거 조회 / 자전거 상세내용 보기 / 등록된 자전거 삭제 / 대여소 검색 / </w:t>
+      </w:r>
+      <w:r>
+        <w:rPr>
+          <w:rFonts w:asciiTheme="minorEastAsia" w:hAnsiTheme="minorEastAsia" w:cs="Malgun Gothic Semilight"/>
+          <w:sz w:val="18"/>
+          <w:szCs w:val="21"/>
+        </w:rPr>
+        <w:tab/>
+      </w:r>
+      <w:r>
+        <w:rPr>
+          <w:rFonts w:asciiTheme="minorEastAsia" w:hAnsiTheme="minorEastAsia" w:cs="Malgun Gothic Semilight"/>
+          <w:sz w:val="18"/>
+          <w:szCs w:val="21"/>
+        </w:rPr>
+        <w:tab/>
+      </w:r>
+      <w:r>
+        <w:rPr>
+          <w:rFonts w:asciiTheme="minorEastAsia" w:hAnsiTheme="minorEastAsia" w:cs="Malgun Gothic Semilight" w:hint="eastAsia"/>
+          <w:sz w:val="18"/>
+          <w:szCs w:val="21"/>
+        </w:rPr>
+        <w:t>대여소 상세 정보 조회 / 자전거 즉시 대여 / 자전거 예약 대기</w:t>
       </w:r>
     </w:p>
     <w:p>
@@ -536,18 +614,6 @@
         </w:rPr>
         <w:t>:</w:t>
       </w:r>
-    </w:p>
-    <w:p>
-      <w:pPr>
-        <w:pStyle w:val="a"/>
-        <w:numPr>
-          <w:ilvl w:val="0"/>
-          <w:numId w:val="0"/>
-        </w:numPr>
-        <w:rPr>
-          <w:szCs w:val="20"/>
-        </w:rPr>
-      </w:pPr>
     </w:p>
     <w:p>
       <w:pPr>
@@ -570,43 +636,208 @@
         </w:numPr>
         <w:ind w:left="361" w:hanging="360"/>
         <w:rPr>
-          <w:szCs w:val="20"/>
+          <w:color w:val="0000FF"/>
+          <w:sz w:val="18"/>
+          <w:szCs w:val="21"/>
         </w:rPr>
       </w:pPr>
       <w:r>
         <w:rPr>
           <w:rFonts w:hint="eastAsia"/>
-          <w:szCs w:val="20"/>
-        </w:rPr>
-        <w:t>&lt;</w:t>
-      </w:r>
-      <w:r>
-        <w:rPr>
-          <w:rFonts w:hint="eastAsia"/>
-          <w:szCs w:val="20"/>
-        </w:rPr>
-        <w:t>양건</w:t>
-      </w:r>
-      <w:r>
-        <w:rPr>
-          <w:rFonts w:hint="eastAsia"/>
-          <w:szCs w:val="20"/>
+          <w:color w:val="0000FF"/>
+          <w:sz w:val="18"/>
+          <w:szCs w:val="21"/>
+        </w:rPr>
+        <w:t xml:space="preserve">- </w:t>
+      </w:r>
+      <w:r>
+        <w:rPr>
+          <w:rFonts w:hint="eastAsia"/>
+          <w:color w:val="0000FF"/>
+          <w:sz w:val="18"/>
+          <w:szCs w:val="21"/>
+        </w:rPr>
+        <w:t>Use case description</w:t>
+      </w:r>
+      <w:r>
+        <w:rPr>
+          <w:rFonts w:hint="eastAsia"/>
+          <w:color w:val="0000FF"/>
+          <w:sz w:val="18"/>
+          <w:szCs w:val="21"/>
+        </w:rPr>
+        <w:t>에서</w:t>
+      </w:r>
+      <w:r>
+        <w:rPr>
+          <w:rFonts w:hint="eastAsia"/>
+          <w:color w:val="0000FF"/>
+          <w:sz w:val="18"/>
+          <w:szCs w:val="21"/>
         </w:rPr>
         <w:t xml:space="preserve"> </w:t>
       </w:r>
       <w:r>
         <w:rPr>
           <w:rFonts w:hint="eastAsia"/>
-          <w:szCs w:val="20"/>
-        </w:rPr>
-        <w:t>파트</w:t>
-      </w:r>
-      <w:r>
-        <w:rPr>
-          <w:rFonts w:hint="eastAsia"/>
-          <w:szCs w:val="20"/>
-        </w:rPr>
-        <w:t>&gt;</w:t>
+          <w:color w:val="0000FF"/>
+          <w:sz w:val="18"/>
+          <w:szCs w:val="21"/>
+        </w:rPr>
+        <w:t>시스템</w:t>
+      </w:r>
+      <w:r>
+        <w:rPr>
+          <w:rFonts w:hint="eastAsia"/>
+          <w:color w:val="0000FF"/>
+          <w:sz w:val="18"/>
+          <w:szCs w:val="21"/>
+        </w:rPr>
+        <w:t xml:space="preserve"> </w:t>
+      </w:r>
+      <w:r>
+        <w:rPr>
+          <w:rFonts w:hint="eastAsia"/>
+          <w:color w:val="0000FF"/>
+          <w:sz w:val="18"/>
+          <w:szCs w:val="21"/>
+        </w:rPr>
+        <w:t>내부</w:t>
+      </w:r>
+      <w:r>
+        <w:rPr>
+          <w:rFonts w:hint="eastAsia"/>
+          <w:color w:val="0000FF"/>
+          <w:sz w:val="18"/>
+          <w:szCs w:val="21"/>
+        </w:rPr>
+        <w:t xml:space="preserve"> </w:t>
+      </w:r>
+      <w:r>
+        <w:rPr>
+          <w:rFonts w:hint="eastAsia"/>
+          <w:color w:val="0000FF"/>
+          <w:sz w:val="18"/>
+          <w:szCs w:val="21"/>
+        </w:rPr>
+        <w:t>기능</w:t>
+      </w:r>
+      <w:r>
+        <w:rPr>
+          <w:rFonts w:hint="eastAsia"/>
+          <w:color w:val="0000FF"/>
+          <w:sz w:val="18"/>
+          <w:szCs w:val="21"/>
+        </w:rPr>
+        <w:t xml:space="preserve"> </w:t>
+      </w:r>
+      <w:r>
+        <w:rPr>
+          <w:rFonts w:hint="eastAsia"/>
+          <w:color w:val="0000FF"/>
+          <w:sz w:val="18"/>
+          <w:szCs w:val="21"/>
+        </w:rPr>
+        <w:t>서술하지</w:t>
+      </w:r>
+      <w:r>
+        <w:rPr>
+          <w:rFonts w:hint="eastAsia"/>
+          <w:color w:val="0000FF"/>
+          <w:sz w:val="18"/>
+          <w:szCs w:val="21"/>
+        </w:rPr>
+        <w:t xml:space="preserve"> </w:t>
+      </w:r>
+      <w:r>
+        <w:rPr>
+          <w:rFonts w:hint="eastAsia"/>
+          <w:color w:val="0000FF"/>
+          <w:sz w:val="18"/>
+          <w:szCs w:val="21"/>
+        </w:rPr>
+        <w:t>않도록</w:t>
+      </w:r>
+      <w:r>
+        <w:rPr>
+          <w:rFonts w:hint="eastAsia"/>
+          <w:color w:val="0000FF"/>
+          <w:sz w:val="18"/>
+          <w:szCs w:val="21"/>
+        </w:rPr>
+        <w:t xml:space="preserve"> </w:t>
+      </w:r>
+      <w:r>
+        <w:rPr>
+          <w:rFonts w:hint="eastAsia"/>
+          <w:color w:val="0000FF"/>
+          <w:sz w:val="18"/>
+          <w:szCs w:val="21"/>
+        </w:rPr>
+        <w:t>주의</w:t>
+      </w:r>
+      <w:r>
+        <w:rPr>
+          <w:rFonts w:hint="eastAsia"/>
+          <w:color w:val="0000FF"/>
+          <w:sz w:val="18"/>
+          <w:szCs w:val="21"/>
+        </w:rPr>
+        <w:t xml:space="preserve"> </w:t>
+      </w:r>
+      <w:r>
+        <w:rPr>
+          <w:rFonts w:hint="eastAsia"/>
+          <w:color w:val="0000FF"/>
+          <w:sz w:val="18"/>
+          <w:szCs w:val="21"/>
+        </w:rPr>
+        <w:t>바랍니다</w:t>
+      </w:r>
+      <w:r>
+        <w:rPr>
+          <w:rFonts w:hint="eastAsia"/>
+          <w:color w:val="0000FF"/>
+          <w:sz w:val="18"/>
+          <w:szCs w:val="21"/>
+        </w:rPr>
+        <w:t>. (</w:t>
+      </w:r>
+      <w:r>
+        <w:rPr>
+          <w:rFonts w:hint="eastAsia"/>
+          <w:color w:val="0000FF"/>
+          <w:sz w:val="18"/>
+          <w:szCs w:val="21"/>
+        </w:rPr>
+        <w:t>감점</w:t>
+      </w:r>
+      <w:r>
+        <w:rPr>
+          <w:rFonts w:hint="eastAsia"/>
+          <w:color w:val="0000FF"/>
+          <w:sz w:val="18"/>
+          <w:szCs w:val="21"/>
+        </w:rPr>
+        <w:t xml:space="preserve"> </w:t>
+      </w:r>
+      <w:r>
+        <w:rPr>
+          <w:rFonts w:hint="eastAsia"/>
+          <w:color w:val="0000FF"/>
+          <w:sz w:val="18"/>
+          <w:szCs w:val="21"/>
+        </w:rPr>
+        <w:t>사유</w:t>
+      </w:r>
+      <w:r>
+        <w:rPr>
+          <w:rFonts w:hint="eastAsia"/>
+          <w:color w:val="0000FF"/>
+          <w:sz w:val="18"/>
+          <w:szCs w:val="21"/>
+        </w:rPr>
+        <w:t>)</w:t>
       </w:r>
     </w:p>
     <w:p>
@@ -618,16 +849,110 @@
         </w:numPr>
         <w:ind w:left="361" w:hanging="360"/>
         <w:rPr>
-          <w:sz w:val="18"/>
-          <w:szCs w:val="18"/>
+          <w:rFonts w:hint="eastAsia"/>
+          <w:color w:val="0000FF"/>
+          <w:sz w:val="18"/>
+          <w:szCs w:val="21"/>
         </w:rPr>
       </w:pPr>
       <w:r>
         <w:rPr>
-          <w:sz w:val="18"/>
-          <w:szCs w:val="18"/>
-        </w:rPr>
-        <w:t>…</w:t>
+          <w:rFonts w:hint="eastAsia"/>
+          <w:color w:val="0000FF"/>
+          <w:sz w:val="18"/>
+          <w:szCs w:val="21"/>
+        </w:rPr>
+        <w:t xml:space="preserve">- </w:t>
+      </w:r>
+      <w:r>
+        <w:rPr>
+          <w:rFonts w:hint="eastAsia"/>
+          <w:color w:val="0000FF"/>
+          <w:sz w:val="18"/>
+          <w:szCs w:val="21"/>
+        </w:rPr>
+        <w:t>System</w:t>
+      </w:r>
+      <w:r>
+        <w:rPr>
+          <w:rFonts w:hint="eastAsia"/>
+          <w:color w:val="0000FF"/>
+          <w:sz w:val="18"/>
+          <w:szCs w:val="21"/>
+        </w:rPr>
+        <w:t xml:space="preserve"> Response</w:t>
+      </w:r>
+      <w:r>
+        <w:rPr>
+          <w:rFonts w:hint="eastAsia"/>
+          <w:color w:val="0000FF"/>
+          <w:sz w:val="18"/>
+          <w:szCs w:val="21"/>
+        </w:rPr>
+        <w:t>에서</w:t>
+      </w:r>
+      <w:r>
+        <w:rPr>
+          <w:rFonts w:hint="eastAsia"/>
+          <w:color w:val="0000FF"/>
+          <w:sz w:val="18"/>
+          <w:szCs w:val="21"/>
+        </w:rPr>
+        <w:t xml:space="preserve"> </w:t>
+      </w:r>
+      <w:r>
+        <w:rPr>
+          <w:rFonts w:hint="eastAsia"/>
+          <w:color w:val="0000FF"/>
+          <w:sz w:val="18"/>
+          <w:szCs w:val="21"/>
+        </w:rPr>
+        <w:t>정보</w:t>
+      </w:r>
+      <w:r>
+        <w:rPr>
+          <w:rFonts w:hint="eastAsia"/>
+          <w:color w:val="0000FF"/>
+          <w:sz w:val="18"/>
+          <w:szCs w:val="21"/>
+        </w:rPr>
+        <w:t xml:space="preserve"> </w:t>
+      </w:r>
+      <w:r>
+        <w:rPr>
+          <w:rFonts w:hint="eastAsia"/>
+          <w:color w:val="0000FF"/>
+          <w:sz w:val="18"/>
+          <w:szCs w:val="21"/>
+        </w:rPr>
+        <w:t>출력</w:t>
+      </w:r>
+      <w:r>
+        <w:rPr>
+          <w:rFonts w:hint="eastAsia"/>
+          <w:color w:val="0000FF"/>
+          <w:sz w:val="18"/>
+          <w:szCs w:val="21"/>
+        </w:rPr>
+        <w:t>이</w:t>
+      </w:r>
+      <w:r>
+        <w:rPr>
+          <w:rFonts w:hint="eastAsia"/>
+          <w:color w:val="0000FF"/>
+          <w:sz w:val="18"/>
+          <w:szCs w:val="21"/>
+        </w:rPr>
+        <w:t xml:space="preserve"> 1</w:t>
+      </w:r>
+      <w:r>
+        <w:rPr>
+          <w:rFonts w:hint="eastAsia"/>
+          <w:color w:val="0000FF"/>
+          <w:sz w:val="18"/>
+          <w:szCs w:val="21"/>
+        </w:rPr>
+        <w:t>순위</w:t>
       </w:r>
     </w:p>
     <w:p>
@@ -637,10 +962,8 @@
           <w:ilvl w:val="0"/>
           <w:numId w:val="0"/>
         </w:numPr>
-        <w:ind w:left="361" w:hanging="360"/>
-        <w:rPr>
-          <w:sz w:val="18"/>
-          <w:szCs w:val="18"/>
+        <w:rPr>
+          <w:szCs w:val="20"/>
         </w:rPr>
       </w:pPr>
     </w:p>
@@ -653,8 +976,249 @@
         </w:numPr>
         <w:ind w:left="361" w:hanging="360"/>
         <w:rPr>
-          <w:sz w:val="18"/>
-          <w:szCs w:val="18"/>
+          <w:szCs w:val="20"/>
+        </w:rPr>
+      </w:pPr>
+      <w:r>
+        <w:rPr>
+          <w:rFonts w:hint="eastAsia"/>
+          <w:szCs w:val="20"/>
+        </w:rPr>
+        <w:t>&lt;</w:t>
+      </w:r>
+      <w:r>
+        <w:rPr>
+          <w:rFonts w:hint="eastAsia"/>
+          <w:szCs w:val="20"/>
+        </w:rPr>
+        <w:t>양건</w:t>
+      </w:r>
+      <w:r>
+        <w:rPr>
+          <w:rFonts w:hint="eastAsia"/>
+          <w:szCs w:val="20"/>
+        </w:rPr>
+        <w:t xml:space="preserve"> </w:t>
+      </w:r>
+      <w:r>
+        <w:rPr>
+          <w:rFonts w:hint="eastAsia"/>
+          <w:szCs w:val="20"/>
+        </w:rPr>
+        <w:t>파트</w:t>
+      </w:r>
+      <w:r>
+        <w:rPr>
+          <w:rFonts w:hint="eastAsia"/>
+          <w:szCs w:val="20"/>
+        </w:rPr>
+        <w:t>&gt;</w:t>
+      </w:r>
+    </w:p>
+    <w:p>
+      <w:pPr>
+        <w:pStyle w:val="a"/>
+        <w:numPr>
+          <w:ilvl w:val="0"/>
+          <w:numId w:val="0"/>
+        </w:numPr>
+        <w:ind w:left="361" w:hanging="360"/>
+        <w:rPr>
+          <w:szCs w:val="20"/>
+        </w:rPr>
+      </w:pPr>
+    </w:p>
+    <w:tbl>
+      <w:tblPr>
+        <w:tblStyle w:val="ae"/>
+        <w:tblW w:w="0" w:type="auto"/>
+        <w:tblCellMar>
+          <w:top w:w="57" w:type="dxa"/>
+          <w:bottom w:w="57" w:type="dxa"/>
+        </w:tblCellMar>
+        <w:tblLook w:val="04A0" w:firstRow="1" w:lastRow="0" w:firstColumn="1" w:lastColumn="0" w:noHBand="0" w:noVBand="1"/>
+      </w:tblPr>
+      <w:tblGrid>
+        <w:gridCol w:w="4612"/>
+        <w:gridCol w:w="4612"/>
+      </w:tblGrid>
+      <w:tr>
+        <w:tc>
+          <w:tcPr>
+            <w:tcW w:w="4612" w:type="dxa"/>
+          </w:tcPr>
+          <w:p>
+            <w:pPr>
+              <w:pStyle w:val="a"/>
+              <w:numPr>
+                <w:ilvl w:val="0"/>
+                <w:numId w:val="0"/>
+              </w:numPr>
+              <w:jc w:val="center"/>
+              <w:rPr>
+                <w:szCs w:val="20"/>
+              </w:rPr>
+            </w:pPr>
+            <w:r>
+              <w:rPr>
+                <w:rFonts w:hint="eastAsia"/>
+                <w:szCs w:val="20"/>
+              </w:rPr>
+              <w:t>Actor Action</w:t>
+            </w:r>
+          </w:p>
+        </w:tc>
+        <w:tc>
+          <w:tcPr>
+            <w:tcW w:w="4612" w:type="dxa"/>
+          </w:tcPr>
+          <w:p>
+            <w:pPr>
+              <w:pStyle w:val="a"/>
+              <w:numPr>
+                <w:ilvl w:val="0"/>
+                <w:numId w:val="0"/>
+              </w:numPr>
+              <w:jc w:val="center"/>
+              <w:rPr>
+                <w:szCs w:val="20"/>
+              </w:rPr>
+            </w:pPr>
+            <w:r>
+              <w:rPr>
+                <w:rFonts w:hint="eastAsia"/>
+                <w:szCs w:val="20"/>
+              </w:rPr>
+              <w:t>System Response</w:t>
+            </w:r>
+          </w:p>
+        </w:tc>
+      </w:tr>
+      <w:tr>
+        <w:tc>
+          <w:tcPr>
+            <w:tcW w:w="4612" w:type="dxa"/>
+          </w:tcPr>
+          <w:p>
+            <w:pPr>
+              <w:pStyle w:val="a"/>
+              <w:numPr>
+                <w:ilvl w:val="0"/>
+                <w:numId w:val="0"/>
+              </w:numPr>
+              <w:rPr>
+                <w:sz w:val="18"/>
+                <w:szCs w:val="18"/>
+              </w:rPr>
+            </w:pPr>
+          </w:p>
+        </w:tc>
+        <w:tc>
+          <w:tcPr>
+            <w:tcW w:w="4612" w:type="dxa"/>
+          </w:tcPr>
+          <w:p>
+            <w:pPr>
+              <w:pStyle w:val="a"/>
+              <w:numPr>
+                <w:ilvl w:val="0"/>
+                <w:numId w:val="0"/>
+              </w:numPr>
+              <w:rPr>
+                <w:sz w:val="18"/>
+                <w:szCs w:val="18"/>
+              </w:rPr>
+            </w:pPr>
+          </w:p>
+        </w:tc>
+      </w:tr>
+      <w:tr>
+        <w:tc>
+          <w:tcPr>
+            <w:tcW w:w="4612" w:type="dxa"/>
+          </w:tcPr>
+          <w:p>
+            <w:pPr>
+              <w:pStyle w:val="a"/>
+              <w:numPr>
+                <w:ilvl w:val="0"/>
+                <w:numId w:val="0"/>
+              </w:numPr>
+              <w:rPr>
+                <w:sz w:val="18"/>
+                <w:szCs w:val="18"/>
+              </w:rPr>
+            </w:pPr>
+          </w:p>
+        </w:tc>
+        <w:tc>
+          <w:tcPr>
+            <w:tcW w:w="4612" w:type="dxa"/>
+          </w:tcPr>
+          <w:p>
+            <w:pPr>
+              <w:pStyle w:val="a"/>
+              <w:numPr>
+                <w:ilvl w:val="0"/>
+                <w:numId w:val="0"/>
+              </w:numPr>
+              <w:rPr>
+                <w:sz w:val="18"/>
+                <w:szCs w:val="18"/>
+              </w:rPr>
+            </w:pPr>
+          </w:p>
+        </w:tc>
+      </w:tr>
+      <w:tr>
+        <w:tc>
+          <w:tcPr>
+            <w:tcW w:w="4612" w:type="dxa"/>
+          </w:tcPr>
+          <w:p>
+            <w:pPr>
+              <w:pStyle w:val="a"/>
+              <w:numPr>
+                <w:ilvl w:val="0"/>
+                <w:numId w:val="0"/>
+              </w:numPr>
+              <w:rPr>
+                <w:sz w:val="18"/>
+                <w:szCs w:val="18"/>
+              </w:rPr>
+            </w:pPr>
+          </w:p>
+        </w:tc>
+        <w:tc>
+          <w:tcPr>
+            <w:tcW w:w="4612" w:type="dxa"/>
+          </w:tcPr>
+          <w:p>
+            <w:pPr>
+              <w:pStyle w:val="a"/>
+              <w:numPr>
+                <w:ilvl w:val="0"/>
+                <w:numId w:val="0"/>
+              </w:numPr>
+              <w:rPr>
+                <w:sz w:val="18"/>
+                <w:szCs w:val="18"/>
+              </w:rPr>
+            </w:pPr>
+          </w:p>
+        </w:tc>
+      </w:tr>
+    </w:tbl>
+    <w:p>
+      <w:pPr>
+        <w:pStyle w:val="a"/>
+        <w:numPr>
+          <w:ilvl w:val="0"/>
+          <w:numId w:val="0"/>
+        </w:numPr>
+        <w:ind w:left="361" w:hanging="360"/>
+        <w:rPr>
+          <w:szCs w:val="20"/>
         </w:rPr>
       </w:pPr>
     </w:p>
@@ -671,41 +1235,6 @@
           <w:szCs w:val="18"/>
         </w:rPr>
       </w:pPr>
-      <w:r>
-        <w:rPr>
-          <w:rFonts w:hint="eastAsia"/>
-          <w:szCs w:val="20"/>
-        </w:rPr>
-        <w:t>&lt;</w:t>
-      </w:r>
-      <w:r>
-        <w:rPr>
-          <w:rFonts w:hint="eastAsia"/>
-          <w:szCs w:val="20"/>
-        </w:rPr>
-        <w:t>이유찬</w:t>
-      </w:r>
-      <w:r>
-        <w:rPr>
-          <w:rFonts w:hint="eastAsia"/>
-          <w:szCs w:val="20"/>
-        </w:rPr>
-        <w:t xml:space="preserve"> </w:t>
-      </w:r>
-      <w:r>
-        <w:rPr>
-          <w:rFonts w:hint="eastAsia"/>
-          <w:szCs w:val="20"/>
-        </w:rPr>
-        <w:t>파트</w:t>
-      </w:r>
-      <w:r>
-        <w:rPr>
-          <w:rFonts w:hint="eastAsia"/>
-          <w:szCs w:val="20"/>
-        </w:rPr>
-        <w:t>&gt;</w:t>
-      </w:r>
     </w:p>
     <w:p>
       <w:pPr>
@@ -714,6 +1243,7 @@
           <w:ilvl w:val="0"/>
           <w:numId w:val="0"/>
         </w:numPr>
+        <w:ind w:left="361" w:hanging="360"/>
         <w:rPr>
           <w:sz w:val="18"/>
           <w:szCs w:val="18"/>
@@ -733,6 +1263,41 @@
           <w:szCs w:val="18"/>
         </w:rPr>
       </w:pPr>
+      <w:r>
+        <w:rPr>
+          <w:rFonts w:hint="eastAsia"/>
+          <w:szCs w:val="20"/>
+        </w:rPr>
+        <w:t>&lt;</w:t>
+      </w:r>
+      <w:r>
+        <w:rPr>
+          <w:rFonts w:hint="eastAsia"/>
+          <w:szCs w:val="20"/>
+        </w:rPr>
+        <w:t>이유찬</w:t>
+      </w:r>
+      <w:r>
+        <w:rPr>
+          <w:rFonts w:hint="eastAsia"/>
+          <w:szCs w:val="20"/>
+        </w:rPr>
+        <w:t xml:space="preserve"> </w:t>
+      </w:r>
+      <w:r>
+        <w:rPr>
+          <w:rFonts w:hint="eastAsia"/>
+          <w:szCs w:val="20"/>
+        </w:rPr>
+        <w:t>파트</w:t>
+      </w:r>
+      <w:r>
+        <w:rPr>
+          <w:rFonts w:hint="eastAsia"/>
+          <w:szCs w:val="20"/>
+        </w:rPr>
+        <w:t>&gt;</w:t>
+      </w:r>
     </w:p>
     <w:p>
       <w:pPr>
@@ -743,6 +1308,3097 @@
         </w:numPr>
         <w:ind w:left="361" w:hanging="360"/>
         <w:rPr>
+          <w:sz w:val="18"/>
+          <w:szCs w:val="18"/>
+        </w:rPr>
+      </w:pPr>
+      <w:r>
+        <w:rPr>
+          <w:rFonts w:hint="eastAsia"/>
+          <w:sz w:val="18"/>
+          <w:szCs w:val="18"/>
+        </w:rPr>
+        <w:t>자전거</w:t>
+      </w:r>
+      <w:r>
+        <w:rPr>
+          <w:rFonts w:hint="eastAsia"/>
+          <w:sz w:val="18"/>
+          <w:szCs w:val="18"/>
+        </w:rPr>
+        <w:t xml:space="preserve"> </w:t>
+      </w:r>
+      <w:r>
+        <w:rPr>
+          <w:rFonts w:hint="eastAsia"/>
+          <w:sz w:val="18"/>
+          <w:szCs w:val="18"/>
+        </w:rPr>
+        <w:t>등록</w:t>
+      </w:r>
+    </w:p>
+    <w:tbl>
+      <w:tblPr>
+        <w:tblStyle w:val="ae"/>
+        <w:tblW w:w="0" w:type="auto"/>
+        <w:tblCellMar>
+          <w:top w:w="57" w:type="dxa"/>
+          <w:bottom w:w="57" w:type="dxa"/>
+        </w:tblCellMar>
+        <w:tblLook w:val="04A0" w:firstRow="1" w:lastRow="0" w:firstColumn="1" w:lastColumn="0" w:noHBand="0" w:noVBand="1"/>
+      </w:tblPr>
+      <w:tblGrid>
+        <w:gridCol w:w="4612"/>
+        <w:gridCol w:w="4612"/>
+      </w:tblGrid>
+      <w:tr>
+        <w:tc>
+          <w:tcPr>
+            <w:tcW w:w="4612" w:type="dxa"/>
+          </w:tcPr>
+          <w:p>
+            <w:pPr>
+              <w:pStyle w:val="a"/>
+              <w:numPr>
+                <w:ilvl w:val="0"/>
+                <w:numId w:val="0"/>
+              </w:numPr>
+              <w:jc w:val="center"/>
+              <w:rPr>
+                <w:szCs w:val="20"/>
+              </w:rPr>
+            </w:pPr>
+            <w:r>
+              <w:rPr>
+                <w:rFonts w:hint="eastAsia"/>
+                <w:szCs w:val="20"/>
+              </w:rPr>
+              <w:t>Actor Action</w:t>
+            </w:r>
+          </w:p>
+        </w:tc>
+        <w:tc>
+          <w:tcPr>
+            <w:tcW w:w="4612" w:type="dxa"/>
+          </w:tcPr>
+          <w:p>
+            <w:pPr>
+              <w:pStyle w:val="a"/>
+              <w:numPr>
+                <w:ilvl w:val="0"/>
+                <w:numId w:val="0"/>
+              </w:numPr>
+              <w:jc w:val="center"/>
+              <w:rPr>
+                <w:szCs w:val="20"/>
+              </w:rPr>
+            </w:pPr>
+            <w:r>
+              <w:rPr>
+                <w:rFonts w:hint="eastAsia"/>
+                <w:szCs w:val="20"/>
+              </w:rPr>
+              <w:t>System Response</w:t>
+            </w:r>
+          </w:p>
+        </w:tc>
+      </w:tr>
+      <w:tr>
+        <w:tc>
+          <w:tcPr>
+            <w:tcW w:w="4612" w:type="dxa"/>
+          </w:tcPr>
+          <w:p>
+            <w:pPr>
+              <w:pStyle w:val="a"/>
+              <w:numPr>
+                <w:ilvl w:val="0"/>
+                <w:numId w:val="0"/>
+              </w:numPr>
+              <w:rPr>
+                <w:sz w:val="18"/>
+                <w:szCs w:val="18"/>
+              </w:rPr>
+            </w:pPr>
+          </w:p>
+        </w:tc>
+        <w:tc>
+          <w:tcPr>
+            <w:tcW w:w="4612" w:type="dxa"/>
+          </w:tcPr>
+          <w:p>
+            <w:pPr>
+              <w:pStyle w:val="a"/>
+              <w:numPr>
+                <w:ilvl w:val="0"/>
+                <w:numId w:val="0"/>
+              </w:numPr>
+              <w:rPr>
+                <w:sz w:val="18"/>
+                <w:szCs w:val="18"/>
+              </w:rPr>
+            </w:pPr>
+            <w:r>
+              <w:rPr>
+                <w:rFonts w:hint="eastAsia"/>
+                <w:sz w:val="18"/>
+                <w:szCs w:val="18"/>
+              </w:rPr>
+              <w:t xml:space="preserve">1. </w:t>
+            </w:r>
+            <w:r>
+              <w:rPr>
+                <w:rFonts w:hint="eastAsia"/>
+                <w:sz w:val="18"/>
+                <w:szCs w:val="18"/>
+              </w:rPr>
+              <w:t>자전거</w:t>
+            </w:r>
+            <w:r>
+              <w:rPr>
+                <w:rFonts w:hint="eastAsia"/>
+                <w:sz w:val="18"/>
+                <w:szCs w:val="18"/>
+              </w:rPr>
+              <w:t xml:space="preserve"> </w:t>
+            </w:r>
+            <w:r>
+              <w:rPr>
+                <w:rFonts w:hint="eastAsia"/>
+                <w:sz w:val="18"/>
+                <w:szCs w:val="18"/>
+              </w:rPr>
+              <w:t>정보</w:t>
+            </w:r>
+            <w:r>
+              <w:rPr>
+                <w:rFonts w:hint="eastAsia"/>
+                <w:sz w:val="18"/>
+                <w:szCs w:val="18"/>
+              </w:rPr>
+              <w:t xml:space="preserve"> </w:t>
+            </w:r>
+            <w:r>
+              <w:rPr>
+                <w:rFonts w:hint="eastAsia"/>
+                <w:sz w:val="18"/>
+                <w:szCs w:val="18"/>
+              </w:rPr>
+              <w:t>등록</w:t>
+            </w:r>
+            <w:r>
+              <w:rPr>
+                <w:rFonts w:hint="eastAsia"/>
+                <w:sz w:val="18"/>
+                <w:szCs w:val="18"/>
+              </w:rPr>
+              <w:t xml:space="preserve"> </w:t>
+            </w:r>
+            <w:r>
+              <w:rPr>
+                <w:rFonts w:hint="eastAsia"/>
+                <w:sz w:val="18"/>
+                <w:szCs w:val="18"/>
+              </w:rPr>
+              <w:t>화면</w:t>
+            </w:r>
+            <w:r>
+              <w:rPr>
+                <w:rFonts w:hint="eastAsia"/>
+                <w:sz w:val="18"/>
+                <w:szCs w:val="18"/>
+              </w:rPr>
+              <w:t xml:space="preserve"> </w:t>
+            </w:r>
+            <w:r>
+              <w:rPr>
+                <w:rFonts w:hint="eastAsia"/>
+                <w:sz w:val="18"/>
+                <w:szCs w:val="18"/>
+              </w:rPr>
+              <w:t>출력</w:t>
+            </w:r>
+          </w:p>
+        </w:tc>
+      </w:tr>
+      <w:tr>
+        <w:tc>
+          <w:tcPr>
+            <w:tcW w:w="4612" w:type="dxa"/>
+          </w:tcPr>
+          <w:p>
+            <w:pPr>
+              <w:pStyle w:val="a"/>
+              <w:numPr>
+                <w:ilvl w:val="0"/>
+                <w:numId w:val="0"/>
+              </w:numPr>
+              <w:rPr>
+                <w:sz w:val="18"/>
+                <w:szCs w:val="18"/>
+              </w:rPr>
+            </w:pPr>
+            <w:r>
+              <w:rPr>
+                <w:rFonts w:hint="eastAsia"/>
+                <w:sz w:val="18"/>
+                <w:szCs w:val="18"/>
+              </w:rPr>
+              <w:t xml:space="preserve">2. </w:t>
+            </w:r>
+            <w:r>
+              <w:rPr>
+                <w:rFonts w:hint="eastAsia"/>
+                <w:sz w:val="18"/>
+                <w:szCs w:val="18"/>
+              </w:rPr>
+              <w:t>관리자가</w:t>
+            </w:r>
+            <w:r>
+              <w:rPr>
+                <w:rFonts w:hint="eastAsia"/>
+                <w:sz w:val="18"/>
+                <w:szCs w:val="18"/>
+              </w:rPr>
+              <w:t xml:space="preserve"> </w:t>
+            </w:r>
+            <w:r>
+              <w:rPr>
+                <w:rFonts w:hint="eastAsia"/>
+                <w:sz w:val="18"/>
+                <w:szCs w:val="18"/>
+              </w:rPr>
+              <w:t>자전거</w:t>
+            </w:r>
+            <w:r>
+              <w:rPr>
+                <w:rFonts w:hint="eastAsia"/>
+                <w:sz w:val="18"/>
+                <w:szCs w:val="18"/>
+              </w:rPr>
+              <w:t xml:space="preserve"> </w:t>
+            </w:r>
+            <w:r>
+              <w:rPr>
+                <w:rFonts w:hint="eastAsia"/>
+                <w:sz w:val="18"/>
+                <w:szCs w:val="18"/>
+              </w:rPr>
+              <w:t>정보</w:t>
+            </w:r>
+            <w:r>
+              <w:rPr>
+                <w:rFonts w:hint="eastAsia"/>
+                <w:sz w:val="18"/>
+                <w:szCs w:val="18"/>
+              </w:rPr>
+              <w:t>(</w:t>
+            </w:r>
+            <w:r>
+              <w:rPr>
+                <w:rFonts w:hint="eastAsia"/>
+                <w:sz w:val="18"/>
+                <w:szCs w:val="18"/>
+              </w:rPr>
+              <w:t>자전거</w:t>
+            </w:r>
+            <w:r>
+              <w:rPr>
+                <w:rFonts w:hint="eastAsia"/>
+                <w:sz w:val="18"/>
+                <w:szCs w:val="18"/>
+              </w:rPr>
+              <w:t xml:space="preserve"> ID, </w:t>
+            </w:r>
+            <w:r>
+              <w:rPr>
+                <w:rFonts w:hint="eastAsia"/>
+                <w:sz w:val="18"/>
+                <w:szCs w:val="18"/>
+              </w:rPr>
+              <w:t>자전거</w:t>
+            </w:r>
+            <w:r>
+              <w:rPr>
+                <w:rFonts w:hint="eastAsia"/>
+                <w:sz w:val="18"/>
+                <w:szCs w:val="18"/>
+              </w:rPr>
+              <w:t xml:space="preserve"> </w:t>
+            </w:r>
+            <w:r>
+              <w:rPr>
+                <w:rFonts w:hint="eastAsia"/>
+                <w:sz w:val="18"/>
+                <w:szCs w:val="18"/>
+              </w:rPr>
+              <w:t>제품명</w:t>
+            </w:r>
+            <w:r>
+              <w:rPr>
+                <w:rFonts w:hint="eastAsia"/>
+                <w:sz w:val="18"/>
+                <w:szCs w:val="18"/>
+              </w:rPr>
+              <w:t xml:space="preserve">, </w:t>
+            </w:r>
+            <w:r>
+              <w:rPr>
+                <w:rFonts w:hint="eastAsia"/>
+                <w:sz w:val="18"/>
+                <w:szCs w:val="18"/>
+              </w:rPr>
+              <w:t>유형</w:t>
+            </w:r>
+            <w:r>
+              <w:rPr>
+                <w:rFonts w:hint="eastAsia"/>
+                <w:sz w:val="18"/>
+                <w:szCs w:val="18"/>
+              </w:rPr>
+              <w:t>(</w:t>
+            </w:r>
+            <w:r>
+              <w:rPr>
+                <w:rFonts w:hint="eastAsia"/>
+                <w:sz w:val="18"/>
+                <w:szCs w:val="18"/>
+              </w:rPr>
+              <w:t>일반</w:t>
+            </w:r>
+            <w:r>
+              <w:rPr>
+                <w:rFonts w:hint="eastAsia"/>
+                <w:sz w:val="18"/>
+                <w:szCs w:val="18"/>
+              </w:rPr>
+              <w:t>/</w:t>
+            </w:r>
+            <w:r>
+              <w:rPr>
+                <w:rFonts w:hint="eastAsia"/>
+                <w:sz w:val="18"/>
+                <w:szCs w:val="18"/>
+              </w:rPr>
+              <w:t>전기</w:t>
+            </w:r>
+            <w:r>
+              <w:rPr>
+                <w:rFonts w:hint="eastAsia"/>
+                <w:sz w:val="18"/>
+                <w:szCs w:val="18"/>
+              </w:rPr>
+              <w:t xml:space="preserve">), </w:t>
+            </w:r>
+            <w:r>
+              <w:rPr>
+                <w:rFonts w:hint="eastAsia"/>
+                <w:sz w:val="18"/>
+                <w:szCs w:val="18"/>
+              </w:rPr>
+              <w:t>소속</w:t>
+            </w:r>
+            <w:r>
+              <w:rPr>
+                <w:rFonts w:hint="eastAsia"/>
+                <w:sz w:val="18"/>
+                <w:szCs w:val="18"/>
+              </w:rPr>
+              <w:t xml:space="preserve"> </w:t>
+            </w:r>
+            <w:r>
+              <w:rPr>
+                <w:rFonts w:hint="eastAsia"/>
+                <w:sz w:val="18"/>
+                <w:szCs w:val="18"/>
+              </w:rPr>
+              <w:t>대여소</w:t>
+            </w:r>
+            <w:r>
+              <w:rPr>
+                <w:rFonts w:hint="eastAsia"/>
+                <w:sz w:val="18"/>
+                <w:szCs w:val="18"/>
+              </w:rPr>
+              <w:t xml:space="preserve">, </w:t>
+            </w:r>
+            <w:r>
+              <w:rPr>
+                <w:rFonts w:hint="eastAsia"/>
+                <w:sz w:val="18"/>
+                <w:szCs w:val="18"/>
+              </w:rPr>
+              <w:t>상태</w:t>
+            </w:r>
+            <w:r>
+              <w:rPr>
+                <w:rFonts w:hint="eastAsia"/>
+                <w:sz w:val="18"/>
+                <w:szCs w:val="18"/>
+              </w:rPr>
+              <w:t>(</w:t>
+            </w:r>
+            <w:r>
+              <w:rPr>
+                <w:rFonts w:hint="eastAsia"/>
+                <w:sz w:val="18"/>
+                <w:szCs w:val="18"/>
+              </w:rPr>
+              <w:t>사용</w:t>
+            </w:r>
+            <w:r>
+              <w:rPr>
+                <w:rFonts w:hint="eastAsia"/>
+                <w:sz w:val="18"/>
+                <w:szCs w:val="18"/>
+              </w:rPr>
+              <w:t xml:space="preserve"> </w:t>
+            </w:r>
+            <w:r>
+              <w:rPr>
+                <w:rFonts w:hint="eastAsia"/>
+                <w:sz w:val="18"/>
+                <w:szCs w:val="18"/>
+              </w:rPr>
+              <w:t>가능</w:t>
+            </w:r>
+            <w:r>
+              <w:rPr>
+                <w:rFonts w:hint="eastAsia"/>
+                <w:sz w:val="18"/>
+                <w:szCs w:val="18"/>
+              </w:rPr>
+              <w:t>/</w:t>
+            </w:r>
+            <w:r>
+              <w:rPr>
+                <w:rFonts w:hint="eastAsia"/>
+                <w:sz w:val="18"/>
+                <w:szCs w:val="18"/>
+              </w:rPr>
+              <w:t>수리</w:t>
+            </w:r>
+            <w:r>
+              <w:rPr>
+                <w:rFonts w:hint="eastAsia"/>
+                <w:sz w:val="18"/>
+                <w:szCs w:val="18"/>
+              </w:rPr>
+              <w:t xml:space="preserve"> </w:t>
+            </w:r>
+            <w:r>
+              <w:rPr>
+                <w:rFonts w:hint="eastAsia"/>
+                <w:sz w:val="18"/>
+                <w:szCs w:val="18"/>
+              </w:rPr>
+              <w:t>중</w:t>
+            </w:r>
+            <w:r>
+              <w:rPr>
+                <w:rFonts w:hint="eastAsia"/>
+                <w:sz w:val="18"/>
+                <w:szCs w:val="18"/>
+              </w:rPr>
+              <w:t xml:space="preserve">) </w:t>
+            </w:r>
+            <w:r>
+              <w:rPr>
+                <w:rFonts w:hint="eastAsia"/>
+                <w:sz w:val="18"/>
+                <w:szCs w:val="18"/>
+              </w:rPr>
+              <w:t>등</w:t>
+            </w:r>
+            <w:r>
+              <w:rPr>
+                <w:rFonts w:hint="eastAsia"/>
+                <w:sz w:val="18"/>
+                <w:szCs w:val="18"/>
+              </w:rPr>
+              <w:t xml:space="preserve">) </w:t>
+            </w:r>
+            <w:r>
+              <w:rPr>
+                <w:rFonts w:hint="eastAsia"/>
+                <w:sz w:val="18"/>
+                <w:szCs w:val="18"/>
+              </w:rPr>
+              <w:t>입력</w:t>
+            </w:r>
+            <w:r>
+              <w:rPr>
+                <w:rFonts w:hint="eastAsia"/>
+                <w:sz w:val="18"/>
+                <w:szCs w:val="18"/>
+              </w:rPr>
+              <w:t xml:space="preserve"> </w:t>
+            </w:r>
+            <w:r>
+              <w:rPr>
+                <w:rFonts w:hint="eastAsia"/>
+                <w:sz w:val="18"/>
+                <w:szCs w:val="18"/>
+              </w:rPr>
+              <w:t>후</w:t>
+            </w:r>
+            <w:r>
+              <w:rPr>
+                <w:rFonts w:hint="eastAsia"/>
+                <w:sz w:val="18"/>
+                <w:szCs w:val="18"/>
+              </w:rPr>
+              <w:t xml:space="preserve"> </w:t>
+            </w:r>
+            <w:r>
+              <w:rPr>
+                <w:rFonts w:hint="eastAsia"/>
+                <w:sz w:val="18"/>
+                <w:szCs w:val="18"/>
+              </w:rPr>
+              <w:t>등록</w:t>
+            </w:r>
+            <w:r>
+              <w:rPr>
+                <w:rFonts w:hint="eastAsia"/>
+                <w:sz w:val="18"/>
+                <w:szCs w:val="18"/>
+              </w:rPr>
+              <w:t xml:space="preserve"> </w:t>
+            </w:r>
+            <w:r>
+              <w:rPr>
+                <w:rFonts w:hint="eastAsia"/>
+                <w:sz w:val="18"/>
+                <w:szCs w:val="18"/>
+              </w:rPr>
+              <w:t>버튼</w:t>
+            </w:r>
+            <w:r>
+              <w:rPr>
+                <w:rFonts w:hint="eastAsia"/>
+                <w:sz w:val="18"/>
+                <w:szCs w:val="18"/>
+              </w:rPr>
+              <w:t xml:space="preserve"> </w:t>
+            </w:r>
+            <w:r>
+              <w:rPr>
+                <w:rFonts w:hint="eastAsia"/>
+                <w:sz w:val="18"/>
+                <w:szCs w:val="18"/>
+              </w:rPr>
+              <w:t>클릭</w:t>
+            </w:r>
+          </w:p>
+        </w:tc>
+        <w:tc>
+          <w:tcPr>
+            <w:tcW w:w="4612" w:type="dxa"/>
+          </w:tcPr>
+          <w:p>
+            <w:pPr>
+              <w:pStyle w:val="a"/>
+              <w:numPr>
+                <w:ilvl w:val="0"/>
+                <w:numId w:val="0"/>
+              </w:numPr>
+              <w:rPr>
+                <w:sz w:val="18"/>
+                <w:szCs w:val="18"/>
+              </w:rPr>
+            </w:pPr>
+          </w:p>
+        </w:tc>
+      </w:tr>
+      <w:tr>
+        <w:tc>
+          <w:tcPr>
+            <w:tcW w:w="4612" w:type="dxa"/>
+          </w:tcPr>
+          <w:p>
+            <w:pPr>
+              <w:pStyle w:val="a"/>
+              <w:numPr>
+                <w:ilvl w:val="0"/>
+                <w:numId w:val="0"/>
+              </w:numPr>
+              <w:rPr>
+                <w:sz w:val="18"/>
+                <w:szCs w:val="18"/>
+              </w:rPr>
+            </w:pPr>
+          </w:p>
+        </w:tc>
+        <w:tc>
+          <w:tcPr>
+            <w:tcW w:w="4612" w:type="dxa"/>
+          </w:tcPr>
+          <w:p>
+            <w:pPr>
+              <w:pStyle w:val="a"/>
+              <w:numPr>
+                <w:ilvl w:val="0"/>
+                <w:numId w:val="0"/>
+              </w:numPr>
+              <w:rPr>
+                <w:sz w:val="18"/>
+                <w:szCs w:val="18"/>
+              </w:rPr>
+            </w:pPr>
+            <w:r>
+              <w:rPr>
+                <w:rFonts w:hint="eastAsia"/>
+                <w:sz w:val="18"/>
+                <w:szCs w:val="18"/>
+              </w:rPr>
+              <w:t xml:space="preserve">3. </w:t>
+            </w:r>
+            <w:r>
+              <w:rPr>
+                <w:rFonts w:hint="eastAsia"/>
+                <w:sz w:val="18"/>
+                <w:szCs w:val="18"/>
+              </w:rPr>
+              <w:t>등록</w:t>
+            </w:r>
+            <w:r>
+              <w:rPr>
+                <w:rFonts w:hint="eastAsia"/>
+                <w:sz w:val="18"/>
+                <w:szCs w:val="18"/>
+              </w:rPr>
+              <w:t xml:space="preserve"> </w:t>
+            </w:r>
+            <w:r>
+              <w:rPr>
+                <w:rFonts w:hint="eastAsia"/>
+                <w:sz w:val="18"/>
+                <w:szCs w:val="18"/>
+              </w:rPr>
+              <w:t>여부</w:t>
+            </w:r>
+            <w:r>
+              <w:rPr>
+                <w:rFonts w:hint="eastAsia"/>
+                <w:sz w:val="18"/>
+                <w:szCs w:val="18"/>
+              </w:rPr>
+              <w:t xml:space="preserve"> </w:t>
+            </w:r>
+            <w:r>
+              <w:rPr>
+                <w:rFonts w:hint="eastAsia"/>
+                <w:sz w:val="18"/>
+                <w:szCs w:val="18"/>
+              </w:rPr>
+              <w:t>확인</w:t>
+            </w:r>
+            <w:r>
+              <w:rPr>
+                <w:rFonts w:hint="eastAsia"/>
+                <w:sz w:val="18"/>
+                <w:szCs w:val="18"/>
+              </w:rPr>
+              <w:t xml:space="preserve"> </w:t>
+            </w:r>
+            <w:r>
+              <w:rPr>
+                <w:rFonts w:hint="eastAsia"/>
+                <w:sz w:val="18"/>
+                <w:szCs w:val="18"/>
+              </w:rPr>
+              <w:t>메시지</w:t>
+            </w:r>
+            <w:r>
+              <w:rPr>
+                <w:rFonts w:hint="eastAsia"/>
+                <w:sz w:val="18"/>
+                <w:szCs w:val="18"/>
+              </w:rPr>
+              <w:t xml:space="preserve"> </w:t>
+            </w:r>
+            <w:r>
+              <w:rPr>
+                <w:rFonts w:hint="eastAsia"/>
+                <w:sz w:val="18"/>
+                <w:szCs w:val="18"/>
+              </w:rPr>
+              <w:t>출력</w:t>
+            </w:r>
+          </w:p>
+        </w:tc>
+      </w:tr>
+    </w:tbl>
+    <w:p>
+      <w:pPr>
+        <w:pStyle w:val="a"/>
+        <w:numPr>
+          <w:ilvl w:val="0"/>
+          <w:numId w:val="0"/>
+        </w:numPr>
+        <w:rPr>
+          <w:sz w:val="18"/>
+          <w:szCs w:val="18"/>
+        </w:rPr>
+      </w:pPr>
+    </w:p>
+    <w:p>
+      <w:pPr>
+        <w:pStyle w:val="a"/>
+        <w:numPr>
+          <w:ilvl w:val="0"/>
+          <w:numId w:val="0"/>
+        </w:numPr>
+        <w:rPr>
+          <w:sz w:val="18"/>
+          <w:szCs w:val="18"/>
+        </w:rPr>
+      </w:pPr>
+      <w:r>
+        <w:rPr>
+          <w:rFonts w:hint="eastAsia"/>
+          <w:sz w:val="18"/>
+          <w:szCs w:val="18"/>
+        </w:rPr>
+        <w:t>등록된</w:t>
+      </w:r>
+      <w:r>
+        <w:rPr>
+          <w:rFonts w:hint="eastAsia"/>
+          <w:sz w:val="18"/>
+          <w:szCs w:val="18"/>
+        </w:rPr>
+        <w:t xml:space="preserve"> </w:t>
+      </w:r>
+      <w:r>
+        <w:rPr>
+          <w:rFonts w:hint="eastAsia"/>
+          <w:sz w:val="18"/>
+          <w:szCs w:val="18"/>
+        </w:rPr>
+        <w:t>자전거</w:t>
+      </w:r>
+      <w:r>
+        <w:rPr>
+          <w:rFonts w:hint="eastAsia"/>
+          <w:sz w:val="18"/>
+          <w:szCs w:val="18"/>
+        </w:rPr>
+        <w:t xml:space="preserve"> </w:t>
+      </w:r>
+      <w:r>
+        <w:rPr>
+          <w:rFonts w:hint="eastAsia"/>
+          <w:sz w:val="18"/>
+          <w:szCs w:val="18"/>
+        </w:rPr>
+        <w:t>조회</w:t>
+      </w:r>
+    </w:p>
+    <w:tbl>
+      <w:tblPr>
+        <w:tblStyle w:val="ae"/>
+        <w:tblW w:w="0" w:type="auto"/>
+        <w:tblCellMar>
+          <w:top w:w="57" w:type="dxa"/>
+          <w:bottom w:w="57" w:type="dxa"/>
+        </w:tblCellMar>
+        <w:tblLook w:val="04A0" w:firstRow="1" w:lastRow="0" w:firstColumn="1" w:lastColumn="0" w:noHBand="0" w:noVBand="1"/>
+      </w:tblPr>
+      <w:tblGrid>
+        <w:gridCol w:w="4612"/>
+        <w:gridCol w:w="4612"/>
+      </w:tblGrid>
+      <w:tr>
+        <w:tc>
+          <w:tcPr>
+            <w:tcW w:w="4612" w:type="dxa"/>
+          </w:tcPr>
+          <w:p>
+            <w:pPr>
+              <w:pStyle w:val="a"/>
+              <w:numPr>
+                <w:ilvl w:val="0"/>
+                <w:numId w:val="0"/>
+              </w:numPr>
+              <w:jc w:val="center"/>
+              <w:rPr>
+                <w:sz w:val="18"/>
+                <w:szCs w:val="18"/>
+              </w:rPr>
+            </w:pPr>
+            <w:r>
+              <w:rPr>
+                <w:rFonts w:hint="eastAsia"/>
+                <w:szCs w:val="20"/>
+              </w:rPr>
+              <w:t>Actor Action</w:t>
+            </w:r>
+          </w:p>
+        </w:tc>
+        <w:tc>
+          <w:tcPr>
+            <w:tcW w:w="4612" w:type="dxa"/>
+          </w:tcPr>
+          <w:p>
+            <w:pPr>
+              <w:pStyle w:val="a"/>
+              <w:numPr>
+                <w:ilvl w:val="0"/>
+                <w:numId w:val="0"/>
+              </w:numPr>
+              <w:jc w:val="center"/>
+              <w:rPr>
+                <w:sz w:val="18"/>
+                <w:szCs w:val="18"/>
+              </w:rPr>
+            </w:pPr>
+            <w:r>
+              <w:rPr>
+                <w:rFonts w:hint="eastAsia"/>
+                <w:szCs w:val="20"/>
+              </w:rPr>
+              <w:t>System Response</w:t>
+            </w:r>
+          </w:p>
+        </w:tc>
+      </w:tr>
+      <w:tr>
+        <w:tc>
+          <w:tcPr>
+            <w:tcW w:w="4612" w:type="dxa"/>
+          </w:tcPr>
+          <w:p>
+            <w:pPr>
+              <w:pStyle w:val="a"/>
+              <w:numPr>
+                <w:ilvl w:val="0"/>
+                <w:numId w:val="0"/>
+              </w:numPr>
+              <w:rPr>
+                <w:sz w:val="18"/>
+                <w:szCs w:val="18"/>
+              </w:rPr>
+            </w:pPr>
+          </w:p>
+        </w:tc>
+        <w:tc>
+          <w:tcPr>
+            <w:tcW w:w="4612" w:type="dxa"/>
+          </w:tcPr>
+          <w:p>
+            <w:pPr>
+              <w:pStyle w:val="a"/>
+              <w:numPr>
+                <w:ilvl w:val="0"/>
+                <w:numId w:val="0"/>
+              </w:numPr>
+              <w:rPr>
+                <w:sz w:val="18"/>
+                <w:szCs w:val="18"/>
+              </w:rPr>
+            </w:pPr>
+            <w:r>
+              <w:rPr>
+                <w:rFonts w:hint="eastAsia"/>
+                <w:sz w:val="18"/>
+                <w:szCs w:val="18"/>
+              </w:rPr>
+              <w:t xml:space="preserve">1. </w:t>
+            </w:r>
+            <w:r>
+              <w:rPr>
+                <w:rFonts w:hint="eastAsia"/>
+                <w:sz w:val="18"/>
+                <w:szCs w:val="18"/>
+              </w:rPr>
+              <w:t>자전거</w:t>
+            </w:r>
+            <w:r>
+              <w:rPr>
+                <w:rFonts w:hint="eastAsia"/>
+                <w:sz w:val="18"/>
+                <w:szCs w:val="18"/>
+              </w:rPr>
+              <w:t xml:space="preserve"> </w:t>
+            </w:r>
+            <w:r>
+              <w:rPr>
+                <w:rFonts w:hint="eastAsia"/>
+                <w:sz w:val="18"/>
+                <w:szCs w:val="18"/>
+              </w:rPr>
+              <w:t>정보</w:t>
+            </w:r>
+            <w:r>
+              <w:rPr>
+                <w:rFonts w:hint="eastAsia"/>
+                <w:sz w:val="18"/>
+                <w:szCs w:val="18"/>
+              </w:rPr>
+              <w:t xml:space="preserve"> </w:t>
+            </w:r>
+            <w:r>
+              <w:rPr>
+                <w:rFonts w:hint="eastAsia"/>
+                <w:sz w:val="18"/>
+                <w:szCs w:val="18"/>
+              </w:rPr>
+              <w:t>등록</w:t>
+            </w:r>
+            <w:r>
+              <w:rPr>
+                <w:rFonts w:hint="eastAsia"/>
+                <w:sz w:val="18"/>
+                <w:szCs w:val="18"/>
+              </w:rPr>
+              <w:t xml:space="preserve"> </w:t>
+            </w:r>
+            <w:r>
+              <w:rPr>
+                <w:rFonts w:hint="eastAsia"/>
+                <w:sz w:val="18"/>
+                <w:szCs w:val="18"/>
+              </w:rPr>
+              <w:t>화면</w:t>
+            </w:r>
+            <w:r>
+              <w:rPr>
+                <w:rFonts w:hint="eastAsia"/>
+                <w:sz w:val="18"/>
+                <w:szCs w:val="18"/>
+              </w:rPr>
+              <w:t xml:space="preserve"> </w:t>
+            </w:r>
+            <w:r>
+              <w:rPr>
+                <w:rFonts w:hint="eastAsia"/>
+                <w:sz w:val="18"/>
+                <w:szCs w:val="18"/>
+              </w:rPr>
+              <w:t>출력</w:t>
+            </w:r>
+          </w:p>
+        </w:tc>
+      </w:tr>
+      <w:tr>
+        <w:tc>
+          <w:tcPr>
+            <w:tcW w:w="4612" w:type="dxa"/>
+          </w:tcPr>
+          <w:p>
+            <w:pPr>
+              <w:pStyle w:val="a"/>
+              <w:numPr>
+                <w:ilvl w:val="0"/>
+                <w:numId w:val="0"/>
+              </w:numPr>
+              <w:rPr>
+                <w:sz w:val="18"/>
+                <w:szCs w:val="18"/>
+              </w:rPr>
+            </w:pPr>
+            <w:r>
+              <w:rPr>
+                <w:rFonts w:hint="eastAsia"/>
+                <w:sz w:val="18"/>
+                <w:szCs w:val="18"/>
+              </w:rPr>
+              <w:lastRenderedPageBreak/>
+              <w:t xml:space="preserve">2. </w:t>
+            </w:r>
+            <w:r>
+              <w:rPr>
+                <w:rFonts w:hint="eastAsia"/>
+                <w:sz w:val="18"/>
+                <w:szCs w:val="18"/>
+              </w:rPr>
+              <w:t>관리자가</w:t>
+            </w:r>
+            <w:r>
+              <w:rPr>
+                <w:rFonts w:hint="eastAsia"/>
+                <w:sz w:val="18"/>
+                <w:szCs w:val="18"/>
+              </w:rPr>
+              <w:t xml:space="preserve"> </w:t>
+            </w:r>
+            <w:r>
+              <w:rPr>
+                <w:rFonts w:hint="eastAsia"/>
+                <w:sz w:val="18"/>
+                <w:szCs w:val="18"/>
+              </w:rPr>
+              <w:t>등록된</w:t>
+            </w:r>
+            <w:r>
+              <w:rPr>
+                <w:rFonts w:hint="eastAsia"/>
+                <w:sz w:val="18"/>
+                <w:szCs w:val="18"/>
+              </w:rPr>
+              <w:t xml:space="preserve"> </w:t>
+            </w:r>
+            <w:r>
+              <w:rPr>
+                <w:rFonts w:hint="eastAsia"/>
+                <w:sz w:val="18"/>
+                <w:szCs w:val="18"/>
+              </w:rPr>
+              <w:t>자전거</w:t>
+            </w:r>
+            <w:r>
+              <w:rPr>
+                <w:rFonts w:hint="eastAsia"/>
+                <w:sz w:val="18"/>
+                <w:szCs w:val="18"/>
+              </w:rPr>
+              <w:t xml:space="preserve"> </w:t>
+            </w:r>
+            <w:r>
+              <w:rPr>
+                <w:rFonts w:hint="eastAsia"/>
+                <w:sz w:val="18"/>
+                <w:szCs w:val="18"/>
+              </w:rPr>
+              <w:t>리스트</w:t>
+            </w:r>
+            <w:r>
+              <w:rPr>
+                <w:rFonts w:hint="eastAsia"/>
+                <w:sz w:val="18"/>
+                <w:szCs w:val="18"/>
+              </w:rPr>
+              <w:t xml:space="preserve"> </w:t>
+            </w:r>
+            <w:r>
+              <w:rPr>
+                <w:rFonts w:hint="eastAsia"/>
+                <w:sz w:val="18"/>
+                <w:szCs w:val="18"/>
+              </w:rPr>
+              <w:t>조회</w:t>
+            </w:r>
+          </w:p>
+        </w:tc>
+        <w:tc>
+          <w:tcPr>
+            <w:tcW w:w="4612" w:type="dxa"/>
+          </w:tcPr>
+          <w:p>
+            <w:pPr>
+              <w:pStyle w:val="a"/>
+              <w:numPr>
+                <w:ilvl w:val="0"/>
+                <w:numId w:val="0"/>
+              </w:numPr>
+              <w:rPr>
+                <w:sz w:val="18"/>
+                <w:szCs w:val="18"/>
+              </w:rPr>
+            </w:pPr>
+          </w:p>
+        </w:tc>
+      </w:tr>
+      <w:tr>
+        <w:tc>
+          <w:tcPr>
+            <w:tcW w:w="4612" w:type="dxa"/>
+          </w:tcPr>
+          <w:p>
+            <w:pPr>
+              <w:pStyle w:val="a"/>
+              <w:numPr>
+                <w:ilvl w:val="0"/>
+                <w:numId w:val="0"/>
+              </w:numPr>
+              <w:rPr>
+                <w:sz w:val="18"/>
+                <w:szCs w:val="18"/>
+              </w:rPr>
+            </w:pPr>
+          </w:p>
+        </w:tc>
+        <w:tc>
+          <w:tcPr>
+            <w:tcW w:w="4612" w:type="dxa"/>
+          </w:tcPr>
+          <w:p>
+            <w:pPr>
+              <w:pStyle w:val="a"/>
+              <w:numPr>
+                <w:ilvl w:val="0"/>
+                <w:numId w:val="0"/>
+              </w:numPr>
+              <w:rPr>
+                <w:sz w:val="18"/>
+                <w:szCs w:val="18"/>
+              </w:rPr>
+            </w:pPr>
+            <w:r>
+              <w:rPr>
+                <w:rFonts w:hint="eastAsia"/>
+                <w:sz w:val="18"/>
+                <w:szCs w:val="18"/>
+              </w:rPr>
+              <w:t xml:space="preserve">3. </w:t>
+            </w:r>
+            <w:r>
+              <w:rPr>
+                <w:rFonts w:hint="eastAsia"/>
+                <w:sz w:val="18"/>
+                <w:szCs w:val="18"/>
+              </w:rPr>
+              <w:t>등록된</w:t>
+            </w:r>
+            <w:r>
+              <w:rPr>
+                <w:rFonts w:hint="eastAsia"/>
+                <w:sz w:val="18"/>
+                <w:szCs w:val="18"/>
+              </w:rPr>
+              <w:t xml:space="preserve"> </w:t>
+            </w:r>
+            <w:r>
+              <w:rPr>
+                <w:rFonts w:hint="eastAsia"/>
+                <w:sz w:val="18"/>
+                <w:szCs w:val="18"/>
+              </w:rPr>
+              <w:t>자전거</w:t>
+            </w:r>
+            <w:r>
+              <w:rPr>
+                <w:rFonts w:hint="eastAsia"/>
+                <w:sz w:val="18"/>
+                <w:szCs w:val="18"/>
+              </w:rPr>
+              <w:t xml:space="preserve"> </w:t>
+            </w:r>
+            <w:r>
+              <w:rPr>
+                <w:rFonts w:hint="eastAsia"/>
+                <w:sz w:val="18"/>
+                <w:szCs w:val="18"/>
+              </w:rPr>
+              <w:t>리스트</w:t>
+            </w:r>
+            <w:r>
+              <w:rPr>
+                <w:rFonts w:hint="eastAsia"/>
+                <w:sz w:val="18"/>
+                <w:szCs w:val="18"/>
+              </w:rPr>
+              <w:t xml:space="preserve"> </w:t>
+            </w:r>
+            <w:r>
+              <w:rPr>
+                <w:rFonts w:hint="eastAsia"/>
+                <w:sz w:val="18"/>
+                <w:szCs w:val="18"/>
+              </w:rPr>
+              <w:t>출력</w:t>
+            </w:r>
+          </w:p>
+        </w:tc>
+      </w:tr>
+      <w:tr>
+        <w:tc>
+          <w:tcPr>
+            <w:tcW w:w="9224" w:type="dxa"/>
+            <w:gridSpan w:val="2"/>
+          </w:tcPr>
+          <w:p>
+            <w:pPr>
+              <w:pStyle w:val="a"/>
+              <w:numPr>
+                <w:ilvl w:val="0"/>
+                <w:numId w:val="0"/>
+              </w:numPr>
+              <w:ind w:left="361" w:hanging="360"/>
+              <w:rPr>
+                <w:sz w:val="18"/>
+                <w:szCs w:val="18"/>
+              </w:rPr>
+            </w:pPr>
+            <w:r>
+              <w:rPr>
+                <w:sz w:val="18"/>
+                <w:szCs w:val="18"/>
+              </w:rPr>
+              <w:t>Extensions</w:t>
+            </w:r>
+          </w:p>
+          <w:p>
+            <w:pPr>
+              <w:pStyle w:val="a"/>
+              <w:numPr>
+                <w:ilvl w:val="0"/>
+                <w:numId w:val="0"/>
+              </w:numPr>
+              <w:ind w:left="361" w:hanging="360"/>
+              <w:rPr>
+                <w:sz w:val="18"/>
+                <w:szCs w:val="18"/>
+              </w:rPr>
+            </w:pPr>
+            <w:r>
+              <w:rPr>
+                <w:rFonts w:hint="eastAsia"/>
+                <w:sz w:val="18"/>
+                <w:szCs w:val="18"/>
+              </w:rPr>
+              <w:t>3</w:t>
+            </w:r>
+            <w:r>
+              <w:rPr>
+                <w:rFonts w:hint="eastAsia"/>
+                <w:sz w:val="18"/>
+                <w:szCs w:val="18"/>
+              </w:rPr>
+              <w:t>단계</w:t>
+            </w:r>
+            <w:r>
+              <w:rPr>
+                <w:rFonts w:hint="eastAsia"/>
+                <w:sz w:val="18"/>
+                <w:szCs w:val="18"/>
+              </w:rPr>
+              <w:t xml:space="preserve"> </w:t>
+            </w:r>
+            <w:r>
+              <w:rPr>
+                <w:rFonts w:hint="eastAsia"/>
+                <w:sz w:val="18"/>
+                <w:szCs w:val="18"/>
+              </w:rPr>
+              <w:t>이후</w:t>
+            </w:r>
+            <w:r>
+              <w:rPr>
+                <w:rFonts w:hint="eastAsia"/>
+                <w:sz w:val="18"/>
+                <w:szCs w:val="18"/>
+              </w:rPr>
+              <w:t xml:space="preserve">, </w:t>
+            </w:r>
+            <w:r>
+              <w:rPr>
+                <w:rFonts w:hint="eastAsia"/>
+                <w:sz w:val="18"/>
+                <w:szCs w:val="18"/>
+              </w:rPr>
+              <w:t>관리자가</w:t>
+            </w:r>
+            <w:r>
+              <w:rPr>
+                <w:rFonts w:hint="eastAsia"/>
+                <w:sz w:val="18"/>
+                <w:szCs w:val="18"/>
+              </w:rPr>
+              <w:t xml:space="preserve"> </w:t>
+            </w:r>
+            <w:r>
+              <w:rPr>
+                <w:rFonts w:hint="eastAsia"/>
+                <w:sz w:val="18"/>
+                <w:szCs w:val="18"/>
+              </w:rPr>
+              <w:t>상세</w:t>
+            </w:r>
+            <w:r>
+              <w:rPr>
+                <w:rFonts w:hint="eastAsia"/>
+                <w:sz w:val="18"/>
+                <w:szCs w:val="18"/>
+              </w:rPr>
+              <w:t xml:space="preserve"> </w:t>
+            </w:r>
+            <w:r>
+              <w:rPr>
+                <w:rFonts w:hint="eastAsia"/>
+                <w:sz w:val="18"/>
+                <w:szCs w:val="18"/>
+              </w:rPr>
+              <w:t>내용</w:t>
+            </w:r>
+            <w:r>
+              <w:rPr>
+                <w:rFonts w:hint="eastAsia"/>
+                <w:sz w:val="18"/>
+                <w:szCs w:val="18"/>
+              </w:rPr>
+              <w:t xml:space="preserve"> </w:t>
+            </w:r>
+            <w:r>
+              <w:rPr>
+                <w:rFonts w:hint="eastAsia"/>
+                <w:sz w:val="18"/>
+                <w:szCs w:val="18"/>
+              </w:rPr>
+              <w:t>보기를</w:t>
+            </w:r>
+            <w:r>
+              <w:rPr>
+                <w:rFonts w:hint="eastAsia"/>
+                <w:sz w:val="18"/>
+                <w:szCs w:val="18"/>
+              </w:rPr>
+              <w:t xml:space="preserve"> </w:t>
+            </w:r>
+            <w:r>
+              <w:rPr>
+                <w:rFonts w:hint="eastAsia"/>
+                <w:sz w:val="18"/>
+                <w:szCs w:val="18"/>
+              </w:rPr>
+              <w:t>수행한다</w:t>
+            </w:r>
+            <w:r>
+              <w:rPr>
+                <w:rFonts w:hint="eastAsia"/>
+                <w:sz w:val="18"/>
+                <w:szCs w:val="18"/>
+              </w:rPr>
+              <w:t>.</w:t>
+            </w:r>
+          </w:p>
+          <w:p>
+            <w:pPr>
+              <w:pStyle w:val="a"/>
+              <w:numPr>
+                <w:ilvl w:val="0"/>
+                <w:numId w:val="0"/>
+              </w:numPr>
+              <w:rPr>
+                <w:sz w:val="18"/>
+                <w:szCs w:val="18"/>
+              </w:rPr>
+            </w:pPr>
+            <w:r>
+              <w:rPr>
+                <w:rFonts w:hint="eastAsia"/>
+                <w:sz w:val="18"/>
+                <w:szCs w:val="18"/>
+              </w:rPr>
+              <w:t>3</w:t>
+            </w:r>
+            <w:r>
+              <w:rPr>
+                <w:rFonts w:hint="eastAsia"/>
+                <w:sz w:val="18"/>
+                <w:szCs w:val="18"/>
+              </w:rPr>
+              <w:t>단계</w:t>
+            </w:r>
+            <w:r>
+              <w:rPr>
+                <w:rFonts w:hint="eastAsia"/>
+                <w:sz w:val="18"/>
+                <w:szCs w:val="18"/>
+              </w:rPr>
+              <w:t xml:space="preserve"> </w:t>
+            </w:r>
+            <w:r>
+              <w:rPr>
+                <w:rFonts w:hint="eastAsia"/>
+                <w:sz w:val="18"/>
+                <w:szCs w:val="18"/>
+              </w:rPr>
+              <w:t>이후</w:t>
+            </w:r>
+            <w:r>
+              <w:rPr>
+                <w:rFonts w:hint="eastAsia"/>
+                <w:sz w:val="18"/>
+                <w:szCs w:val="18"/>
+              </w:rPr>
+              <w:t xml:space="preserve">, </w:t>
+            </w:r>
+            <w:r>
+              <w:rPr>
+                <w:rFonts w:hint="eastAsia"/>
+                <w:sz w:val="18"/>
+                <w:szCs w:val="18"/>
+              </w:rPr>
+              <w:t>관리자가</w:t>
+            </w:r>
+            <w:r>
+              <w:rPr>
+                <w:rFonts w:hint="eastAsia"/>
+                <w:sz w:val="18"/>
+                <w:szCs w:val="18"/>
+              </w:rPr>
+              <w:t xml:space="preserve"> </w:t>
+            </w:r>
+            <w:r>
+              <w:rPr>
+                <w:rFonts w:hint="eastAsia"/>
+                <w:sz w:val="18"/>
+                <w:szCs w:val="18"/>
+              </w:rPr>
+              <w:t>등록된</w:t>
+            </w:r>
+            <w:r>
+              <w:rPr>
+                <w:rFonts w:hint="eastAsia"/>
+                <w:sz w:val="18"/>
+                <w:szCs w:val="18"/>
+              </w:rPr>
+              <w:t xml:space="preserve"> </w:t>
+            </w:r>
+            <w:r>
+              <w:rPr>
+                <w:rFonts w:hint="eastAsia"/>
+                <w:sz w:val="18"/>
+                <w:szCs w:val="18"/>
+              </w:rPr>
+              <w:t>자전거</w:t>
+            </w:r>
+            <w:r>
+              <w:rPr>
+                <w:rFonts w:hint="eastAsia"/>
+                <w:sz w:val="18"/>
+                <w:szCs w:val="18"/>
+              </w:rPr>
+              <w:t xml:space="preserve"> </w:t>
+            </w:r>
+            <w:r>
+              <w:rPr>
+                <w:rFonts w:hint="eastAsia"/>
+                <w:sz w:val="18"/>
+                <w:szCs w:val="18"/>
+              </w:rPr>
+              <w:t>삭제를</w:t>
+            </w:r>
+            <w:r>
+              <w:rPr>
+                <w:rFonts w:hint="eastAsia"/>
+                <w:sz w:val="18"/>
+                <w:szCs w:val="18"/>
+              </w:rPr>
+              <w:t xml:space="preserve"> </w:t>
+            </w:r>
+            <w:r>
+              <w:rPr>
+                <w:rFonts w:hint="eastAsia"/>
+                <w:sz w:val="18"/>
+                <w:szCs w:val="18"/>
+              </w:rPr>
+              <w:t>수행한다</w:t>
+            </w:r>
+            <w:r>
+              <w:rPr>
+                <w:rFonts w:hint="eastAsia"/>
+                <w:sz w:val="18"/>
+                <w:szCs w:val="18"/>
+              </w:rPr>
+              <w:t>.</w:t>
+            </w:r>
+          </w:p>
+        </w:tc>
+      </w:tr>
+    </w:tbl>
+    <w:p>
+      <w:pPr>
+        <w:pStyle w:val="a"/>
+        <w:numPr>
+          <w:ilvl w:val="0"/>
+          <w:numId w:val="0"/>
+        </w:numPr>
+        <w:rPr>
+          <w:sz w:val="18"/>
+          <w:szCs w:val="18"/>
+        </w:rPr>
+      </w:pPr>
+    </w:p>
+    <w:p>
+      <w:pPr>
+        <w:pStyle w:val="a"/>
+        <w:numPr>
+          <w:ilvl w:val="0"/>
+          <w:numId w:val="0"/>
+        </w:numPr>
+        <w:rPr>
+          <w:sz w:val="18"/>
+          <w:szCs w:val="18"/>
+        </w:rPr>
+      </w:pPr>
+      <w:r>
+        <w:rPr>
+          <w:rFonts w:hint="eastAsia"/>
+          <w:sz w:val="18"/>
+          <w:szCs w:val="18"/>
+        </w:rPr>
+        <w:t>대여소</w:t>
+      </w:r>
+      <w:r>
+        <w:rPr>
+          <w:rFonts w:hint="eastAsia"/>
+          <w:sz w:val="18"/>
+          <w:szCs w:val="18"/>
+        </w:rPr>
+        <w:t xml:space="preserve"> </w:t>
+      </w:r>
+      <w:r>
+        <w:rPr>
+          <w:rFonts w:hint="eastAsia"/>
+          <w:sz w:val="18"/>
+          <w:szCs w:val="18"/>
+        </w:rPr>
+        <w:t>검색</w:t>
+      </w:r>
+    </w:p>
+    <w:tbl>
+      <w:tblPr>
+        <w:tblStyle w:val="ae"/>
+        <w:tblW w:w="0" w:type="auto"/>
+        <w:tblCellMar>
+          <w:top w:w="57" w:type="dxa"/>
+          <w:bottom w:w="57" w:type="dxa"/>
+        </w:tblCellMar>
+        <w:tblLook w:val="04A0" w:firstRow="1" w:lastRow="0" w:firstColumn="1" w:lastColumn="0" w:noHBand="0" w:noVBand="1"/>
+      </w:tblPr>
+      <w:tblGrid>
+        <w:gridCol w:w="4612"/>
+        <w:gridCol w:w="4612"/>
+      </w:tblGrid>
+      <w:tr>
+        <w:tc>
+          <w:tcPr>
+            <w:tcW w:w="4612" w:type="dxa"/>
+          </w:tcPr>
+          <w:p>
+            <w:pPr>
+              <w:pStyle w:val="a"/>
+              <w:numPr>
+                <w:ilvl w:val="0"/>
+                <w:numId w:val="0"/>
+              </w:numPr>
+              <w:jc w:val="center"/>
+              <w:rPr>
+                <w:sz w:val="18"/>
+                <w:szCs w:val="18"/>
+              </w:rPr>
+            </w:pPr>
+            <w:r>
+              <w:rPr>
+                <w:rFonts w:hint="eastAsia"/>
+                <w:szCs w:val="20"/>
+              </w:rPr>
+              <w:t>Actor Action</w:t>
+            </w:r>
+          </w:p>
+        </w:tc>
+        <w:tc>
+          <w:tcPr>
+            <w:tcW w:w="4612" w:type="dxa"/>
+          </w:tcPr>
+          <w:p>
+            <w:pPr>
+              <w:pStyle w:val="a"/>
+              <w:numPr>
+                <w:ilvl w:val="0"/>
+                <w:numId w:val="0"/>
+              </w:numPr>
+              <w:jc w:val="center"/>
+              <w:rPr>
+                <w:sz w:val="18"/>
+                <w:szCs w:val="18"/>
+              </w:rPr>
+            </w:pPr>
+            <w:r>
+              <w:rPr>
+                <w:rFonts w:hint="eastAsia"/>
+                <w:szCs w:val="20"/>
+              </w:rPr>
+              <w:t>System Response</w:t>
+            </w:r>
+          </w:p>
+        </w:tc>
+      </w:tr>
+      <w:tr>
+        <w:tc>
+          <w:tcPr>
+            <w:tcW w:w="4612" w:type="dxa"/>
+          </w:tcPr>
+          <w:p>
+            <w:pPr>
+              <w:pStyle w:val="a"/>
+              <w:numPr>
+                <w:ilvl w:val="0"/>
+                <w:numId w:val="0"/>
+              </w:numPr>
+              <w:rPr>
+                <w:sz w:val="18"/>
+                <w:szCs w:val="18"/>
+              </w:rPr>
+            </w:pPr>
+          </w:p>
+        </w:tc>
+        <w:tc>
+          <w:tcPr>
+            <w:tcW w:w="4612" w:type="dxa"/>
+          </w:tcPr>
+          <w:p>
+            <w:pPr>
+              <w:pStyle w:val="a"/>
+              <w:numPr>
+                <w:ilvl w:val="0"/>
+                <w:numId w:val="0"/>
+              </w:numPr>
+              <w:rPr>
+                <w:sz w:val="18"/>
+                <w:szCs w:val="18"/>
+              </w:rPr>
+            </w:pPr>
+            <w:r>
+              <w:rPr>
+                <w:rFonts w:hint="eastAsia"/>
+                <w:sz w:val="18"/>
+                <w:szCs w:val="18"/>
+              </w:rPr>
+              <w:t xml:space="preserve">1. </w:t>
+            </w:r>
+            <w:r>
+              <w:rPr>
+                <w:rFonts w:hint="eastAsia"/>
+                <w:sz w:val="18"/>
+                <w:szCs w:val="18"/>
+              </w:rPr>
+              <w:t>모든</w:t>
+            </w:r>
+            <w:r>
+              <w:rPr>
+                <w:rFonts w:hint="eastAsia"/>
+                <w:sz w:val="18"/>
+                <w:szCs w:val="18"/>
+              </w:rPr>
+              <w:t xml:space="preserve"> </w:t>
+            </w:r>
+            <w:r>
+              <w:rPr>
+                <w:rFonts w:hint="eastAsia"/>
+                <w:sz w:val="18"/>
+                <w:szCs w:val="18"/>
+              </w:rPr>
+              <w:t>대여소</w:t>
+            </w:r>
+            <w:r>
+              <w:rPr>
+                <w:rFonts w:hint="eastAsia"/>
+                <w:sz w:val="18"/>
+                <w:szCs w:val="18"/>
+              </w:rPr>
+              <w:t xml:space="preserve"> </w:t>
+            </w:r>
+            <w:r>
+              <w:rPr>
+                <w:rFonts w:hint="eastAsia"/>
+                <w:sz w:val="18"/>
+                <w:szCs w:val="18"/>
+              </w:rPr>
+              <w:t>리스트</w:t>
+            </w:r>
+            <w:r>
+              <w:rPr>
+                <w:rFonts w:hint="eastAsia"/>
+                <w:sz w:val="18"/>
+                <w:szCs w:val="18"/>
+              </w:rPr>
+              <w:t xml:space="preserve"> </w:t>
+            </w:r>
+            <w:r>
+              <w:rPr>
+                <w:rFonts w:hint="eastAsia"/>
+                <w:sz w:val="18"/>
+                <w:szCs w:val="18"/>
+              </w:rPr>
+              <w:t>출력</w:t>
+            </w:r>
+          </w:p>
+        </w:tc>
+      </w:tr>
+      <w:tr>
+        <w:tc>
+          <w:tcPr>
+            <w:tcW w:w="4612" w:type="dxa"/>
+          </w:tcPr>
+          <w:p>
+            <w:pPr>
+              <w:pStyle w:val="a"/>
+              <w:numPr>
+                <w:ilvl w:val="0"/>
+                <w:numId w:val="0"/>
+              </w:numPr>
+              <w:rPr>
+                <w:sz w:val="18"/>
+                <w:szCs w:val="18"/>
+              </w:rPr>
+            </w:pPr>
+            <w:r>
+              <w:rPr>
+                <w:rFonts w:hint="eastAsia"/>
+                <w:sz w:val="18"/>
+                <w:szCs w:val="18"/>
+              </w:rPr>
+              <w:t xml:space="preserve">2. </w:t>
+            </w:r>
+            <w:r>
+              <w:rPr>
+                <w:rFonts w:hint="eastAsia"/>
+                <w:sz w:val="18"/>
+                <w:szCs w:val="18"/>
+              </w:rPr>
+              <w:t>회원이</w:t>
+            </w:r>
+            <w:r>
+              <w:rPr>
+                <w:rFonts w:hint="eastAsia"/>
+                <w:sz w:val="18"/>
+                <w:szCs w:val="18"/>
+              </w:rPr>
+              <w:t xml:space="preserve"> </w:t>
+            </w:r>
+            <w:r>
+              <w:rPr>
+                <w:rFonts w:hint="eastAsia"/>
+                <w:sz w:val="18"/>
+                <w:szCs w:val="18"/>
+              </w:rPr>
+              <w:t>대여소</w:t>
+            </w:r>
+            <w:r>
+              <w:rPr>
+                <w:rFonts w:hint="eastAsia"/>
+                <w:sz w:val="18"/>
+                <w:szCs w:val="18"/>
+              </w:rPr>
+              <w:t xml:space="preserve"> </w:t>
+            </w:r>
+            <w:r>
+              <w:rPr>
+                <w:rFonts w:hint="eastAsia"/>
+                <w:sz w:val="18"/>
+                <w:szCs w:val="18"/>
+              </w:rPr>
+              <w:t>이름</w:t>
+            </w:r>
+            <w:r>
+              <w:rPr>
+                <w:rFonts w:hint="eastAsia"/>
+                <w:sz w:val="18"/>
+                <w:szCs w:val="18"/>
+              </w:rPr>
+              <w:t xml:space="preserve"> </w:t>
+            </w:r>
+            <w:r>
+              <w:rPr>
+                <w:rFonts w:hint="eastAsia"/>
+                <w:sz w:val="18"/>
+                <w:szCs w:val="18"/>
+              </w:rPr>
+              <w:t>입력</w:t>
+            </w:r>
+            <w:r>
+              <w:rPr>
+                <w:rFonts w:hint="eastAsia"/>
+                <w:sz w:val="18"/>
+                <w:szCs w:val="18"/>
+              </w:rPr>
+              <w:t xml:space="preserve"> </w:t>
+            </w:r>
+            <w:r>
+              <w:rPr>
+                <w:rFonts w:hint="eastAsia"/>
+                <w:sz w:val="18"/>
+                <w:szCs w:val="18"/>
+              </w:rPr>
+              <w:t>및</w:t>
+            </w:r>
+            <w:r>
+              <w:rPr>
+                <w:rFonts w:hint="eastAsia"/>
+                <w:sz w:val="18"/>
+                <w:szCs w:val="18"/>
+              </w:rPr>
+              <w:t xml:space="preserve"> </w:t>
+            </w:r>
+            <w:r>
+              <w:rPr>
+                <w:rFonts w:hint="eastAsia"/>
+                <w:sz w:val="18"/>
+                <w:szCs w:val="18"/>
+              </w:rPr>
+              <w:t>검색</w:t>
+            </w:r>
+          </w:p>
+        </w:tc>
+        <w:tc>
+          <w:tcPr>
+            <w:tcW w:w="4612" w:type="dxa"/>
+          </w:tcPr>
+          <w:p>
+            <w:pPr>
+              <w:pStyle w:val="a"/>
+              <w:numPr>
+                <w:ilvl w:val="0"/>
+                <w:numId w:val="0"/>
+              </w:numPr>
+              <w:rPr>
+                <w:sz w:val="18"/>
+                <w:szCs w:val="18"/>
+              </w:rPr>
+            </w:pPr>
+          </w:p>
+        </w:tc>
+      </w:tr>
+      <w:tr>
+        <w:tc>
+          <w:tcPr>
+            <w:tcW w:w="4612" w:type="dxa"/>
+          </w:tcPr>
+          <w:p>
+            <w:pPr>
+              <w:pStyle w:val="a"/>
+              <w:numPr>
+                <w:ilvl w:val="0"/>
+                <w:numId w:val="0"/>
+              </w:numPr>
+              <w:rPr>
+                <w:sz w:val="18"/>
+                <w:szCs w:val="18"/>
+              </w:rPr>
+            </w:pPr>
+          </w:p>
+        </w:tc>
+        <w:tc>
+          <w:tcPr>
+            <w:tcW w:w="4612" w:type="dxa"/>
+          </w:tcPr>
+          <w:p>
+            <w:pPr>
+              <w:pStyle w:val="a"/>
+              <w:numPr>
+                <w:ilvl w:val="0"/>
+                <w:numId w:val="0"/>
+              </w:numPr>
+              <w:ind w:left="360" w:hangingChars="200" w:hanging="360"/>
+              <w:rPr>
+                <w:sz w:val="18"/>
+                <w:szCs w:val="18"/>
+              </w:rPr>
+            </w:pPr>
+            <w:r>
+              <w:rPr>
+                <w:rFonts w:hint="eastAsia"/>
+                <w:sz w:val="18"/>
+                <w:szCs w:val="18"/>
+              </w:rPr>
+              <w:t xml:space="preserve">3. </w:t>
+            </w:r>
+            <w:r>
+              <w:rPr>
+                <w:rFonts w:hint="eastAsia"/>
+                <w:sz w:val="18"/>
+                <w:szCs w:val="18"/>
+              </w:rPr>
+              <w:t>검색</w:t>
+            </w:r>
+            <w:r>
+              <w:rPr>
+                <w:rFonts w:hint="eastAsia"/>
+                <w:sz w:val="18"/>
+                <w:szCs w:val="18"/>
+              </w:rPr>
+              <w:t xml:space="preserve"> </w:t>
+            </w:r>
+            <w:r>
+              <w:rPr>
+                <w:rFonts w:hint="eastAsia"/>
+                <w:sz w:val="18"/>
+                <w:szCs w:val="18"/>
+              </w:rPr>
+              <w:t>조건에</w:t>
+            </w:r>
+            <w:r>
+              <w:rPr>
+                <w:rFonts w:hint="eastAsia"/>
+                <w:sz w:val="18"/>
+                <w:szCs w:val="18"/>
+              </w:rPr>
+              <w:t xml:space="preserve"> </w:t>
+            </w:r>
+            <w:r>
+              <w:rPr>
+                <w:rFonts w:hint="eastAsia"/>
+                <w:sz w:val="18"/>
+                <w:szCs w:val="18"/>
+              </w:rPr>
+              <w:t>맞는</w:t>
+            </w:r>
+            <w:r>
+              <w:rPr>
+                <w:rFonts w:hint="eastAsia"/>
+                <w:sz w:val="18"/>
+                <w:szCs w:val="18"/>
+              </w:rPr>
+              <w:t xml:space="preserve"> </w:t>
+            </w:r>
+            <w:r>
+              <w:rPr>
+                <w:rFonts w:hint="eastAsia"/>
+                <w:sz w:val="18"/>
+                <w:szCs w:val="18"/>
+              </w:rPr>
+              <w:t>대여소</w:t>
+            </w:r>
+            <w:r>
+              <w:rPr>
+                <w:rFonts w:hint="eastAsia"/>
+                <w:sz w:val="18"/>
+                <w:szCs w:val="18"/>
+              </w:rPr>
+              <w:t xml:space="preserve"> </w:t>
+            </w:r>
+            <w:r>
+              <w:rPr>
+                <w:rFonts w:hint="eastAsia"/>
+                <w:sz w:val="18"/>
+                <w:szCs w:val="18"/>
+              </w:rPr>
+              <w:t>리스트</w:t>
+            </w:r>
+            <w:r>
+              <w:rPr>
+                <w:rFonts w:hint="eastAsia"/>
+                <w:sz w:val="18"/>
+                <w:szCs w:val="18"/>
+              </w:rPr>
+              <w:t xml:space="preserve"> </w:t>
+            </w:r>
+            <w:r>
+              <w:rPr>
+                <w:rFonts w:hint="eastAsia"/>
+                <w:sz w:val="18"/>
+                <w:szCs w:val="18"/>
+              </w:rPr>
+              <w:t>출력</w:t>
+            </w:r>
+          </w:p>
+        </w:tc>
+      </w:tr>
+    </w:tbl>
+    <w:p>
+      <w:pPr>
+        <w:pStyle w:val="a"/>
+        <w:numPr>
+          <w:ilvl w:val="0"/>
+          <w:numId w:val="0"/>
+        </w:numPr>
+        <w:rPr>
+          <w:rFonts w:hint="eastAsia"/>
+          <w:sz w:val="18"/>
+          <w:szCs w:val="18"/>
+        </w:rPr>
+      </w:pPr>
+    </w:p>
+    <w:p>
+      <w:pPr>
+        <w:pStyle w:val="a"/>
+        <w:numPr>
+          <w:ilvl w:val="0"/>
+          <w:numId w:val="0"/>
+        </w:numPr>
+        <w:rPr>
+          <w:sz w:val="18"/>
+          <w:szCs w:val="18"/>
+        </w:rPr>
+      </w:pPr>
+      <w:r>
+        <w:rPr>
+          <w:rFonts w:hint="eastAsia"/>
+          <w:sz w:val="18"/>
+          <w:szCs w:val="18"/>
+        </w:rPr>
+        <w:t>대여소</w:t>
+      </w:r>
+      <w:r>
+        <w:rPr>
+          <w:rFonts w:hint="eastAsia"/>
+          <w:sz w:val="18"/>
+          <w:szCs w:val="18"/>
+        </w:rPr>
+        <w:t xml:space="preserve"> </w:t>
+      </w:r>
+      <w:r>
+        <w:rPr>
+          <w:rFonts w:hint="eastAsia"/>
+          <w:sz w:val="18"/>
+          <w:szCs w:val="18"/>
+        </w:rPr>
+        <w:t>상세</w:t>
+      </w:r>
+      <w:r>
+        <w:rPr>
+          <w:rFonts w:hint="eastAsia"/>
+          <w:sz w:val="18"/>
+          <w:szCs w:val="18"/>
+        </w:rPr>
+        <w:t xml:space="preserve"> </w:t>
+      </w:r>
+      <w:r>
+        <w:rPr>
+          <w:rFonts w:hint="eastAsia"/>
+          <w:sz w:val="18"/>
+          <w:szCs w:val="18"/>
+        </w:rPr>
+        <w:t>정보</w:t>
+      </w:r>
+      <w:r>
+        <w:rPr>
+          <w:rFonts w:hint="eastAsia"/>
+          <w:sz w:val="18"/>
+          <w:szCs w:val="18"/>
+        </w:rPr>
+        <w:t xml:space="preserve"> </w:t>
+      </w:r>
+      <w:r>
+        <w:rPr>
+          <w:rFonts w:hint="eastAsia"/>
+          <w:sz w:val="18"/>
+          <w:szCs w:val="18"/>
+        </w:rPr>
+        <w:t>조회</w:t>
+      </w:r>
+    </w:p>
+    <w:tbl>
+      <w:tblPr>
+        <w:tblStyle w:val="ae"/>
+        <w:tblW w:w="0" w:type="auto"/>
+        <w:tblInd w:w="-34" w:type="dxa"/>
+        <w:tblCellMar>
+          <w:top w:w="57" w:type="dxa"/>
+          <w:bottom w:w="57" w:type="dxa"/>
+        </w:tblCellMar>
+        <w:tblLook w:val="04A0" w:firstRow="1" w:lastRow="0" w:firstColumn="1" w:lastColumn="0" w:noHBand="0" w:noVBand="1"/>
+      </w:tblPr>
+      <w:tblGrid>
+        <w:gridCol w:w="4836"/>
+        <w:gridCol w:w="4440"/>
+      </w:tblGrid>
+      <w:tr>
+        <w:tc>
+          <w:tcPr>
+            <w:tcW w:w="4836" w:type="dxa"/>
+          </w:tcPr>
+          <w:p>
+            <w:pPr>
+              <w:pStyle w:val="a"/>
+              <w:numPr>
+                <w:ilvl w:val="0"/>
+                <w:numId w:val="0"/>
+              </w:numPr>
+              <w:jc w:val="center"/>
+              <w:rPr>
+                <w:sz w:val="18"/>
+                <w:szCs w:val="18"/>
+              </w:rPr>
+            </w:pPr>
+            <w:r>
+              <w:rPr>
+                <w:rFonts w:hint="eastAsia"/>
+                <w:szCs w:val="20"/>
+              </w:rPr>
+              <w:t>Actor Action</w:t>
+            </w:r>
+          </w:p>
+        </w:tc>
+        <w:tc>
+          <w:tcPr>
+            <w:tcW w:w="4440" w:type="dxa"/>
+          </w:tcPr>
+          <w:p>
+            <w:pPr>
+              <w:pStyle w:val="a"/>
+              <w:numPr>
+                <w:ilvl w:val="0"/>
+                <w:numId w:val="0"/>
+              </w:numPr>
+              <w:jc w:val="center"/>
+              <w:rPr>
+                <w:sz w:val="18"/>
+                <w:szCs w:val="18"/>
+              </w:rPr>
+            </w:pPr>
+            <w:r>
+              <w:rPr>
+                <w:rFonts w:hint="eastAsia"/>
+                <w:szCs w:val="20"/>
+              </w:rPr>
+              <w:t>System Response</w:t>
+            </w:r>
+          </w:p>
+        </w:tc>
+      </w:tr>
+      <w:tr>
+        <w:tc>
+          <w:tcPr>
+            <w:tcW w:w="4836" w:type="dxa"/>
+          </w:tcPr>
+          <w:p>
+            <w:pPr>
+              <w:pStyle w:val="a"/>
+              <w:numPr>
+                <w:ilvl w:val="0"/>
+                <w:numId w:val="0"/>
+              </w:numPr>
+              <w:rPr>
+                <w:sz w:val="18"/>
+                <w:szCs w:val="18"/>
+              </w:rPr>
+            </w:pPr>
+          </w:p>
+        </w:tc>
+        <w:tc>
+          <w:tcPr>
+            <w:tcW w:w="4440" w:type="dxa"/>
+          </w:tcPr>
+          <w:p>
+            <w:pPr>
+              <w:pStyle w:val="a"/>
+              <w:numPr>
+                <w:ilvl w:val="0"/>
+                <w:numId w:val="0"/>
+              </w:numPr>
+              <w:rPr>
+                <w:sz w:val="18"/>
+                <w:szCs w:val="18"/>
+              </w:rPr>
+            </w:pPr>
+            <w:r>
+              <w:rPr>
+                <w:rFonts w:hint="eastAsia"/>
+                <w:sz w:val="18"/>
+                <w:szCs w:val="18"/>
+              </w:rPr>
+              <w:t xml:space="preserve">1. </w:t>
+            </w:r>
+            <w:r>
+              <w:rPr>
+                <w:rFonts w:hint="eastAsia"/>
+                <w:sz w:val="18"/>
+                <w:szCs w:val="18"/>
+              </w:rPr>
+              <w:t>검색</w:t>
+            </w:r>
+            <w:r>
+              <w:rPr>
+                <w:rFonts w:hint="eastAsia"/>
+                <w:sz w:val="18"/>
+                <w:szCs w:val="18"/>
+              </w:rPr>
+              <w:t xml:space="preserve"> </w:t>
+            </w:r>
+            <w:r>
+              <w:rPr>
+                <w:rFonts w:hint="eastAsia"/>
+                <w:sz w:val="18"/>
+                <w:szCs w:val="18"/>
+              </w:rPr>
+              <w:t>조건에</w:t>
+            </w:r>
+            <w:r>
+              <w:rPr>
+                <w:rFonts w:hint="eastAsia"/>
+                <w:sz w:val="18"/>
+                <w:szCs w:val="18"/>
+              </w:rPr>
+              <w:t xml:space="preserve"> </w:t>
+            </w:r>
+            <w:r>
+              <w:rPr>
+                <w:rFonts w:hint="eastAsia"/>
+                <w:sz w:val="18"/>
+                <w:szCs w:val="18"/>
+              </w:rPr>
+              <w:t>맞는</w:t>
+            </w:r>
+            <w:r>
+              <w:rPr>
+                <w:rFonts w:hint="eastAsia"/>
+                <w:sz w:val="18"/>
+                <w:szCs w:val="18"/>
+              </w:rPr>
+              <w:t xml:space="preserve"> </w:t>
+            </w:r>
+            <w:r>
+              <w:rPr>
+                <w:rFonts w:hint="eastAsia"/>
+                <w:sz w:val="18"/>
+                <w:szCs w:val="18"/>
+              </w:rPr>
+              <w:t>대여소</w:t>
+            </w:r>
+            <w:r>
+              <w:rPr>
+                <w:rFonts w:hint="eastAsia"/>
+                <w:sz w:val="18"/>
+                <w:szCs w:val="18"/>
+              </w:rPr>
+              <w:t xml:space="preserve"> </w:t>
+            </w:r>
+            <w:r>
+              <w:rPr>
+                <w:rFonts w:hint="eastAsia"/>
+                <w:sz w:val="18"/>
+                <w:szCs w:val="18"/>
+              </w:rPr>
+              <w:t>리스트</w:t>
+            </w:r>
+            <w:r>
+              <w:rPr>
+                <w:rFonts w:hint="eastAsia"/>
+                <w:sz w:val="18"/>
+                <w:szCs w:val="18"/>
+              </w:rPr>
+              <w:t xml:space="preserve"> </w:t>
+            </w:r>
+            <w:r>
+              <w:rPr>
+                <w:rFonts w:hint="eastAsia"/>
+                <w:sz w:val="18"/>
+                <w:szCs w:val="18"/>
+              </w:rPr>
+              <w:t>출력</w:t>
+            </w:r>
+          </w:p>
+        </w:tc>
+      </w:tr>
+      <w:tr>
+        <w:tc>
+          <w:tcPr>
+            <w:tcW w:w="4836" w:type="dxa"/>
+          </w:tcPr>
+          <w:p>
+            <w:pPr>
+              <w:pStyle w:val="a"/>
+              <w:numPr>
+                <w:ilvl w:val="0"/>
+                <w:numId w:val="0"/>
+              </w:numPr>
+              <w:rPr>
+                <w:sz w:val="18"/>
+                <w:szCs w:val="18"/>
+              </w:rPr>
+            </w:pPr>
+            <w:r>
+              <w:rPr>
+                <w:rFonts w:hint="eastAsia"/>
+                <w:sz w:val="18"/>
+                <w:szCs w:val="18"/>
+              </w:rPr>
+              <w:t xml:space="preserve">2. </w:t>
+            </w:r>
+            <w:r>
+              <w:rPr>
+                <w:rFonts w:hint="eastAsia"/>
+                <w:sz w:val="18"/>
+                <w:szCs w:val="18"/>
+              </w:rPr>
+              <w:t>회원이</w:t>
+            </w:r>
+            <w:r>
+              <w:rPr>
+                <w:rFonts w:hint="eastAsia"/>
+                <w:sz w:val="18"/>
+                <w:szCs w:val="18"/>
+              </w:rPr>
+              <w:t xml:space="preserve"> </w:t>
+            </w:r>
+            <w:r>
+              <w:rPr>
+                <w:rFonts w:hint="eastAsia"/>
+                <w:sz w:val="18"/>
+                <w:szCs w:val="18"/>
+              </w:rPr>
+              <w:t>특정</w:t>
+            </w:r>
+            <w:r>
+              <w:rPr>
+                <w:rFonts w:hint="eastAsia"/>
+                <w:sz w:val="18"/>
+                <w:szCs w:val="18"/>
+              </w:rPr>
+              <w:t xml:space="preserve"> </w:t>
+            </w:r>
+            <w:r>
+              <w:rPr>
+                <w:rFonts w:hint="eastAsia"/>
+                <w:sz w:val="18"/>
+                <w:szCs w:val="18"/>
+              </w:rPr>
+              <w:t>대여소</w:t>
+            </w:r>
+            <w:r>
+              <w:rPr>
+                <w:rFonts w:hint="eastAsia"/>
+                <w:sz w:val="18"/>
+                <w:szCs w:val="18"/>
+              </w:rPr>
+              <w:t xml:space="preserve"> </w:t>
+            </w:r>
+            <w:r>
+              <w:rPr>
+                <w:rFonts w:hint="eastAsia"/>
+                <w:sz w:val="18"/>
+                <w:szCs w:val="18"/>
+              </w:rPr>
+              <w:t>선택</w:t>
+            </w:r>
+          </w:p>
+        </w:tc>
+        <w:tc>
+          <w:tcPr>
+            <w:tcW w:w="4440" w:type="dxa"/>
+          </w:tcPr>
+          <w:p>
+            <w:pPr>
+              <w:pStyle w:val="a"/>
+              <w:numPr>
+                <w:ilvl w:val="0"/>
+                <w:numId w:val="0"/>
+              </w:numPr>
+              <w:rPr>
+                <w:sz w:val="18"/>
+                <w:szCs w:val="18"/>
+              </w:rPr>
+            </w:pPr>
+          </w:p>
+        </w:tc>
+      </w:tr>
+      <w:tr>
+        <w:tc>
+          <w:tcPr>
+            <w:tcW w:w="4836" w:type="dxa"/>
+          </w:tcPr>
+          <w:p>
+            <w:pPr>
+              <w:pStyle w:val="a"/>
+              <w:numPr>
+                <w:ilvl w:val="0"/>
+                <w:numId w:val="0"/>
+              </w:numPr>
+              <w:rPr>
+                <w:sz w:val="18"/>
+                <w:szCs w:val="18"/>
+              </w:rPr>
+            </w:pPr>
+          </w:p>
+        </w:tc>
+        <w:tc>
+          <w:tcPr>
+            <w:tcW w:w="4440" w:type="dxa"/>
+          </w:tcPr>
+          <w:p>
+            <w:pPr>
+              <w:pStyle w:val="a"/>
+              <w:numPr>
+                <w:ilvl w:val="0"/>
+                <w:numId w:val="0"/>
+              </w:numPr>
+              <w:rPr>
+                <w:sz w:val="18"/>
+                <w:szCs w:val="18"/>
+              </w:rPr>
+            </w:pPr>
+            <w:r>
+              <w:rPr>
+                <w:rFonts w:hint="eastAsia"/>
+                <w:sz w:val="18"/>
+                <w:szCs w:val="18"/>
+              </w:rPr>
+              <w:t xml:space="preserve">3. </w:t>
+            </w:r>
+            <w:r>
+              <w:rPr>
+                <w:rFonts w:hint="eastAsia"/>
+                <w:sz w:val="18"/>
+                <w:szCs w:val="18"/>
+              </w:rPr>
+              <w:t>대여소</w:t>
+            </w:r>
+            <w:r>
+              <w:rPr>
+                <w:rFonts w:hint="eastAsia"/>
+                <w:sz w:val="18"/>
+                <w:szCs w:val="18"/>
+              </w:rPr>
+              <w:t xml:space="preserve"> </w:t>
+            </w:r>
+            <w:r>
+              <w:rPr>
+                <w:rFonts w:hint="eastAsia"/>
+                <w:sz w:val="18"/>
+                <w:szCs w:val="18"/>
+              </w:rPr>
+              <w:t>상세</w:t>
+            </w:r>
+            <w:r>
+              <w:rPr>
+                <w:rFonts w:hint="eastAsia"/>
+                <w:sz w:val="18"/>
+                <w:szCs w:val="18"/>
+              </w:rPr>
+              <w:t xml:space="preserve"> </w:t>
+            </w:r>
+            <w:r>
+              <w:rPr>
+                <w:rFonts w:hint="eastAsia"/>
+                <w:sz w:val="18"/>
+                <w:szCs w:val="18"/>
+              </w:rPr>
+              <w:t>정보</w:t>
+            </w:r>
+            <w:r>
+              <w:rPr>
+                <w:rFonts w:hint="eastAsia"/>
+                <w:sz w:val="18"/>
+                <w:szCs w:val="18"/>
+              </w:rPr>
+              <w:t xml:space="preserve"> </w:t>
+            </w:r>
+            <w:r>
+              <w:rPr>
+                <w:rFonts w:hint="eastAsia"/>
+                <w:sz w:val="18"/>
+                <w:szCs w:val="18"/>
+              </w:rPr>
+              <w:t>화면</w:t>
+            </w:r>
+            <w:r>
+              <w:rPr>
+                <w:rFonts w:hint="eastAsia"/>
+                <w:sz w:val="18"/>
+                <w:szCs w:val="18"/>
+              </w:rPr>
+              <w:t xml:space="preserve"> </w:t>
+            </w:r>
+            <w:r>
+              <w:rPr>
+                <w:rFonts w:hint="eastAsia"/>
+                <w:sz w:val="18"/>
+                <w:szCs w:val="18"/>
+              </w:rPr>
+              <w:t>출력이</w:t>
+            </w:r>
+            <w:r>
+              <w:rPr>
+                <w:rFonts w:hint="eastAsia"/>
+                <w:sz w:val="18"/>
+                <w:szCs w:val="18"/>
+              </w:rPr>
+              <w:t xml:space="preserve"> </w:t>
+            </w:r>
+            <w:r>
+              <w:rPr>
+                <w:rFonts w:hint="eastAsia"/>
+                <w:sz w:val="18"/>
+                <w:szCs w:val="18"/>
+              </w:rPr>
+              <w:t>화면에서는</w:t>
+            </w:r>
+            <w:r>
+              <w:rPr>
+                <w:rFonts w:hint="eastAsia"/>
+                <w:sz w:val="18"/>
+                <w:szCs w:val="18"/>
+              </w:rPr>
+              <w:t xml:space="preserve"> </w:t>
+            </w:r>
+            <w:r>
+              <w:rPr>
+                <w:rFonts w:hint="eastAsia"/>
+                <w:sz w:val="18"/>
+                <w:szCs w:val="18"/>
+              </w:rPr>
+              <w:t>대여소</w:t>
+            </w:r>
+            <w:r>
+              <w:rPr>
+                <w:rFonts w:hint="eastAsia"/>
+                <w:sz w:val="18"/>
+                <w:szCs w:val="18"/>
+              </w:rPr>
+              <w:t xml:space="preserve"> </w:t>
+            </w:r>
+            <w:r>
+              <w:rPr>
+                <w:rFonts w:hint="eastAsia"/>
+                <w:sz w:val="18"/>
+                <w:szCs w:val="18"/>
+              </w:rPr>
+              <w:t>이름</w:t>
+            </w:r>
+            <w:r>
+              <w:rPr>
+                <w:rFonts w:hint="eastAsia"/>
+                <w:sz w:val="18"/>
+                <w:szCs w:val="18"/>
+              </w:rPr>
+              <w:t xml:space="preserve">, </w:t>
+            </w:r>
+            <w:r>
+              <w:rPr>
+                <w:rFonts w:hint="eastAsia"/>
+                <w:sz w:val="18"/>
+                <w:szCs w:val="18"/>
+              </w:rPr>
+              <w:t>대여소</w:t>
+            </w:r>
+            <w:r>
+              <w:rPr>
+                <w:rFonts w:hint="eastAsia"/>
+                <w:sz w:val="18"/>
+                <w:szCs w:val="18"/>
+              </w:rPr>
+              <w:t xml:space="preserve"> </w:t>
+            </w:r>
+            <w:r>
+              <w:rPr>
+                <w:rFonts w:hint="eastAsia"/>
+                <w:sz w:val="18"/>
+                <w:szCs w:val="18"/>
+              </w:rPr>
+              <w:t>위치</w:t>
+            </w:r>
+            <w:r>
+              <w:rPr>
+                <w:rFonts w:hint="eastAsia"/>
+                <w:sz w:val="18"/>
+                <w:szCs w:val="18"/>
+              </w:rPr>
+              <w:t xml:space="preserve">, </w:t>
+            </w:r>
+            <w:r>
+              <w:rPr>
+                <w:rFonts w:hint="eastAsia"/>
+                <w:sz w:val="18"/>
+                <w:szCs w:val="18"/>
+              </w:rPr>
+              <w:t>사용</w:t>
+            </w:r>
+            <w:r>
+              <w:rPr>
+                <w:rFonts w:hint="eastAsia"/>
+                <w:sz w:val="18"/>
+                <w:szCs w:val="18"/>
+              </w:rPr>
+              <w:t xml:space="preserve"> </w:t>
+            </w:r>
+            <w:r>
+              <w:rPr>
+                <w:rFonts w:hint="eastAsia"/>
+                <w:sz w:val="18"/>
+                <w:szCs w:val="18"/>
+              </w:rPr>
+              <w:t>가능</w:t>
+            </w:r>
+            <w:r>
+              <w:rPr>
+                <w:rFonts w:hint="eastAsia"/>
+                <w:sz w:val="18"/>
+                <w:szCs w:val="18"/>
+              </w:rPr>
+              <w:t xml:space="preserve"> </w:t>
+            </w:r>
+            <w:r>
+              <w:rPr>
+                <w:rFonts w:hint="eastAsia"/>
+                <w:sz w:val="18"/>
+                <w:szCs w:val="18"/>
+              </w:rPr>
+              <w:t>자전거</w:t>
+            </w:r>
+            <w:r>
+              <w:rPr>
+                <w:rFonts w:hint="eastAsia"/>
+                <w:sz w:val="18"/>
+                <w:szCs w:val="18"/>
+              </w:rPr>
+              <w:t xml:space="preserve"> </w:t>
+            </w:r>
+            <w:r>
+              <w:rPr>
+                <w:rFonts w:hint="eastAsia"/>
+                <w:sz w:val="18"/>
+                <w:szCs w:val="18"/>
+              </w:rPr>
+              <w:t>목록</w:t>
+            </w:r>
+            <w:r>
+              <w:rPr>
+                <w:rFonts w:hint="eastAsia"/>
+                <w:sz w:val="18"/>
+                <w:szCs w:val="18"/>
+              </w:rPr>
+              <w:t xml:space="preserve"> </w:t>
+            </w:r>
+            <w:r>
+              <w:rPr>
+                <w:rFonts w:hint="eastAsia"/>
+                <w:sz w:val="18"/>
+                <w:szCs w:val="18"/>
+              </w:rPr>
+              <w:t>등이</w:t>
+            </w:r>
+            <w:r>
+              <w:rPr>
+                <w:rFonts w:hint="eastAsia"/>
+                <w:sz w:val="18"/>
+                <w:szCs w:val="18"/>
+              </w:rPr>
+              <w:t xml:space="preserve"> </w:t>
+            </w:r>
+            <w:r>
+              <w:rPr>
+                <w:rFonts w:hint="eastAsia"/>
+                <w:sz w:val="18"/>
+                <w:szCs w:val="18"/>
+              </w:rPr>
+              <w:t>출력된다</w:t>
+            </w:r>
+            <w:r>
+              <w:rPr>
+                <w:rFonts w:hint="eastAsia"/>
+                <w:sz w:val="18"/>
+                <w:szCs w:val="18"/>
+              </w:rPr>
+              <w:t>.</w:t>
+            </w:r>
+          </w:p>
+        </w:tc>
+      </w:tr>
+      <w:tr>
+        <w:tc>
+          <w:tcPr>
+            <w:tcW w:w="9276" w:type="dxa"/>
+            <w:gridSpan w:val="2"/>
+          </w:tcPr>
+          <w:p>
+            <w:pPr>
+              <w:pStyle w:val="a"/>
+              <w:numPr>
+                <w:ilvl w:val="0"/>
+                <w:numId w:val="0"/>
+              </w:numPr>
+              <w:ind w:left="361" w:hanging="360"/>
+              <w:rPr>
+                <w:sz w:val="18"/>
+                <w:szCs w:val="18"/>
+              </w:rPr>
+            </w:pPr>
+            <w:r>
+              <w:rPr>
+                <w:sz w:val="18"/>
+                <w:szCs w:val="18"/>
+              </w:rPr>
+              <w:t>Extensions</w:t>
+            </w:r>
+          </w:p>
+          <w:p>
+            <w:pPr>
+              <w:pStyle w:val="a"/>
+              <w:numPr>
+                <w:ilvl w:val="0"/>
+                <w:numId w:val="0"/>
+              </w:numPr>
+              <w:ind w:left="1"/>
+              <w:rPr>
+                <w:sz w:val="18"/>
+                <w:szCs w:val="18"/>
+              </w:rPr>
+            </w:pPr>
+            <w:r>
+              <w:rPr>
+                <w:rFonts w:hint="eastAsia"/>
+                <w:sz w:val="18"/>
+                <w:szCs w:val="18"/>
+              </w:rPr>
+              <w:t xml:space="preserve">3 </w:t>
+            </w:r>
+            <w:r>
+              <w:rPr>
+                <w:rFonts w:hint="eastAsia"/>
+                <w:sz w:val="18"/>
+                <w:szCs w:val="18"/>
+              </w:rPr>
+              <w:t>단계</w:t>
+            </w:r>
+            <w:r>
+              <w:rPr>
+                <w:rFonts w:hint="eastAsia"/>
+                <w:sz w:val="18"/>
+                <w:szCs w:val="18"/>
+              </w:rPr>
+              <w:t xml:space="preserve"> </w:t>
+            </w:r>
+            <w:r>
+              <w:rPr>
+                <w:rFonts w:hint="eastAsia"/>
+                <w:sz w:val="18"/>
+                <w:szCs w:val="18"/>
+              </w:rPr>
+              <w:t>이후</w:t>
+            </w:r>
+            <w:r>
+              <w:rPr>
+                <w:rFonts w:hint="eastAsia"/>
+                <w:sz w:val="18"/>
+                <w:szCs w:val="18"/>
+              </w:rPr>
+              <w:t xml:space="preserve">, </w:t>
+            </w:r>
+            <w:r>
+              <w:rPr>
+                <w:rFonts w:hint="eastAsia"/>
+                <w:sz w:val="18"/>
+                <w:szCs w:val="18"/>
+              </w:rPr>
+              <w:t>현재</w:t>
+            </w:r>
+            <w:r>
+              <w:rPr>
+                <w:rFonts w:hint="eastAsia"/>
+                <w:sz w:val="18"/>
+                <w:szCs w:val="18"/>
+              </w:rPr>
+              <w:t xml:space="preserve"> </w:t>
+            </w:r>
+            <w:r>
+              <w:rPr>
+                <w:rFonts w:hint="eastAsia"/>
+                <w:sz w:val="18"/>
+                <w:szCs w:val="18"/>
+              </w:rPr>
+              <w:t>자전거가</w:t>
+            </w:r>
+            <w:r>
+              <w:rPr>
+                <w:rFonts w:hint="eastAsia"/>
+                <w:sz w:val="18"/>
+                <w:szCs w:val="18"/>
+              </w:rPr>
+              <w:t xml:space="preserve"> </w:t>
+            </w:r>
+            <w:r>
+              <w:rPr>
+                <w:rFonts w:hint="eastAsia"/>
+                <w:sz w:val="18"/>
+                <w:szCs w:val="18"/>
+              </w:rPr>
+              <w:t>남아</w:t>
+            </w:r>
+            <w:r>
+              <w:rPr>
+                <w:rFonts w:hint="eastAsia"/>
+                <w:sz w:val="18"/>
+                <w:szCs w:val="18"/>
+              </w:rPr>
+              <w:t xml:space="preserve"> </w:t>
+            </w:r>
+            <w:r>
+              <w:rPr>
+                <w:rFonts w:hint="eastAsia"/>
+                <w:sz w:val="18"/>
+                <w:szCs w:val="18"/>
+              </w:rPr>
+              <w:t>있는</w:t>
+            </w:r>
+            <w:r>
+              <w:rPr>
+                <w:rFonts w:hint="eastAsia"/>
+                <w:sz w:val="18"/>
+                <w:szCs w:val="18"/>
+              </w:rPr>
+              <w:t xml:space="preserve"> </w:t>
+            </w:r>
+            <w:r>
+              <w:rPr>
+                <w:rFonts w:hint="eastAsia"/>
+                <w:sz w:val="18"/>
+                <w:szCs w:val="18"/>
+              </w:rPr>
+              <w:t>경우</w:t>
+            </w:r>
+            <w:r>
+              <w:rPr>
+                <w:rFonts w:hint="eastAsia"/>
+                <w:sz w:val="18"/>
+                <w:szCs w:val="18"/>
+              </w:rPr>
+              <w:t xml:space="preserve">, </w:t>
+            </w:r>
+            <w:r>
+              <w:rPr>
+                <w:rFonts w:hint="eastAsia"/>
+                <w:sz w:val="18"/>
+                <w:szCs w:val="18"/>
+              </w:rPr>
+              <w:t>회원이</w:t>
+            </w:r>
+            <w:r>
+              <w:rPr>
+                <w:rFonts w:hint="eastAsia"/>
+                <w:sz w:val="18"/>
+                <w:szCs w:val="18"/>
+              </w:rPr>
+              <w:t xml:space="preserve"> </w:t>
+            </w:r>
+            <w:r>
+              <w:rPr>
+                <w:rFonts w:hint="eastAsia"/>
+                <w:sz w:val="18"/>
+                <w:szCs w:val="18"/>
+              </w:rPr>
+              <w:t>자전거</w:t>
+            </w:r>
+            <w:r>
+              <w:rPr>
+                <w:rFonts w:hint="eastAsia"/>
+                <w:sz w:val="18"/>
+                <w:szCs w:val="18"/>
+              </w:rPr>
+              <w:t xml:space="preserve"> </w:t>
+            </w:r>
+            <w:r>
+              <w:rPr>
+                <w:rFonts w:hint="eastAsia"/>
+                <w:sz w:val="18"/>
+                <w:szCs w:val="18"/>
+              </w:rPr>
+              <w:t>즉시대여를</w:t>
+            </w:r>
+            <w:r>
+              <w:rPr>
+                <w:rFonts w:hint="eastAsia"/>
+                <w:sz w:val="18"/>
+                <w:szCs w:val="18"/>
+              </w:rPr>
+              <w:t xml:space="preserve"> </w:t>
+            </w:r>
+            <w:r>
+              <w:rPr>
+                <w:rFonts w:hint="eastAsia"/>
+                <w:sz w:val="18"/>
+                <w:szCs w:val="18"/>
+              </w:rPr>
+              <w:t>수행한다</w:t>
+            </w:r>
+            <w:r>
+              <w:rPr>
+                <w:rFonts w:hint="eastAsia"/>
+                <w:sz w:val="18"/>
+                <w:szCs w:val="18"/>
+              </w:rPr>
+              <w:t>.</w:t>
+            </w:r>
+          </w:p>
+          <w:p>
+            <w:pPr>
+              <w:pStyle w:val="a"/>
+              <w:numPr>
+                <w:ilvl w:val="0"/>
+                <w:numId w:val="0"/>
+              </w:numPr>
+              <w:ind w:left="361" w:hanging="360"/>
+              <w:rPr>
+                <w:sz w:val="18"/>
+                <w:szCs w:val="18"/>
+              </w:rPr>
+            </w:pPr>
+            <w:r>
+              <w:rPr>
+                <w:rFonts w:hint="eastAsia"/>
+                <w:sz w:val="18"/>
+                <w:szCs w:val="18"/>
+              </w:rPr>
+              <w:t xml:space="preserve">3 </w:t>
+            </w:r>
+            <w:r>
+              <w:rPr>
+                <w:rFonts w:hint="eastAsia"/>
+                <w:sz w:val="18"/>
+                <w:szCs w:val="18"/>
+              </w:rPr>
+              <w:t>단계</w:t>
+            </w:r>
+            <w:r>
+              <w:rPr>
+                <w:rFonts w:hint="eastAsia"/>
+                <w:sz w:val="18"/>
+                <w:szCs w:val="18"/>
+              </w:rPr>
+              <w:t xml:space="preserve"> </w:t>
+            </w:r>
+            <w:r>
+              <w:rPr>
+                <w:rFonts w:hint="eastAsia"/>
+                <w:sz w:val="18"/>
+                <w:szCs w:val="18"/>
+              </w:rPr>
+              <w:t>이후</w:t>
+            </w:r>
+            <w:r>
+              <w:rPr>
+                <w:rFonts w:hint="eastAsia"/>
+                <w:sz w:val="18"/>
+                <w:szCs w:val="18"/>
+              </w:rPr>
+              <w:t xml:space="preserve">, </w:t>
+            </w:r>
+            <w:r>
+              <w:rPr>
+                <w:rFonts w:hint="eastAsia"/>
+                <w:sz w:val="18"/>
+                <w:szCs w:val="18"/>
+              </w:rPr>
+              <w:t>남아있는</w:t>
+            </w:r>
+            <w:r>
+              <w:rPr>
+                <w:rFonts w:hint="eastAsia"/>
+                <w:sz w:val="18"/>
+                <w:szCs w:val="18"/>
+              </w:rPr>
+              <w:t xml:space="preserve"> </w:t>
+            </w:r>
+            <w:r>
+              <w:rPr>
+                <w:rFonts w:hint="eastAsia"/>
+                <w:sz w:val="18"/>
+                <w:szCs w:val="18"/>
+              </w:rPr>
+              <w:t>자전거가</w:t>
+            </w:r>
+            <w:r>
+              <w:rPr>
+                <w:rFonts w:hint="eastAsia"/>
+                <w:sz w:val="18"/>
+                <w:szCs w:val="18"/>
+              </w:rPr>
+              <w:t xml:space="preserve"> </w:t>
+            </w:r>
+            <w:r>
+              <w:rPr>
+                <w:rFonts w:hint="eastAsia"/>
+                <w:sz w:val="18"/>
+                <w:szCs w:val="18"/>
+              </w:rPr>
+              <w:t>없는</w:t>
+            </w:r>
+            <w:r>
+              <w:rPr>
+                <w:rFonts w:hint="eastAsia"/>
+                <w:sz w:val="18"/>
+                <w:szCs w:val="18"/>
+              </w:rPr>
+              <w:t xml:space="preserve"> </w:t>
+            </w:r>
+            <w:r>
+              <w:rPr>
+                <w:rFonts w:hint="eastAsia"/>
+                <w:sz w:val="18"/>
+                <w:szCs w:val="18"/>
+              </w:rPr>
+              <w:t>경우</w:t>
+            </w:r>
+            <w:r>
+              <w:rPr>
+                <w:rFonts w:hint="eastAsia"/>
+                <w:sz w:val="18"/>
+                <w:szCs w:val="18"/>
+              </w:rPr>
+              <w:t xml:space="preserve">, </w:t>
+            </w:r>
+            <w:r>
+              <w:rPr>
+                <w:rFonts w:hint="eastAsia"/>
+                <w:sz w:val="18"/>
+                <w:szCs w:val="18"/>
+              </w:rPr>
+              <w:t>회원이</w:t>
+            </w:r>
+            <w:r>
+              <w:rPr>
+                <w:rFonts w:hint="eastAsia"/>
+                <w:sz w:val="18"/>
+                <w:szCs w:val="18"/>
+              </w:rPr>
+              <w:t xml:space="preserve"> </w:t>
+            </w:r>
+            <w:r>
+              <w:rPr>
+                <w:rFonts w:hint="eastAsia"/>
+                <w:sz w:val="18"/>
+                <w:szCs w:val="18"/>
+              </w:rPr>
+              <w:t>자전거</w:t>
+            </w:r>
+            <w:r>
+              <w:rPr>
+                <w:rFonts w:hint="eastAsia"/>
+                <w:sz w:val="18"/>
+                <w:szCs w:val="18"/>
+              </w:rPr>
+              <w:t xml:space="preserve"> </w:t>
+            </w:r>
+            <w:r>
+              <w:rPr>
+                <w:rFonts w:hint="eastAsia"/>
+                <w:sz w:val="18"/>
+                <w:szCs w:val="18"/>
+              </w:rPr>
+              <w:t>예약대기를</w:t>
+            </w:r>
+            <w:r>
+              <w:rPr>
+                <w:rFonts w:hint="eastAsia"/>
+                <w:sz w:val="18"/>
+                <w:szCs w:val="18"/>
+              </w:rPr>
+              <w:t xml:space="preserve"> </w:t>
+            </w:r>
+            <w:r>
+              <w:rPr>
+                <w:rFonts w:hint="eastAsia"/>
+                <w:sz w:val="18"/>
+                <w:szCs w:val="18"/>
+              </w:rPr>
+              <w:t>수행한다</w:t>
+            </w:r>
+            <w:r>
+              <w:rPr>
+                <w:rFonts w:hint="eastAsia"/>
+                <w:sz w:val="18"/>
+                <w:szCs w:val="18"/>
+              </w:rPr>
+              <w:t>.</w:t>
+            </w:r>
+          </w:p>
+        </w:tc>
+      </w:tr>
+    </w:tbl>
+    <w:p>
+      <w:pPr>
+        <w:pStyle w:val="a"/>
+        <w:numPr>
+          <w:ilvl w:val="0"/>
+          <w:numId w:val="0"/>
+        </w:numPr>
+        <w:rPr>
+          <w:rFonts w:hint="eastAsia"/>
           <w:sz w:val="18"/>
           <w:szCs w:val="18"/>
         </w:rPr>
@@ -771,75 +4427,7 @@
         </w:numPr>
         <w:ind w:left="361" w:hanging="360"/>
         <w:rPr>
-          <w:szCs w:val="20"/>
-        </w:rPr>
-      </w:pPr>
-      <w:r>
-        <w:rPr>
-          <w:rFonts w:hint="eastAsia"/>
-          <w:szCs w:val="20"/>
-        </w:rPr>
-        <w:t>&lt;</w:t>
-      </w:r>
-      <w:r>
-        <w:rPr>
-          <w:rFonts w:hint="eastAsia"/>
-          <w:szCs w:val="20"/>
-        </w:rPr>
-        <w:t>이예지</w:t>
-      </w:r>
-      <w:r>
-        <w:rPr>
-          <w:rFonts w:hint="eastAsia"/>
-          <w:szCs w:val="20"/>
-        </w:rPr>
-        <w:t xml:space="preserve"> </w:t>
-      </w:r>
-      <w:r>
-        <w:rPr>
-          <w:rFonts w:hint="eastAsia"/>
-          <w:szCs w:val="20"/>
-        </w:rPr>
-        <w:t>파트</w:t>
-      </w:r>
-      <w:r>
-        <w:rPr>
-          <w:rFonts w:hint="eastAsia"/>
-          <w:szCs w:val="20"/>
-        </w:rPr>
-        <w:t>&gt;</w:t>
-      </w:r>
-    </w:p>
-    <w:p>
-      <w:pPr>
-        <w:pStyle w:val="a"/>
-        <w:numPr>
-          <w:ilvl w:val="0"/>
-          <w:numId w:val="0"/>
-        </w:numPr>
-        <w:ind w:left="361" w:hanging="360"/>
-        <w:rPr>
-          <w:sz w:val="18"/>
-          <w:szCs w:val="18"/>
-        </w:rPr>
-      </w:pPr>
-      <w:r>
-        <w:rPr>
-          <w:sz w:val="18"/>
-          <w:szCs w:val="18"/>
-        </w:rPr>
-        <w:t>…</w:t>
-      </w:r>
-    </w:p>
-    <w:p>
-      <w:pPr>
-        <w:pStyle w:val="a"/>
-        <w:numPr>
-          <w:ilvl w:val="0"/>
-          <w:numId w:val="0"/>
-        </w:numPr>
-        <w:ind w:left="361" w:hanging="360"/>
-        <w:rPr>
+          <w:rFonts w:hint="eastAsia"/>
           <w:sz w:val="18"/>
           <w:szCs w:val="18"/>
         </w:rPr>
@@ -854,6 +4442,247 @@
         </w:numPr>
         <w:ind w:left="361" w:hanging="360"/>
         <w:rPr>
+          <w:szCs w:val="20"/>
+        </w:rPr>
+      </w:pPr>
+      <w:r>
+        <w:rPr>
+          <w:rFonts w:hint="eastAsia"/>
+          <w:szCs w:val="20"/>
+        </w:rPr>
+        <w:t>&lt;</w:t>
+      </w:r>
+      <w:r>
+        <w:rPr>
+          <w:rFonts w:hint="eastAsia"/>
+          <w:szCs w:val="20"/>
+        </w:rPr>
+        <w:t>이예지</w:t>
+      </w:r>
+      <w:r>
+        <w:rPr>
+          <w:rFonts w:hint="eastAsia"/>
+          <w:szCs w:val="20"/>
+        </w:rPr>
+        <w:t xml:space="preserve"> </w:t>
+      </w:r>
+      <w:r>
+        <w:rPr>
+          <w:rFonts w:hint="eastAsia"/>
+          <w:szCs w:val="20"/>
+        </w:rPr>
+        <w:t>파트</w:t>
+      </w:r>
+      <w:r>
+        <w:rPr>
+          <w:rFonts w:hint="eastAsia"/>
+          <w:szCs w:val="20"/>
+        </w:rPr>
+        <w:t>&gt;</w:t>
+      </w:r>
+    </w:p>
+    <w:p>
+      <w:pPr>
+        <w:pStyle w:val="a"/>
+        <w:numPr>
+          <w:ilvl w:val="0"/>
+          <w:numId w:val="0"/>
+        </w:numPr>
+        <w:ind w:left="361" w:hanging="360"/>
+        <w:rPr>
+          <w:szCs w:val="20"/>
+        </w:rPr>
+      </w:pPr>
+    </w:p>
+    <w:tbl>
+      <w:tblPr>
+        <w:tblStyle w:val="ae"/>
+        <w:tblW w:w="0" w:type="auto"/>
+        <w:tblCellMar>
+          <w:top w:w="57" w:type="dxa"/>
+          <w:bottom w:w="57" w:type="dxa"/>
+        </w:tblCellMar>
+        <w:tblLook w:val="04A0" w:firstRow="1" w:lastRow="0" w:firstColumn="1" w:lastColumn="0" w:noHBand="0" w:noVBand="1"/>
+      </w:tblPr>
+      <w:tblGrid>
+        <w:gridCol w:w="4612"/>
+        <w:gridCol w:w="4612"/>
+      </w:tblGrid>
+      <w:tr>
+        <w:tc>
+          <w:tcPr>
+            <w:tcW w:w="4612" w:type="dxa"/>
+          </w:tcPr>
+          <w:p>
+            <w:pPr>
+              <w:pStyle w:val="a"/>
+              <w:numPr>
+                <w:ilvl w:val="0"/>
+                <w:numId w:val="0"/>
+              </w:numPr>
+              <w:jc w:val="center"/>
+              <w:rPr>
+                <w:szCs w:val="20"/>
+              </w:rPr>
+            </w:pPr>
+            <w:r>
+              <w:rPr>
+                <w:rFonts w:hint="eastAsia"/>
+                <w:szCs w:val="20"/>
+              </w:rPr>
+              <w:t>Actor Action</w:t>
+            </w:r>
+          </w:p>
+        </w:tc>
+        <w:tc>
+          <w:tcPr>
+            <w:tcW w:w="4612" w:type="dxa"/>
+          </w:tcPr>
+          <w:p>
+            <w:pPr>
+              <w:pStyle w:val="a"/>
+              <w:numPr>
+                <w:ilvl w:val="0"/>
+                <w:numId w:val="0"/>
+              </w:numPr>
+              <w:jc w:val="center"/>
+              <w:rPr>
+                <w:szCs w:val="20"/>
+              </w:rPr>
+            </w:pPr>
+            <w:r>
+              <w:rPr>
+                <w:rFonts w:hint="eastAsia"/>
+                <w:szCs w:val="20"/>
+              </w:rPr>
+              <w:t>System Response</w:t>
+            </w:r>
+          </w:p>
+        </w:tc>
+      </w:tr>
+      <w:tr>
+        <w:tc>
+          <w:tcPr>
+            <w:tcW w:w="4612" w:type="dxa"/>
+          </w:tcPr>
+          <w:p>
+            <w:pPr>
+              <w:pStyle w:val="a"/>
+              <w:numPr>
+                <w:ilvl w:val="0"/>
+                <w:numId w:val="0"/>
+              </w:numPr>
+              <w:rPr>
+                <w:sz w:val="18"/>
+                <w:szCs w:val="18"/>
+              </w:rPr>
+            </w:pPr>
+          </w:p>
+        </w:tc>
+        <w:tc>
+          <w:tcPr>
+            <w:tcW w:w="4612" w:type="dxa"/>
+          </w:tcPr>
+          <w:p>
+            <w:pPr>
+              <w:pStyle w:val="a"/>
+              <w:numPr>
+                <w:ilvl w:val="0"/>
+                <w:numId w:val="0"/>
+              </w:numPr>
+              <w:rPr>
+                <w:sz w:val="18"/>
+                <w:szCs w:val="18"/>
+              </w:rPr>
+            </w:pPr>
+          </w:p>
+        </w:tc>
+      </w:tr>
+      <w:tr>
+        <w:tc>
+          <w:tcPr>
+            <w:tcW w:w="4612" w:type="dxa"/>
+          </w:tcPr>
+          <w:p>
+            <w:pPr>
+              <w:pStyle w:val="a"/>
+              <w:numPr>
+                <w:ilvl w:val="0"/>
+                <w:numId w:val="0"/>
+              </w:numPr>
+              <w:rPr>
+                <w:sz w:val="18"/>
+                <w:szCs w:val="18"/>
+              </w:rPr>
+            </w:pPr>
+          </w:p>
+        </w:tc>
+        <w:tc>
+          <w:tcPr>
+            <w:tcW w:w="4612" w:type="dxa"/>
+          </w:tcPr>
+          <w:p>
+            <w:pPr>
+              <w:pStyle w:val="a"/>
+              <w:numPr>
+                <w:ilvl w:val="0"/>
+                <w:numId w:val="0"/>
+              </w:numPr>
+              <w:rPr>
+                <w:sz w:val="18"/>
+                <w:szCs w:val="18"/>
+              </w:rPr>
+            </w:pPr>
+          </w:p>
+        </w:tc>
+      </w:tr>
+      <w:tr>
+        <w:tc>
+          <w:tcPr>
+            <w:tcW w:w="4612" w:type="dxa"/>
+          </w:tcPr>
+          <w:p>
+            <w:pPr>
+              <w:pStyle w:val="a"/>
+              <w:numPr>
+                <w:ilvl w:val="0"/>
+                <w:numId w:val="0"/>
+              </w:numPr>
+              <w:rPr>
+                <w:sz w:val="18"/>
+                <w:szCs w:val="18"/>
+              </w:rPr>
+            </w:pPr>
+          </w:p>
+        </w:tc>
+        <w:tc>
+          <w:tcPr>
+            <w:tcW w:w="4612" w:type="dxa"/>
+          </w:tcPr>
+          <w:p>
+            <w:pPr>
+              <w:pStyle w:val="a"/>
+              <w:numPr>
+                <w:ilvl w:val="0"/>
+                <w:numId w:val="0"/>
+              </w:numPr>
+              <w:rPr>
+                <w:sz w:val="18"/>
+                <w:szCs w:val="18"/>
+              </w:rPr>
+            </w:pPr>
+          </w:p>
+        </w:tc>
+      </w:tr>
+    </w:tbl>
+    <w:p>
+      <w:pPr>
+        <w:pStyle w:val="a"/>
+        <w:numPr>
+          <w:ilvl w:val="0"/>
+          <w:numId w:val="0"/>
+        </w:numPr>
+        <w:rPr>
           <w:sz w:val="18"/>
           <w:szCs w:val="18"/>
         </w:rPr>
@@ -872,62 +4701,6 @@
           <w:szCs w:val="18"/>
         </w:rPr>
       </w:pPr>
-      <w:r>
-        <w:rPr>
-          <w:rFonts w:hint="eastAsia"/>
-          <w:szCs w:val="20"/>
-        </w:rPr>
-        <w:t>&lt;</w:t>
-      </w:r>
-      <w:r>
-        <w:rPr>
-          <w:rFonts w:hint="eastAsia"/>
-          <w:szCs w:val="20"/>
-        </w:rPr>
-        <w:t>문수현</w:t>
-      </w:r>
-      <w:r>
-        <w:rPr>
-          <w:rFonts w:hint="eastAsia"/>
-          <w:szCs w:val="20"/>
-        </w:rPr>
-        <w:t xml:space="preserve"> </w:t>
-      </w:r>
-      <w:r>
-        <w:rPr>
-          <w:rFonts w:hint="eastAsia"/>
-          <w:szCs w:val="20"/>
-        </w:rPr>
-        <w:t>파트</w:t>
-      </w:r>
-      <w:r>
-        <w:rPr>
-          <w:rFonts w:hint="eastAsia"/>
-          <w:szCs w:val="20"/>
-        </w:rPr>
-        <w:t>&gt;</w:t>
-      </w:r>
-    </w:p>
-    <w:p>
-      <w:pPr>
-        <w:pStyle w:val="a"/>
-        <w:numPr>
-          <w:ilvl w:val="0"/>
-          <w:numId w:val="0"/>
-        </w:numPr>
-        <w:ind w:left="361" w:hanging="360"/>
-        <w:rPr>
-          <w:sz w:val="18"/>
-          <w:szCs w:val="18"/>
-        </w:rPr>
-      </w:pPr>
-      <w:r>
-        <w:rPr>
-          <w:sz w:val="18"/>
-          <w:szCs w:val="18"/>
-        </w:rPr>
-        <w:t>…</w:t>
-      </w:r>
     </w:p>
     <w:p>
       <w:pPr>
@@ -952,10 +4725,44 @@
         </w:numPr>
         <w:ind w:left="361" w:hanging="360"/>
         <w:rPr>
-          <w:sz w:val="18"/>
-          <w:szCs w:val="18"/>
+          <w:szCs w:val="20"/>
         </w:rPr>
       </w:pPr>
+      <w:r>
+        <w:rPr>
+          <w:rFonts w:hint="eastAsia"/>
+          <w:szCs w:val="20"/>
+        </w:rPr>
+        <w:t>&lt;</w:t>
+      </w:r>
+      <w:r>
+        <w:rPr>
+          <w:rFonts w:hint="eastAsia"/>
+          <w:szCs w:val="20"/>
+        </w:rPr>
+        <w:t>문수현</w:t>
+      </w:r>
+      <w:r>
+        <w:rPr>
+          <w:rFonts w:hint="eastAsia"/>
+          <w:szCs w:val="20"/>
+        </w:rPr>
+        <w:t xml:space="preserve"> </w:t>
+      </w:r>
+      <w:r>
+        <w:rPr>
+          <w:rFonts w:hint="eastAsia"/>
+          <w:szCs w:val="20"/>
+        </w:rPr>
+        <w:t>파트</w:t>
+      </w:r>
+      <w:r>
+        <w:rPr>
+          <w:rFonts w:hint="eastAsia"/>
+          <w:szCs w:val="20"/>
+        </w:rPr>
+        <w:t>&gt;</w:t>
+      </w:r>
     </w:p>
     <w:p>
       <w:pPr>
@@ -971,6 +4778,187 @@
         </w:rPr>
       </w:pPr>
     </w:p>
+    <w:tbl>
+      <w:tblPr>
+        <w:tblStyle w:val="ae"/>
+        <w:tblW w:w="0" w:type="auto"/>
+        <w:tblCellMar>
+          <w:top w:w="57" w:type="dxa"/>
+          <w:bottom w:w="57" w:type="dxa"/>
+        </w:tblCellMar>
+        <w:tblLook w:val="04A0" w:firstRow="1" w:lastRow="0" w:firstColumn="1" w:lastColumn="0" w:noHBand="0" w:noVBand="1"/>
+      </w:tblPr>
+      <w:tblGrid>
+        <w:gridCol w:w="4612"/>
+        <w:gridCol w:w="4612"/>
+      </w:tblGrid>
+      <w:tr>
+        <w:tc>
+          <w:tcPr>
+            <w:tcW w:w="4612" w:type="dxa"/>
+          </w:tcPr>
+          <w:p>
+            <w:pPr>
+              <w:pStyle w:val="a"/>
+              <w:numPr>
+                <w:ilvl w:val="0"/>
+                <w:numId w:val="0"/>
+              </w:numPr>
+              <w:jc w:val="center"/>
+              <w:rPr>
+                <w:szCs w:val="20"/>
+              </w:rPr>
+            </w:pPr>
+            <w:r>
+              <w:rPr>
+                <w:rFonts w:hint="eastAsia"/>
+                <w:szCs w:val="20"/>
+              </w:rPr>
+              <w:t>Actor Action</w:t>
+            </w:r>
+          </w:p>
+        </w:tc>
+        <w:tc>
+          <w:tcPr>
+            <w:tcW w:w="4612" w:type="dxa"/>
+          </w:tcPr>
+          <w:p>
+            <w:pPr>
+              <w:pStyle w:val="a"/>
+              <w:numPr>
+                <w:ilvl w:val="0"/>
+                <w:numId w:val="0"/>
+              </w:numPr>
+              <w:jc w:val="center"/>
+              <w:rPr>
+                <w:szCs w:val="20"/>
+              </w:rPr>
+            </w:pPr>
+            <w:r>
+              <w:rPr>
+                <w:rFonts w:hint="eastAsia"/>
+                <w:szCs w:val="20"/>
+              </w:rPr>
+              <w:t>System Response</w:t>
+            </w:r>
+          </w:p>
+        </w:tc>
+      </w:tr>
+      <w:tr>
+        <w:tc>
+          <w:tcPr>
+            <w:tcW w:w="4612" w:type="dxa"/>
+          </w:tcPr>
+          <w:p>
+            <w:pPr>
+              <w:pStyle w:val="a"/>
+              <w:numPr>
+                <w:ilvl w:val="0"/>
+                <w:numId w:val="0"/>
+              </w:numPr>
+              <w:rPr>
+                <w:sz w:val="18"/>
+                <w:szCs w:val="18"/>
+              </w:rPr>
+            </w:pPr>
+          </w:p>
+        </w:tc>
+        <w:tc>
+          <w:tcPr>
+            <w:tcW w:w="4612" w:type="dxa"/>
+          </w:tcPr>
+          <w:p>
+            <w:pPr>
+              <w:pStyle w:val="a"/>
+              <w:numPr>
+                <w:ilvl w:val="0"/>
+                <w:numId w:val="0"/>
+              </w:numPr>
+              <w:rPr>
+                <w:sz w:val="18"/>
+                <w:szCs w:val="18"/>
+              </w:rPr>
+            </w:pPr>
+          </w:p>
+        </w:tc>
+      </w:tr>
+      <w:tr>
+        <w:tc>
+          <w:tcPr>
+            <w:tcW w:w="4612" w:type="dxa"/>
+          </w:tcPr>
+          <w:p>
+            <w:pPr>
+              <w:pStyle w:val="a"/>
+              <w:numPr>
+                <w:ilvl w:val="0"/>
+                <w:numId w:val="0"/>
+              </w:numPr>
+              <w:rPr>
+                <w:sz w:val="18"/>
+                <w:szCs w:val="18"/>
+              </w:rPr>
+            </w:pPr>
+          </w:p>
+        </w:tc>
+        <w:tc>
+          <w:tcPr>
+            <w:tcW w:w="4612" w:type="dxa"/>
+          </w:tcPr>
+          <w:p>
+            <w:pPr>
+              <w:pStyle w:val="a"/>
+              <w:numPr>
+                <w:ilvl w:val="0"/>
+                <w:numId w:val="0"/>
+              </w:numPr>
+              <w:rPr>
+                <w:sz w:val="18"/>
+                <w:szCs w:val="18"/>
+              </w:rPr>
+            </w:pPr>
+          </w:p>
+        </w:tc>
+      </w:tr>
+      <w:tr>
+        <w:tc>
+          <w:tcPr>
+            <w:tcW w:w="4612" w:type="dxa"/>
+          </w:tcPr>
+          <w:p>
+            <w:pPr>
+              <w:pStyle w:val="a"/>
+              <w:numPr>
+                <w:ilvl w:val="0"/>
+                <w:numId w:val="0"/>
+              </w:numPr>
+              <w:rPr>
+                <w:sz w:val="18"/>
+                <w:szCs w:val="18"/>
+              </w:rPr>
+            </w:pPr>
+          </w:p>
+        </w:tc>
+        <w:tc>
+          <w:tcPr>
+            <w:tcW w:w="4612" w:type="dxa"/>
+          </w:tcPr>
+          <w:p>
+            <w:pPr>
+              <w:pStyle w:val="a"/>
+              <w:numPr>
+                <w:ilvl w:val="0"/>
+                <w:numId w:val="0"/>
+              </w:numPr>
+              <w:rPr>
+                <w:sz w:val="18"/>
+                <w:szCs w:val="18"/>
+              </w:rPr>
+            </w:pPr>
+          </w:p>
+        </w:tc>
+      </w:tr>
+    </w:tbl>
     <w:p>
       <w:pPr>
         <w:pStyle w:val="a"/>
@@ -978,8 +4966,9 @@
           <w:ilvl w:val="0"/>
           <w:numId w:val="0"/>
         </w:numPr>
-        <w:ind w:left="361" w:hanging="360"/>
-        <w:rPr>
+        <w:rPr>
+          <w:rFonts w:hint="eastAsia"/>
+          <w:color w:val="0000FF"/>
           <w:sz w:val="18"/>
           <w:szCs w:val="21"/>
         </w:rPr>
@@ -995,12 +4984,62 @@
 </w:document>
 </file>
 
+<file path=word/endnotes.xml><?xml version="1.0" encoding="utf-8"?>
+<w:endnotes xmlns:wpc="http://schemas.microsoft.com/office/word/2010/wordprocessingCanvas" xmlns:cx="http://schemas.microsoft.com/office/drawing/2014/chartex" xmlns:cx1="http://schemas.microsoft.com/office/drawing/2015/9/8/chartex" xmlns:cx2="http://schemas.microsoft.com/office/drawing/2015/10/21/chartex" xmlns:cx3="http://schemas.microsoft.com/office/drawing/2016/5/9/chartex" xmlns:cx4="http://schemas.microsoft.com/office/drawing/2016/5/10/chartex" xmlns:cx5="http://schemas.microsoft.com/office/drawing/2016/5/11/chartex" xmlns:cx6="http://schemas.microsoft.com/office/drawing/2016/5/12/chartex" xmlns:cx7="http://schemas.microsoft.com/office/drawing/2016/5/13/chartex" xmlns:cx8="http://schemas.microsoft.com/office/drawing/2016/5/14/chartex" xmlns:mc="http://schemas.openxmlformats.org/markup-compatibility/2006" xmlns:aink="http://schemas.microsoft.com/office/drawing/2016/ink" xmlns:am3d="http://schemas.microsoft.com/office/drawing/2017/model3d" xmlns:o="urn:schemas-microsoft-com:office:office" xmlns:oel="http://schemas.microsoft.com/office/2019/extlst" xmlns:r="http://schemas.openxmlformats.org/officeDocument/2006/relationships" xmlns:m="http://schemas.openxmlformats.org/officeDocument/2006/math" xmlns:v="urn:schemas-microsoft-com:vml" xmlns:wp14="http://schemas.microsoft.com/office/word/2010/wordprocessingDrawing" xmlns:wp="http://schemas.openxmlformats.org/drawingml/2006/wordprocessingDrawing" xmlns:w10="urn:schemas-microsoft-com:office:word" xmlns:w="http://schemas.openxmlformats.org/wordprocessingml/2006/main" xmlns:w14="http://schemas.microsoft.com/office/word/2010/wordml" xmlns:w15="http://schemas.microsoft.com/office/word/2012/wordml" xmlns:w16cex="http://schemas.microsoft.com/office/word/2018/wordml/cex" xmlns:w16cid="http://schemas.microsoft.com/office/word/2016/wordml/cid" xmlns:w16="http://schemas.microsoft.com/office/word/2018/wordml" xmlns:w16du="http://schemas.microsoft.com/office/word/2023/wordml/word16du" xmlns:w16sdtdh="http://schemas.microsoft.com/office/word/2020/wordml/sdtdatahash" xmlns:w16sdtfl="http://schemas.microsoft.com/office/word/2024/wordml/sdtformatlock" xmlns:w16se="http://schemas.microsoft.com/office/word/2015/wordml/symex" xmlns:wpg="http://schemas.microsoft.com/office/word/2010/wordprocessingGroup" xmlns:wpi="http://schemas.microsoft.com/office/word/2010/wordprocessingInk" xmlns:wne="http://schemas.microsoft.com/office/word/2006/wordml" xmlns:wps="http://schemas.microsoft.com/office/word/2010/wordprocessingShape" mc:Ignorable="w14 w15 w16se w16cid w16 w16cex w16sdtdh w16sdtfl w16du wp14">
+  <w:endnote w:type="separator" w:id="-1">
+    <w:p>
+      <w:pPr>
+        <w:spacing w:after="0" w:line="240" w:lineRule="auto"/>
+      </w:pPr>
+      <w:r>
+        <w:separator/>
+      </w:r>
+    </w:p>
+  </w:endnote>
+  <w:endnote w:type="continuationSeparator" w:id="0">
+    <w:p>
+      <w:pPr>
+        <w:spacing w:after="0" w:line="240" w:lineRule="auto"/>
+      </w:pPr>
+      <w:r>
+        <w:continuationSeparator/>
+      </w:r>
+    </w:p>
+  </w:endnote>
+</w:endnotes>
+</file>
+
+<file path=word/footnotes.xml><?xml version="1.0" encoding="utf-8"?>
+<w:footnotes xmlns:wpc="http://schemas.microsoft.com/office/word/2010/wordprocessingCanvas" xmlns:cx="http://schemas.microsoft.com/office/drawing/2014/chartex" xmlns:cx1="http://schemas.microsoft.com/office/drawing/2015/9/8/chartex" xmlns:cx2="http://schemas.microsoft.com/office/drawing/2015/10/21/chartex" xmlns:cx3="http://schemas.microsoft.com/office/drawing/2016/5/9/chartex" xmlns:cx4="http://schemas.microsoft.com/office/drawing/2016/5/10/chartex" xmlns:cx5="http://schemas.microsoft.com/office/drawing/2016/5/11/chartex" xmlns:cx6="http://schemas.microsoft.com/office/drawing/2016/5/12/chartex" xmlns:cx7="http://schemas.microsoft.com/office/drawing/2016/5/13/chartex" xmlns:cx8="http://schemas.microsoft.com/office/drawing/2016/5/14/chartex" xmlns:mc="http://schemas.openxmlformats.org/markup-compatibility/2006" xmlns:aink="http://schemas.microsoft.com/office/drawing/2016/ink" xmlns:am3d="http://schemas.microsoft.com/office/drawing/2017/model3d" xmlns:o="urn:schemas-microsoft-com:office:office" xmlns:oel="http://schemas.microsoft.com/office/2019/extlst" xmlns:r="http://schemas.openxmlformats.org/officeDocument/2006/relationships" xmlns:m="http://schemas.openxmlformats.org/officeDocument/2006/math" xmlns:v="urn:schemas-microsoft-com:vml" xmlns:wp14="http://schemas.microsoft.com/office/word/2010/wordprocessingDrawing" xmlns:wp="http://schemas.openxmlformats.org/drawingml/2006/wordprocessingDrawing" xmlns:w10="urn:schemas-microsoft-com:office:word" xmlns:w="http://schemas.openxmlformats.org/wordprocessingml/2006/main" xmlns:w14="http://schemas.microsoft.com/office/word/2010/wordml" xmlns:w15="http://schemas.microsoft.com/office/word/2012/wordml" xmlns:w16cex="http://schemas.microsoft.com/office/word/2018/wordml/cex" xmlns:w16cid="http://schemas.microsoft.com/office/word/2016/wordml/cid" xmlns:w16="http://schemas.microsoft.com/office/word/2018/wordml" xmlns:w16du="http://schemas.microsoft.com/office/word/2023/wordml/word16du" xmlns:w16sdtdh="http://schemas.microsoft.com/office/word/2020/wordml/sdtdatahash" xmlns:w16sdtfl="http://schemas.microsoft.com/office/word/2024/wordml/sdtformatlock" xmlns:w16se="http://schemas.microsoft.com/office/word/2015/wordml/symex" xmlns:wpg="http://schemas.microsoft.com/office/word/2010/wordprocessingGroup" xmlns:wpi="http://schemas.microsoft.com/office/word/2010/wordprocessingInk" xmlns:wne="http://schemas.microsoft.com/office/word/2006/wordml" xmlns:wps="http://schemas.microsoft.com/office/word/2010/wordprocessingShape" mc:Ignorable="w14 w15 w16se w16cid w16 w16cex w16sdtdh w16sdtfl w16du wp14">
+  <w:footnote w:type="separator" w:id="-1">
+    <w:p>
+      <w:pPr>
+        <w:spacing w:after="0" w:line="240" w:lineRule="auto"/>
+      </w:pPr>
+      <w:r>
+        <w:separator/>
+      </w:r>
+    </w:p>
+  </w:footnote>
+  <w:footnote w:type="continuationSeparator" w:id="0">
+    <w:p>
+      <w:pPr>
+        <w:spacing w:after="0" w:line="240" w:lineRule="auto"/>
+      </w:pPr>
+      <w:r>
+        <w:continuationSeparator/>
+      </w:r>
+    </w:p>
+  </w:footnote>
+</w:footnotes>
+</file>
+
 <file path=word/numbering.xml><?xml version="1.0" encoding="utf-8"?>
 <w:numbering xmlns:wpc="http://schemas.microsoft.com/office/word/2010/wordprocessingCanvas" xmlns:cx="http://schemas.microsoft.com/office/drawing/2014/chartex" xmlns:cx1="http://schemas.microsoft.com/office/drawing/2015/9/8/chartex" xmlns:cx2="http://schemas.microsoft.com/office/drawing/2015/10/21/chartex" xmlns:cx3="http://schemas.microsoft.com/office/drawing/2016/5/9/chartex" xmlns:cx4="http://schemas.microsoft.com/office/drawing/2016/5/10/chartex" xmlns:cx5="http://schemas.microsoft.com/office/drawing/2016/5/11/chartex" xmlns:cx6="http://schemas.microsoft.com/office/drawing/2016/5/12/chartex" xmlns:cx7="http://schemas.microsoft.com/office/drawing/2016/5/13/chartex" xmlns:cx8="http://schemas.microsoft.com/office/drawing/2016/5/14/chartex" xmlns:mc="http://schemas.openxmlformats.org/markup-compatibility/2006" xmlns:aink="http://schemas.microsoft.com/office/drawing/2016/ink" xmlns:am3d="http://schemas.microsoft.com/office/drawing/2017/model3d" xmlns:o="urn:schemas-microsoft-com:office:office" xmlns:oel="http://schemas.microsoft.com/office/2019/extlst" xmlns:r="http://schemas.openxmlformats.org/officeDocument/2006/relationships" xmlns:m="http://schemas.openxmlformats.org/officeDocument/2006/math" xmlns:v="urn:schemas-microsoft-com:vml" xmlns:wp14="http://schemas.microsoft.com/office/word/2010/wordprocessingDrawing" xmlns:wp="http://schemas.openxmlformats.org/drawingml/2006/wordprocessingDrawing" xmlns:w10="urn:schemas-microsoft-com:office:word" xmlns:w="http://schemas.openxmlformats.org/wordprocessingml/2006/main" xmlns:w14="http://schemas.microsoft.com/office/word/2010/wordml" xmlns:w15="http://schemas.microsoft.com/office/word/2012/wordml" xmlns:w16cex="http://schemas.microsoft.com/office/word/2018/wordml/cex" xmlns:w16cid="http://schemas.microsoft.com/office/word/2016/wordml/cid" xmlns:w16="http://schemas.microsoft.com/office/word/2018/wordml" xmlns:w16du="http://schemas.microsoft.com/office/word/2023/wordml/word16du" xmlns:w16sdtdh="http://schemas.microsoft.com/office/word/2020/wordml/sdtdatahash" xmlns:w16sdtfl="http://schemas.microsoft.com/office/word/2024/wordml/sdtformatlock" xmlns:w16se="http://schemas.microsoft.com/office/word/2015/wordml/symex" xmlns:wpg="http://schemas.microsoft.com/office/word/2010/wordprocessingGroup" xmlns:wpi="http://schemas.microsoft.com/office/word/2010/wordprocessingInk" xmlns:wne="http://schemas.microsoft.com/office/word/2006/wordml" xmlns:wps="http://schemas.microsoft.com/office/word/2010/wordprocessingShape" mc:Ignorable="w14 w15 w16se w16cid w16 w16cex w16sdtdh w16sdtfl w16du wp14">
   <w:abstractNum w:abstractNumId="0" w15:restartNumberingAfterBreak="0">
     <w:nsid w:val="FFFFFF89"/>
     <w:multiLevelType w:val="singleLevel"/>
-    <w:tmpl w:val="8146E77C"/>
+    <w:tmpl w:val="15ACD42A"/>
     <w:lvl w:ilvl="0">
       <w:start w:val="1"/>
       <w:numFmt w:val="bullet"/>
@@ -1424,7 +5463,7 @@
   <w:style w:type="paragraph" w:default="1" w:styleId="a0">
     <w:name w:val="Normal"/>
     <w:qFormat/>
-    <w:rsid w:val="009A51D9"/>
+    <w:rsid w:val="009B33E1"/>
     <w:pPr>
       <w:widowControl w:val="0"/>
       <w:wordWrap w:val="0"/>
@@ -1983,6 +6022,69 @@
       <w:contextualSpacing/>
     </w:pPr>
   </w:style>
+  <w:style w:type="paragraph" w:styleId="ac">
+    <w:name w:val="header"/>
+    <w:basedOn w:val="a0"/>
+    <w:link w:val="Char4"/>
+    <w:uiPriority w:val="99"/>
+    <w:unhideWhenUsed/>
+    <w:rsid w:val="00CE3E99"/>
+    <w:pPr>
+      <w:tabs>
+        <w:tab w:val="center" w:pos="4513"/>
+        <w:tab w:val="right" w:pos="9026"/>
+      </w:tabs>
+      <w:snapToGrid w:val="0"/>
+    </w:pPr>
+  </w:style>
+  <w:style w:type="character" w:customStyle="1" w:styleId="Char4">
+    <w:name w:val="머리글 Char"/>
+    <w:basedOn w:val="a1"/>
+    <w:link w:val="ac"/>
+    <w:uiPriority w:val="99"/>
+    <w:rsid w:val="00CE3E99"/>
+  </w:style>
+  <w:style w:type="paragraph" w:styleId="ad">
+    <w:name w:val="footer"/>
+    <w:basedOn w:val="a0"/>
+    <w:link w:val="Char5"/>
+    <w:uiPriority w:val="99"/>
+    <w:unhideWhenUsed/>
+    <w:rsid w:val="00CE3E99"/>
+    <w:pPr>
+      <w:tabs>
+        <w:tab w:val="center" w:pos="4513"/>
+        <w:tab w:val="right" w:pos="9026"/>
+      </w:tabs>
+      <w:snapToGrid w:val="0"/>
+    </w:pPr>
+  </w:style>
+  <w:style w:type="character" w:customStyle="1" w:styleId="Char5">
+    <w:name w:val="바닥글 Char"/>
+    <w:basedOn w:val="a1"/>
+    <w:link w:val="ad"/>
+    <w:uiPriority w:val="99"/>
+    <w:rsid w:val="00CE3E99"/>
+  </w:style>
+  <w:style w:type="table" w:styleId="ae">
+    <w:name w:val="Table Grid"/>
+    <w:basedOn w:val="a2"/>
+    <w:uiPriority w:val="39"/>
+    <w:rsid w:val="00E75306"/>
+    <w:pPr>
+      <w:spacing w:after="0" w:line="240" w:lineRule="auto"/>
+    </w:pPr>
+    <w:tblPr>
+      <w:tblBorders>
+        <w:top w:val="single" w:sz="4" w:space="0" w:color="auto"/>
+        <w:left w:val="single" w:sz="4" w:space="0" w:color="auto"/>
+        <w:bottom w:val="single" w:sz="4" w:space="0" w:color="auto"/>
+        <w:right w:val="single" w:sz="4" w:space="0" w:color="auto"/>
+        <w:insideH w:val="single" w:sz="4" w:space="0" w:color="auto"/>
+        <w:insideV w:val="single" w:sz="4" w:space="0" w:color="auto"/>
+      </w:tblBorders>
+    </w:tblPr>
+  </w:style>
 </w:styles>
 </file>
 

</xml_diff>

<commit_message>
Use case description 파일 내 역할 분담 기술
</commit_message>
<xml_diff>
--- a/HW1/97153_Use case description.docx
+++ b/HW1/97153_Use case description.docx
@@ -614,6 +614,7 @@
           <w:numId w:val="0"/>
         </w:numPr>
         <w:rPr>
+          <w:rFonts w:hint="eastAsia"/>
           <w:szCs w:val="20"/>
         </w:rPr>
       </w:pPr>
@@ -638,6 +639,24 @@
           <w:fitText w:val="760" w:id="-719024637"/>
         </w:rPr>
         <w:t>:</w:t>
+      </w:r>
+      <w:r>
+        <w:rPr>
+          <w:rFonts w:asciiTheme="minorEastAsia" w:hAnsiTheme="minorEastAsia" w:cs="Malgun Gothic Semilight"/>
+          <w:kern w:val="0"/>
+          <w:sz w:val="18"/>
+          <w:szCs w:val="21"/>
+        </w:rPr>
+        <w:t xml:space="preserve"> </w:t>
+      </w:r>
+      <w:r>
+        <w:rPr>
+          <w:rFonts w:asciiTheme="minorEastAsia" w:hAnsiTheme="minorEastAsia" w:cs="Malgun Gothic Semilight" w:hint="eastAsia"/>
+          <w:kern w:val="0"/>
+          <w:sz w:val="18"/>
+          <w:szCs w:val="21"/>
+        </w:rPr>
+        <w:t>이용 내역 조회 / 조회 기준 설정 / 이용 내역 삭제 / 대여 정보 조회 / 정렬 기준 설정 / 대여 통계 조회 / 조회 기간 설정</w:t>
       </w:r>
     </w:p>
     <w:p>
@@ -5279,7 +5298,6 @@
           <w:sz w:val="18"/>
           <w:szCs w:val="18"/>
         </w:rPr>
-        <w:lastRenderedPageBreak/>
         <w:t>등록된</w:t>
       </w:r>
       <w:r>
@@ -8627,17 +8645,7 @@
                 <w:kern w:val="0"/>
                 <w14:ligatures w14:val="none"/>
               </w:rPr>
-              <w:t xml:space="preserve">문자 알림을 통해 회원에게 대여 완료 메시지 및 </w:t>
-            </w:r>
-            <w:r>
-              <w:rPr>
-                <w:rFonts w:asciiTheme="minorEastAsia" w:hAnsiTheme="minorEastAsia" w:hint="eastAsia"/>
-                <w:color w:val="000000"/>
-                <w:kern w:val="0"/>
-                <w14:ligatures w14:val="none"/>
-              </w:rPr>
-              <w:lastRenderedPageBreak/>
-              <w:t>대여소, 자전거에 대한 정보 전송</w:t>
+              <w:t>문자 알림을 통해 회원에게 대여 완료 메시지 및 대여소, 자전거에 대한 정보 전송</w:t>
             </w:r>
           </w:p>
         </w:tc>
@@ -11091,6 +11099,7 @@
                 <w:sz w:val="18"/>
                 <w:szCs w:val="18"/>
               </w:rPr>
+              <w:lastRenderedPageBreak/>
               <w:t>4</w:t>
             </w:r>
             <w:r>
@@ -11304,7 +11313,6 @@
                 <w:sz w:val="18"/>
                 <w:szCs w:val="18"/>
               </w:rPr>
-              <w:lastRenderedPageBreak/>
               <w:t>해당</w:t>
             </w:r>
             <w:r>
@@ -14867,7 +14875,6 @@
         </w:numPr>
         <w:ind w:left="361" w:hanging="360"/>
         <w:rPr>
-          <w:rFonts w:hint="eastAsia"/>
           <w:sz w:val="18"/>
           <w:szCs w:val="18"/>
         </w:rPr>
@@ -14994,7 +15001,6 @@
                 <w:numId w:val="0"/>
               </w:numPr>
               <w:rPr>
-                <w:rFonts w:hint="eastAsia"/>
                 <w:sz w:val="18"/>
                 <w:szCs w:val="18"/>
               </w:rPr>
@@ -15131,7 +15137,6 @@
           <w:numId w:val="0"/>
         </w:numPr>
         <w:rPr>
-          <w:rFonts w:hint="eastAsia"/>
           <w:color w:val="000000" w:themeColor="text1"/>
           <w:sz w:val="18"/>
           <w:szCs w:val="21"/>
@@ -15262,7 +15267,6 @@
                 <w:numId w:val="0"/>
               </w:numPr>
               <w:rPr>
-                <w:rFonts w:hint="eastAsia"/>
                 <w:sz w:val="18"/>
                 <w:szCs w:val="18"/>
               </w:rPr>
@@ -15399,7 +15403,6 @@
                 <w:numId w:val="0"/>
               </w:numPr>
               <w:rPr>
-                <w:rFonts w:hint="eastAsia"/>
                 <w:sz w:val="18"/>
                 <w:szCs w:val="18"/>
               </w:rPr>
@@ -15438,26 +15441,17 @@
                 <w:numId w:val="0"/>
               </w:numPr>
               <w:rPr>
-                <w:rFonts w:hint="eastAsia"/>
-                <w:sz w:val="18"/>
-                <w:szCs w:val="18"/>
-              </w:rPr>
-            </w:pPr>
-            <w:r>
-              <w:rPr>
-                <w:rFonts w:hint="eastAsia"/>
-                <w:sz w:val="18"/>
-                <w:szCs w:val="18"/>
-              </w:rPr>
-              <w:t>2</w:t>
-            </w:r>
-            <w:r>
-              <w:rPr>
-                <w:rFonts w:hint="eastAsia"/>
-                <w:sz w:val="18"/>
-                <w:szCs w:val="18"/>
-              </w:rPr>
-              <w:t xml:space="preserve">. </w:t>
+                <w:sz w:val="18"/>
+                <w:szCs w:val="18"/>
+              </w:rPr>
+            </w:pPr>
+            <w:r>
+              <w:rPr>
+                <w:rFonts w:hint="eastAsia"/>
+                <w:sz w:val="18"/>
+                <w:szCs w:val="18"/>
+              </w:rPr>
+              <w:t xml:space="preserve">2. </w:t>
             </w:r>
             <w:r>
               <w:rPr>
@@ -15599,7 +15593,6 @@
                 <w:numId w:val="0"/>
               </w:numPr>
               <w:rPr>
-                <w:rFonts w:hint="eastAsia"/>
                 <w:sz w:val="18"/>
                 <w:szCs w:val="18"/>
               </w:rPr>
@@ -15731,7 +15724,6 @@
                 <w:numId w:val="0"/>
               </w:numPr>
               <w:rPr>
-                <w:rFonts w:hint="eastAsia"/>
                 <w:sz w:val="18"/>
                 <w:szCs w:val="18"/>
               </w:rPr>
@@ -15871,26 +15863,24 @@
                 <w:numId w:val="0"/>
               </w:numPr>
               <w:rPr>
-                <w:rFonts w:hint="eastAsia"/>
-                <w:sz w:val="18"/>
-                <w:szCs w:val="18"/>
-              </w:rPr>
-            </w:pPr>
-          </w:p>
-        </w:tc>
-        <w:tc>
-          <w:tcPr>
-            <w:tcW w:w="4612" w:type="dxa"/>
-          </w:tcPr>
-          <w:p>
-            <w:pPr>
-              <w:pStyle w:val="a"/>
-              <w:numPr>
-                <w:ilvl w:val="0"/>
-                <w:numId w:val="0"/>
-              </w:numPr>
-              <w:rPr>
-                <w:rFonts w:hint="eastAsia"/>
+                <w:sz w:val="18"/>
+                <w:szCs w:val="18"/>
+              </w:rPr>
+            </w:pPr>
+          </w:p>
+        </w:tc>
+        <w:tc>
+          <w:tcPr>
+            <w:tcW w:w="4612" w:type="dxa"/>
+          </w:tcPr>
+          <w:p>
+            <w:pPr>
+              <w:pStyle w:val="a"/>
+              <w:numPr>
+                <w:ilvl w:val="0"/>
+                <w:numId w:val="0"/>
+              </w:numPr>
+              <w:rPr>
                 <w:sz w:val="18"/>
                 <w:szCs w:val="18"/>
               </w:rPr>
@@ -16038,26 +16028,24 @@
                 <w:numId w:val="0"/>
               </w:numPr>
               <w:rPr>
-                <w:rFonts w:hint="eastAsia"/>
-                <w:sz w:val="18"/>
-                <w:szCs w:val="18"/>
-              </w:rPr>
-            </w:pPr>
-          </w:p>
-        </w:tc>
-        <w:tc>
-          <w:tcPr>
-            <w:tcW w:w="4612" w:type="dxa"/>
-          </w:tcPr>
-          <w:p>
-            <w:pPr>
-              <w:pStyle w:val="a"/>
-              <w:numPr>
-                <w:ilvl w:val="0"/>
-                <w:numId w:val="0"/>
-              </w:numPr>
-              <w:rPr>
-                <w:rFonts w:hint="eastAsia"/>
+                <w:sz w:val="18"/>
+                <w:szCs w:val="18"/>
+              </w:rPr>
+            </w:pPr>
+          </w:p>
+        </w:tc>
+        <w:tc>
+          <w:tcPr>
+            <w:tcW w:w="4612" w:type="dxa"/>
+          </w:tcPr>
+          <w:p>
+            <w:pPr>
+              <w:pStyle w:val="a"/>
+              <w:numPr>
+                <w:ilvl w:val="0"/>
+                <w:numId w:val="0"/>
+              </w:numPr>
+              <w:rPr>
                 <w:sz w:val="18"/>
                 <w:szCs w:val="18"/>
               </w:rPr>
@@ -16201,7 +16189,6 @@
           <w:numId w:val="0"/>
         </w:numPr>
         <w:rPr>
-          <w:rFonts w:hint="eastAsia"/>
           <w:color w:val="000000" w:themeColor="text1"/>
           <w:sz w:val="18"/>
           <w:szCs w:val="21"/>
@@ -16332,7 +16319,6 @@
                 <w:numId w:val="0"/>
               </w:numPr>
               <w:rPr>
-                <w:rFonts w:hint="eastAsia"/>
                 <w:sz w:val="18"/>
                 <w:szCs w:val="18"/>
               </w:rPr>
@@ -16469,7 +16455,6 @@
                 <w:numId w:val="0"/>
               </w:numPr>
               <w:rPr>
-                <w:rFonts w:hint="eastAsia"/>
                 <w:sz w:val="18"/>
                 <w:szCs w:val="18"/>
               </w:rPr>
@@ -16508,7 +16493,6 @@
                 <w:numId w:val="0"/>
               </w:numPr>
               <w:rPr>
-                <w:rFonts w:hint="eastAsia"/>
                 <w:sz w:val="18"/>
                 <w:szCs w:val="18"/>
               </w:rPr>
@@ -16641,7 +16625,6 @@
                 <w:numId w:val="0"/>
               </w:numPr>
               <w:rPr>
-                <w:rFonts w:hint="eastAsia"/>
                 <w:sz w:val="18"/>
                 <w:szCs w:val="18"/>
               </w:rPr>
@@ -16802,7 +16785,6 @@
                 <w:numId w:val="0"/>
               </w:numPr>
               <w:rPr>
-                <w:rFonts w:hint="eastAsia"/>
                 <w:sz w:val="18"/>
                 <w:szCs w:val="18"/>
               </w:rPr>
@@ -16943,7 +16925,6 @@
                 <w:numId w:val="0"/>
               </w:numPr>
               <w:rPr>
-                <w:rFonts w:hint="eastAsia"/>
                 <w:sz w:val="18"/>
                 <w:szCs w:val="18"/>
               </w:rPr>
@@ -17032,7 +17013,6 @@
                 <w:numId w:val="0"/>
               </w:numPr>
               <w:rPr>
-                <w:rFonts w:hint="eastAsia"/>
                 <w:sz w:val="18"/>
                 <w:szCs w:val="18"/>
               </w:rPr>
@@ -17053,7 +17033,6 @@
                 <w:numId w:val="0"/>
               </w:numPr>
               <w:rPr>
-                <w:rFonts w:hint="eastAsia"/>
                 <w:sz w:val="18"/>
                 <w:szCs w:val="18"/>
               </w:rPr>
@@ -17144,7 +17123,6 @@
                 <w:numId w:val="0"/>
               </w:numPr>
               <w:rPr>
-                <w:rFonts w:hint="eastAsia"/>
                 <w:sz w:val="18"/>
                 <w:szCs w:val="18"/>
               </w:rPr>
@@ -17165,26 +17143,24 @@
                 <w:numId w:val="0"/>
               </w:numPr>
               <w:rPr>
-                <w:rFonts w:hint="eastAsia"/>
-                <w:sz w:val="18"/>
-                <w:szCs w:val="18"/>
-              </w:rPr>
-            </w:pPr>
-          </w:p>
-        </w:tc>
-        <w:tc>
-          <w:tcPr>
-            <w:tcW w:w="4612" w:type="dxa"/>
-          </w:tcPr>
-          <w:p>
-            <w:pPr>
-              <w:pStyle w:val="a"/>
-              <w:numPr>
-                <w:ilvl w:val="0"/>
-                <w:numId w:val="0"/>
-              </w:numPr>
-              <w:rPr>
-                <w:rFonts w:hint="eastAsia"/>
+                <w:sz w:val="18"/>
+                <w:szCs w:val="18"/>
+              </w:rPr>
+            </w:pPr>
+          </w:p>
+        </w:tc>
+        <w:tc>
+          <w:tcPr>
+            <w:tcW w:w="4612" w:type="dxa"/>
+          </w:tcPr>
+          <w:p>
+            <w:pPr>
+              <w:pStyle w:val="a"/>
+              <w:numPr>
+                <w:ilvl w:val="0"/>
+                <w:numId w:val="0"/>
+              </w:numPr>
+              <w:rPr>
                 <w:sz w:val="18"/>
                 <w:szCs w:val="18"/>
               </w:rPr>
@@ -17322,26 +17298,24 @@
                 <w:numId w:val="0"/>
               </w:numPr>
               <w:rPr>
-                <w:rFonts w:hint="eastAsia"/>
-                <w:sz w:val="18"/>
-                <w:szCs w:val="18"/>
-              </w:rPr>
-            </w:pPr>
-          </w:p>
-        </w:tc>
-        <w:tc>
-          <w:tcPr>
-            <w:tcW w:w="4612" w:type="dxa"/>
-          </w:tcPr>
-          <w:p>
-            <w:pPr>
-              <w:pStyle w:val="a"/>
-              <w:numPr>
-                <w:ilvl w:val="0"/>
-                <w:numId w:val="0"/>
-              </w:numPr>
-              <w:rPr>
-                <w:rFonts w:hint="eastAsia"/>
+                <w:sz w:val="18"/>
+                <w:szCs w:val="18"/>
+              </w:rPr>
+            </w:pPr>
+          </w:p>
+        </w:tc>
+        <w:tc>
+          <w:tcPr>
+            <w:tcW w:w="4612" w:type="dxa"/>
+          </w:tcPr>
+          <w:p>
+            <w:pPr>
+              <w:pStyle w:val="a"/>
+              <w:numPr>
+                <w:ilvl w:val="0"/>
+                <w:numId w:val="0"/>
+              </w:numPr>
+              <w:rPr>
                 <w:sz w:val="18"/>
                 <w:szCs w:val="18"/>
               </w:rPr>
@@ -17453,7 +17427,6 @@
           <w:numId w:val="0"/>
         </w:numPr>
         <w:rPr>
-          <w:rFonts w:hint="eastAsia"/>
           <w:color w:val="000000" w:themeColor="text1"/>
           <w:sz w:val="18"/>
           <w:szCs w:val="21"/>
@@ -17602,7 +17575,6 @@
                 <w:numId w:val="0"/>
               </w:numPr>
               <w:rPr>
-                <w:rFonts w:hint="eastAsia"/>
                 <w:sz w:val="18"/>
                 <w:szCs w:val="18"/>
               </w:rPr>
@@ -17845,7 +17817,6 @@
                 <w:numId w:val="0"/>
               </w:numPr>
               <w:rPr>
-                <w:rFonts w:hint="eastAsia"/>
                 <w:sz w:val="18"/>
                 <w:szCs w:val="18"/>
               </w:rPr>
@@ -17982,7 +17953,6 @@
                 <w:numId w:val="0"/>
               </w:numPr>
               <w:rPr>
-                <w:rFonts w:hint="eastAsia"/>
                 <w:sz w:val="18"/>
                 <w:szCs w:val="18"/>
               </w:rPr>
@@ -18011,26 +17981,24 @@
                 <w:numId w:val="0"/>
               </w:numPr>
               <w:rPr>
-                <w:rFonts w:hint="eastAsia"/>
-                <w:sz w:val="18"/>
-                <w:szCs w:val="18"/>
-              </w:rPr>
-            </w:pPr>
-          </w:p>
-        </w:tc>
-        <w:tc>
-          <w:tcPr>
-            <w:tcW w:w="4612" w:type="dxa"/>
-          </w:tcPr>
-          <w:p>
-            <w:pPr>
-              <w:pStyle w:val="a"/>
-              <w:numPr>
-                <w:ilvl w:val="0"/>
-                <w:numId w:val="0"/>
-              </w:numPr>
-              <w:rPr>
-                <w:rFonts w:hint="eastAsia"/>
+                <w:sz w:val="18"/>
+                <w:szCs w:val="18"/>
+              </w:rPr>
+            </w:pPr>
+          </w:p>
+        </w:tc>
+        <w:tc>
+          <w:tcPr>
+            <w:tcW w:w="4612" w:type="dxa"/>
+          </w:tcPr>
+          <w:p>
+            <w:pPr>
+              <w:pStyle w:val="a"/>
+              <w:numPr>
+                <w:ilvl w:val="0"/>
+                <w:numId w:val="0"/>
+              </w:numPr>
+              <w:rPr>
                 <w:sz w:val="18"/>
                 <w:szCs w:val="18"/>
               </w:rPr>
@@ -18231,17 +18199,17 @@
                 <w:numId w:val="0"/>
               </w:numPr>
               <w:rPr>
-                <w:rFonts w:hint="eastAsia"/>
-                <w:sz w:val="18"/>
-                <w:szCs w:val="18"/>
-              </w:rPr>
-            </w:pPr>
-            <w:r>
-              <w:rPr>
-                <w:rFonts w:hint="eastAsia"/>
-                <w:sz w:val="18"/>
-                <w:szCs w:val="18"/>
-              </w:rPr>
+                <w:sz w:val="18"/>
+                <w:szCs w:val="18"/>
+              </w:rPr>
+            </w:pPr>
+            <w:r>
+              <w:rPr>
+                <w:rFonts w:hint="eastAsia"/>
+                <w:sz w:val="18"/>
+                <w:szCs w:val="18"/>
+              </w:rPr>
+              <w:lastRenderedPageBreak/>
               <w:t>3</w:t>
             </w:r>
             <w:r>
@@ -18368,7 +18336,6 @@
                 <w:numId w:val="0"/>
               </w:numPr>
               <w:rPr>
-                <w:rFonts w:hint="eastAsia"/>
                 <w:sz w:val="18"/>
                 <w:szCs w:val="18"/>
               </w:rPr>
@@ -18389,7 +18356,6 @@
                 <w:numId w:val="0"/>
               </w:numPr>
               <w:rPr>
-                <w:rFonts w:hint="eastAsia"/>
                 <w:sz w:val="18"/>
                 <w:szCs w:val="18"/>
               </w:rPr>
@@ -18510,7 +18476,6 @@
                 <w:numId w:val="0"/>
               </w:numPr>
               <w:rPr>
-                <w:rFonts w:hint="eastAsia"/>
                 <w:sz w:val="18"/>
                 <w:szCs w:val="18"/>
               </w:rPr>
@@ -18531,26 +18496,24 @@
                 <w:numId w:val="0"/>
               </w:numPr>
               <w:rPr>
-                <w:rFonts w:hint="eastAsia"/>
-                <w:sz w:val="18"/>
-                <w:szCs w:val="18"/>
-              </w:rPr>
-            </w:pPr>
-          </w:p>
-        </w:tc>
-        <w:tc>
-          <w:tcPr>
-            <w:tcW w:w="4612" w:type="dxa"/>
-          </w:tcPr>
-          <w:p>
-            <w:pPr>
-              <w:pStyle w:val="a"/>
-              <w:numPr>
-                <w:ilvl w:val="0"/>
-                <w:numId w:val="0"/>
-              </w:numPr>
-              <w:rPr>
-                <w:rFonts w:hint="eastAsia"/>
+                <w:sz w:val="18"/>
+                <w:szCs w:val="18"/>
+              </w:rPr>
+            </w:pPr>
+          </w:p>
+        </w:tc>
+        <w:tc>
+          <w:tcPr>
+            <w:tcW w:w="4612" w:type="dxa"/>
+          </w:tcPr>
+          <w:p>
+            <w:pPr>
+              <w:pStyle w:val="a"/>
+              <w:numPr>
+                <w:ilvl w:val="0"/>
+                <w:numId w:val="0"/>
+              </w:numPr>
+              <w:rPr>
                 <w:sz w:val="18"/>
                 <w:szCs w:val="18"/>
               </w:rPr>
@@ -18666,7 +18629,6 @@
                 <w:numId w:val="0"/>
               </w:numPr>
               <w:rPr>
-                <w:rFonts w:hint="eastAsia"/>
                 <w:sz w:val="18"/>
                 <w:szCs w:val="18"/>
               </w:rPr>
@@ -18919,45 +18881,35 @@
                 <w:numId w:val="0"/>
               </w:numPr>
               <w:rPr>
-                <w:rFonts w:hint="eastAsia"/>
-                <w:sz w:val="18"/>
-                <w:szCs w:val="18"/>
-              </w:rPr>
-            </w:pPr>
-          </w:p>
-        </w:tc>
-        <w:tc>
-          <w:tcPr>
-            <w:tcW w:w="4612" w:type="dxa"/>
-          </w:tcPr>
-          <w:p>
-            <w:pPr>
-              <w:pStyle w:val="a"/>
-              <w:numPr>
-                <w:ilvl w:val="0"/>
-                <w:numId w:val="0"/>
-              </w:numPr>
-              <w:rPr>
-                <w:rFonts w:hint="eastAsia"/>
-                <w:sz w:val="18"/>
-                <w:szCs w:val="18"/>
-              </w:rPr>
-            </w:pPr>
-            <w:r>
-              <w:rPr>
-                <w:rFonts w:hint="eastAsia"/>
-                <w:sz w:val="18"/>
-                <w:szCs w:val="18"/>
-              </w:rPr>
-              <w:t xml:space="preserve"> </w:t>
-            </w:r>
-            <w:r>
-              <w:rPr>
-                <w:rFonts w:hint="eastAsia"/>
-                <w:sz w:val="18"/>
-                <w:szCs w:val="18"/>
-              </w:rPr>
-              <w:t xml:space="preserve">1. </w:t>
+                <w:sz w:val="18"/>
+                <w:szCs w:val="18"/>
+              </w:rPr>
+            </w:pPr>
+          </w:p>
+        </w:tc>
+        <w:tc>
+          <w:tcPr>
+            <w:tcW w:w="4612" w:type="dxa"/>
+          </w:tcPr>
+          <w:p>
+            <w:pPr>
+              <w:pStyle w:val="a"/>
+              <w:numPr>
+                <w:ilvl w:val="0"/>
+                <w:numId w:val="0"/>
+              </w:numPr>
+              <w:rPr>
+                <w:sz w:val="18"/>
+                <w:szCs w:val="18"/>
+              </w:rPr>
+            </w:pPr>
+            <w:r>
+              <w:rPr>
+                <w:rFonts w:hint="eastAsia"/>
+                <w:sz w:val="18"/>
+                <w:szCs w:val="18"/>
+              </w:rPr>
+              <w:t xml:space="preserve"> 1. </w:t>
             </w:r>
             <w:r>
               <w:rPr>
@@ -19213,7 +19165,6 @@
                 <w:numId w:val="0"/>
               </w:numPr>
               <w:rPr>
-                <w:rFonts w:hint="eastAsia"/>
                 <w:sz w:val="18"/>
                 <w:szCs w:val="18"/>
               </w:rPr>
@@ -19350,7 +19301,6 @@
                 <w:numId w:val="0"/>
               </w:numPr>
               <w:rPr>
-                <w:rFonts w:hint="eastAsia"/>
                 <w:sz w:val="18"/>
                 <w:szCs w:val="18"/>
               </w:rPr>
@@ -19379,26 +19329,24 @@
                 <w:numId w:val="0"/>
               </w:numPr>
               <w:rPr>
-                <w:rFonts w:hint="eastAsia"/>
-                <w:sz w:val="18"/>
-                <w:szCs w:val="18"/>
-              </w:rPr>
-            </w:pPr>
-          </w:p>
-        </w:tc>
-        <w:tc>
-          <w:tcPr>
-            <w:tcW w:w="4612" w:type="dxa"/>
-          </w:tcPr>
-          <w:p>
-            <w:pPr>
-              <w:pStyle w:val="a"/>
-              <w:numPr>
-                <w:ilvl w:val="0"/>
-                <w:numId w:val="0"/>
-              </w:numPr>
-              <w:rPr>
-                <w:rFonts w:hint="eastAsia"/>
+                <w:sz w:val="18"/>
+                <w:szCs w:val="18"/>
+              </w:rPr>
+            </w:pPr>
+          </w:p>
+        </w:tc>
+        <w:tc>
+          <w:tcPr>
+            <w:tcW w:w="4612" w:type="dxa"/>
+          </w:tcPr>
+          <w:p>
+            <w:pPr>
+              <w:pStyle w:val="a"/>
+              <w:numPr>
+                <w:ilvl w:val="0"/>
+                <w:numId w:val="0"/>
+              </w:numPr>
+              <w:rPr>
                 <w:sz w:val="18"/>
                 <w:szCs w:val="18"/>
               </w:rPr>
@@ -19645,7 +19593,6 @@
                 <w:numId w:val="0"/>
               </w:numPr>
               <w:rPr>
-                <w:rFonts w:hint="eastAsia"/>
                 <w:sz w:val="18"/>
                 <w:szCs w:val="18"/>
               </w:rPr>
@@ -19766,7 +19713,6 @@
                 <w:numId w:val="0"/>
               </w:numPr>
               <w:rPr>
-                <w:rFonts w:hint="eastAsia"/>
                 <w:sz w:val="18"/>
                 <w:szCs w:val="18"/>
               </w:rPr>
@@ -19787,7 +19733,6 @@
                 <w:numId w:val="0"/>
               </w:numPr>
               <w:rPr>
-                <w:rFonts w:hint="eastAsia"/>
                 <w:sz w:val="18"/>
                 <w:szCs w:val="18"/>
               </w:rPr>
@@ -19908,7 +19853,6 @@
                 <w:numId w:val="0"/>
               </w:numPr>
               <w:rPr>
-                <w:rFonts w:hint="eastAsia"/>
                 <w:sz w:val="18"/>
                 <w:szCs w:val="18"/>
               </w:rPr>
@@ -19929,7 +19873,6 @@
                 <w:numId w:val="0"/>
               </w:numPr>
               <w:rPr>
-                <w:rFonts w:hint="eastAsia"/>
                 <w:sz w:val="18"/>
                 <w:szCs w:val="18"/>
               </w:rPr>
@@ -20050,7 +19993,6 @@
                 <w:numId w:val="0"/>
               </w:numPr>
               <w:rPr>
-                <w:rFonts w:hint="eastAsia"/>
                 <w:sz w:val="18"/>
                 <w:szCs w:val="18"/>
               </w:rPr>
@@ -20071,26 +20013,24 @@
                 <w:numId w:val="0"/>
               </w:numPr>
               <w:rPr>
-                <w:rFonts w:hint="eastAsia"/>
-                <w:sz w:val="18"/>
-                <w:szCs w:val="18"/>
-              </w:rPr>
-            </w:pPr>
-          </w:p>
-        </w:tc>
-        <w:tc>
-          <w:tcPr>
-            <w:tcW w:w="4612" w:type="dxa"/>
-          </w:tcPr>
-          <w:p>
-            <w:pPr>
-              <w:pStyle w:val="a"/>
-              <w:numPr>
-                <w:ilvl w:val="0"/>
-                <w:numId w:val="0"/>
-              </w:numPr>
-              <w:rPr>
-                <w:rFonts w:hint="eastAsia"/>
+                <w:sz w:val="18"/>
+                <w:szCs w:val="18"/>
+              </w:rPr>
+            </w:pPr>
+          </w:p>
+        </w:tc>
+        <w:tc>
+          <w:tcPr>
+            <w:tcW w:w="4612" w:type="dxa"/>
+          </w:tcPr>
+          <w:p>
+            <w:pPr>
+              <w:pStyle w:val="a"/>
+              <w:numPr>
+                <w:ilvl w:val="0"/>
+                <w:numId w:val="0"/>
+              </w:numPr>
+              <w:rPr>
                 <w:sz w:val="18"/>
                 <w:szCs w:val="18"/>
               </w:rPr>
@@ -20238,7 +20178,6 @@
                 <w:numId w:val="0"/>
               </w:numPr>
               <w:rPr>
-                <w:rFonts w:hint="eastAsia"/>
                 <w:sz w:val="18"/>
                 <w:szCs w:val="18"/>
               </w:rPr>
@@ -20397,26 +20336,24 @@
                 <w:numId w:val="0"/>
               </w:numPr>
               <w:rPr>
-                <w:rFonts w:hint="eastAsia"/>
-                <w:sz w:val="18"/>
-                <w:szCs w:val="18"/>
-              </w:rPr>
-            </w:pPr>
-          </w:p>
-        </w:tc>
-        <w:tc>
-          <w:tcPr>
-            <w:tcW w:w="4612" w:type="dxa"/>
-          </w:tcPr>
-          <w:p>
-            <w:pPr>
-              <w:pStyle w:val="a"/>
-              <w:numPr>
-                <w:ilvl w:val="0"/>
-                <w:numId w:val="0"/>
-              </w:numPr>
-              <w:rPr>
-                <w:rFonts w:hint="eastAsia"/>
+                <w:sz w:val="18"/>
+                <w:szCs w:val="18"/>
+              </w:rPr>
+            </w:pPr>
+          </w:p>
+        </w:tc>
+        <w:tc>
+          <w:tcPr>
+            <w:tcW w:w="4612" w:type="dxa"/>
+          </w:tcPr>
+          <w:p>
+            <w:pPr>
+              <w:pStyle w:val="a"/>
+              <w:numPr>
+                <w:ilvl w:val="0"/>
+                <w:numId w:val="0"/>
+              </w:numPr>
+              <w:rPr>
                 <w:sz w:val="18"/>
                 <w:szCs w:val="18"/>
               </w:rPr>
@@ -20560,7 +20497,6 @@
           <w:numId w:val="0"/>
         </w:numPr>
         <w:rPr>
-          <w:rFonts w:hint="eastAsia"/>
           <w:color w:val="000000" w:themeColor="text1"/>
           <w:sz w:val="18"/>
           <w:szCs w:val="21"/>

</xml_diff>

<commit_message>
Use case description 외부 actor 열 추가
</commit_message>
<xml_diff>
--- a/HW1/97153_Use case description.docx
+++ b/HW1/97153_Use case description.docx
@@ -551,7 +551,7 @@
       <w:pPr>
         <w:spacing w:after="0"/>
         <w:rPr>
-          <w:rFonts w:eastAsia="Arial"/>
+          <w:rFonts w:asciiTheme="minorEastAsia" w:hAnsiTheme="minorEastAsia"/>
           <w:color w:val="000000" w:themeColor="text1"/>
           <w:sz w:val="18"/>
           <w:szCs w:val="18"/>
@@ -589,7 +589,7 @@
       </w:r>
       <w:r>
         <w:rPr>
-          <w:rFonts w:eastAsia="Arial"/>
+          <w:rFonts w:asciiTheme="minorEastAsia" w:hAnsiTheme="minorEastAsia"/>
           <w:color w:val="000000" w:themeColor="text1"/>
           <w:sz w:val="18"/>
           <w:szCs w:val="18"/>
@@ -598,7 +598,7 @@
       </w:r>
       <w:r>
         <w:rPr>
-          <w:rFonts w:eastAsia="Arial"/>
+          <w:rFonts w:asciiTheme="minorEastAsia" w:hAnsiTheme="minorEastAsia"/>
           <w:color w:val="000000" w:themeColor="text1"/>
           <w:sz w:val="18"/>
           <w:szCs w:val="18"/>
@@ -614,7 +614,6 @@
           <w:numId w:val="0"/>
         </w:numPr>
         <w:rPr>
-          <w:rFonts w:hint="eastAsia"/>
           <w:szCs w:val="20"/>
         </w:rPr>
       </w:pPr>
@@ -678,334 +677,8 @@
           <w:ilvl w:val="0"/>
           <w:numId w:val="0"/>
         </w:numPr>
-        <w:ind w:left="361" w:hanging="360"/>
-        <w:rPr>
-          <w:color w:val="0000FF"/>
-          <w:sz w:val="18"/>
-          <w:szCs w:val="21"/>
-        </w:rPr>
-      </w:pPr>
-      <w:r>
         <w:rPr>
           <w:rFonts w:hint="eastAsia"/>
-          <w:color w:val="0000FF"/>
-          <w:sz w:val="18"/>
-          <w:szCs w:val="21"/>
-        </w:rPr>
-        <w:t xml:space="preserve">- </w:t>
-      </w:r>
-      <w:r>
-        <w:rPr>
-          <w:rFonts w:hint="eastAsia"/>
-          <w:color w:val="0000FF"/>
-          <w:sz w:val="18"/>
-          <w:szCs w:val="21"/>
-        </w:rPr>
-        <w:t>Use case description</w:t>
-      </w:r>
-      <w:r>
-        <w:rPr>
-          <w:rFonts w:hint="eastAsia"/>
-          <w:color w:val="0000FF"/>
-          <w:sz w:val="18"/>
-          <w:szCs w:val="21"/>
-        </w:rPr>
-        <w:t>에서</w:t>
-      </w:r>
-      <w:r>
-        <w:rPr>
-          <w:rFonts w:hint="eastAsia"/>
-          <w:color w:val="0000FF"/>
-          <w:sz w:val="18"/>
-          <w:szCs w:val="21"/>
-        </w:rPr>
-        <w:t xml:space="preserve"> </w:t>
-      </w:r>
-      <w:r>
-        <w:rPr>
-          <w:rFonts w:hint="eastAsia"/>
-          <w:color w:val="0000FF"/>
-          <w:sz w:val="18"/>
-          <w:szCs w:val="21"/>
-        </w:rPr>
-        <w:t>시스템</w:t>
-      </w:r>
-      <w:r>
-        <w:rPr>
-          <w:rFonts w:hint="eastAsia"/>
-          <w:color w:val="0000FF"/>
-          <w:sz w:val="18"/>
-          <w:szCs w:val="21"/>
-        </w:rPr>
-        <w:t xml:space="preserve"> </w:t>
-      </w:r>
-      <w:r>
-        <w:rPr>
-          <w:rFonts w:hint="eastAsia"/>
-          <w:color w:val="0000FF"/>
-          <w:sz w:val="18"/>
-          <w:szCs w:val="21"/>
-        </w:rPr>
-        <w:t>내부</w:t>
-      </w:r>
-      <w:r>
-        <w:rPr>
-          <w:rFonts w:hint="eastAsia"/>
-          <w:color w:val="0000FF"/>
-          <w:sz w:val="18"/>
-          <w:szCs w:val="21"/>
-        </w:rPr>
-        <w:t xml:space="preserve"> </w:t>
-      </w:r>
-      <w:r>
-        <w:rPr>
-          <w:rFonts w:hint="eastAsia"/>
-          <w:color w:val="0000FF"/>
-          <w:sz w:val="18"/>
-          <w:szCs w:val="21"/>
-        </w:rPr>
-        <w:t>기능</w:t>
-      </w:r>
-      <w:r>
-        <w:rPr>
-          <w:rFonts w:hint="eastAsia"/>
-          <w:color w:val="0000FF"/>
-          <w:sz w:val="18"/>
-          <w:szCs w:val="21"/>
-        </w:rPr>
-        <w:t xml:space="preserve"> </w:t>
-      </w:r>
-      <w:r>
-        <w:rPr>
-          <w:rFonts w:hint="eastAsia"/>
-          <w:color w:val="0000FF"/>
-          <w:sz w:val="18"/>
-          <w:szCs w:val="21"/>
-        </w:rPr>
-        <w:t>서술하지</w:t>
-      </w:r>
-      <w:r>
-        <w:rPr>
-          <w:rFonts w:hint="eastAsia"/>
-          <w:color w:val="0000FF"/>
-          <w:sz w:val="18"/>
-          <w:szCs w:val="21"/>
-        </w:rPr>
-        <w:t xml:space="preserve"> </w:t>
-      </w:r>
-      <w:r>
-        <w:rPr>
-          <w:rFonts w:hint="eastAsia"/>
-          <w:color w:val="0000FF"/>
-          <w:sz w:val="18"/>
-          <w:szCs w:val="21"/>
-        </w:rPr>
-        <w:t>않도록</w:t>
-      </w:r>
-      <w:r>
-        <w:rPr>
-          <w:rFonts w:hint="eastAsia"/>
-          <w:color w:val="0000FF"/>
-          <w:sz w:val="18"/>
-          <w:szCs w:val="21"/>
-        </w:rPr>
-        <w:t xml:space="preserve"> </w:t>
-      </w:r>
-      <w:r>
-        <w:rPr>
-          <w:rFonts w:hint="eastAsia"/>
-          <w:color w:val="0000FF"/>
-          <w:sz w:val="18"/>
-          <w:szCs w:val="21"/>
-        </w:rPr>
-        <w:t>주의</w:t>
-      </w:r>
-      <w:r>
-        <w:rPr>
-          <w:rFonts w:hint="eastAsia"/>
-          <w:color w:val="0000FF"/>
-          <w:sz w:val="18"/>
-          <w:szCs w:val="21"/>
-        </w:rPr>
-        <w:t xml:space="preserve"> </w:t>
-      </w:r>
-      <w:r>
-        <w:rPr>
-          <w:rFonts w:hint="eastAsia"/>
-          <w:color w:val="0000FF"/>
-          <w:sz w:val="18"/>
-          <w:szCs w:val="21"/>
-        </w:rPr>
-        <w:t>바랍니다</w:t>
-      </w:r>
-      <w:r>
-        <w:rPr>
-          <w:rFonts w:hint="eastAsia"/>
-          <w:color w:val="0000FF"/>
-          <w:sz w:val="18"/>
-          <w:szCs w:val="21"/>
-        </w:rPr>
-        <w:t>. (</w:t>
-      </w:r>
-      <w:r>
-        <w:rPr>
-          <w:rFonts w:hint="eastAsia"/>
-          <w:color w:val="0000FF"/>
-          <w:sz w:val="18"/>
-          <w:szCs w:val="21"/>
-        </w:rPr>
-        <w:t>감점</w:t>
-      </w:r>
-      <w:r>
-        <w:rPr>
-          <w:rFonts w:hint="eastAsia"/>
-          <w:color w:val="0000FF"/>
-          <w:sz w:val="18"/>
-          <w:szCs w:val="21"/>
-        </w:rPr>
-        <w:t xml:space="preserve"> </w:t>
-      </w:r>
-      <w:r>
-        <w:rPr>
-          <w:rFonts w:hint="eastAsia"/>
-          <w:color w:val="0000FF"/>
-          <w:sz w:val="18"/>
-          <w:szCs w:val="21"/>
-        </w:rPr>
-        <w:t>사유</w:t>
-      </w:r>
-      <w:r>
-        <w:rPr>
-          <w:rFonts w:hint="eastAsia"/>
-          <w:color w:val="0000FF"/>
-          <w:sz w:val="18"/>
-          <w:szCs w:val="21"/>
-        </w:rPr>
-        <w:t>)</w:t>
-      </w:r>
-    </w:p>
-    <w:p>
-      <w:pPr>
-        <w:pStyle w:val="a"/>
-        <w:numPr>
-          <w:ilvl w:val="0"/>
-          <w:numId w:val="0"/>
-        </w:numPr>
-        <w:ind w:left="361" w:hanging="360"/>
-        <w:rPr>
-          <w:color w:val="0000FF"/>
-          <w:sz w:val="18"/>
-          <w:szCs w:val="21"/>
-        </w:rPr>
-      </w:pPr>
-      <w:r>
-        <w:rPr>
-          <w:rFonts w:hint="eastAsia"/>
-          <w:color w:val="0000FF"/>
-          <w:sz w:val="18"/>
-          <w:szCs w:val="21"/>
-        </w:rPr>
-        <w:t xml:space="preserve">- </w:t>
-      </w:r>
-      <w:r>
-        <w:rPr>
-          <w:rFonts w:hint="eastAsia"/>
-          <w:color w:val="0000FF"/>
-          <w:sz w:val="18"/>
-          <w:szCs w:val="21"/>
-        </w:rPr>
-        <w:t>System</w:t>
-      </w:r>
-      <w:r>
-        <w:rPr>
-          <w:rFonts w:hint="eastAsia"/>
-          <w:color w:val="0000FF"/>
-          <w:sz w:val="18"/>
-          <w:szCs w:val="21"/>
-        </w:rPr>
-        <w:t xml:space="preserve"> Response</w:t>
-      </w:r>
-      <w:r>
-        <w:rPr>
-          <w:rFonts w:hint="eastAsia"/>
-          <w:color w:val="0000FF"/>
-          <w:sz w:val="18"/>
-          <w:szCs w:val="21"/>
-        </w:rPr>
-        <w:t>에서</w:t>
-      </w:r>
-      <w:r>
-        <w:rPr>
-          <w:rFonts w:hint="eastAsia"/>
-          <w:color w:val="0000FF"/>
-          <w:sz w:val="18"/>
-          <w:szCs w:val="21"/>
-        </w:rPr>
-        <w:t xml:space="preserve"> </w:t>
-      </w:r>
-      <w:r>
-        <w:rPr>
-          <w:rFonts w:hint="eastAsia"/>
-          <w:color w:val="0000FF"/>
-          <w:sz w:val="18"/>
-          <w:szCs w:val="21"/>
-        </w:rPr>
-        <w:t>정보</w:t>
-      </w:r>
-      <w:r>
-        <w:rPr>
-          <w:rFonts w:hint="eastAsia"/>
-          <w:color w:val="0000FF"/>
-          <w:sz w:val="18"/>
-          <w:szCs w:val="21"/>
-        </w:rPr>
-        <w:t xml:space="preserve"> </w:t>
-      </w:r>
-      <w:r>
-        <w:rPr>
-          <w:rFonts w:hint="eastAsia"/>
-          <w:color w:val="0000FF"/>
-          <w:sz w:val="18"/>
-          <w:szCs w:val="21"/>
-        </w:rPr>
-        <w:t>출력</w:t>
-      </w:r>
-      <w:r>
-        <w:rPr>
-          <w:rFonts w:hint="eastAsia"/>
-          <w:color w:val="0000FF"/>
-          <w:sz w:val="18"/>
-          <w:szCs w:val="21"/>
-        </w:rPr>
-        <w:t>이</w:t>
-      </w:r>
-      <w:r>
-        <w:rPr>
-          <w:rFonts w:hint="eastAsia"/>
-          <w:color w:val="0000FF"/>
-          <w:sz w:val="18"/>
-          <w:szCs w:val="21"/>
-        </w:rPr>
-        <w:t xml:space="preserve"> 1</w:t>
-      </w:r>
-      <w:r>
-        <w:rPr>
-          <w:rFonts w:hint="eastAsia"/>
-          <w:color w:val="0000FF"/>
-          <w:sz w:val="18"/>
-          <w:szCs w:val="21"/>
-        </w:rPr>
-        <w:t>순위</w:t>
-      </w:r>
-    </w:p>
-    <w:p>
-      <w:pPr>
-        <w:pStyle w:val="a"/>
-        <w:numPr>
-          <w:ilvl w:val="0"/>
-          <w:numId w:val="0"/>
-        </w:numPr>
-        <w:rPr>
           <w:szCs w:val="20"/>
         </w:rPr>
       </w:pPr>
@@ -2002,7 +1675,6 @@
               </w:rPr>
               <w:t xml:space="preserve"> </w:t>
             </w:r>
-            <w:proofErr w:type="spellStart"/>
             <w:r>
               <w:rPr>
                 <w:rFonts w:hint="eastAsia"/>
@@ -2011,7 +1683,6 @@
               </w:rPr>
               <w:t>메인화면</w:t>
             </w:r>
-            <w:proofErr w:type="spellEnd"/>
             <w:r>
               <w:rPr>
                 <w:rFonts w:hint="eastAsia"/>
@@ -4490,6 +4161,21 @@
         </w:numPr>
         <w:ind w:left="361" w:hanging="360"/>
         <w:rPr>
+          <w:rFonts w:hint="eastAsia"/>
+          <w:sz w:val="18"/>
+          <w:szCs w:val="18"/>
+        </w:rPr>
+      </w:pPr>
+    </w:p>
+    <w:p>
+      <w:pPr>
+        <w:pStyle w:val="a"/>
+        <w:numPr>
+          <w:ilvl w:val="0"/>
+          <w:numId w:val="0"/>
+        </w:numPr>
+        <w:ind w:left="361" w:hanging="360"/>
+        <w:rPr>
           <w:sz w:val="18"/>
           <w:szCs w:val="18"/>
         </w:rPr>
@@ -5298,6 +4984,7 @@
           <w:sz w:val="18"/>
           <w:szCs w:val="18"/>
         </w:rPr>
+        <w:lastRenderedPageBreak/>
         <w:t>등록된</w:t>
       </w:r>
       <w:r>
@@ -6498,6 +6185,7 @@
                 <w:numId w:val="0"/>
               </w:numPr>
               <w:rPr>
+                <w:rFonts w:hint="eastAsia"/>
                 <w:sz w:val="18"/>
                 <w:szCs w:val="18"/>
               </w:rPr>
@@ -6512,11 +6200,424 @@
             </w:r>
             <w:r>
               <w:rPr>
-                <w:rFonts w:hint="eastAsia"/>
-                <w:sz w:val="18"/>
-                <w:szCs w:val="18"/>
-              </w:rPr>
-              <w:t>선택한</w:t>
+                <w:sz w:val="18"/>
+                <w:szCs w:val="18"/>
+              </w:rPr>
+              <w:t>“</w:t>
+            </w:r>
+            <w:r>
+              <w:rPr>
+                <w:rFonts w:hint="eastAsia"/>
+                <w:sz w:val="18"/>
+                <w:szCs w:val="18"/>
+              </w:rPr>
+              <w:t>등록된</w:t>
+            </w:r>
+            <w:r>
+              <w:rPr>
+                <w:rFonts w:hint="eastAsia"/>
+                <w:sz w:val="18"/>
+                <w:szCs w:val="18"/>
+              </w:rPr>
+              <w:t xml:space="preserve"> </w:t>
+            </w:r>
+            <w:r>
+              <w:rPr>
+                <w:rFonts w:hint="eastAsia"/>
+                <w:sz w:val="18"/>
+                <w:szCs w:val="18"/>
+              </w:rPr>
+              <w:t>자전거를</w:t>
+            </w:r>
+            <w:r>
+              <w:rPr>
+                <w:rFonts w:hint="eastAsia"/>
+                <w:sz w:val="18"/>
+                <w:szCs w:val="18"/>
+              </w:rPr>
+              <w:t xml:space="preserve"> </w:t>
+            </w:r>
+            <w:r>
+              <w:rPr>
+                <w:rFonts w:hint="eastAsia"/>
+                <w:sz w:val="18"/>
+                <w:szCs w:val="18"/>
+              </w:rPr>
+              <w:t>삭제하시겠습니까</w:t>
+            </w:r>
+            <w:r>
+              <w:rPr>
+                <w:rFonts w:hint="eastAsia"/>
+                <w:sz w:val="18"/>
+                <w:szCs w:val="18"/>
+              </w:rPr>
+              <w:t>?</w:t>
+            </w:r>
+            <w:r>
+              <w:rPr>
+                <w:sz w:val="18"/>
+                <w:szCs w:val="18"/>
+              </w:rPr>
+              <w:t>”</w:t>
+            </w:r>
+            <w:r>
+              <w:rPr>
+                <w:rFonts w:hint="eastAsia"/>
+                <w:sz w:val="18"/>
+                <w:szCs w:val="18"/>
+              </w:rPr>
+              <w:t xml:space="preserve"> </w:t>
+            </w:r>
+            <w:r>
+              <w:rPr>
+                <w:rFonts w:hint="eastAsia"/>
+                <w:sz w:val="18"/>
+                <w:szCs w:val="18"/>
+              </w:rPr>
+              <w:t>메시지</w:t>
+            </w:r>
+            <w:r>
+              <w:rPr>
+                <w:rFonts w:hint="eastAsia"/>
+                <w:sz w:val="18"/>
+                <w:szCs w:val="18"/>
+              </w:rPr>
+              <w:t xml:space="preserve"> </w:t>
+            </w:r>
+            <w:r>
+              <w:rPr>
+                <w:rFonts w:hint="eastAsia"/>
+                <w:sz w:val="18"/>
+                <w:szCs w:val="18"/>
+              </w:rPr>
+              <w:t>출력</w:t>
+            </w:r>
+          </w:p>
+        </w:tc>
+      </w:tr>
+      <w:tr>
+        <w:tc>
+          <w:tcPr>
+            <w:tcW w:w="4612" w:type="dxa"/>
+          </w:tcPr>
+          <w:p>
+            <w:pPr>
+              <w:pStyle w:val="a"/>
+              <w:numPr>
+                <w:ilvl w:val="0"/>
+                <w:numId w:val="0"/>
+              </w:numPr>
+              <w:rPr>
+                <w:rFonts w:hint="eastAsia"/>
+                <w:color w:val="000000"/>
+                <w:sz w:val="18"/>
+                <w:szCs w:val="18"/>
+              </w:rPr>
+            </w:pPr>
+            <w:r>
+              <w:rPr>
+                <w:rFonts w:hint="eastAsia"/>
+                <w:color w:val="000000"/>
+                <w:sz w:val="18"/>
+                <w:szCs w:val="18"/>
+              </w:rPr>
+              <w:t xml:space="preserve">4b.1a.  </w:t>
+            </w:r>
+            <w:r>
+              <w:rPr>
+                <w:color w:val="000000"/>
+                <w:sz w:val="18"/>
+                <w:szCs w:val="18"/>
+              </w:rPr>
+              <w:t>“</w:t>
+            </w:r>
+            <w:r>
+              <w:rPr>
+                <w:rFonts w:hint="eastAsia"/>
+                <w:color w:val="000000"/>
+                <w:sz w:val="18"/>
+                <w:szCs w:val="18"/>
+              </w:rPr>
+              <w:t>예</w:t>
+            </w:r>
+            <w:r>
+              <w:rPr>
+                <w:color w:val="000000"/>
+                <w:sz w:val="18"/>
+                <w:szCs w:val="18"/>
+              </w:rPr>
+              <w:t>”</w:t>
+            </w:r>
+            <w:r>
+              <w:rPr>
+                <w:rFonts w:hint="eastAsia"/>
+                <w:color w:val="000000"/>
+                <w:sz w:val="18"/>
+                <w:szCs w:val="18"/>
+              </w:rPr>
+              <w:t xml:space="preserve"> </w:t>
+            </w:r>
+            <w:r>
+              <w:rPr>
+                <w:rFonts w:hint="eastAsia"/>
+                <w:color w:val="000000"/>
+                <w:sz w:val="18"/>
+                <w:szCs w:val="18"/>
+              </w:rPr>
+              <w:t>선택</w:t>
+            </w:r>
+          </w:p>
+        </w:tc>
+        <w:tc>
+          <w:tcPr>
+            <w:tcW w:w="4612" w:type="dxa"/>
+          </w:tcPr>
+          <w:p>
+            <w:pPr>
+              <w:pStyle w:val="a"/>
+              <w:numPr>
+                <w:ilvl w:val="0"/>
+                <w:numId w:val="0"/>
+              </w:numPr>
+              <w:rPr>
+                <w:rFonts w:hint="eastAsia"/>
+                <w:color w:val="000000"/>
+                <w:sz w:val="18"/>
+                <w:szCs w:val="18"/>
+              </w:rPr>
+            </w:pPr>
+          </w:p>
+        </w:tc>
+      </w:tr>
+      <w:tr>
+        <w:tc>
+          <w:tcPr>
+            <w:tcW w:w="4612" w:type="dxa"/>
+          </w:tcPr>
+          <w:p>
+            <w:pPr>
+              <w:pStyle w:val="a"/>
+              <w:numPr>
+                <w:ilvl w:val="0"/>
+                <w:numId w:val="0"/>
+              </w:numPr>
+              <w:rPr>
+                <w:rFonts w:hint="eastAsia"/>
+                <w:color w:val="000000"/>
+                <w:sz w:val="18"/>
+                <w:szCs w:val="18"/>
+              </w:rPr>
+            </w:pPr>
+            <w:r>
+              <w:rPr>
+                <w:rFonts w:hint="eastAsia"/>
+                <w:color w:val="000000"/>
+                <w:sz w:val="18"/>
+                <w:szCs w:val="18"/>
+              </w:rPr>
+              <w:t xml:space="preserve">4b.1b. </w:t>
+            </w:r>
+            <w:r>
+              <w:rPr>
+                <w:color w:val="000000"/>
+                <w:sz w:val="18"/>
+                <w:szCs w:val="18"/>
+              </w:rPr>
+              <w:t>“</w:t>
+            </w:r>
+            <w:r>
+              <w:rPr>
+                <w:rFonts w:hint="eastAsia"/>
+                <w:color w:val="000000"/>
+                <w:sz w:val="18"/>
+                <w:szCs w:val="18"/>
+              </w:rPr>
+              <w:t>아니오</w:t>
+            </w:r>
+            <w:r>
+              <w:rPr>
+                <w:color w:val="000000"/>
+                <w:sz w:val="18"/>
+                <w:szCs w:val="18"/>
+              </w:rPr>
+              <w:t>”</w:t>
+            </w:r>
+            <w:r>
+              <w:rPr>
+                <w:rFonts w:hint="eastAsia"/>
+                <w:color w:val="000000"/>
+                <w:sz w:val="18"/>
+                <w:szCs w:val="18"/>
+              </w:rPr>
+              <w:t xml:space="preserve"> </w:t>
+            </w:r>
+            <w:r>
+              <w:rPr>
+                <w:rFonts w:hint="eastAsia"/>
+                <w:color w:val="000000"/>
+                <w:sz w:val="18"/>
+                <w:szCs w:val="18"/>
+              </w:rPr>
+              <w:t>선택</w:t>
+            </w:r>
+          </w:p>
+        </w:tc>
+        <w:tc>
+          <w:tcPr>
+            <w:tcW w:w="4612" w:type="dxa"/>
+          </w:tcPr>
+          <w:p>
+            <w:pPr>
+              <w:pStyle w:val="a"/>
+              <w:numPr>
+                <w:ilvl w:val="0"/>
+                <w:numId w:val="0"/>
+              </w:numPr>
+              <w:rPr>
+                <w:rFonts w:hint="eastAsia"/>
+                <w:color w:val="000000"/>
+                <w:sz w:val="18"/>
+                <w:szCs w:val="18"/>
+              </w:rPr>
+            </w:pPr>
+          </w:p>
+        </w:tc>
+      </w:tr>
+      <w:tr>
+        <w:tc>
+          <w:tcPr>
+            <w:tcW w:w="4612" w:type="dxa"/>
+          </w:tcPr>
+          <w:p>
+            <w:pPr>
+              <w:pStyle w:val="a"/>
+              <w:numPr>
+                <w:ilvl w:val="0"/>
+                <w:numId w:val="0"/>
+              </w:numPr>
+              <w:rPr>
+                <w:rFonts w:hint="eastAsia"/>
+                <w:color w:val="000000"/>
+                <w:sz w:val="18"/>
+                <w:szCs w:val="18"/>
+              </w:rPr>
+            </w:pPr>
+          </w:p>
+        </w:tc>
+        <w:tc>
+          <w:tcPr>
+            <w:tcW w:w="4612" w:type="dxa"/>
+          </w:tcPr>
+          <w:p>
+            <w:pPr>
+              <w:pStyle w:val="a"/>
+              <w:numPr>
+                <w:ilvl w:val="0"/>
+                <w:numId w:val="0"/>
+              </w:numPr>
+              <w:rPr>
+                <w:rFonts w:hint="eastAsia"/>
+                <w:color w:val="000000"/>
+                <w:sz w:val="18"/>
+                <w:szCs w:val="18"/>
+              </w:rPr>
+            </w:pPr>
+            <w:r>
+              <w:rPr>
+                <w:rFonts w:hint="eastAsia"/>
+                <w:color w:val="000000"/>
+                <w:sz w:val="18"/>
+                <w:szCs w:val="18"/>
+              </w:rPr>
+              <w:t xml:space="preserve">4b.1a.1. </w:t>
+            </w:r>
+            <w:r>
+              <w:rPr>
+                <w:rFonts w:hint="eastAsia"/>
+                <w:sz w:val="18"/>
+                <w:szCs w:val="18"/>
+              </w:rPr>
+              <w:t>삭제</w:t>
+            </w:r>
+            <w:r>
+              <w:rPr>
+                <w:rFonts w:hint="eastAsia"/>
+                <w:sz w:val="18"/>
+                <w:szCs w:val="18"/>
+              </w:rPr>
+              <w:t xml:space="preserve"> </w:t>
+            </w:r>
+            <w:r>
+              <w:rPr>
+                <w:rFonts w:hint="eastAsia"/>
+                <w:sz w:val="18"/>
+                <w:szCs w:val="18"/>
+              </w:rPr>
+              <w:t>완료</w:t>
+            </w:r>
+            <w:r>
+              <w:rPr>
+                <w:rFonts w:hint="eastAsia"/>
+                <w:sz w:val="18"/>
+                <w:szCs w:val="18"/>
+              </w:rPr>
+              <w:t xml:space="preserve"> </w:t>
+            </w:r>
+            <w:r>
+              <w:rPr>
+                <w:rFonts w:hint="eastAsia"/>
+                <w:sz w:val="18"/>
+                <w:szCs w:val="18"/>
+              </w:rPr>
+              <w:t>메시지</w:t>
+            </w:r>
+            <w:r>
+              <w:rPr>
+                <w:rFonts w:hint="eastAsia"/>
+                <w:sz w:val="18"/>
+                <w:szCs w:val="18"/>
+              </w:rPr>
+              <w:t xml:space="preserve"> </w:t>
+            </w:r>
+            <w:r>
+              <w:rPr>
+                <w:rFonts w:hint="eastAsia"/>
+                <w:sz w:val="18"/>
+                <w:szCs w:val="18"/>
+              </w:rPr>
+              <w:t>출력</w:t>
+            </w:r>
+            <w:r>
+              <w:rPr>
+                <w:rFonts w:hint="eastAsia"/>
+                <w:sz w:val="18"/>
+                <w:szCs w:val="18"/>
+              </w:rPr>
+              <w:t xml:space="preserve"> </w:t>
+            </w:r>
+            <w:r>
+              <w:rPr>
+                <w:rFonts w:hint="eastAsia"/>
+                <w:sz w:val="18"/>
+                <w:szCs w:val="18"/>
+              </w:rPr>
+              <w:t>후</w:t>
+            </w:r>
+            <w:r>
+              <w:rPr>
+                <w:rFonts w:hint="eastAsia"/>
+                <w:sz w:val="18"/>
+                <w:szCs w:val="18"/>
+              </w:rPr>
+              <w:t xml:space="preserve"> </w:t>
+            </w:r>
+            <w:r>
+              <w:rPr>
+                <w:rFonts w:hint="eastAsia"/>
+                <w:sz w:val="18"/>
+                <w:szCs w:val="18"/>
+              </w:rPr>
+              <w:t>등록된</w:t>
             </w:r>
             <w:r>
               <w:rPr>
@@ -6548,19 +6649,131 @@
                 <w:sz w:val="18"/>
                 <w:szCs w:val="18"/>
               </w:rPr>
-              <w:t>항목</w:t>
-            </w:r>
-            <w:r>
-              <w:rPr>
-                <w:rFonts w:hint="eastAsia"/>
-                <w:sz w:val="18"/>
-                <w:szCs w:val="18"/>
-              </w:rPr>
-              <w:t xml:space="preserve"> </w:t>
-            </w:r>
-            <w:r>
-              <w:rPr>
-                <w:rFonts w:hint="eastAsia"/>
+              <w:t>리스트</w:t>
+            </w:r>
+            <w:r>
+              <w:rPr>
+                <w:rFonts w:hint="eastAsia"/>
+                <w:sz w:val="18"/>
+                <w:szCs w:val="18"/>
+              </w:rPr>
+              <w:t xml:space="preserve"> </w:t>
+            </w:r>
+            <w:r>
+              <w:rPr>
+                <w:rFonts w:hint="eastAsia"/>
+                <w:sz w:val="18"/>
+                <w:szCs w:val="18"/>
+              </w:rPr>
+              <w:t>갱신하여</w:t>
+            </w:r>
+            <w:r>
+              <w:rPr>
+                <w:rFonts w:hint="eastAsia"/>
+                <w:sz w:val="18"/>
+                <w:szCs w:val="18"/>
+              </w:rPr>
+              <w:t xml:space="preserve"> </w:t>
+            </w:r>
+            <w:r>
+              <w:rPr>
+                <w:rFonts w:hint="eastAsia"/>
+                <w:sz w:val="18"/>
+                <w:szCs w:val="18"/>
+              </w:rPr>
+              <w:t>출력</w:t>
+            </w:r>
+          </w:p>
+        </w:tc>
+      </w:tr>
+      <w:tr>
+        <w:tc>
+          <w:tcPr>
+            <w:tcW w:w="4612" w:type="dxa"/>
+          </w:tcPr>
+          <w:p>
+            <w:pPr>
+              <w:pStyle w:val="a"/>
+              <w:numPr>
+                <w:ilvl w:val="0"/>
+                <w:numId w:val="0"/>
+              </w:numPr>
+              <w:rPr>
+                <w:rFonts w:hint="eastAsia"/>
+                <w:color w:val="000000"/>
+                <w:sz w:val="18"/>
+                <w:szCs w:val="18"/>
+              </w:rPr>
+            </w:pPr>
+          </w:p>
+        </w:tc>
+        <w:tc>
+          <w:tcPr>
+            <w:tcW w:w="4612" w:type="dxa"/>
+          </w:tcPr>
+          <w:p>
+            <w:pPr>
+              <w:pStyle w:val="a"/>
+              <w:numPr>
+                <w:ilvl w:val="0"/>
+                <w:numId w:val="0"/>
+              </w:numPr>
+              <w:rPr>
+                <w:rFonts w:hint="eastAsia"/>
+                <w:color w:val="000000"/>
+                <w:sz w:val="18"/>
+                <w:szCs w:val="18"/>
+              </w:rPr>
+            </w:pPr>
+            <w:r>
+              <w:rPr>
+                <w:rFonts w:hint="eastAsia"/>
+                <w:color w:val="000000"/>
+                <w:sz w:val="18"/>
+                <w:szCs w:val="18"/>
+              </w:rPr>
+              <w:t xml:space="preserve">4b.1b.1. </w:t>
+            </w:r>
+            <w:r>
+              <w:rPr>
+                <w:rFonts w:hint="eastAsia"/>
+                <w:color w:val="000000"/>
+                <w:sz w:val="18"/>
+                <w:szCs w:val="18"/>
+              </w:rPr>
+              <w:t>팝업</w:t>
+            </w:r>
+            <w:r>
+              <w:rPr>
+                <w:rFonts w:hint="eastAsia"/>
+                <w:color w:val="000000"/>
+                <w:sz w:val="18"/>
+                <w:szCs w:val="18"/>
+              </w:rPr>
+              <w:t xml:space="preserve"> </w:t>
+            </w:r>
+            <w:r>
+              <w:rPr>
+                <w:rFonts w:hint="eastAsia"/>
+                <w:color w:val="000000"/>
+                <w:sz w:val="18"/>
+                <w:szCs w:val="18"/>
+              </w:rPr>
+              <w:t>메시지</w:t>
+            </w:r>
+            <w:r>
+              <w:rPr>
+                <w:rFonts w:hint="eastAsia"/>
+                <w:color w:val="000000"/>
+                <w:sz w:val="18"/>
+                <w:szCs w:val="18"/>
+              </w:rPr>
+              <w:t xml:space="preserve"> </w:t>
+            </w:r>
+            <w:r>
+              <w:rPr>
+                <w:rFonts w:hint="eastAsia"/>
+                <w:color w:val="000000"/>
                 <w:sz w:val="18"/>
                 <w:szCs w:val="18"/>
               </w:rPr>
@@ -7157,7 +7370,6 @@
         </w:rPr>
         <w:t>(</w:t>
       </w:r>
-      <w:proofErr w:type="spellStart"/>
       <w:r>
         <w:rPr>
           <w:rFonts w:hint="eastAsia"/>
@@ -7166,7 +7378,6 @@
         </w:rPr>
         <w:t>회원용</w:t>
       </w:r>
-      <w:proofErr w:type="spellEnd"/>
       <w:r>
         <w:rPr>
           <w:rFonts w:hint="eastAsia"/>
@@ -7188,13 +7399,15 @@
         <w:tblLook w:val="04A0" w:firstRow="1" w:lastRow="0" w:firstColumn="1" w:lastColumn="0" w:noHBand="0" w:noVBand="1"/>
       </w:tblPr>
       <w:tblGrid>
-        <w:gridCol w:w="4836"/>
-        <w:gridCol w:w="4440"/>
+        <w:gridCol w:w="1985"/>
+        <w:gridCol w:w="2693"/>
+        <w:gridCol w:w="4598"/>
       </w:tblGrid>
       <w:tr>
         <w:tc>
           <w:tcPr>
-            <w:tcW w:w="4836" w:type="dxa"/>
+            <w:tcW w:w="4678" w:type="dxa"/>
+            <w:gridSpan w:val="2"/>
           </w:tcPr>
           <w:p>
             <w:pPr>
@@ -7205,22 +7418,22 @@
               </w:numPr>
               <w:jc w:val="center"/>
               <w:rPr>
-                <w:sz w:val="18"/>
-                <w:szCs w:val="18"/>
-              </w:rPr>
-            </w:pPr>
-            <w:r>
-              <w:rPr>
                 <w:rFonts w:hint="eastAsia"/>
                 <w:szCs w:val="20"/>
               </w:rPr>
+            </w:pPr>
+            <w:r>
+              <w:rPr>
+                <w:rFonts w:hint="eastAsia"/>
+                <w:szCs w:val="20"/>
+              </w:rPr>
               <w:t>Actor Action</w:t>
             </w:r>
           </w:p>
         </w:tc>
         <w:tc>
           <w:tcPr>
-            <w:tcW w:w="4440" w:type="dxa"/>
+            <w:tcW w:w="4598" w:type="dxa"/>
           </w:tcPr>
           <w:p>
             <w:pPr>
@@ -7248,25 +7461,44 @@
       <w:tr>
         <w:tc>
           <w:tcPr>
-            <w:tcW w:w="4836" w:type="dxa"/>
-          </w:tcPr>
-          <w:p>
-            <w:pPr>
-              <w:pStyle w:val="a"/>
-              <w:numPr>
-                <w:ilvl w:val="0"/>
-                <w:numId w:val="0"/>
-              </w:numPr>
-              <w:rPr>
-                <w:sz w:val="18"/>
-                <w:szCs w:val="18"/>
-              </w:rPr>
-            </w:pPr>
-          </w:p>
-        </w:tc>
-        <w:tc>
-          <w:tcPr>
-            <w:tcW w:w="4440" w:type="dxa"/>
+            <w:tcW w:w="1985" w:type="dxa"/>
+          </w:tcPr>
+          <w:p>
+            <w:pPr>
+              <w:pStyle w:val="a"/>
+              <w:numPr>
+                <w:ilvl w:val="0"/>
+                <w:numId w:val="0"/>
+              </w:numPr>
+              <w:rPr>
+                <w:sz w:val="18"/>
+                <w:szCs w:val="18"/>
+              </w:rPr>
+            </w:pPr>
+          </w:p>
+        </w:tc>
+        <w:tc>
+          <w:tcPr>
+            <w:tcW w:w="2693" w:type="dxa"/>
+          </w:tcPr>
+          <w:p>
+            <w:pPr>
+              <w:pStyle w:val="a"/>
+              <w:numPr>
+                <w:ilvl w:val="0"/>
+                <w:numId w:val="0"/>
+              </w:numPr>
+              <w:rPr>
+                <w:rFonts w:hint="eastAsia"/>
+                <w:sz w:val="18"/>
+                <w:szCs w:val="18"/>
+              </w:rPr>
+            </w:pPr>
+          </w:p>
+        </w:tc>
+        <w:tc>
+          <w:tcPr>
+            <w:tcW w:w="4598" w:type="dxa"/>
           </w:tcPr>
           <w:p>
             <w:pPr>
@@ -7390,7 +7622,7 @@
       <w:tr>
         <w:tc>
           <w:tcPr>
-            <w:tcW w:w="4836" w:type="dxa"/>
+            <w:tcW w:w="1985" w:type="dxa"/>
           </w:tcPr>
           <w:p>
             <w:pPr>
@@ -7472,7 +7704,25 @@
         </w:tc>
         <w:tc>
           <w:tcPr>
-            <w:tcW w:w="4440" w:type="dxa"/>
+            <w:tcW w:w="2693" w:type="dxa"/>
+          </w:tcPr>
+          <w:p>
+            <w:pPr>
+              <w:pStyle w:val="a"/>
+              <w:numPr>
+                <w:ilvl w:val="0"/>
+                <w:numId w:val="0"/>
+              </w:numPr>
+              <w:rPr>
+                <w:sz w:val="18"/>
+                <w:szCs w:val="18"/>
+              </w:rPr>
+            </w:pPr>
+          </w:p>
+        </w:tc>
+        <w:tc>
+          <w:tcPr>
+            <w:tcW w:w="4598" w:type="dxa"/>
           </w:tcPr>
           <w:p>
             <w:pPr>
@@ -7492,25 +7742,45 @@
       <w:tr>
         <w:tc>
           <w:tcPr>
-            <w:tcW w:w="4836" w:type="dxa"/>
-          </w:tcPr>
-          <w:p>
-            <w:pPr>
-              <w:pStyle w:val="a"/>
-              <w:numPr>
-                <w:ilvl w:val="0"/>
-                <w:numId w:val="0"/>
-              </w:numPr>
-              <w:rPr>
-                <w:sz w:val="18"/>
-                <w:szCs w:val="18"/>
-              </w:rPr>
-            </w:pPr>
-          </w:p>
-        </w:tc>
-        <w:tc>
-          <w:tcPr>
-            <w:tcW w:w="4440" w:type="dxa"/>
+            <w:tcW w:w="1985" w:type="dxa"/>
+          </w:tcPr>
+          <w:p>
+            <w:pPr>
+              <w:pStyle w:val="a"/>
+              <w:numPr>
+                <w:ilvl w:val="0"/>
+                <w:numId w:val="0"/>
+              </w:numPr>
+              <w:rPr>
+                <w:sz w:val="18"/>
+                <w:szCs w:val="18"/>
+              </w:rPr>
+            </w:pPr>
+          </w:p>
+        </w:tc>
+        <w:tc>
+          <w:tcPr>
+            <w:tcW w:w="2693" w:type="dxa"/>
+          </w:tcPr>
+          <w:p>
+            <w:pPr>
+              <w:pStyle w:val="a"/>
+              <w:numPr>
+                <w:ilvl w:val="0"/>
+                <w:numId w:val="0"/>
+              </w:numPr>
+              <w:jc w:val="left"/>
+              <w:rPr>
+                <w:rFonts w:hint="eastAsia"/>
+                <w:sz w:val="18"/>
+                <w:szCs w:val="18"/>
+              </w:rPr>
+            </w:pPr>
+          </w:p>
+        </w:tc>
+        <w:tc>
+          <w:tcPr>
+            <w:tcW w:w="4598" w:type="dxa"/>
           </w:tcPr>
           <w:p>
             <w:pPr>
@@ -8160,26 +8430,27 @@
       <w:tr>
         <w:tc>
           <w:tcPr>
-            <w:tcW w:w="4836" w:type="dxa"/>
-          </w:tcPr>
-          <w:p>
-            <w:pPr>
-              <w:pStyle w:val="a"/>
-              <w:numPr>
-                <w:ilvl w:val="0"/>
-                <w:numId w:val="0"/>
-              </w:numPr>
-              <w:rPr>
-                <w:sz w:val="18"/>
-                <w:szCs w:val="18"/>
-              </w:rPr>
-            </w:pPr>
-            <w:r>
-              <w:rPr>
-                <w:rFonts w:hint="eastAsia"/>
-                <w:sz w:val="18"/>
-                <w:szCs w:val="18"/>
-              </w:rPr>
+            <w:tcW w:w="1985" w:type="dxa"/>
+          </w:tcPr>
+          <w:p>
+            <w:pPr>
+              <w:pStyle w:val="a"/>
+              <w:numPr>
+                <w:ilvl w:val="0"/>
+                <w:numId w:val="0"/>
+              </w:numPr>
+              <w:rPr>
+                <w:sz w:val="18"/>
+                <w:szCs w:val="18"/>
+              </w:rPr>
+            </w:pPr>
+            <w:r>
+              <w:rPr>
+                <w:rFonts w:hint="eastAsia"/>
+                <w:sz w:val="18"/>
+                <w:szCs w:val="18"/>
+              </w:rPr>
+              <w:lastRenderedPageBreak/>
               <w:t xml:space="preserve">4a. </w:t>
             </w:r>
             <w:r>
@@ -8252,7 +8523,17 @@
         </w:tc>
         <w:tc>
           <w:tcPr>
-            <w:tcW w:w="4440" w:type="dxa"/>
+            <w:tcW w:w="2693" w:type="dxa"/>
+          </w:tcPr>
+          <w:p>
+            <w:pPr>
+              <w:pStyle w:val="a4"/>
+            </w:pPr>
+          </w:p>
+        </w:tc>
+        <w:tc>
+          <w:tcPr>
+            <w:tcW w:w="4598" w:type="dxa"/>
           </w:tcPr>
           <w:p>
             <w:pPr>
@@ -8264,25 +8545,38 @@
       <w:tr>
         <w:tc>
           <w:tcPr>
-            <w:tcW w:w="4836" w:type="dxa"/>
-          </w:tcPr>
-          <w:p>
-            <w:pPr>
-              <w:pStyle w:val="a"/>
-              <w:numPr>
-                <w:ilvl w:val="0"/>
-                <w:numId w:val="0"/>
-              </w:numPr>
-              <w:rPr>
-                <w:sz w:val="18"/>
-                <w:szCs w:val="18"/>
-              </w:rPr>
-            </w:pPr>
-          </w:p>
-        </w:tc>
-        <w:tc>
-          <w:tcPr>
-            <w:tcW w:w="4440" w:type="dxa"/>
+            <w:tcW w:w="1985" w:type="dxa"/>
+          </w:tcPr>
+          <w:p>
+            <w:pPr>
+              <w:pStyle w:val="a"/>
+              <w:numPr>
+                <w:ilvl w:val="0"/>
+                <w:numId w:val="0"/>
+              </w:numPr>
+              <w:rPr>
+                <w:sz w:val="18"/>
+                <w:szCs w:val="18"/>
+              </w:rPr>
+            </w:pPr>
+          </w:p>
+        </w:tc>
+        <w:tc>
+          <w:tcPr>
+            <w:tcW w:w="2693" w:type="dxa"/>
+          </w:tcPr>
+          <w:p>
+            <w:pPr>
+              <w:pStyle w:val="a4"/>
+              <w:rPr>
+                <w:rFonts w:hint="eastAsia"/>
+              </w:rPr>
+            </w:pPr>
+          </w:p>
+        </w:tc>
+        <w:tc>
+          <w:tcPr>
+            <w:tcW w:w="4598" w:type="dxa"/>
           </w:tcPr>
           <w:p>
             <w:pPr>
@@ -8363,7 +8657,7 @@
       <w:tr>
         <w:tc>
           <w:tcPr>
-            <w:tcW w:w="4836" w:type="dxa"/>
+            <w:tcW w:w="1985" w:type="dxa"/>
           </w:tcPr>
           <w:p>
             <w:pPr>
@@ -8427,7 +8721,17 @@
         </w:tc>
         <w:tc>
           <w:tcPr>
-            <w:tcW w:w="4440" w:type="dxa"/>
+            <w:tcW w:w="2693" w:type="dxa"/>
+          </w:tcPr>
+          <w:p>
+            <w:pPr>
+              <w:pStyle w:val="a4"/>
+            </w:pPr>
+          </w:p>
+        </w:tc>
+        <w:tc>
+          <w:tcPr>
+            <w:tcW w:w="4598" w:type="dxa"/>
           </w:tcPr>
           <w:p>
             <w:pPr>
@@ -8439,7 +8743,7 @@
       <w:tr>
         <w:tc>
           <w:tcPr>
-            <w:tcW w:w="4836" w:type="dxa"/>
+            <w:tcW w:w="1985" w:type="dxa"/>
           </w:tcPr>
           <w:p>
             <w:pPr>
@@ -8474,7 +8778,15 @@
                 <w:sz w:val="18"/>
                 <w:szCs w:val="18"/>
               </w:rPr>
-              <w:t>아니요</w:t>
+              <w:t>아니</w:t>
+            </w:r>
+            <w:r>
+              <w:rPr>
+                <w:rFonts w:hint="eastAsia"/>
+                <w:sz w:val="18"/>
+                <w:szCs w:val="18"/>
+              </w:rPr>
+              <w:t>오</w:t>
             </w:r>
             <w:r>
               <w:rPr>
@@ -8503,7 +8815,17 @@
         </w:tc>
         <w:tc>
           <w:tcPr>
-            <w:tcW w:w="4440" w:type="dxa"/>
+            <w:tcW w:w="2693" w:type="dxa"/>
+          </w:tcPr>
+          <w:p>
+            <w:pPr>
+              <w:pStyle w:val="a4"/>
+            </w:pPr>
+          </w:p>
+        </w:tc>
+        <w:tc>
+          <w:tcPr>
+            <w:tcW w:w="4598" w:type="dxa"/>
           </w:tcPr>
           <w:p>
             <w:pPr>
@@ -8515,25 +8837,44 @@
       <w:tr>
         <w:tc>
           <w:tcPr>
-            <w:tcW w:w="4836" w:type="dxa"/>
-          </w:tcPr>
-          <w:p>
-            <w:pPr>
-              <w:pStyle w:val="a"/>
-              <w:numPr>
-                <w:ilvl w:val="0"/>
-                <w:numId w:val="0"/>
-              </w:numPr>
-              <w:rPr>
-                <w:sz w:val="18"/>
-                <w:szCs w:val="18"/>
-              </w:rPr>
-            </w:pPr>
-          </w:p>
-        </w:tc>
-        <w:tc>
-          <w:tcPr>
-            <w:tcW w:w="4440" w:type="dxa"/>
+            <w:tcW w:w="1985" w:type="dxa"/>
+          </w:tcPr>
+          <w:p>
+            <w:pPr>
+              <w:pStyle w:val="a"/>
+              <w:numPr>
+                <w:ilvl w:val="0"/>
+                <w:numId w:val="0"/>
+              </w:numPr>
+              <w:rPr>
+                <w:sz w:val="18"/>
+                <w:szCs w:val="18"/>
+              </w:rPr>
+            </w:pPr>
+          </w:p>
+        </w:tc>
+        <w:tc>
+          <w:tcPr>
+            <w:tcW w:w="2693" w:type="dxa"/>
+          </w:tcPr>
+          <w:p>
+            <w:pPr>
+              <w:pStyle w:val="a"/>
+              <w:numPr>
+                <w:ilvl w:val="0"/>
+                <w:numId w:val="0"/>
+              </w:numPr>
+              <w:rPr>
+                <w:rFonts w:hint="eastAsia"/>
+                <w:sz w:val="18"/>
+                <w:szCs w:val="18"/>
+              </w:rPr>
+            </w:pPr>
+          </w:p>
+        </w:tc>
+        <w:tc>
+          <w:tcPr>
+            <w:tcW w:w="4598" w:type="dxa"/>
           </w:tcPr>
           <w:p>
             <w:pPr>
@@ -8638,616 +8979,45 @@
             <w:pPr>
               <w:pStyle w:val="a4"/>
             </w:pPr>
-            <w:r>
+          </w:p>
+        </w:tc>
+      </w:tr>
+      <w:tr>
+        <w:tc>
+          <w:tcPr>
+            <w:tcW w:w="1985" w:type="dxa"/>
+          </w:tcPr>
+          <w:p>
+            <w:pPr>
+              <w:pStyle w:val="a"/>
+              <w:numPr>
+                <w:ilvl w:val="0"/>
+                <w:numId w:val="0"/>
+              </w:numPr>
+              <w:rPr>
+                <w:sz w:val="18"/>
+                <w:szCs w:val="18"/>
+              </w:rPr>
+            </w:pPr>
+          </w:p>
+        </w:tc>
+        <w:tc>
+          <w:tcPr>
+            <w:tcW w:w="2693" w:type="dxa"/>
+          </w:tcPr>
+          <w:p>
+            <w:pPr>
+              <w:pStyle w:val="a"/>
+              <w:numPr>
+                <w:ilvl w:val="0"/>
+                <w:numId w:val="0"/>
+              </w:numPr>
               <w:rPr>
                 <w:rFonts w:asciiTheme="minorEastAsia" w:hAnsiTheme="minorEastAsia" w:hint="eastAsia"/>
                 <w:color w:val="000000"/>
                 <w:kern w:val="0"/>
                 <w14:ligatures w14:val="none"/>
               </w:rPr>
-              <w:t>문자 알림을 통해 회원에게 대여 완료 메시지 및 대여소, 자전거에 대한 정보 전송</w:t>
-            </w:r>
-          </w:p>
-        </w:tc>
-      </w:tr>
-      <w:tr>
-        <w:tc>
-          <w:tcPr>
-            <w:tcW w:w="4836" w:type="dxa"/>
-          </w:tcPr>
-          <w:p>
-            <w:pPr>
-              <w:pStyle w:val="a"/>
-              <w:numPr>
-                <w:ilvl w:val="0"/>
-                <w:numId w:val="0"/>
-              </w:numPr>
-              <w:rPr>
-                <w:sz w:val="18"/>
-                <w:szCs w:val="18"/>
-              </w:rPr>
-            </w:pPr>
-          </w:p>
-        </w:tc>
-        <w:tc>
-          <w:tcPr>
-            <w:tcW w:w="4440" w:type="dxa"/>
-          </w:tcPr>
-          <w:p>
-            <w:pPr>
-              <w:pStyle w:val="a4"/>
-            </w:pPr>
-            <w:r>
-              <w:rPr>
-                <w:rFonts w:hint="eastAsia"/>
-              </w:rPr>
-              <w:t xml:space="preserve">4a.1b.1. </w:t>
-            </w:r>
-            <w:r>
-              <w:rPr>
-                <w:rFonts w:hint="eastAsia"/>
-              </w:rPr>
-              <w:t>팝업</w:t>
-            </w:r>
-            <w:r>
-              <w:rPr>
-                <w:rFonts w:hint="eastAsia"/>
-              </w:rPr>
-              <w:t xml:space="preserve"> </w:t>
-            </w:r>
-            <w:r>
-              <w:rPr>
-                <w:rFonts w:hint="eastAsia"/>
-              </w:rPr>
-              <w:t>메시지</w:t>
-            </w:r>
-            <w:r>
-              <w:rPr>
-                <w:rFonts w:hint="eastAsia"/>
-              </w:rPr>
-              <w:t xml:space="preserve"> </w:t>
-            </w:r>
-            <w:r>
-              <w:rPr>
-                <w:rFonts w:hint="eastAsia"/>
-              </w:rPr>
-              <w:t>삭제</w:t>
-            </w:r>
-          </w:p>
-        </w:tc>
-      </w:tr>
-      <w:tr>
-        <w:tc>
-          <w:tcPr>
-            <w:tcW w:w="4836" w:type="dxa"/>
-          </w:tcPr>
-          <w:p>
-            <w:pPr>
-              <w:pStyle w:val="a"/>
-              <w:numPr>
-                <w:ilvl w:val="0"/>
-                <w:numId w:val="0"/>
-              </w:numPr>
-              <w:rPr>
-                <w:sz w:val="18"/>
-                <w:szCs w:val="18"/>
-              </w:rPr>
-            </w:pPr>
-            <w:r>
-              <w:rPr>
-                <w:rFonts w:hint="eastAsia"/>
-                <w:sz w:val="18"/>
-                <w:szCs w:val="18"/>
-              </w:rPr>
-              <w:t xml:space="preserve">4b. </w:t>
-            </w:r>
-            <w:r>
-              <w:rPr>
-                <w:rFonts w:hint="eastAsia"/>
-                <w:b/>
-                <w:bCs/>
-                <w:sz w:val="18"/>
-                <w:szCs w:val="18"/>
-              </w:rPr>
-              <w:t>자전거</w:t>
-            </w:r>
-            <w:r>
-              <w:rPr>
-                <w:rFonts w:hint="eastAsia"/>
-                <w:b/>
-                <w:bCs/>
-                <w:sz w:val="18"/>
-                <w:szCs w:val="18"/>
-              </w:rPr>
-              <w:t xml:space="preserve"> </w:t>
-            </w:r>
-            <w:r>
-              <w:rPr>
-                <w:rFonts w:hint="eastAsia"/>
-                <w:b/>
-                <w:bCs/>
-                <w:sz w:val="18"/>
-                <w:szCs w:val="18"/>
-              </w:rPr>
-              <w:t>예약</w:t>
-            </w:r>
-            <w:r>
-              <w:rPr>
-                <w:rFonts w:hint="eastAsia"/>
-                <w:b/>
-                <w:bCs/>
-                <w:sz w:val="18"/>
-                <w:szCs w:val="18"/>
-              </w:rPr>
-              <w:t xml:space="preserve"> </w:t>
-            </w:r>
-            <w:r>
-              <w:rPr>
-                <w:rFonts w:hint="eastAsia"/>
-                <w:b/>
-                <w:bCs/>
-                <w:sz w:val="18"/>
-                <w:szCs w:val="18"/>
-              </w:rPr>
-              <w:t>대기</w:t>
-            </w:r>
-            <w:r>
-              <w:rPr>
-                <w:rFonts w:hint="eastAsia"/>
-                <w:sz w:val="18"/>
-                <w:szCs w:val="18"/>
-              </w:rPr>
-              <w:t xml:space="preserve"> </w:t>
-            </w:r>
-            <w:r>
-              <w:rPr>
-                <w:rFonts w:hint="eastAsia"/>
-                <w:sz w:val="18"/>
-                <w:szCs w:val="18"/>
-              </w:rPr>
-              <w:t>선택</w:t>
-            </w:r>
-          </w:p>
-        </w:tc>
-        <w:tc>
-          <w:tcPr>
-            <w:tcW w:w="4440" w:type="dxa"/>
-          </w:tcPr>
-          <w:p>
-            <w:pPr>
-              <w:pStyle w:val="a4"/>
-            </w:pPr>
-          </w:p>
-        </w:tc>
-      </w:tr>
-      <w:tr>
-        <w:tc>
-          <w:tcPr>
-            <w:tcW w:w="4836" w:type="dxa"/>
-          </w:tcPr>
-          <w:p>
-            <w:pPr>
-              <w:pStyle w:val="a"/>
-              <w:numPr>
-                <w:ilvl w:val="0"/>
-                <w:numId w:val="0"/>
-              </w:numPr>
-              <w:rPr>
-                <w:sz w:val="18"/>
-                <w:szCs w:val="18"/>
-              </w:rPr>
-            </w:pPr>
-          </w:p>
-        </w:tc>
-        <w:tc>
-          <w:tcPr>
-            <w:tcW w:w="4440" w:type="dxa"/>
-          </w:tcPr>
-          <w:p>
-            <w:pPr>
-              <w:pStyle w:val="a4"/>
-            </w:pPr>
-            <w:r>
-              <w:rPr>
-                <w:rFonts w:hint="eastAsia"/>
-              </w:rPr>
-              <w:t xml:space="preserve">4b.1. </w:t>
-            </w:r>
-            <w:r>
-              <w:t>“</w:t>
-            </w:r>
-            <w:r>
-              <w:rPr>
-                <w:rFonts w:hint="eastAsia"/>
-              </w:rPr>
-              <w:t>예약</w:t>
-            </w:r>
-            <w:r>
-              <w:rPr>
-                <w:rFonts w:hint="eastAsia"/>
-              </w:rPr>
-              <w:t xml:space="preserve"> </w:t>
-            </w:r>
-            <w:r>
-              <w:rPr>
-                <w:rFonts w:hint="eastAsia"/>
-              </w:rPr>
-              <w:t>대기를</w:t>
-            </w:r>
-            <w:r>
-              <w:rPr>
-                <w:rFonts w:hint="eastAsia"/>
-              </w:rPr>
-              <w:t xml:space="preserve"> </w:t>
-            </w:r>
-            <w:r>
-              <w:rPr>
-                <w:rFonts w:hint="eastAsia"/>
-              </w:rPr>
-              <w:t>신청</w:t>
-            </w:r>
-            <w:r>
-              <w:rPr>
-                <w:rFonts w:hint="eastAsia"/>
-              </w:rPr>
-              <w:t xml:space="preserve"> </w:t>
-            </w:r>
-            <w:r>
-              <w:rPr>
-                <w:rFonts w:hint="eastAsia"/>
-              </w:rPr>
-              <w:t>하시겠습니까</w:t>
-            </w:r>
-            <w:r>
-              <w:rPr>
-                <w:rFonts w:hint="eastAsia"/>
-              </w:rPr>
-              <w:t>?</w:t>
-            </w:r>
-            <w:r>
-              <w:t>”</w:t>
-            </w:r>
-            <w:r>
-              <w:rPr>
-                <w:rFonts w:hint="eastAsia"/>
-              </w:rPr>
-              <w:t xml:space="preserve"> </w:t>
-            </w:r>
-            <w:r>
-              <w:rPr>
-                <w:rFonts w:hint="eastAsia"/>
-              </w:rPr>
-              <w:t>팝업</w:t>
-            </w:r>
-            <w:r>
-              <w:rPr>
-                <w:rFonts w:hint="eastAsia"/>
-              </w:rPr>
-              <w:t xml:space="preserve"> </w:t>
-            </w:r>
-            <w:r>
-              <w:rPr>
-                <w:rFonts w:hint="eastAsia"/>
-              </w:rPr>
-              <w:t>메시지</w:t>
-            </w:r>
-            <w:r>
-              <w:rPr>
-                <w:rFonts w:hint="eastAsia"/>
-              </w:rPr>
-              <w:t xml:space="preserve"> </w:t>
-            </w:r>
-            <w:r>
-              <w:rPr>
-                <w:rFonts w:hint="eastAsia"/>
-              </w:rPr>
-              <w:t>출력</w:t>
-            </w:r>
-          </w:p>
-        </w:tc>
-      </w:tr>
-      <w:tr>
-        <w:tc>
-          <w:tcPr>
-            <w:tcW w:w="4836" w:type="dxa"/>
-          </w:tcPr>
-          <w:p>
-            <w:pPr>
-              <w:pStyle w:val="a"/>
-              <w:numPr>
-                <w:ilvl w:val="0"/>
-                <w:numId w:val="0"/>
-              </w:numPr>
-              <w:rPr>
-                <w:sz w:val="18"/>
-                <w:szCs w:val="18"/>
-              </w:rPr>
-            </w:pPr>
-            <w:r>
-              <w:rPr>
-                <w:rFonts w:hint="eastAsia"/>
-                <w:sz w:val="18"/>
-                <w:szCs w:val="18"/>
-              </w:rPr>
-              <w:t xml:space="preserve">4b.1a. </w:t>
-            </w:r>
-            <w:r>
-              <w:rPr>
-                <w:sz w:val="18"/>
-                <w:szCs w:val="18"/>
-              </w:rPr>
-              <w:t>‘</w:t>
-            </w:r>
-            <w:r>
-              <w:rPr>
-                <w:rFonts w:hint="eastAsia"/>
-                <w:sz w:val="18"/>
-                <w:szCs w:val="18"/>
-              </w:rPr>
-              <w:t>예</w:t>
-            </w:r>
-            <w:r>
-              <w:rPr>
-                <w:sz w:val="18"/>
-                <w:szCs w:val="18"/>
-              </w:rPr>
-              <w:t>’</w:t>
-            </w:r>
-            <w:r>
-              <w:rPr>
-                <w:rFonts w:hint="eastAsia"/>
-                <w:sz w:val="18"/>
-                <w:szCs w:val="18"/>
-              </w:rPr>
-              <w:t xml:space="preserve"> </w:t>
-            </w:r>
-            <w:r>
-              <w:rPr>
-                <w:rFonts w:hint="eastAsia"/>
-                <w:sz w:val="18"/>
-                <w:szCs w:val="18"/>
-              </w:rPr>
-              <w:t>선택</w:t>
-            </w:r>
-          </w:p>
-        </w:tc>
-        <w:tc>
-          <w:tcPr>
-            <w:tcW w:w="4440" w:type="dxa"/>
-          </w:tcPr>
-          <w:p>
-            <w:pPr>
-              <w:pStyle w:val="a4"/>
-            </w:pPr>
-          </w:p>
-        </w:tc>
-      </w:tr>
-      <w:tr>
-        <w:tc>
-          <w:tcPr>
-            <w:tcW w:w="4836" w:type="dxa"/>
-          </w:tcPr>
-          <w:p>
-            <w:pPr>
-              <w:pStyle w:val="a"/>
-              <w:numPr>
-                <w:ilvl w:val="0"/>
-                <w:numId w:val="0"/>
-              </w:numPr>
-              <w:rPr>
-                <w:sz w:val="18"/>
-                <w:szCs w:val="18"/>
-              </w:rPr>
-            </w:pPr>
-            <w:r>
-              <w:rPr>
-                <w:rFonts w:hint="eastAsia"/>
-                <w:sz w:val="18"/>
-                <w:szCs w:val="18"/>
-              </w:rPr>
-              <w:t xml:space="preserve">4b.1b. </w:t>
-            </w:r>
-            <w:r>
-              <w:rPr>
-                <w:sz w:val="18"/>
-                <w:szCs w:val="18"/>
-              </w:rPr>
-              <w:t>‘</w:t>
-            </w:r>
-            <w:r>
-              <w:rPr>
-                <w:rFonts w:hint="eastAsia"/>
-                <w:sz w:val="18"/>
-                <w:szCs w:val="18"/>
-              </w:rPr>
-              <w:t>아니요</w:t>
-            </w:r>
-            <w:r>
-              <w:rPr>
-                <w:sz w:val="18"/>
-                <w:szCs w:val="18"/>
-              </w:rPr>
-              <w:t>’</w:t>
-            </w:r>
-            <w:r>
-              <w:rPr>
-                <w:rFonts w:hint="eastAsia"/>
-                <w:sz w:val="18"/>
-                <w:szCs w:val="18"/>
-              </w:rPr>
-              <w:t xml:space="preserve"> </w:t>
-            </w:r>
-            <w:r>
-              <w:rPr>
-                <w:rFonts w:hint="eastAsia"/>
-                <w:sz w:val="18"/>
-                <w:szCs w:val="18"/>
-              </w:rPr>
-              <w:t>선택</w:t>
-            </w:r>
-          </w:p>
-        </w:tc>
-        <w:tc>
-          <w:tcPr>
-            <w:tcW w:w="4440" w:type="dxa"/>
-          </w:tcPr>
-          <w:p>
-            <w:pPr>
-              <w:pStyle w:val="a4"/>
-            </w:pPr>
-          </w:p>
-        </w:tc>
-      </w:tr>
-      <w:tr>
-        <w:tc>
-          <w:tcPr>
-            <w:tcW w:w="4836" w:type="dxa"/>
-          </w:tcPr>
-          <w:p>
-            <w:pPr>
-              <w:pStyle w:val="a"/>
-              <w:numPr>
-                <w:ilvl w:val="0"/>
-                <w:numId w:val="0"/>
-              </w:numPr>
-              <w:rPr>
-                <w:sz w:val="18"/>
-                <w:szCs w:val="18"/>
-              </w:rPr>
-            </w:pPr>
-          </w:p>
-        </w:tc>
-        <w:tc>
-          <w:tcPr>
-            <w:tcW w:w="4440" w:type="dxa"/>
-          </w:tcPr>
-          <w:p>
-            <w:pPr>
-              <w:pStyle w:val="a"/>
-              <w:numPr>
-                <w:ilvl w:val="0"/>
-                <w:numId w:val="0"/>
-              </w:numPr>
-              <w:jc w:val="left"/>
-              <w:rPr>
-                <w:sz w:val="18"/>
-                <w:szCs w:val="18"/>
-              </w:rPr>
-            </w:pPr>
-            <w:r>
-              <w:rPr>
-                <w:rFonts w:hint="eastAsia"/>
-                <w:sz w:val="18"/>
-                <w:szCs w:val="18"/>
-              </w:rPr>
-              <w:t xml:space="preserve">4b.1a.1. </w:t>
-            </w:r>
-            <w:r>
-              <w:rPr>
-                <w:sz w:val="18"/>
-                <w:szCs w:val="18"/>
-              </w:rPr>
-              <w:t>“</w:t>
-            </w:r>
-            <w:r>
-              <w:rPr>
-                <w:rFonts w:hint="eastAsia"/>
-                <w:sz w:val="18"/>
-                <w:szCs w:val="18"/>
-              </w:rPr>
-              <w:t>예약</w:t>
-            </w:r>
-            <w:r>
-              <w:rPr>
-                <w:rFonts w:hint="eastAsia"/>
-                <w:sz w:val="18"/>
-                <w:szCs w:val="18"/>
-              </w:rPr>
-              <w:t xml:space="preserve"> </w:t>
-            </w:r>
-            <w:r>
-              <w:rPr>
-                <w:rFonts w:hint="eastAsia"/>
-                <w:sz w:val="18"/>
-                <w:szCs w:val="18"/>
-              </w:rPr>
-              <w:t>대기</w:t>
-            </w:r>
-            <w:r>
-              <w:rPr>
-                <w:rFonts w:hint="eastAsia"/>
-                <w:sz w:val="18"/>
-                <w:szCs w:val="18"/>
-              </w:rPr>
-              <w:t xml:space="preserve"> </w:t>
-            </w:r>
-            <w:r>
-              <w:rPr>
-                <w:rFonts w:hint="eastAsia"/>
-                <w:sz w:val="18"/>
-                <w:szCs w:val="18"/>
-              </w:rPr>
-              <w:t>신청이</w:t>
-            </w:r>
-            <w:r>
-              <w:rPr>
-                <w:rFonts w:hint="eastAsia"/>
-                <w:sz w:val="18"/>
-                <w:szCs w:val="18"/>
-              </w:rPr>
-              <w:t xml:space="preserve"> </w:t>
-            </w:r>
-            <w:r>
-              <w:rPr>
-                <w:rFonts w:hint="eastAsia"/>
-                <w:sz w:val="18"/>
-                <w:szCs w:val="18"/>
-              </w:rPr>
-              <w:t>완료되었습니다</w:t>
-            </w:r>
-            <w:r>
-              <w:rPr>
-                <w:sz w:val="18"/>
-                <w:szCs w:val="18"/>
-              </w:rPr>
-              <w:t>”</w:t>
-            </w:r>
-            <w:r>
-              <w:rPr>
-                <w:rFonts w:hint="eastAsia"/>
-                <w:sz w:val="18"/>
-                <w:szCs w:val="18"/>
-              </w:rPr>
-              <w:t xml:space="preserve"> </w:t>
-            </w:r>
-            <w:r>
-              <w:rPr>
-                <w:rFonts w:hint="eastAsia"/>
-                <w:sz w:val="18"/>
-                <w:szCs w:val="18"/>
-              </w:rPr>
-              <w:t>메시지</w:t>
-            </w:r>
-            <w:r>
-              <w:rPr>
-                <w:rFonts w:hint="eastAsia"/>
-                <w:sz w:val="18"/>
-                <w:szCs w:val="18"/>
-              </w:rPr>
-              <w:t xml:space="preserve"> </w:t>
-            </w:r>
-            <w:r>
-              <w:rPr>
-                <w:rFonts w:hint="eastAsia"/>
-                <w:sz w:val="18"/>
-                <w:szCs w:val="18"/>
-              </w:rPr>
-              <w:t>출력</w:t>
-            </w:r>
-          </w:p>
-          <w:p>
-            <w:pPr>
-              <w:pStyle w:val="a4"/>
             </w:pPr>
             <w:r>
               <w:rPr>
@@ -9256,33 +9026,885 @@
                 <w:kern w:val="0"/>
                 <w14:ligatures w14:val="none"/>
               </w:rPr>
-              <w:t>문자 알림을 통해 회원에게 예약 대기 신청 완료 메시지 및 대여소, 자전거에 대한 정보 전송</w:t>
-            </w:r>
+              <w:t xml:space="preserve">4a.1a.2. </w:t>
+            </w:r>
+            <w:r>
+              <w:rPr>
+                <w:rFonts w:asciiTheme="minorEastAsia" w:hAnsiTheme="minorEastAsia" w:hint="eastAsia"/>
+                <w:color w:val="000000"/>
+                <w:kern w:val="0"/>
+                <w14:ligatures w14:val="none"/>
+              </w:rPr>
+              <w:t>문자 시스템이 회원에게 대여 완료 메시지 및 대여소, 자전거에 대한 정보 전송</w:t>
+            </w:r>
+          </w:p>
+        </w:tc>
+        <w:tc>
+          <w:tcPr>
+            <w:tcW w:w="4598" w:type="dxa"/>
+          </w:tcPr>
+          <w:p>
+            <w:pPr>
+              <w:pStyle w:val="a"/>
+              <w:numPr>
+                <w:ilvl w:val="0"/>
+                <w:numId w:val="0"/>
+              </w:numPr>
+              <w:rPr>
+                <w:rFonts w:hint="eastAsia"/>
+                <w:sz w:val="18"/>
+                <w:szCs w:val="18"/>
+              </w:rPr>
+            </w:pPr>
           </w:p>
         </w:tc>
       </w:tr>
       <w:tr>
         <w:tc>
           <w:tcPr>
-            <w:tcW w:w="4836" w:type="dxa"/>
-          </w:tcPr>
-          <w:p>
-            <w:pPr>
-              <w:pStyle w:val="a"/>
-              <w:numPr>
-                <w:ilvl w:val="0"/>
-                <w:numId w:val="0"/>
-              </w:numPr>
-              <w:rPr>
-                <w:sz w:val="18"/>
-                <w:szCs w:val="18"/>
-              </w:rPr>
-            </w:pPr>
-          </w:p>
-        </w:tc>
-        <w:tc>
-          <w:tcPr>
-            <w:tcW w:w="4440" w:type="dxa"/>
+            <w:tcW w:w="1985" w:type="dxa"/>
+          </w:tcPr>
+          <w:p>
+            <w:pPr>
+              <w:pStyle w:val="a"/>
+              <w:numPr>
+                <w:ilvl w:val="0"/>
+                <w:numId w:val="0"/>
+              </w:numPr>
+              <w:rPr>
+                <w:sz w:val="18"/>
+                <w:szCs w:val="18"/>
+              </w:rPr>
+            </w:pPr>
+          </w:p>
+        </w:tc>
+        <w:tc>
+          <w:tcPr>
+            <w:tcW w:w="2693" w:type="dxa"/>
+          </w:tcPr>
+          <w:p>
+            <w:pPr>
+              <w:pStyle w:val="a4"/>
+              <w:rPr>
+                <w:rFonts w:hint="eastAsia"/>
+              </w:rPr>
+            </w:pPr>
+          </w:p>
+        </w:tc>
+        <w:tc>
+          <w:tcPr>
+            <w:tcW w:w="4598" w:type="dxa"/>
+          </w:tcPr>
+          <w:p>
+            <w:pPr>
+              <w:pStyle w:val="a4"/>
+            </w:pPr>
+            <w:r>
+              <w:rPr>
+                <w:rFonts w:hint="eastAsia"/>
+              </w:rPr>
+              <w:t xml:space="preserve">4a.1b.1. </w:t>
+            </w:r>
+            <w:r>
+              <w:rPr>
+                <w:rFonts w:hint="eastAsia"/>
+              </w:rPr>
+              <w:t>팝업</w:t>
+            </w:r>
+            <w:r>
+              <w:rPr>
+                <w:rFonts w:hint="eastAsia"/>
+              </w:rPr>
+              <w:t xml:space="preserve"> </w:t>
+            </w:r>
+            <w:r>
+              <w:rPr>
+                <w:rFonts w:hint="eastAsia"/>
+              </w:rPr>
+              <w:t>메시지</w:t>
+            </w:r>
+            <w:r>
+              <w:rPr>
+                <w:rFonts w:hint="eastAsia"/>
+              </w:rPr>
+              <w:t xml:space="preserve"> </w:t>
+            </w:r>
+            <w:r>
+              <w:rPr>
+                <w:rFonts w:hint="eastAsia"/>
+              </w:rPr>
+              <w:t>삭제</w:t>
+            </w:r>
+          </w:p>
+        </w:tc>
+      </w:tr>
+      <w:tr>
+        <w:tc>
+          <w:tcPr>
+            <w:tcW w:w="1985" w:type="dxa"/>
+          </w:tcPr>
+          <w:p>
+            <w:pPr>
+              <w:pStyle w:val="a"/>
+              <w:numPr>
+                <w:ilvl w:val="0"/>
+                <w:numId w:val="0"/>
+              </w:numPr>
+              <w:rPr>
+                <w:sz w:val="18"/>
+                <w:szCs w:val="18"/>
+              </w:rPr>
+            </w:pPr>
+            <w:r>
+              <w:rPr>
+                <w:rFonts w:hint="eastAsia"/>
+                <w:sz w:val="18"/>
+                <w:szCs w:val="18"/>
+              </w:rPr>
+              <w:t xml:space="preserve">4b. </w:t>
+            </w:r>
+            <w:r>
+              <w:rPr>
+                <w:rFonts w:hint="eastAsia"/>
+                <w:b/>
+                <w:bCs/>
+                <w:sz w:val="18"/>
+                <w:szCs w:val="18"/>
+              </w:rPr>
+              <w:t>자전거</w:t>
+            </w:r>
+            <w:r>
+              <w:rPr>
+                <w:rFonts w:hint="eastAsia"/>
+                <w:b/>
+                <w:bCs/>
+                <w:sz w:val="18"/>
+                <w:szCs w:val="18"/>
+              </w:rPr>
+              <w:t xml:space="preserve"> </w:t>
+            </w:r>
+            <w:r>
+              <w:rPr>
+                <w:rFonts w:hint="eastAsia"/>
+                <w:b/>
+                <w:bCs/>
+                <w:sz w:val="18"/>
+                <w:szCs w:val="18"/>
+              </w:rPr>
+              <w:t>예약</w:t>
+            </w:r>
+            <w:r>
+              <w:rPr>
+                <w:rFonts w:hint="eastAsia"/>
+                <w:b/>
+                <w:bCs/>
+                <w:sz w:val="18"/>
+                <w:szCs w:val="18"/>
+              </w:rPr>
+              <w:t xml:space="preserve"> </w:t>
+            </w:r>
+            <w:r>
+              <w:rPr>
+                <w:rFonts w:hint="eastAsia"/>
+                <w:b/>
+                <w:bCs/>
+                <w:sz w:val="18"/>
+                <w:szCs w:val="18"/>
+              </w:rPr>
+              <w:t>대기</w:t>
+            </w:r>
+            <w:r>
+              <w:rPr>
+                <w:rFonts w:hint="eastAsia"/>
+                <w:sz w:val="18"/>
+                <w:szCs w:val="18"/>
+              </w:rPr>
+              <w:t xml:space="preserve"> </w:t>
+            </w:r>
+            <w:r>
+              <w:rPr>
+                <w:rFonts w:hint="eastAsia"/>
+                <w:sz w:val="18"/>
+                <w:szCs w:val="18"/>
+              </w:rPr>
+              <w:t>선택</w:t>
+            </w:r>
+          </w:p>
+        </w:tc>
+        <w:tc>
+          <w:tcPr>
+            <w:tcW w:w="2693" w:type="dxa"/>
+          </w:tcPr>
+          <w:p>
+            <w:pPr>
+              <w:pStyle w:val="a4"/>
+            </w:pPr>
+          </w:p>
+        </w:tc>
+        <w:tc>
+          <w:tcPr>
+            <w:tcW w:w="4598" w:type="dxa"/>
+          </w:tcPr>
+          <w:p>
+            <w:pPr>
+              <w:pStyle w:val="a4"/>
+            </w:pPr>
+          </w:p>
+        </w:tc>
+      </w:tr>
+      <w:tr>
+        <w:tc>
+          <w:tcPr>
+            <w:tcW w:w="1985" w:type="dxa"/>
+          </w:tcPr>
+          <w:p>
+            <w:pPr>
+              <w:pStyle w:val="a"/>
+              <w:numPr>
+                <w:ilvl w:val="0"/>
+                <w:numId w:val="0"/>
+              </w:numPr>
+              <w:rPr>
+                <w:sz w:val="18"/>
+                <w:szCs w:val="18"/>
+              </w:rPr>
+            </w:pPr>
+          </w:p>
+        </w:tc>
+        <w:tc>
+          <w:tcPr>
+            <w:tcW w:w="2693" w:type="dxa"/>
+          </w:tcPr>
+          <w:p>
+            <w:pPr>
+              <w:pStyle w:val="a4"/>
+              <w:rPr>
+                <w:rFonts w:hint="eastAsia"/>
+              </w:rPr>
+            </w:pPr>
+          </w:p>
+        </w:tc>
+        <w:tc>
+          <w:tcPr>
+            <w:tcW w:w="4598" w:type="dxa"/>
+          </w:tcPr>
+          <w:p>
+            <w:pPr>
+              <w:pStyle w:val="a4"/>
+            </w:pPr>
+            <w:r>
+              <w:rPr>
+                <w:rFonts w:hint="eastAsia"/>
+              </w:rPr>
+              <w:t xml:space="preserve">4b.1. </w:t>
+            </w:r>
+            <w:r>
+              <w:t>“</w:t>
+            </w:r>
+            <w:r>
+              <w:rPr>
+                <w:rFonts w:hint="eastAsia"/>
+              </w:rPr>
+              <w:t>예약</w:t>
+            </w:r>
+            <w:r>
+              <w:rPr>
+                <w:rFonts w:hint="eastAsia"/>
+              </w:rPr>
+              <w:t xml:space="preserve"> </w:t>
+            </w:r>
+            <w:r>
+              <w:rPr>
+                <w:rFonts w:hint="eastAsia"/>
+              </w:rPr>
+              <w:t>대기를</w:t>
+            </w:r>
+            <w:r>
+              <w:rPr>
+                <w:rFonts w:hint="eastAsia"/>
+              </w:rPr>
+              <w:t xml:space="preserve"> </w:t>
+            </w:r>
+            <w:r>
+              <w:rPr>
+                <w:rFonts w:hint="eastAsia"/>
+              </w:rPr>
+              <w:t>신청</w:t>
+            </w:r>
+            <w:r>
+              <w:rPr>
+                <w:rFonts w:hint="eastAsia"/>
+              </w:rPr>
+              <w:t xml:space="preserve"> </w:t>
+            </w:r>
+            <w:r>
+              <w:rPr>
+                <w:rFonts w:hint="eastAsia"/>
+              </w:rPr>
+              <w:t>하시겠습니까</w:t>
+            </w:r>
+            <w:r>
+              <w:rPr>
+                <w:rFonts w:hint="eastAsia"/>
+              </w:rPr>
+              <w:t>?</w:t>
+            </w:r>
+            <w:r>
+              <w:t>”</w:t>
+            </w:r>
+            <w:r>
+              <w:rPr>
+                <w:rFonts w:hint="eastAsia"/>
+              </w:rPr>
+              <w:t xml:space="preserve"> </w:t>
+            </w:r>
+            <w:r>
+              <w:rPr>
+                <w:rFonts w:hint="eastAsia"/>
+              </w:rPr>
+              <w:t>팝업</w:t>
+            </w:r>
+            <w:r>
+              <w:rPr>
+                <w:rFonts w:hint="eastAsia"/>
+              </w:rPr>
+              <w:t xml:space="preserve"> </w:t>
+            </w:r>
+            <w:r>
+              <w:rPr>
+                <w:rFonts w:hint="eastAsia"/>
+              </w:rPr>
+              <w:t>메시지</w:t>
+            </w:r>
+            <w:r>
+              <w:rPr>
+                <w:rFonts w:hint="eastAsia"/>
+              </w:rPr>
+              <w:t xml:space="preserve"> </w:t>
+            </w:r>
+            <w:r>
+              <w:rPr>
+                <w:rFonts w:hint="eastAsia"/>
+              </w:rPr>
+              <w:t>출력</w:t>
+            </w:r>
+          </w:p>
+        </w:tc>
+      </w:tr>
+      <w:tr>
+        <w:tc>
+          <w:tcPr>
+            <w:tcW w:w="1985" w:type="dxa"/>
+          </w:tcPr>
+          <w:p>
+            <w:pPr>
+              <w:pStyle w:val="a"/>
+              <w:numPr>
+                <w:ilvl w:val="0"/>
+                <w:numId w:val="0"/>
+              </w:numPr>
+              <w:rPr>
+                <w:sz w:val="18"/>
+                <w:szCs w:val="18"/>
+              </w:rPr>
+            </w:pPr>
+            <w:r>
+              <w:rPr>
+                <w:rFonts w:hint="eastAsia"/>
+                <w:sz w:val="18"/>
+                <w:szCs w:val="18"/>
+              </w:rPr>
+              <w:t xml:space="preserve">4b.1a. </w:t>
+            </w:r>
+            <w:r>
+              <w:rPr>
+                <w:sz w:val="18"/>
+                <w:szCs w:val="18"/>
+              </w:rPr>
+              <w:t>‘</w:t>
+            </w:r>
+            <w:r>
+              <w:rPr>
+                <w:rFonts w:hint="eastAsia"/>
+                <w:sz w:val="18"/>
+                <w:szCs w:val="18"/>
+              </w:rPr>
+              <w:t>예</w:t>
+            </w:r>
+            <w:r>
+              <w:rPr>
+                <w:sz w:val="18"/>
+                <w:szCs w:val="18"/>
+              </w:rPr>
+              <w:t>’</w:t>
+            </w:r>
+            <w:r>
+              <w:rPr>
+                <w:rFonts w:hint="eastAsia"/>
+                <w:sz w:val="18"/>
+                <w:szCs w:val="18"/>
+              </w:rPr>
+              <w:t xml:space="preserve"> </w:t>
+            </w:r>
+            <w:r>
+              <w:rPr>
+                <w:rFonts w:hint="eastAsia"/>
+                <w:sz w:val="18"/>
+                <w:szCs w:val="18"/>
+              </w:rPr>
+              <w:t>선택</w:t>
+            </w:r>
+          </w:p>
+        </w:tc>
+        <w:tc>
+          <w:tcPr>
+            <w:tcW w:w="2693" w:type="dxa"/>
+          </w:tcPr>
+          <w:p>
+            <w:pPr>
+              <w:pStyle w:val="a4"/>
+            </w:pPr>
+          </w:p>
+        </w:tc>
+        <w:tc>
+          <w:tcPr>
+            <w:tcW w:w="4598" w:type="dxa"/>
+          </w:tcPr>
+          <w:p>
+            <w:pPr>
+              <w:pStyle w:val="a4"/>
+            </w:pPr>
+          </w:p>
+        </w:tc>
+      </w:tr>
+      <w:tr>
+        <w:tc>
+          <w:tcPr>
+            <w:tcW w:w="1985" w:type="dxa"/>
+          </w:tcPr>
+          <w:p>
+            <w:pPr>
+              <w:pStyle w:val="a"/>
+              <w:numPr>
+                <w:ilvl w:val="0"/>
+                <w:numId w:val="0"/>
+              </w:numPr>
+              <w:rPr>
+                <w:sz w:val="18"/>
+                <w:szCs w:val="18"/>
+              </w:rPr>
+            </w:pPr>
+            <w:r>
+              <w:rPr>
+                <w:rFonts w:hint="eastAsia"/>
+                <w:sz w:val="18"/>
+                <w:szCs w:val="18"/>
+              </w:rPr>
+              <w:t xml:space="preserve">4b.1b. </w:t>
+            </w:r>
+            <w:r>
+              <w:rPr>
+                <w:sz w:val="18"/>
+                <w:szCs w:val="18"/>
+              </w:rPr>
+              <w:t>‘</w:t>
+            </w:r>
+            <w:r>
+              <w:rPr>
+                <w:rFonts w:hint="eastAsia"/>
+                <w:sz w:val="18"/>
+                <w:szCs w:val="18"/>
+              </w:rPr>
+              <w:t>아니</w:t>
+            </w:r>
+            <w:r>
+              <w:rPr>
+                <w:rFonts w:hint="eastAsia"/>
+                <w:sz w:val="18"/>
+                <w:szCs w:val="18"/>
+              </w:rPr>
+              <w:t>오</w:t>
+            </w:r>
+            <w:r>
+              <w:rPr>
+                <w:sz w:val="18"/>
+                <w:szCs w:val="18"/>
+              </w:rPr>
+              <w:t>’</w:t>
+            </w:r>
+            <w:r>
+              <w:rPr>
+                <w:rFonts w:hint="eastAsia"/>
+                <w:sz w:val="18"/>
+                <w:szCs w:val="18"/>
+              </w:rPr>
+              <w:t xml:space="preserve"> </w:t>
+            </w:r>
+            <w:r>
+              <w:rPr>
+                <w:rFonts w:hint="eastAsia"/>
+                <w:sz w:val="18"/>
+                <w:szCs w:val="18"/>
+              </w:rPr>
+              <w:t>선택</w:t>
+            </w:r>
+          </w:p>
+        </w:tc>
+        <w:tc>
+          <w:tcPr>
+            <w:tcW w:w="2693" w:type="dxa"/>
+          </w:tcPr>
+          <w:p>
+            <w:pPr>
+              <w:pStyle w:val="a4"/>
+            </w:pPr>
+          </w:p>
+        </w:tc>
+        <w:tc>
+          <w:tcPr>
+            <w:tcW w:w="4598" w:type="dxa"/>
+          </w:tcPr>
+          <w:p>
+            <w:pPr>
+              <w:pStyle w:val="a4"/>
+            </w:pPr>
+          </w:p>
+        </w:tc>
+      </w:tr>
+      <w:tr>
+        <w:tc>
+          <w:tcPr>
+            <w:tcW w:w="1985" w:type="dxa"/>
+          </w:tcPr>
+          <w:p>
+            <w:pPr>
+              <w:pStyle w:val="a"/>
+              <w:numPr>
+                <w:ilvl w:val="0"/>
+                <w:numId w:val="0"/>
+              </w:numPr>
+              <w:rPr>
+                <w:sz w:val="18"/>
+                <w:szCs w:val="18"/>
+              </w:rPr>
+            </w:pPr>
+          </w:p>
+        </w:tc>
+        <w:tc>
+          <w:tcPr>
+            <w:tcW w:w="2693" w:type="dxa"/>
+          </w:tcPr>
+          <w:p>
+            <w:pPr>
+              <w:pStyle w:val="a"/>
+              <w:numPr>
+                <w:ilvl w:val="0"/>
+                <w:numId w:val="0"/>
+              </w:numPr>
+              <w:jc w:val="left"/>
+              <w:rPr>
+                <w:rFonts w:hint="eastAsia"/>
+                <w:sz w:val="18"/>
+                <w:szCs w:val="18"/>
+              </w:rPr>
+            </w:pPr>
+          </w:p>
+        </w:tc>
+        <w:tc>
+          <w:tcPr>
+            <w:tcW w:w="4598" w:type="dxa"/>
+          </w:tcPr>
+          <w:p>
+            <w:pPr>
+              <w:pStyle w:val="a"/>
+              <w:numPr>
+                <w:ilvl w:val="0"/>
+                <w:numId w:val="0"/>
+              </w:numPr>
+              <w:jc w:val="left"/>
+              <w:rPr>
+                <w:rFonts w:hint="eastAsia"/>
+                <w:sz w:val="18"/>
+                <w:szCs w:val="18"/>
+              </w:rPr>
+            </w:pPr>
+            <w:r>
+              <w:rPr>
+                <w:rFonts w:hint="eastAsia"/>
+                <w:sz w:val="18"/>
+                <w:szCs w:val="18"/>
+              </w:rPr>
+              <w:t xml:space="preserve">4b.1a.1. </w:t>
+            </w:r>
+            <w:r>
+              <w:rPr>
+                <w:sz w:val="18"/>
+                <w:szCs w:val="18"/>
+              </w:rPr>
+              <w:t>“</w:t>
+            </w:r>
+            <w:r>
+              <w:rPr>
+                <w:rFonts w:hint="eastAsia"/>
+                <w:sz w:val="18"/>
+                <w:szCs w:val="18"/>
+              </w:rPr>
+              <w:t>예약</w:t>
+            </w:r>
+            <w:r>
+              <w:rPr>
+                <w:rFonts w:hint="eastAsia"/>
+                <w:sz w:val="18"/>
+                <w:szCs w:val="18"/>
+              </w:rPr>
+              <w:t xml:space="preserve"> </w:t>
+            </w:r>
+            <w:r>
+              <w:rPr>
+                <w:rFonts w:hint="eastAsia"/>
+                <w:sz w:val="18"/>
+                <w:szCs w:val="18"/>
+              </w:rPr>
+              <w:t>대기</w:t>
+            </w:r>
+            <w:r>
+              <w:rPr>
+                <w:rFonts w:hint="eastAsia"/>
+                <w:sz w:val="18"/>
+                <w:szCs w:val="18"/>
+              </w:rPr>
+              <w:t xml:space="preserve"> </w:t>
+            </w:r>
+            <w:r>
+              <w:rPr>
+                <w:rFonts w:hint="eastAsia"/>
+                <w:sz w:val="18"/>
+                <w:szCs w:val="18"/>
+              </w:rPr>
+              <w:t>신청이</w:t>
+            </w:r>
+            <w:r>
+              <w:rPr>
+                <w:rFonts w:hint="eastAsia"/>
+                <w:sz w:val="18"/>
+                <w:szCs w:val="18"/>
+              </w:rPr>
+              <w:t xml:space="preserve"> </w:t>
+            </w:r>
+            <w:r>
+              <w:rPr>
+                <w:rFonts w:hint="eastAsia"/>
+                <w:sz w:val="18"/>
+                <w:szCs w:val="18"/>
+              </w:rPr>
+              <w:t>완료되었습니다</w:t>
+            </w:r>
+            <w:r>
+              <w:rPr>
+                <w:sz w:val="18"/>
+                <w:szCs w:val="18"/>
+              </w:rPr>
+              <w:t>”</w:t>
+            </w:r>
+            <w:r>
+              <w:rPr>
+                <w:rFonts w:hint="eastAsia"/>
+                <w:sz w:val="18"/>
+                <w:szCs w:val="18"/>
+              </w:rPr>
+              <w:t xml:space="preserve"> </w:t>
+            </w:r>
+            <w:r>
+              <w:rPr>
+                <w:rFonts w:hint="eastAsia"/>
+                <w:sz w:val="18"/>
+                <w:szCs w:val="18"/>
+              </w:rPr>
+              <w:t>메시지</w:t>
+            </w:r>
+            <w:r>
+              <w:rPr>
+                <w:rFonts w:hint="eastAsia"/>
+                <w:sz w:val="18"/>
+                <w:szCs w:val="18"/>
+              </w:rPr>
+              <w:t xml:space="preserve"> </w:t>
+            </w:r>
+            <w:r>
+              <w:rPr>
+                <w:rFonts w:hint="eastAsia"/>
+                <w:sz w:val="18"/>
+                <w:szCs w:val="18"/>
+              </w:rPr>
+              <w:t>출력</w:t>
+            </w:r>
+          </w:p>
+        </w:tc>
+      </w:tr>
+      <w:tr>
+        <w:tc>
+          <w:tcPr>
+            <w:tcW w:w="1985" w:type="dxa"/>
+          </w:tcPr>
+          <w:p>
+            <w:pPr>
+              <w:pStyle w:val="a"/>
+              <w:numPr>
+                <w:ilvl w:val="0"/>
+                <w:numId w:val="0"/>
+              </w:numPr>
+              <w:rPr>
+                <w:sz w:val="18"/>
+                <w:szCs w:val="18"/>
+              </w:rPr>
+            </w:pPr>
+          </w:p>
+        </w:tc>
+        <w:tc>
+          <w:tcPr>
+            <w:tcW w:w="2693" w:type="dxa"/>
+          </w:tcPr>
+          <w:p>
+            <w:pPr>
+              <w:pStyle w:val="a"/>
+              <w:numPr>
+                <w:ilvl w:val="0"/>
+                <w:numId w:val="0"/>
+              </w:numPr>
+              <w:jc w:val="left"/>
+              <w:rPr>
+                <w:rFonts w:hint="eastAsia"/>
+                <w:sz w:val="18"/>
+                <w:szCs w:val="18"/>
+              </w:rPr>
+            </w:pPr>
+            <w:r>
+              <w:rPr>
+                <w:rFonts w:hint="eastAsia"/>
+                <w:sz w:val="18"/>
+                <w:szCs w:val="18"/>
+              </w:rPr>
+              <w:t>4b.1a.</w:t>
+            </w:r>
+            <w:r>
+              <w:rPr>
+                <w:rFonts w:hint="eastAsia"/>
+                <w:sz w:val="18"/>
+                <w:szCs w:val="18"/>
+              </w:rPr>
+              <w:t>2</w:t>
+            </w:r>
+            <w:r>
+              <w:rPr>
+                <w:rFonts w:hint="eastAsia"/>
+                <w:sz w:val="18"/>
+                <w:szCs w:val="18"/>
+              </w:rPr>
+              <w:t xml:space="preserve">. </w:t>
+            </w:r>
+            <w:r>
+              <w:rPr>
+                <w:rFonts w:asciiTheme="minorEastAsia" w:hAnsiTheme="minorEastAsia" w:hint="eastAsia"/>
+                <w:color w:val="000000"/>
+                <w:kern w:val="0"/>
+                <w14:ligatures w14:val="none"/>
+              </w:rPr>
+              <w:t>문자</w:t>
+            </w:r>
+            <w:r>
+              <w:rPr>
+                <w:rFonts w:asciiTheme="minorEastAsia" w:hAnsiTheme="minorEastAsia" w:hint="eastAsia"/>
+                <w:color w:val="000000"/>
+                <w:kern w:val="0"/>
+                <w14:ligatures w14:val="none"/>
+              </w:rPr>
+              <w:t xml:space="preserve"> </w:t>
+            </w:r>
+            <w:r>
+              <w:rPr>
+                <w:rFonts w:asciiTheme="minorEastAsia" w:hAnsiTheme="minorEastAsia" w:hint="eastAsia"/>
+                <w:color w:val="000000"/>
+                <w:kern w:val="0"/>
+                <w14:ligatures w14:val="none"/>
+              </w:rPr>
+              <w:t xml:space="preserve">시스템이 회원에게 </w:t>
+            </w:r>
+            <w:r>
+              <w:rPr>
+                <w:rFonts w:asciiTheme="minorEastAsia" w:hAnsiTheme="minorEastAsia" w:hint="eastAsia"/>
+                <w:color w:val="000000"/>
+                <w:kern w:val="0"/>
+                <w14:ligatures w14:val="none"/>
+              </w:rPr>
+              <w:t>예약 대기 신청</w:t>
+            </w:r>
+            <w:r>
+              <w:rPr>
+                <w:rFonts w:asciiTheme="minorEastAsia" w:hAnsiTheme="minorEastAsia" w:hint="eastAsia"/>
+                <w:color w:val="000000"/>
+                <w:kern w:val="0"/>
+                <w14:ligatures w14:val="none"/>
+              </w:rPr>
+              <w:t xml:space="preserve"> 완료 메시지 및 대여소, 자전거에 대한 정보 전송</w:t>
+            </w:r>
+          </w:p>
+        </w:tc>
+        <w:tc>
+          <w:tcPr>
+            <w:tcW w:w="4598" w:type="dxa"/>
+          </w:tcPr>
+          <w:p>
+            <w:pPr>
+              <w:pStyle w:val="a"/>
+              <w:numPr>
+                <w:ilvl w:val="0"/>
+                <w:numId w:val="0"/>
+              </w:numPr>
+              <w:jc w:val="left"/>
+              <w:rPr>
+                <w:rFonts w:hint="eastAsia"/>
+                <w:sz w:val="18"/>
+                <w:szCs w:val="18"/>
+              </w:rPr>
+            </w:pPr>
+          </w:p>
+        </w:tc>
+      </w:tr>
+      <w:tr>
+        <w:tc>
+          <w:tcPr>
+            <w:tcW w:w="1985" w:type="dxa"/>
+          </w:tcPr>
+          <w:p>
+            <w:pPr>
+              <w:pStyle w:val="a"/>
+              <w:numPr>
+                <w:ilvl w:val="0"/>
+                <w:numId w:val="0"/>
+              </w:numPr>
+              <w:rPr>
+                <w:sz w:val="18"/>
+                <w:szCs w:val="18"/>
+              </w:rPr>
+            </w:pPr>
+          </w:p>
+        </w:tc>
+        <w:tc>
+          <w:tcPr>
+            <w:tcW w:w="2693" w:type="dxa"/>
+          </w:tcPr>
+          <w:p>
+            <w:pPr>
+              <w:pStyle w:val="a4"/>
+              <w:rPr>
+                <w:rFonts w:hint="eastAsia"/>
+              </w:rPr>
+            </w:pPr>
+          </w:p>
+        </w:tc>
+        <w:tc>
+          <w:tcPr>
+            <w:tcW w:w="4598" w:type="dxa"/>
           </w:tcPr>
           <w:p>
             <w:pPr>
@@ -9963,6 +10585,7 @@
                 <w:sz w:val="18"/>
                 <w:szCs w:val="18"/>
               </w:rPr>
+              <w:lastRenderedPageBreak/>
               <w:t>이동한다</w:t>
             </w:r>
             <w:r>
@@ -10928,7 +11551,6 @@
               </w:rPr>
               <w:t>3. ‘</w:t>
             </w:r>
-            <w:proofErr w:type="spellStart"/>
             <w:r>
               <w:rPr>
                 <w:sz w:val="18"/>
@@ -10936,7 +11558,6 @@
               </w:rPr>
               <w:t>반납하시겠습니까</w:t>
             </w:r>
-            <w:proofErr w:type="spellEnd"/>
             <w:r>
               <w:rPr>
                 <w:sz w:val="18"/>
@@ -11023,7 +11644,6 @@
               </w:rPr>
               <w:t>’</w:t>
             </w:r>
-            <w:proofErr w:type="spellStart"/>
             <w:r>
               <w:rPr>
                 <w:sz w:val="18"/>
@@ -11031,7 +11651,6 @@
               </w:rPr>
               <w:t>를</w:t>
             </w:r>
-            <w:proofErr w:type="spellEnd"/>
             <w:r>
               <w:rPr>
                 <w:sz w:val="18"/>
@@ -11099,7 +11718,6 @@
                 <w:sz w:val="18"/>
                 <w:szCs w:val="18"/>
               </w:rPr>
-              <w:lastRenderedPageBreak/>
               <w:t>4</w:t>
             </w:r>
             <w:r>
@@ -11109,7 +11727,6 @@
               </w:rPr>
               <w:t>b. ‘</w:t>
             </w:r>
-            <w:proofErr w:type="spellStart"/>
             <w:r>
               <w:rPr>
                 <w:sz w:val="18"/>
@@ -11117,7 +11734,6 @@
               </w:rPr>
               <w:t>아니오</w:t>
             </w:r>
-            <w:proofErr w:type="spellEnd"/>
             <w:r>
               <w:rPr>
                 <w:sz w:val="18"/>
@@ -11125,7 +11741,6 @@
               </w:rPr>
               <w:t>’</w:t>
             </w:r>
-            <w:proofErr w:type="spellStart"/>
             <w:r>
               <w:rPr>
                 <w:sz w:val="18"/>
@@ -11133,7 +11748,6 @@
               </w:rPr>
               <w:t>를</w:t>
             </w:r>
-            <w:proofErr w:type="spellEnd"/>
             <w:r>
               <w:rPr>
                 <w:sz w:val="18"/>
@@ -12023,7 +12637,6 @@
               </w:rPr>
               <w:t xml:space="preserve"> </w:t>
             </w:r>
-            <w:proofErr w:type="spellStart"/>
             <w:r>
               <w:rPr>
                 <w:sz w:val="18"/>
@@ -12031,7 +12644,6 @@
               </w:rPr>
               <w:t>추천받겠습니까</w:t>
             </w:r>
-            <w:proofErr w:type="spellEnd"/>
             <w:r>
               <w:rPr>
                 <w:sz w:val="18"/>
@@ -12146,7 +12758,6 @@
               </w:rPr>
               <w:t>’</w:t>
             </w:r>
-            <w:proofErr w:type="spellStart"/>
             <w:r>
               <w:rPr>
                 <w:sz w:val="18"/>
@@ -12154,7 +12765,6 @@
               </w:rPr>
               <w:t>를</w:t>
             </w:r>
-            <w:proofErr w:type="spellEnd"/>
             <w:r>
               <w:rPr>
                 <w:sz w:val="18"/>
@@ -12224,7 +12834,6 @@
               </w:rPr>
               <w:t>2b. ‘</w:t>
             </w:r>
-            <w:proofErr w:type="spellStart"/>
             <w:r>
               <w:rPr>
                 <w:sz w:val="18"/>
@@ -12232,7 +12841,6 @@
               </w:rPr>
               <w:t>아니오</w:t>
             </w:r>
-            <w:proofErr w:type="spellEnd"/>
             <w:r>
               <w:rPr>
                 <w:sz w:val="18"/>
@@ -12240,7 +12848,6 @@
               </w:rPr>
               <w:t>’</w:t>
             </w:r>
-            <w:proofErr w:type="spellStart"/>
             <w:r>
               <w:rPr>
                 <w:sz w:val="18"/>
@@ -12248,7 +12855,6 @@
               </w:rPr>
               <w:t>를</w:t>
             </w:r>
-            <w:proofErr w:type="spellEnd"/>
             <w:r>
               <w:rPr>
                 <w:sz w:val="18"/>
@@ -12364,7 +12970,6 @@
               </w:rPr>
               <w:t xml:space="preserve"> </w:t>
             </w:r>
-            <w:proofErr w:type="spellStart"/>
             <w:r>
               <w:rPr>
                 <w:sz w:val="18"/>
@@ -12372,7 +12977,6 @@
               </w:rPr>
               <w:t>추천받아서</w:t>
             </w:r>
-            <w:proofErr w:type="spellEnd"/>
             <w:r>
               <w:rPr>
                 <w:sz w:val="18"/>
@@ -13472,7 +14076,15 @@
                 <w:sz w:val="18"/>
                 <w:szCs w:val="18"/>
               </w:rPr>
-              <w:t>리스트를</w:t>
+              <w:t>리</w:t>
+            </w:r>
+            <w:r>
+              <w:rPr>
+                <w:sz w:val="18"/>
+                <w:szCs w:val="18"/>
+              </w:rPr>
+              <w:lastRenderedPageBreak/>
+              <w:t>스트를</w:t>
             </w:r>
             <w:r>
               <w:rPr>
@@ -13948,7 +14560,6 @@
               </w:rPr>
               <w:t>3. ‘</w:t>
             </w:r>
-            <w:proofErr w:type="spellStart"/>
             <w:r>
               <w:rPr>
                 <w:sz w:val="18"/>
@@ -13956,7 +14567,6 @@
               </w:rPr>
               <w:t>취소하시겠습니까</w:t>
             </w:r>
-            <w:proofErr w:type="spellEnd"/>
             <w:r>
               <w:rPr>
                 <w:sz w:val="18"/>
@@ -14036,7 +14646,6 @@
               </w:rPr>
               <w:t>’</w:t>
             </w:r>
-            <w:proofErr w:type="spellStart"/>
             <w:r>
               <w:rPr>
                 <w:sz w:val="18"/>
@@ -14044,7 +14653,6 @@
               </w:rPr>
               <w:t>를</w:t>
             </w:r>
-            <w:proofErr w:type="spellEnd"/>
             <w:r>
               <w:rPr>
                 <w:sz w:val="18"/>
@@ -14111,7 +14719,6 @@
               </w:rPr>
               <w:t>4b. ‘</w:t>
             </w:r>
-            <w:proofErr w:type="spellStart"/>
             <w:r>
               <w:rPr>
                 <w:sz w:val="18"/>
@@ -14119,7 +14726,6 @@
               </w:rPr>
               <w:t>아니오</w:t>
             </w:r>
-            <w:proofErr w:type="spellEnd"/>
             <w:r>
               <w:rPr>
                 <w:sz w:val="18"/>
@@ -14127,7 +14733,6 @@
               </w:rPr>
               <w:t>’</w:t>
             </w:r>
-            <w:proofErr w:type="spellStart"/>
             <w:r>
               <w:rPr>
                 <w:sz w:val="18"/>
@@ -14135,7 +14740,6 @@
               </w:rPr>
               <w:t>를</w:t>
             </w:r>
-            <w:proofErr w:type="spellEnd"/>
             <w:r>
               <w:rPr>
                 <w:sz w:val="18"/>
@@ -16828,7 +17432,6 @@
               </w:rPr>
               <w:t>“</w:t>
             </w:r>
-            <w:proofErr w:type="spellStart"/>
             <w:r>
               <w:rPr>
                 <w:rFonts w:hint="eastAsia"/>
@@ -16837,7 +17440,6 @@
               </w:rPr>
               <w:t>삭제하시겠습니까</w:t>
             </w:r>
-            <w:proofErr w:type="spellEnd"/>
             <w:r>
               <w:rPr>
                 <w:rFonts w:hint="eastAsia"/>
@@ -16935,6 +17537,7 @@
                 <w:sz w:val="18"/>
                 <w:szCs w:val="18"/>
               </w:rPr>
+              <w:lastRenderedPageBreak/>
               <w:t>5</w:t>
             </w:r>
             <w:r>
@@ -17052,7 +17655,6 @@
               </w:rPr>
               <w:t>b. “</w:t>
             </w:r>
-            <w:proofErr w:type="spellStart"/>
             <w:r>
               <w:rPr>
                 <w:rFonts w:hint="eastAsia"/>
@@ -17061,7 +17663,6 @@
               </w:rPr>
               <w:t>아니오</w:t>
             </w:r>
-            <w:proofErr w:type="spellEnd"/>
             <w:r>
               <w:rPr>
                 <w:sz w:val="18"/>
@@ -18209,7 +18810,6 @@
                 <w:sz w:val="18"/>
                 <w:szCs w:val="18"/>
               </w:rPr>
-              <w:lastRenderedPageBreak/>
               <w:t>3</w:t>
             </w:r>
             <w:r>
@@ -20568,7 +21168,7 @@
   <w:abstractNum w:abstractNumId="0" w15:restartNumberingAfterBreak="0">
     <w:nsid w:val="FFFFFF89"/>
     <w:multiLevelType w:val="singleLevel"/>
-    <w:tmpl w:val="15ACD42A"/>
+    <w:tmpl w:val="30349C9C"/>
     <w:lvl w:ilvl="0">
       <w:start w:val="1"/>
       <w:numFmt w:val="bullet"/>

</xml_diff>

<commit_message>
feat : use case description 수정
</commit_message>
<xml_diff>
--- a/HW1/97153_Use case description.docx
+++ b/HW1/97153_Use case description.docx
@@ -7,14 +7,14 @@
         <w:spacing w:after="0"/>
         <w:jc w:val="center"/>
         <w:rPr>
-          <w:rFonts w:asciiTheme="minorEastAsia" w:hAnsiTheme="minorEastAsia" w:cs="Malgun Gothic Semilight"/>
+          <w:rFonts w:cs="Malgun Gothic Semilight" w:asciiTheme="minorEastAsia" w:hAnsiTheme="minorEastAsia"/>
           <w:sz w:val="24"/>
           <w:szCs w:val="32"/>
         </w:rPr>
       </w:pPr>
       <w:r>
         <w:rPr>
-          <w:rFonts w:asciiTheme="minorEastAsia" w:hAnsiTheme="minorEastAsia" w:cs="Malgun Gothic Semilight"/>
+          <w:rFonts w:cs="Malgun Gothic Semilight" w:asciiTheme="minorEastAsia" w:hAnsiTheme="minorEastAsia"/>
           <w:sz w:val="24"/>
           <w:szCs w:val="32"/>
         </w:rPr>
@@ -22,7 +22,7 @@
       </w:r>
       <w:r>
         <w:rPr>
-          <w:rFonts w:asciiTheme="minorEastAsia" w:hAnsiTheme="minorEastAsia" w:cs="Courier New"/>
+          <w:rFonts w:cs="Courier New" w:asciiTheme="minorEastAsia" w:hAnsiTheme="minorEastAsia"/>
           <w:sz w:val="24"/>
           <w:szCs w:val="32"/>
         </w:rPr>
@@ -30,7 +30,7 @@
       </w:r>
       <w:r>
         <w:rPr>
-          <w:rFonts w:asciiTheme="minorEastAsia" w:hAnsiTheme="minorEastAsia" w:cs="Malgun Gothic Semilight" w:hint="eastAsia"/>
+          <w:rFonts w:hint="eastAsia" w:cs="Malgun Gothic Semilight" w:asciiTheme="minorEastAsia" w:hAnsiTheme="minorEastAsia"/>
           <w:sz w:val="24"/>
           <w:szCs w:val="32"/>
         </w:rPr>
@@ -42,14 +42,14 @@
         <w:spacing w:after="0"/>
         <w:jc w:val="center"/>
         <w:rPr>
-          <w:rFonts w:asciiTheme="minorEastAsia" w:hAnsiTheme="minorEastAsia" w:cs="Malgun Gothic Semilight"/>
+          <w:rFonts w:cs="Malgun Gothic Semilight" w:asciiTheme="minorEastAsia" w:hAnsiTheme="minorEastAsia"/>
           <w:sz w:val="24"/>
           <w:szCs w:val="32"/>
         </w:rPr>
       </w:pPr>
       <w:r>
         <w:rPr>
-          <w:rFonts w:asciiTheme="minorEastAsia" w:hAnsiTheme="minorEastAsia" w:cs="Malgun Gothic Semilight" w:hint="eastAsia"/>
+          <w:rFonts w:hint="eastAsia" w:cs="Malgun Gothic Semilight" w:asciiTheme="minorEastAsia" w:hAnsiTheme="minorEastAsia"/>
           <w:sz w:val="24"/>
           <w:szCs w:val="32"/>
         </w:rPr>
@@ -61,14 +61,14 @@
         <w:spacing w:after="0"/>
         <w:jc w:val="right"/>
         <w:rPr>
-          <w:rFonts w:asciiTheme="minorEastAsia" w:hAnsiTheme="minorEastAsia" w:cs="Malgun Gothic Semilight"/>
+          <w:rFonts w:cs="Malgun Gothic Semilight" w:asciiTheme="minorEastAsia" w:hAnsiTheme="minorEastAsia"/>
           <w:sz w:val="18"/>
           <w:szCs w:val="21"/>
         </w:rPr>
       </w:pPr>
       <w:r>
         <w:rPr>
-          <w:rFonts w:asciiTheme="minorEastAsia" w:hAnsiTheme="minorEastAsia" w:cs="Malgun Gothic Semilight" w:hint="eastAsia"/>
+          <w:rFonts w:hint="eastAsia" w:cs="Malgun Gothic Semilight" w:asciiTheme="minorEastAsia" w:hAnsiTheme="minorEastAsia"/>
           <w:sz w:val="18"/>
           <w:szCs w:val="21"/>
         </w:rPr>
@@ -76,7 +76,7 @@
       </w:r>
       <w:r>
         <w:rPr>
-          <w:rFonts w:asciiTheme="minorEastAsia" w:hAnsiTheme="minorEastAsia" w:cs="Malgun Gothic Semilight"/>
+          <w:rFonts w:cs="Malgun Gothic Semilight" w:asciiTheme="minorEastAsia" w:hAnsiTheme="minorEastAsia"/>
           <w:sz w:val="18"/>
           <w:szCs w:val="21"/>
         </w:rPr>
@@ -84,7 +84,7 @@
       </w:r>
       <w:r>
         <w:rPr>
-          <w:rFonts w:asciiTheme="minorEastAsia" w:hAnsiTheme="minorEastAsia" w:cs="Malgun Gothic Semilight" w:hint="eastAsia"/>
+          <w:rFonts w:hint="eastAsia" w:cs="Malgun Gothic Semilight" w:asciiTheme="minorEastAsia" w:hAnsiTheme="minorEastAsia"/>
           <w:sz w:val="18"/>
           <w:szCs w:val="21"/>
         </w:rPr>
@@ -92,7 +92,7 @@
       </w:r>
       <w:r>
         <w:rPr>
-          <w:rFonts w:asciiTheme="minorEastAsia" w:hAnsiTheme="minorEastAsia" w:cs="Malgun Gothic Semilight"/>
+          <w:rFonts w:cs="Malgun Gothic Semilight" w:asciiTheme="minorEastAsia" w:hAnsiTheme="minorEastAsia"/>
           <w:sz w:val="18"/>
           <w:szCs w:val="21"/>
         </w:rPr>
@@ -100,7 +100,7 @@
       </w:r>
       <w:r>
         <w:rPr>
-          <w:rFonts w:asciiTheme="minorEastAsia" w:hAnsiTheme="minorEastAsia" w:cs="Malgun Gothic Semilight" w:hint="eastAsia"/>
+          <w:rFonts w:hint="eastAsia" w:cs="Malgun Gothic Semilight" w:asciiTheme="minorEastAsia" w:hAnsiTheme="minorEastAsia"/>
           <w:sz w:val="18"/>
           <w:szCs w:val="21"/>
         </w:rPr>
@@ -112,14 +112,14 @@
         <w:spacing w:after="0"/>
         <w:jc w:val="right"/>
         <w:rPr>
-          <w:rFonts w:asciiTheme="minorEastAsia" w:hAnsiTheme="minorEastAsia" w:cs="Malgun Gothic Semilight"/>
+          <w:rFonts w:cs="Malgun Gothic Semilight" w:asciiTheme="minorEastAsia" w:hAnsiTheme="minorEastAsia"/>
           <w:sz w:val="18"/>
           <w:szCs w:val="21"/>
         </w:rPr>
       </w:pPr>
       <w:r>
         <w:rPr>
-          <w:rFonts w:asciiTheme="minorEastAsia" w:hAnsiTheme="minorEastAsia" w:cs="Malgun Gothic Semilight"/>
+          <w:rFonts w:cs="Malgun Gothic Semilight" w:asciiTheme="minorEastAsia" w:hAnsiTheme="minorEastAsia"/>
           <w:sz w:val="18"/>
           <w:szCs w:val="21"/>
         </w:rPr>
@@ -127,7 +127,7 @@
       </w:r>
       <w:r>
         <w:rPr>
-          <w:rFonts w:asciiTheme="minorEastAsia" w:hAnsiTheme="minorEastAsia" w:cs="Malgun Gothic Semilight" w:hint="eastAsia"/>
+          <w:rFonts w:hint="eastAsia" w:cs="Malgun Gothic Semilight" w:asciiTheme="minorEastAsia" w:hAnsiTheme="minorEastAsia"/>
           <w:sz w:val="18"/>
           <w:szCs w:val="21"/>
         </w:rPr>
@@ -135,7 +135,7 @@
       </w:r>
       <w:r>
         <w:rPr>
-          <w:rFonts w:asciiTheme="minorEastAsia" w:hAnsiTheme="minorEastAsia" w:cs="Malgun Gothic Semilight"/>
+          <w:rFonts w:cs="Malgun Gothic Semilight" w:asciiTheme="minorEastAsia" w:hAnsiTheme="minorEastAsia"/>
           <w:sz w:val="18"/>
           <w:szCs w:val="21"/>
         </w:rPr>
@@ -143,7 +143,7 @@
       </w:r>
       <w:r>
         <w:rPr>
-          <w:rFonts w:asciiTheme="minorEastAsia" w:hAnsiTheme="minorEastAsia" w:cs="Malgun Gothic Semilight" w:hint="eastAsia"/>
+          <w:rFonts w:hint="eastAsia" w:cs="Malgun Gothic Semilight" w:asciiTheme="minorEastAsia" w:hAnsiTheme="minorEastAsia"/>
           <w:sz w:val="18"/>
           <w:szCs w:val="21"/>
         </w:rPr>
@@ -155,14 +155,14 @@
         <w:spacing w:after="0"/>
         <w:jc w:val="right"/>
         <w:rPr>
-          <w:rFonts w:asciiTheme="minorEastAsia" w:hAnsiTheme="minorEastAsia" w:cs="Malgun Gothic Semilight"/>
+          <w:rFonts w:cs="Malgun Gothic Semilight" w:asciiTheme="minorEastAsia" w:hAnsiTheme="minorEastAsia"/>
           <w:sz w:val="18"/>
           <w:szCs w:val="21"/>
         </w:rPr>
       </w:pPr>
       <w:r>
         <w:rPr>
-          <w:rFonts w:asciiTheme="minorEastAsia" w:hAnsiTheme="minorEastAsia" w:cs="Malgun Gothic Semilight"/>
+          <w:rFonts w:cs="Malgun Gothic Semilight" w:asciiTheme="minorEastAsia" w:hAnsiTheme="minorEastAsia"/>
           <w:sz w:val="18"/>
           <w:szCs w:val="18"/>
         </w:rPr>
@@ -174,14 +174,14 @@
         <w:spacing w:after="0"/>
         <w:jc w:val="right"/>
         <w:rPr>
-          <w:rFonts w:asciiTheme="minorEastAsia" w:hAnsiTheme="minorEastAsia" w:cs="Malgun Gothic Semilight"/>
+          <w:rFonts w:cs="Malgun Gothic Semilight" w:asciiTheme="minorEastAsia" w:hAnsiTheme="minorEastAsia"/>
           <w:sz w:val="18"/>
           <w:szCs w:val="18"/>
         </w:rPr>
       </w:pPr>
       <w:r>
         <w:rPr>
-          <w:rFonts w:asciiTheme="minorEastAsia" w:hAnsiTheme="minorEastAsia" w:cs="Malgun Gothic Semilight"/>
+          <w:rFonts w:cs="Malgun Gothic Semilight" w:asciiTheme="minorEastAsia" w:hAnsiTheme="minorEastAsia"/>
           <w:sz w:val="18"/>
           <w:szCs w:val="18"/>
         </w:rPr>
@@ -193,14 +193,14 @@
         <w:spacing w:after="0"/>
         <w:jc w:val="right"/>
         <w:rPr>
-          <w:rFonts w:asciiTheme="minorEastAsia" w:hAnsiTheme="minorEastAsia" w:cs="Malgun Gothic Semilight"/>
+          <w:rFonts w:cs="Malgun Gothic Semilight" w:asciiTheme="minorEastAsia" w:hAnsiTheme="minorEastAsia"/>
           <w:sz w:val="18"/>
           <w:szCs w:val="21"/>
         </w:rPr>
       </w:pPr>
       <w:r>
         <w:rPr>
-          <w:rFonts w:asciiTheme="minorEastAsia" w:hAnsiTheme="minorEastAsia" w:cs="Malgun Gothic Semilight" w:hint="eastAsia"/>
+          <w:rFonts w:hint="eastAsia" w:cs="Malgun Gothic Semilight" w:asciiTheme="minorEastAsia" w:hAnsiTheme="minorEastAsia"/>
           <w:sz w:val="18"/>
           <w:szCs w:val="21"/>
         </w:rPr>
@@ -208,7 +208,7 @@
       </w:r>
       <w:r>
         <w:rPr>
-          <w:rFonts w:asciiTheme="minorEastAsia" w:hAnsiTheme="minorEastAsia" w:cs="Malgun Gothic Semilight"/>
+          <w:rFonts w:cs="Malgun Gothic Semilight" w:asciiTheme="minorEastAsia" w:hAnsiTheme="minorEastAsia"/>
           <w:sz w:val="18"/>
           <w:szCs w:val="21"/>
         </w:rPr>
@@ -216,7 +216,7 @@
       </w:r>
       <w:r>
         <w:rPr>
-          <w:rFonts w:asciiTheme="minorEastAsia" w:hAnsiTheme="minorEastAsia" w:cs="Malgun Gothic Semilight" w:hint="eastAsia"/>
+          <w:rFonts w:hint="eastAsia" w:cs="Malgun Gothic Semilight" w:asciiTheme="minorEastAsia" w:hAnsiTheme="minorEastAsia"/>
           <w:sz w:val="18"/>
           <w:szCs w:val="21"/>
         </w:rPr>
@@ -378,14 +378,14 @@
         <w:spacing w:after="0"/>
         <w:jc w:val="left"/>
         <w:rPr>
-          <w:rFonts w:asciiTheme="minorEastAsia" w:hAnsiTheme="minorEastAsia" w:cs="Malgun Gothic Semilight"/>
+          <w:rFonts w:cs="Malgun Gothic Semilight" w:asciiTheme="minorEastAsia" w:hAnsiTheme="minorEastAsia"/>
           <w:sz w:val="18"/>
           <w:szCs w:val="21"/>
         </w:rPr>
       </w:pPr>
       <w:r>
         <w:rPr>
-          <w:rFonts w:asciiTheme="minorEastAsia" w:hAnsiTheme="minorEastAsia" w:cs="Malgun Gothic Semilight" w:hint="eastAsia"/>
+          <w:rFonts w:hint="eastAsia" w:cs="Malgun Gothic Semilight" w:asciiTheme="minorEastAsia" w:hAnsiTheme="minorEastAsia"/>
           <w:sz w:val="18"/>
           <w:szCs w:val="21"/>
         </w:rPr>
@@ -398,14 +398,14 @@
         <w:spacing w:after="0"/>
         <w:jc w:val="left"/>
         <w:rPr>
-          <w:rFonts w:asciiTheme="minorEastAsia" w:hAnsiTheme="minorEastAsia" w:cs="Malgun Gothic Semilight"/>
+          <w:rFonts w:cs="Malgun Gothic Semilight" w:asciiTheme="minorEastAsia" w:hAnsiTheme="minorEastAsia"/>
           <w:sz w:val="18"/>
           <w:szCs w:val="21"/>
         </w:rPr>
       </w:pPr>
       <w:r>
         <w:rPr>
-          <w:rFonts w:asciiTheme="minorEastAsia" w:hAnsiTheme="minorEastAsia" w:cs="Malgun Gothic Semilight" w:hint="eastAsia"/>
+          <w:rFonts w:hint="eastAsia" w:cs="Malgun Gothic Semilight" w:asciiTheme="minorEastAsia" w:hAnsiTheme="minorEastAsia"/>
           <w:spacing w:val="99"/>
           <w:kern w:val="0"/>
           <w:sz w:val="18"/>
@@ -416,7 +416,7 @@
       </w:r>
       <w:r>
         <w:rPr>
-          <w:rFonts w:asciiTheme="minorEastAsia" w:hAnsiTheme="minorEastAsia" w:cs="Malgun Gothic Semilight" w:hint="eastAsia"/>
+          <w:rFonts w:hint="eastAsia" w:cs="Malgun Gothic Semilight" w:asciiTheme="minorEastAsia" w:hAnsiTheme="minorEastAsia"/>
           <w:spacing w:val="1"/>
           <w:kern w:val="0"/>
           <w:sz w:val="18"/>
@@ -427,7 +427,7 @@
       </w:r>
       <w:r>
         <w:rPr>
-          <w:rFonts w:asciiTheme="minorEastAsia" w:hAnsiTheme="minorEastAsia" w:cs="Malgun Gothic Semilight" w:hint="eastAsia"/>
+          <w:rFonts w:hint="eastAsia" w:cs="Malgun Gothic Semilight" w:asciiTheme="minorEastAsia" w:hAnsiTheme="minorEastAsia"/>
           <w:sz w:val="18"/>
           <w:szCs w:val="21"/>
         </w:rPr>
@@ -435,7 +435,7 @@
       </w:r>
       <w:r>
         <w:rPr>
-          <w:rFonts w:asciiTheme="minorEastAsia" w:hAnsiTheme="minorEastAsia" w:cs="Malgun Gothic Semilight" w:hint="eastAsia"/>
+          <w:rFonts w:hint="eastAsia" w:cs="Malgun Gothic Semilight" w:asciiTheme="minorEastAsia" w:hAnsiTheme="minorEastAsia"/>
           <w:sz w:val="18"/>
           <w:szCs w:val="21"/>
         </w:rPr>
@@ -448,14 +448,14 @@
         <w:spacing w:after="0"/>
         <w:jc w:val="left"/>
         <w:rPr>
-          <w:rFonts w:asciiTheme="minorEastAsia" w:hAnsiTheme="minorEastAsia" w:cs="Malgun Gothic Semilight"/>
+          <w:rFonts w:cs="Malgun Gothic Semilight" w:asciiTheme="minorEastAsia" w:hAnsiTheme="minorEastAsia"/>
           <w:sz w:val="18"/>
           <w:szCs w:val="18"/>
         </w:rPr>
       </w:pPr>
       <w:r>
         <w:rPr>
-          <w:rFonts w:asciiTheme="minorEastAsia" w:hAnsiTheme="minorEastAsia" w:cs="Malgun Gothic Semilight"/>
+          <w:rFonts w:cs="Malgun Gothic Semilight" w:asciiTheme="minorEastAsia" w:hAnsiTheme="minorEastAsia"/>
           <w:spacing w:val="29"/>
           <w:kern w:val="0"/>
           <w:sz w:val="18"/>
@@ -466,7 +466,7 @@
       </w:r>
       <w:r>
         <w:rPr>
-          <w:rFonts w:asciiTheme="minorEastAsia" w:hAnsiTheme="minorEastAsia" w:cs="Malgun Gothic Semilight"/>
+          <w:rFonts w:cs="Malgun Gothic Semilight" w:asciiTheme="minorEastAsia" w:hAnsiTheme="minorEastAsia"/>
           <w:spacing w:val="2"/>
           <w:kern w:val="0"/>
           <w:sz w:val="18"/>
@@ -477,7 +477,7 @@
       </w:r>
       <w:r>
         <w:rPr>
-          <w:rFonts w:asciiTheme="minorEastAsia" w:hAnsiTheme="minorEastAsia" w:cs="Malgun Gothic Semilight"/>
+          <w:rFonts w:cs="Malgun Gothic Semilight" w:asciiTheme="minorEastAsia" w:hAnsiTheme="minorEastAsia"/>
           <w:sz w:val="18"/>
           <w:szCs w:val="18"/>
         </w:rPr>
@@ -485,7 +485,7 @@
       </w:r>
       <w:r>
         <w:rPr>
-          <w:rFonts w:asciiTheme="minorEastAsia" w:hAnsiTheme="minorEastAsia" w:cs="Malgun Gothic Semilight"/>
+          <w:rFonts w:cs="Malgun Gothic Semilight" w:asciiTheme="minorEastAsia" w:hAnsiTheme="minorEastAsia"/>
           <w:sz w:val="18"/>
           <w:szCs w:val="18"/>
         </w:rPr>
@@ -504,7 +504,7 @@
       </w:pPr>
       <w:r>
         <w:rPr>
-          <w:rFonts w:asciiTheme="minorEastAsia" w:hAnsiTheme="minorEastAsia" w:cs="Malgun Gothic Semilight"/>
+          <w:rFonts w:cs="Malgun Gothic Semilight" w:asciiTheme="minorEastAsia" w:hAnsiTheme="minorEastAsia"/>
           <w:spacing w:val="29"/>
           <w:kern w:val="0"/>
           <w:sz w:val="18"/>
@@ -515,7 +515,7 @@
       </w:r>
       <w:r>
         <w:rPr>
-          <w:rFonts w:asciiTheme="minorEastAsia" w:hAnsiTheme="minorEastAsia" w:cs="Malgun Gothic Semilight"/>
+          <w:rFonts w:cs="Malgun Gothic Semilight" w:asciiTheme="minorEastAsia" w:hAnsiTheme="minorEastAsia"/>
           <w:spacing w:val="2"/>
           <w:kern w:val="0"/>
           <w:sz w:val="18"/>
@@ -526,7 +526,7 @@
       </w:r>
       <w:r>
         <w:rPr>
-          <w:rFonts w:asciiTheme="minorEastAsia" w:hAnsiTheme="minorEastAsia" w:cs="Malgun Gothic Semilight"/>
+          <w:rFonts w:cs="Malgun Gothic Semilight" w:asciiTheme="minorEastAsia" w:hAnsiTheme="minorEastAsia"/>
           <w:sz w:val="18"/>
           <w:szCs w:val="18"/>
         </w:rPr>
@@ -564,7 +564,7 @@
       </w:pPr>
       <w:r>
         <w:rPr>
-          <w:rFonts w:asciiTheme="minorEastAsia" w:hAnsiTheme="minorEastAsia" w:cs="Malgun Gothic Semilight" w:hint="eastAsia"/>
+          <w:rFonts w:hint="eastAsia" w:cs="Malgun Gothic Semilight" w:asciiTheme="minorEastAsia" w:hAnsiTheme="minorEastAsia"/>
           <w:spacing w:val="29"/>
           <w:kern w:val="0"/>
           <w:sz w:val="18"/>
@@ -575,7 +575,7 @@
       </w:r>
       <w:r>
         <w:rPr>
-          <w:rFonts w:asciiTheme="minorEastAsia" w:hAnsiTheme="minorEastAsia" w:cs="Malgun Gothic Semilight" w:hint="eastAsia"/>
+          <w:rFonts w:hint="eastAsia" w:cs="Malgun Gothic Semilight" w:asciiTheme="minorEastAsia" w:hAnsiTheme="minorEastAsia"/>
           <w:spacing w:val="2"/>
           <w:kern w:val="0"/>
           <w:sz w:val="18"/>
@@ -586,7 +586,7 @@
       </w:r>
       <w:r>
         <w:rPr>
-          <w:rFonts w:asciiTheme="minorEastAsia" w:hAnsiTheme="minorEastAsia" w:cs="Malgun Gothic Semilight"/>
+          <w:rFonts w:cs="Malgun Gothic Semilight" w:asciiTheme="minorEastAsia" w:hAnsiTheme="minorEastAsia"/>
           <w:kern w:val="0"/>
           <w:sz w:val="18"/>
           <w:szCs w:val="21"/>
@@ -595,7 +595,7 @@
       </w:r>
       <w:r>
         <w:rPr>
-          <w:rFonts w:asciiTheme="minorEastAsia" w:hAnsiTheme="minorEastAsia" w:cs="Malgun Gothic Semilight" w:hint="eastAsia"/>
+          <w:rFonts w:hint="eastAsia" w:cs="Malgun Gothic Semilight" w:asciiTheme="minorEastAsia" w:hAnsiTheme="minorEastAsia"/>
           <w:kern w:val="0"/>
           <w:sz w:val="18"/>
           <w:szCs w:val="21"/>
@@ -5708,7 +5708,7 @@
             </w:r>
             <w:r>
               <w:rPr>
-                <w:rFonts w:asciiTheme="minorEastAsia" w:hAnsiTheme="minorEastAsia" w:hint="eastAsia"/>
+                <w:rFonts w:hint="eastAsia" w:asciiTheme="minorEastAsia" w:hAnsiTheme="minorEastAsia"/>
                 <w:color w:val="000000"/>
                 <w:kern w:val="0"/>
                 <w:sz w:val="18"/>
@@ -5730,7 +5730,7 @@
             </w:r>
             <w:r>
               <w:rPr>
-                <w:rFonts w:asciiTheme="minorEastAsia" w:hAnsiTheme="minorEastAsia" w:hint="eastAsia"/>
+                <w:rFonts w:hint="eastAsia" w:asciiTheme="minorEastAsia" w:hAnsiTheme="minorEastAsia"/>
                 <w:color w:val="000000"/>
                 <w:kern w:val="0"/>
                 <w:sz w:val="18"/>
@@ -5752,7 +5752,7 @@
             </w:r>
             <w:r>
               <w:rPr>
-                <w:rFonts w:asciiTheme="minorEastAsia" w:hAnsiTheme="minorEastAsia" w:hint="eastAsia"/>
+                <w:rFonts w:hint="eastAsia" w:asciiTheme="minorEastAsia" w:hAnsiTheme="minorEastAsia"/>
                 <w:color w:val="000000"/>
                 <w:kern w:val="0"/>
                 <w:sz w:val="18"/>
@@ -5774,7 +5774,7 @@
             </w:r>
             <w:r>
               <w:rPr>
-                <w:rFonts w:asciiTheme="minorEastAsia" w:hAnsiTheme="minorEastAsia" w:hint="eastAsia"/>
+                <w:rFonts w:hint="eastAsia" w:asciiTheme="minorEastAsia" w:hAnsiTheme="minorEastAsia"/>
                 <w:color w:val="000000"/>
                 <w:kern w:val="0"/>
                 <w:sz w:val="18"/>
@@ -5796,7 +5796,7 @@
             </w:r>
             <w:r>
               <w:rPr>
-                <w:rFonts w:asciiTheme="minorEastAsia" w:hAnsiTheme="minorEastAsia" w:hint="eastAsia"/>
+                <w:rFonts w:hint="eastAsia" w:asciiTheme="minorEastAsia" w:hAnsiTheme="minorEastAsia"/>
                 <w:color w:val="000000"/>
                 <w:kern w:val="0"/>
                 <w:sz w:val="18"/>
@@ -5818,7 +5818,7 @@
             </w:r>
             <w:r>
               <w:rPr>
-                <w:rFonts w:asciiTheme="minorEastAsia" w:hAnsiTheme="minorEastAsia" w:hint="eastAsia"/>
+                <w:rFonts w:hint="eastAsia" w:asciiTheme="minorEastAsia" w:hAnsiTheme="minorEastAsia"/>
                 <w:color w:val="000000"/>
                 <w:kern w:val="0"/>
                 <w:sz w:val="18"/>
@@ -5840,7 +5840,7 @@
             </w:r>
             <w:r>
               <w:rPr>
-                <w:rFonts w:asciiTheme="minorEastAsia" w:hAnsiTheme="minorEastAsia" w:hint="eastAsia"/>
+                <w:rFonts w:hint="eastAsia" w:asciiTheme="minorEastAsia" w:hAnsiTheme="minorEastAsia"/>
                 <w:color w:val="000000"/>
                 <w:kern w:val="0"/>
                 <w:sz w:val="18"/>
@@ -5862,7 +5862,7 @@
             </w:r>
             <w:r>
               <w:rPr>
-                <w:rFonts w:asciiTheme="minorEastAsia" w:hAnsiTheme="minorEastAsia" w:hint="eastAsia"/>
+                <w:rFonts w:hint="eastAsia" w:asciiTheme="minorEastAsia" w:hAnsiTheme="minorEastAsia"/>
                 <w:color w:val="000000"/>
                 <w:kern w:val="0"/>
                 <w:sz w:val="18"/>
@@ -5884,7 +5884,7 @@
             </w:r>
             <w:r>
               <w:rPr>
-                <w:rFonts w:asciiTheme="minorEastAsia" w:hAnsiTheme="minorEastAsia" w:hint="eastAsia"/>
+                <w:rFonts w:hint="eastAsia" w:asciiTheme="minorEastAsia" w:hAnsiTheme="minorEastAsia"/>
                 <w:color w:val="000000"/>
                 <w:kern w:val="0"/>
                 <w:sz w:val="18"/>
@@ -5906,7 +5906,7 @@
             </w:r>
             <w:r>
               <w:rPr>
-                <w:rFonts w:asciiTheme="minorEastAsia" w:hAnsiTheme="minorEastAsia" w:hint="eastAsia"/>
+                <w:rFonts w:hint="eastAsia" w:asciiTheme="minorEastAsia" w:hAnsiTheme="minorEastAsia"/>
                 <w:color w:val="000000"/>
                 <w:kern w:val="0"/>
                 <w:sz w:val="18"/>
@@ -5928,7 +5928,7 @@
             </w:r>
             <w:r>
               <w:rPr>
-                <w:rFonts w:asciiTheme="minorEastAsia" w:hAnsiTheme="minorEastAsia" w:hint="eastAsia"/>
+                <w:rFonts w:hint="eastAsia" w:asciiTheme="minorEastAsia" w:hAnsiTheme="minorEastAsia"/>
                 <w:color w:val="000000"/>
                 <w:kern w:val="0"/>
                 <w:sz w:val="18"/>
@@ -5950,7 +5950,7 @@
             </w:r>
             <w:r>
               <w:rPr>
-                <w:rFonts w:asciiTheme="minorEastAsia" w:hAnsiTheme="minorEastAsia" w:hint="eastAsia"/>
+                <w:rFonts w:hint="eastAsia" w:asciiTheme="minorEastAsia" w:hAnsiTheme="minorEastAsia"/>
                 <w:color w:val="000000"/>
                 <w:kern w:val="0"/>
                 <w:sz w:val="18"/>
@@ -5972,7 +5972,7 @@
             </w:r>
             <w:r>
               <w:rPr>
-                <w:rFonts w:asciiTheme="minorEastAsia" w:hAnsiTheme="minorEastAsia" w:hint="eastAsia"/>
+                <w:rFonts w:hint="eastAsia" w:asciiTheme="minorEastAsia" w:hAnsiTheme="minorEastAsia"/>
                 <w:color w:val="000000"/>
                 <w:kern w:val="0"/>
                 <w:sz w:val="18"/>
@@ -5994,7 +5994,7 @@
             </w:r>
             <w:r>
               <w:rPr>
-                <w:rFonts w:asciiTheme="minorEastAsia" w:hAnsiTheme="minorEastAsia" w:hint="eastAsia"/>
+                <w:rFonts w:hint="eastAsia" w:asciiTheme="minorEastAsia" w:hAnsiTheme="minorEastAsia"/>
                 <w:color w:val="000000"/>
                 <w:kern w:val="0"/>
                 <w:sz w:val="18"/>
@@ -6005,7 +6005,7 @@
             </w:r>
             <w:r>
               <w:rPr>
-                <w:rFonts w:asciiTheme="minorEastAsia" w:hAnsiTheme="minorEastAsia" w:hint="eastAsia"/>
+                <w:rFonts w:hint="eastAsia" w:asciiTheme="minorEastAsia" w:hAnsiTheme="minorEastAsia"/>
                 <w:color w:val="000000"/>
                 <w:kern w:val="0"/>
                 <w:sz w:val="18"/>
@@ -7021,7 +7021,7 @@
                 <w:ilvl w:val="0"/>
                 <w:numId w:val="0"/>
               </w:numPr>
-              <w:ind w:left="360" w:hangingChars="200" w:hanging="360"/>
+              <w:ind w:left="360" w:hanging="360" w:hangingChars="200"/>
               <w:rPr>
                 <w:sz w:val="18"/>
                 <w:szCs w:val="18"/>
@@ -11117,6 +11117,7 @@
           <w:tcPr>
             <w:tcW w:w="4611" w:type="dxa"/>
             <w:gridSpan w:val="3"/>
+            <w:tcMar/>
           </w:tcPr>
           <w:p>
             <w:pPr>
@@ -11135,6 +11136,7 @@
         <w:tc>
           <w:tcPr>
             <w:tcW w:w="4612" w:type="dxa"/>
+            <w:tcMar/>
           </w:tcPr>
           <w:p>
             <w:pPr>
@@ -11158,6 +11160,7 @@
         <w:tc>
           <w:tcPr>
             <w:tcW w:w="1537" w:type="dxa"/>
+            <w:tcMar/>
           </w:tcPr>
           <w:p>
             <w:pPr>
@@ -11176,6 +11179,7 @@
         <w:tc>
           <w:tcPr>
             <w:tcW w:w="1537" w:type="dxa"/>
+            <w:tcMar/>
           </w:tcPr>
           <w:p>
             <w:pPr>
@@ -11194,6 +11198,7 @@
         <w:tc>
           <w:tcPr>
             <w:tcW w:w="1537" w:type="dxa"/>
+            <w:tcMar/>
           </w:tcPr>
           <w:p>
             <w:pPr>
@@ -11212,6 +11217,7 @@
         <w:tc>
           <w:tcPr>
             <w:tcW w:w="4612" w:type="dxa"/>
+            <w:tcMar/>
           </w:tcPr>
           <w:p>
             <w:pPr>
@@ -11340,6 +11346,7 @@
         <w:tc>
           <w:tcPr>
             <w:tcW w:w="1537" w:type="dxa"/>
+            <w:tcMar/>
           </w:tcPr>
           <w:p>
             <w:pPr>
@@ -11435,6 +11442,7 @@
         <w:tc>
           <w:tcPr>
             <w:tcW w:w="1537" w:type="dxa"/>
+            <w:tcMar/>
           </w:tcPr>
           <w:p>
             <w:pPr>
@@ -11453,6 +11461,7 @@
         <w:tc>
           <w:tcPr>
             <w:tcW w:w="1537" w:type="dxa"/>
+            <w:tcMar/>
           </w:tcPr>
           <w:p>
             <w:pPr>
@@ -11471,6 +11480,7 @@
         <w:tc>
           <w:tcPr>
             <w:tcW w:w="4612" w:type="dxa"/>
+            <w:tcMar/>
           </w:tcPr>
           <w:p>
             <w:pPr>
@@ -11494,6 +11504,7 @@
         <w:tc>
           <w:tcPr>
             <w:tcW w:w="1537" w:type="dxa"/>
+            <w:tcMar/>
           </w:tcPr>
           <w:p>
             <w:pPr>
@@ -11512,6 +11523,7 @@
         <w:tc>
           <w:tcPr>
             <w:tcW w:w="1537" w:type="dxa"/>
+            <w:tcMar/>
           </w:tcPr>
           <w:p>
             <w:pPr>
@@ -11530,6 +11542,7 @@
         <w:tc>
           <w:tcPr>
             <w:tcW w:w="1537" w:type="dxa"/>
+            <w:tcMar/>
           </w:tcPr>
           <w:p>
             <w:pPr>
@@ -11548,6 +11561,7 @@
         <w:tc>
           <w:tcPr>
             <w:tcW w:w="4612" w:type="dxa"/>
+            <w:tcMar/>
           </w:tcPr>
           <w:p>
             <w:pPr>
@@ -11620,6 +11634,7 @@
         <w:tc>
           <w:tcPr>
             <w:tcW w:w="1537" w:type="dxa"/>
+            <w:tcMar/>
           </w:tcPr>
           <w:p>
             <w:pPr>
@@ -11694,6 +11709,7 @@
         <w:tc>
           <w:tcPr>
             <w:tcW w:w="1537" w:type="dxa"/>
+            <w:tcMar/>
           </w:tcPr>
           <w:p>
             <w:pPr>
@@ -11712,6 +11728,7 @@
         <w:tc>
           <w:tcPr>
             <w:tcW w:w="1537" w:type="dxa"/>
+            <w:tcMar/>
           </w:tcPr>
           <w:p>
             <w:pPr>
@@ -11730,6 +11747,7 @@
         <w:tc>
           <w:tcPr>
             <w:tcW w:w="4612" w:type="dxa"/>
+            <w:tcMar/>
           </w:tcPr>
           <w:p>
             <w:pPr>
@@ -11753,6 +11771,7 @@
         <w:tc>
           <w:tcPr>
             <w:tcW w:w="1537" w:type="dxa"/>
+            <w:tcMar/>
           </w:tcPr>
           <w:p>
             <w:pPr>
@@ -11827,6 +11846,7 @@
         <w:tc>
           <w:tcPr>
             <w:tcW w:w="1537" w:type="dxa"/>
+            <w:tcMar/>
           </w:tcPr>
           <w:p>
             <w:pPr>
@@ -11845,6 +11865,7 @@
         <w:tc>
           <w:tcPr>
             <w:tcW w:w="1537" w:type="dxa"/>
+            <w:tcMar/>
           </w:tcPr>
           <w:p>
             <w:pPr>
@@ -11863,6 +11884,7 @@
         <w:tc>
           <w:tcPr>
             <w:tcW w:w="4612" w:type="dxa"/>
+            <w:tcMar/>
           </w:tcPr>
           <w:p>
             <w:pPr>
@@ -11886,6 +11908,7 @@
         <w:tc>
           <w:tcPr>
             <w:tcW w:w="1537" w:type="dxa"/>
+            <w:tcMar/>
           </w:tcPr>
           <w:p>
             <w:pPr>
@@ -11904,6 +11927,7 @@
         <w:tc>
           <w:tcPr>
             <w:tcW w:w="1537" w:type="dxa"/>
+            <w:tcMar/>
           </w:tcPr>
           <w:p>
             <w:pPr>
@@ -11922,6 +11946,7 @@
         <w:tc>
           <w:tcPr>
             <w:tcW w:w="1537" w:type="dxa"/>
+            <w:tcMar/>
           </w:tcPr>
           <w:p>
             <w:pPr>
@@ -11940,6 +11965,7 @@
         <w:tc>
           <w:tcPr>
             <w:tcW w:w="4612" w:type="dxa"/>
+            <w:tcMar/>
           </w:tcPr>
           <w:p>
             <w:pPr>
@@ -12028,14 +12054,14 @@
                 <w:sz w:val="18"/>
                 <w:szCs w:val="18"/>
               </w:rPr>
-              <w:t>반납한다</w:t>
-            </w:r>
-            <w:r>
-              <w:rPr>
-                <w:sz w:val="18"/>
-                <w:szCs w:val="18"/>
-              </w:rPr>
-              <w:t>.</w:t>
+              <w:t>반납</w:t>
+            </w:r>
+            <w:r>
+              <w:rPr>
+                <w:sz w:val="18"/>
+                <w:szCs w:val="18"/>
+              </w:rPr>
+              <w:t xml:space="preserve"> 완료했다는 메세지를 출력한다.</w:t>
             </w:r>
           </w:p>
         </w:tc>
@@ -12047,6 +12073,7 @@
         <w:tc>
           <w:tcPr>
             <w:tcW w:w="1537" w:type="dxa"/>
+            <w:tcMar/>
           </w:tcPr>
           <w:p>
             <w:pPr>
@@ -12065,6 +12092,7 @@
         <w:tc>
           <w:tcPr>
             <w:tcW w:w="1537" w:type="dxa"/>
+            <w:tcMar/>
           </w:tcPr>
           <w:p>
             <w:pPr>
@@ -12321,6 +12349,7 @@
         <w:tc>
           <w:tcPr>
             <w:tcW w:w="1537" w:type="dxa"/>
+            <w:tcMar/>
           </w:tcPr>
           <w:p>
             <w:pPr>
@@ -12339,6 +12368,7 @@
         <w:tc>
           <w:tcPr>
             <w:tcW w:w="4612" w:type="dxa"/>
+            <w:tcMar/>
           </w:tcPr>
           <w:p>
             <w:pPr>
@@ -12362,6 +12392,7 @@
         <w:tc>
           <w:tcPr>
             <w:tcW w:w="1537" w:type="dxa"/>
+            <w:tcMar/>
           </w:tcPr>
           <w:p>
             <w:pPr>
@@ -12380,6 +12411,7 @@
         <w:tc>
           <w:tcPr>
             <w:tcW w:w="1537" w:type="dxa"/>
+            <w:tcMar/>
           </w:tcPr>
           <w:p>
             <w:pPr>
@@ -12398,6 +12430,7 @@
         <w:tc>
           <w:tcPr>
             <w:tcW w:w="1537" w:type="dxa"/>
+            <w:tcMar/>
           </w:tcPr>
           <w:p>
             <w:pPr>
@@ -12563,6 +12596,7 @@
         <w:tc>
           <w:tcPr>
             <w:tcW w:w="4612" w:type="dxa"/>
+            <w:tcMar/>
           </w:tcPr>
           <w:p>
             <w:pPr>
@@ -12586,6 +12620,7 @@
         <w:tc>
           <w:tcPr>
             <w:tcW w:w="1537" w:type="dxa"/>
+            <w:tcMar/>
           </w:tcPr>
           <w:p>
             <w:pPr>
@@ -12604,6 +12639,7 @@
         <w:tc>
           <w:tcPr>
             <w:tcW w:w="1537" w:type="dxa"/>
+            <w:tcMar/>
           </w:tcPr>
           <w:p>
             <w:pPr>
@@ -12622,6 +12658,7 @@
         <w:tc>
           <w:tcPr>
             <w:tcW w:w="1537" w:type="dxa"/>
+            <w:tcMar/>
           </w:tcPr>
           <w:p>
             <w:pPr>
@@ -12640,6 +12677,7 @@
         <w:tc>
           <w:tcPr>
             <w:tcW w:w="4612" w:type="dxa"/>
+            <w:tcMar/>
           </w:tcPr>
           <w:p>
             <w:pPr>
@@ -12726,6 +12764,7 @@
         <w:tc>
           <w:tcPr>
             <w:tcW w:w="1537" w:type="dxa"/>
+            <w:tcMar/>
           </w:tcPr>
           <w:p>
             <w:pPr>
@@ -12744,6 +12783,7 @@
         <w:tc>
           <w:tcPr>
             <w:tcW w:w="1537" w:type="dxa"/>
+            <w:tcMar/>
           </w:tcPr>
           <w:p>
             <w:pPr>
@@ -12762,6 +12802,7 @@
         <w:tc>
           <w:tcPr>
             <w:tcW w:w="1537" w:type="dxa"/>
+            <w:tcMar/>
           </w:tcPr>
           <w:p>
             <w:pPr>
@@ -12780,6 +12821,7 @@
         <w:tc>
           <w:tcPr>
             <w:tcW w:w="4612" w:type="dxa"/>
+            <w:tcMar/>
           </w:tcPr>
           <w:p>
             <w:pPr>
@@ -22042,7 +22084,7 @@
       </w:pPr>
     </w:p>
     <w:sectPr>
-      <w:pgSz w:w="11906" w:h="16838"/>
+      <w:pgSz w:w="11906" w:h="16838" w:orient="portrait"/>
       <w:pgMar w:top="1701" w:right="1440" w:bottom="1440" w:left="1440" w:header="851" w:footer="992" w:gutter="0"/>
       <w:cols w:space="425"/>
       <w:docGrid w:linePitch="360"/>
@@ -22117,10 +22159,10 @@
         <w:tabs>
           <w:tab w:val="num" w:pos="361"/>
         </w:tabs>
-        <w:ind w:leftChars="200" w:left="361" w:hangingChars="200" w:hanging="360"/>
+        <w:ind w:left="361" w:leftChars="200" w:hanging="360" w:hangingChars="200"/>
       </w:pPr>
       <w:rPr>
-        <w:rFonts w:ascii="Wingdings" w:hAnsi="Wingdings" w:hint="default"/>
+        <w:rFonts w:hint="default" w:ascii="Wingdings" w:hAnsi="Wingdings"/>
       </w:rPr>
     </w:lvl>
   </w:abstractNum>
@@ -23577,7 +23619,7 @@
   <w:docDefaults>
     <w:rPrDefault>
       <w:rPr>
-        <w:rFonts w:ascii="Arial" w:eastAsiaTheme="minorEastAsia" w:hAnsi="Arial" w:cs="Arial"/>
+        <w:rFonts w:ascii="Arial" w:hAnsi="Arial" w:cs="Arial" w:eastAsiaTheme="minorEastAsia"/>
         <w:kern w:val="2"/>
         <w:szCs w:val="22"/>
         <w:lang w:val="en-US" w:eastAsia="ko-KR" w:bidi="ar-SA"/>
@@ -23594,14 +23636,14 @@
   <w:latentStyles w:defLockedState="0" w:defUIPriority="99" w:defSemiHidden="0" w:defUnhideWhenUsed="0" w:defQFormat="0" w:count="376">
     <w:lsdException w:name="Normal" w:uiPriority="0" w:qFormat="1"/>
     <w:lsdException w:name="heading 1" w:uiPriority="9" w:qFormat="1"/>
-    <w:lsdException w:name="heading 2" w:semiHidden="1" w:uiPriority="9" w:unhideWhenUsed="1" w:qFormat="1"/>
-    <w:lsdException w:name="heading 3" w:semiHidden="1" w:uiPriority="9" w:unhideWhenUsed="1" w:qFormat="1"/>
-    <w:lsdException w:name="heading 4" w:semiHidden="1" w:uiPriority="9" w:unhideWhenUsed="1" w:qFormat="1"/>
-    <w:lsdException w:name="heading 5" w:semiHidden="1" w:uiPriority="9" w:unhideWhenUsed="1" w:qFormat="1"/>
-    <w:lsdException w:name="heading 6" w:semiHidden="1" w:uiPriority="9" w:unhideWhenUsed="1" w:qFormat="1"/>
-    <w:lsdException w:name="heading 7" w:semiHidden="1" w:uiPriority="9" w:unhideWhenUsed="1" w:qFormat="1"/>
-    <w:lsdException w:name="heading 8" w:semiHidden="1" w:uiPriority="9" w:unhideWhenUsed="1" w:qFormat="1"/>
-    <w:lsdException w:name="heading 9" w:semiHidden="1" w:uiPriority="9" w:unhideWhenUsed="1" w:qFormat="1"/>
+    <w:lsdException w:name="heading 2" w:uiPriority="9" w:semiHidden="1" w:unhideWhenUsed="1" w:qFormat="1"/>
+    <w:lsdException w:name="heading 3" w:uiPriority="9" w:semiHidden="1" w:unhideWhenUsed="1" w:qFormat="1"/>
+    <w:lsdException w:name="heading 4" w:uiPriority="9" w:semiHidden="1" w:unhideWhenUsed="1" w:qFormat="1"/>
+    <w:lsdException w:name="heading 5" w:uiPriority="9" w:semiHidden="1" w:unhideWhenUsed="1" w:qFormat="1"/>
+    <w:lsdException w:name="heading 6" w:uiPriority="9" w:semiHidden="1" w:unhideWhenUsed="1" w:qFormat="1"/>
+    <w:lsdException w:name="heading 7" w:uiPriority="9" w:semiHidden="1" w:unhideWhenUsed="1" w:qFormat="1"/>
+    <w:lsdException w:name="heading 8" w:uiPriority="9" w:semiHidden="1" w:unhideWhenUsed="1" w:qFormat="1"/>
+    <w:lsdException w:name="heading 9" w:uiPriority="9" w:semiHidden="1" w:unhideWhenUsed="1" w:qFormat="1"/>
     <w:lsdException w:name="index 1" w:semiHidden="1" w:unhideWhenUsed="1"/>
     <w:lsdException w:name="index 2" w:semiHidden="1" w:unhideWhenUsed="1"/>
     <w:lsdException w:name="index 3" w:semiHidden="1" w:unhideWhenUsed="1"/>
@@ -23611,22 +23653,22 @@
     <w:lsdException w:name="index 7" w:semiHidden="1" w:unhideWhenUsed="1"/>
     <w:lsdException w:name="index 8" w:semiHidden="1" w:unhideWhenUsed="1"/>
     <w:lsdException w:name="index 9" w:semiHidden="1" w:unhideWhenUsed="1"/>
-    <w:lsdException w:name="toc 1" w:semiHidden="1" w:uiPriority="39" w:unhideWhenUsed="1"/>
-    <w:lsdException w:name="toc 2" w:semiHidden="1" w:uiPriority="39" w:unhideWhenUsed="1"/>
-    <w:lsdException w:name="toc 3" w:semiHidden="1" w:uiPriority="39" w:unhideWhenUsed="1"/>
-    <w:lsdException w:name="toc 4" w:semiHidden="1" w:uiPriority="39" w:unhideWhenUsed="1"/>
-    <w:lsdException w:name="toc 5" w:semiHidden="1" w:uiPriority="39" w:unhideWhenUsed="1"/>
-    <w:lsdException w:name="toc 6" w:semiHidden="1" w:uiPriority="39" w:unhideWhenUsed="1"/>
-    <w:lsdException w:name="toc 7" w:semiHidden="1" w:uiPriority="39" w:unhideWhenUsed="1"/>
-    <w:lsdException w:name="toc 8" w:semiHidden="1" w:uiPriority="39" w:unhideWhenUsed="1"/>
-    <w:lsdException w:name="toc 9" w:semiHidden="1" w:uiPriority="39" w:unhideWhenUsed="1"/>
+    <w:lsdException w:name="toc 1" w:uiPriority="39" w:semiHidden="1" w:unhideWhenUsed="1"/>
+    <w:lsdException w:name="toc 2" w:uiPriority="39" w:semiHidden="1" w:unhideWhenUsed="1"/>
+    <w:lsdException w:name="toc 3" w:uiPriority="39" w:semiHidden="1" w:unhideWhenUsed="1"/>
+    <w:lsdException w:name="toc 4" w:uiPriority="39" w:semiHidden="1" w:unhideWhenUsed="1"/>
+    <w:lsdException w:name="toc 5" w:uiPriority="39" w:semiHidden="1" w:unhideWhenUsed="1"/>
+    <w:lsdException w:name="toc 6" w:uiPriority="39" w:semiHidden="1" w:unhideWhenUsed="1"/>
+    <w:lsdException w:name="toc 7" w:uiPriority="39" w:semiHidden="1" w:unhideWhenUsed="1"/>
+    <w:lsdException w:name="toc 8" w:uiPriority="39" w:semiHidden="1" w:unhideWhenUsed="1"/>
+    <w:lsdException w:name="toc 9" w:uiPriority="39" w:semiHidden="1" w:unhideWhenUsed="1"/>
     <w:lsdException w:name="Normal Indent" w:semiHidden="1" w:unhideWhenUsed="1"/>
     <w:lsdException w:name="footnote text" w:semiHidden="1" w:unhideWhenUsed="1"/>
     <w:lsdException w:name="annotation text" w:semiHidden="1" w:unhideWhenUsed="1"/>
     <w:lsdException w:name="header" w:semiHidden="1" w:unhideWhenUsed="1"/>
     <w:lsdException w:name="footer" w:semiHidden="1" w:unhideWhenUsed="1"/>
     <w:lsdException w:name="index heading" w:semiHidden="1" w:unhideWhenUsed="1"/>
-    <w:lsdException w:name="caption" w:semiHidden="1" w:uiPriority="35" w:unhideWhenUsed="1" w:qFormat="1"/>
+    <w:lsdException w:name="caption" w:uiPriority="35" w:semiHidden="1" w:unhideWhenUsed="1" w:qFormat="1"/>
     <w:lsdException w:name="table of figures" w:semiHidden="1" w:unhideWhenUsed="1"/>
     <w:lsdException w:name="envelope address" w:semiHidden="1" w:unhideWhenUsed="1"/>
     <w:lsdException w:name="envelope return" w:semiHidden="1" w:unhideWhenUsed="1"/>
@@ -23657,7 +23699,7 @@
     <w:lsdException w:name="Title" w:uiPriority="10" w:qFormat="1"/>
     <w:lsdException w:name="Closing" w:semiHidden="1" w:unhideWhenUsed="1"/>
     <w:lsdException w:name="Signature" w:semiHidden="1" w:unhideWhenUsed="1"/>
-    <w:lsdException w:name="Default Paragraph Font" w:semiHidden="1" w:uiPriority="1" w:unhideWhenUsed="1"/>
+    <w:lsdException w:name="Default Paragraph Font" w:uiPriority="1" w:semiHidden="1" w:unhideWhenUsed="1"/>
     <w:lsdException w:name="Body Text" w:semiHidden="1" w:unhideWhenUsed="1"/>
     <w:lsdException w:name="Body Text Indent" w:semiHidden="1" w:unhideWhenUsed="1"/>
     <w:lsdException w:name="List Continue" w:semiHidden="1" w:unhideWhenUsed="1"/>
@@ -23857,8 +23899,8 @@
     <w:lsdException w:name="Subtle Reference" w:uiPriority="31" w:qFormat="1"/>
     <w:lsdException w:name="Intense Reference" w:uiPriority="32" w:qFormat="1"/>
     <w:lsdException w:name="Book Title" w:uiPriority="33" w:qFormat="1"/>
-    <w:lsdException w:name="Bibliography" w:semiHidden="1" w:uiPriority="37" w:unhideWhenUsed="1"/>
-    <w:lsdException w:name="TOC Heading" w:semiHidden="1" w:uiPriority="39" w:unhideWhenUsed="1" w:qFormat="1"/>
+    <w:lsdException w:name="Bibliography" w:uiPriority="37" w:semiHidden="1" w:unhideWhenUsed="1"/>
+    <w:lsdException w:name="TOC Heading" w:uiPriority="39" w:semiHidden="1" w:unhideWhenUsed="1" w:qFormat="1"/>
     <w:lsdException w:name="Plain Table 1" w:uiPriority="41"/>
     <w:lsdException w:name="Plain Table 2" w:uiPriority="42"/>
     <w:lsdException w:name="Plain Table 3" w:uiPriority="43"/>
@@ -23969,7 +24011,7 @@
     <w:lsdException w:name="Unresolved Mention" w:semiHidden="1" w:unhideWhenUsed="1"/>
     <w:lsdException w:name="Smart Link" w:semiHidden="1" w:unhideWhenUsed="1"/>
   </w:latentStyles>
-  <w:style w:type="paragraph" w:default="1" w:styleId="a0">
+  <w:style w:type="paragraph" w:styleId="a0" w:default="1">
     <w:name w:val="Normal"/>
     <w:qFormat/>
     <w:rsid w:val="009B33E1"/>
@@ -23995,7 +24037,7 @@
       <w:outlineLvl w:val="0"/>
     </w:pPr>
     <w:rPr>
-      <w:rFonts w:asciiTheme="majorHAnsi" w:eastAsiaTheme="majorEastAsia" w:hAnsiTheme="majorHAnsi" w:cstheme="majorBidi"/>
+      <w:rFonts w:asciiTheme="majorHAnsi" w:hAnsiTheme="majorHAnsi" w:eastAsiaTheme="majorEastAsia" w:cstheme="majorBidi"/>
       <w:color w:val="000000" w:themeColor="text1"/>
       <w:sz w:val="32"/>
       <w:szCs w:val="32"/>
@@ -24018,7 +24060,7 @@
       <w:outlineLvl w:val="1"/>
     </w:pPr>
     <w:rPr>
-      <w:rFonts w:asciiTheme="majorHAnsi" w:eastAsiaTheme="majorEastAsia" w:hAnsiTheme="majorHAnsi" w:cstheme="majorBidi"/>
+      <w:rFonts w:asciiTheme="majorHAnsi" w:hAnsiTheme="majorHAnsi" w:eastAsiaTheme="majorEastAsia" w:cstheme="majorBidi"/>
       <w:color w:val="000000" w:themeColor="text1"/>
       <w:sz w:val="28"/>
       <w:szCs w:val="28"/>
@@ -24041,7 +24083,7 @@
       <w:outlineLvl w:val="2"/>
     </w:pPr>
     <w:rPr>
-      <w:rFonts w:asciiTheme="majorHAnsi" w:eastAsiaTheme="majorEastAsia" w:hAnsiTheme="majorHAnsi" w:cstheme="majorBidi"/>
+      <w:rFonts w:asciiTheme="majorHAnsi" w:hAnsiTheme="majorHAnsi" w:eastAsiaTheme="majorEastAsia" w:cstheme="majorBidi"/>
       <w:color w:val="000000" w:themeColor="text1"/>
       <w:sz w:val="24"/>
       <w:szCs w:val="24"/>
@@ -24064,7 +24106,7 @@
       <w:outlineLvl w:val="3"/>
     </w:pPr>
     <w:rPr>
-      <w:rFonts w:asciiTheme="majorHAnsi" w:eastAsiaTheme="majorEastAsia" w:hAnsiTheme="majorHAnsi" w:cstheme="majorBidi"/>
+      <w:rFonts w:asciiTheme="majorHAnsi" w:hAnsiTheme="majorHAnsi" w:eastAsiaTheme="majorEastAsia" w:cstheme="majorBidi"/>
       <w:color w:val="000000" w:themeColor="text1"/>
     </w:rPr>
   </w:style>
@@ -24082,11 +24124,11 @@
       <w:keepNext/>
       <w:keepLines/>
       <w:spacing w:before="80" w:after="40"/>
-      <w:ind w:leftChars="100" w:left="100"/>
+      <w:ind w:left="100" w:leftChars="100"/>
       <w:outlineLvl w:val="4"/>
     </w:pPr>
     <w:rPr>
-      <w:rFonts w:asciiTheme="majorHAnsi" w:eastAsiaTheme="majorEastAsia" w:hAnsiTheme="majorHAnsi" w:cstheme="majorBidi"/>
+      <w:rFonts w:asciiTheme="majorHAnsi" w:hAnsiTheme="majorHAnsi" w:eastAsiaTheme="majorEastAsia" w:cstheme="majorBidi"/>
       <w:color w:val="000000" w:themeColor="text1"/>
     </w:rPr>
   </w:style>
@@ -24104,11 +24146,11 @@
       <w:keepNext/>
       <w:keepLines/>
       <w:spacing w:before="80" w:after="40"/>
-      <w:ind w:leftChars="200" w:left="200"/>
+      <w:ind w:left="200" w:leftChars="200"/>
       <w:outlineLvl w:val="5"/>
     </w:pPr>
     <w:rPr>
-      <w:rFonts w:asciiTheme="majorHAnsi" w:eastAsiaTheme="majorEastAsia" w:hAnsiTheme="majorHAnsi" w:cstheme="majorBidi"/>
+      <w:rFonts w:asciiTheme="majorHAnsi" w:hAnsiTheme="majorHAnsi" w:eastAsiaTheme="majorEastAsia" w:cstheme="majorBidi"/>
       <w:color w:val="000000" w:themeColor="text1"/>
     </w:rPr>
   </w:style>
@@ -24126,11 +24168,11 @@
       <w:keepNext/>
       <w:keepLines/>
       <w:spacing w:before="80" w:after="40"/>
-      <w:ind w:leftChars="300" w:left="300"/>
+      <w:ind w:left="300" w:leftChars="300"/>
       <w:outlineLvl w:val="6"/>
     </w:pPr>
     <w:rPr>
-      <w:rFonts w:asciiTheme="majorHAnsi" w:eastAsiaTheme="majorEastAsia" w:hAnsiTheme="majorHAnsi" w:cstheme="majorBidi"/>
+      <w:rFonts w:asciiTheme="majorHAnsi" w:hAnsiTheme="majorHAnsi" w:eastAsiaTheme="majorEastAsia" w:cstheme="majorBidi"/>
       <w:color w:val="000000" w:themeColor="text1"/>
     </w:rPr>
   </w:style>
@@ -24148,11 +24190,11 @@
       <w:keepNext/>
       <w:keepLines/>
       <w:spacing w:before="80" w:after="40"/>
-      <w:ind w:leftChars="400" w:left="400"/>
+      <w:ind w:left="400" w:leftChars="400"/>
       <w:outlineLvl w:val="7"/>
     </w:pPr>
     <w:rPr>
-      <w:rFonts w:asciiTheme="majorHAnsi" w:eastAsiaTheme="majorEastAsia" w:hAnsiTheme="majorHAnsi" w:cstheme="majorBidi"/>
+      <w:rFonts w:asciiTheme="majorHAnsi" w:hAnsiTheme="majorHAnsi" w:eastAsiaTheme="majorEastAsia" w:cstheme="majorBidi"/>
       <w:color w:val="000000" w:themeColor="text1"/>
     </w:rPr>
   </w:style>
@@ -24170,21 +24212,21 @@
       <w:keepNext/>
       <w:keepLines/>
       <w:spacing w:before="80" w:after="40"/>
-      <w:ind w:leftChars="500" w:left="500"/>
+      <w:ind w:left="500" w:leftChars="500"/>
       <w:outlineLvl w:val="8"/>
     </w:pPr>
     <w:rPr>
-      <w:rFonts w:asciiTheme="majorHAnsi" w:eastAsiaTheme="majorEastAsia" w:hAnsiTheme="majorHAnsi" w:cstheme="majorBidi"/>
+      <w:rFonts w:asciiTheme="majorHAnsi" w:hAnsiTheme="majorHAnsi" w:eastAsiaTheme="majorEastAsia" w:cstheme="majorBidi"/>
       <w:color w:val="000000" w:themeColor="text1"/>
     </w:rPr>
   </w:style>
-  <w:style w:type="character" w:default="1" w:styleId="a1">
+  <w:style w:type="character" w:styleId="a1" w:default="1">
     <w:name w:val="Default Paragraph Font"/>
     <w:uiPriority w:val="1"/>
     <w:semiHidden/>
     <w:unhideWhenUsed/>
   </w:style>
-  <w:style w:type="table" w:default="1" w:styleId="a2">
+  <w:style w:type="table" w:styleId="a2" w:default="1">
     <w:name w:val="Normal Table"/>
     <w:uiPriority w:val="99"/>
     <w:semiHidden/>
@@ -24199,13 +24241,13 @@
       </w:tblCellMar>
     </w:tblPr>
   </w:style>
-  <w:style w:type="numbering" w:default="1" w:styleId="a3">
+  <w:style w:type="numbering" w:styleId="a3" w:default="1">
     <w:name w:val="No List"/>
     <w:uiPriority w:val="99"/>
     <w:semiHidden/>
     <w:unhideWhenUsed/>
   </w:style>
-  <w:style w:type="paragraph" w:customStyle="1" w:styleId="a4">
+  <w:style w:type="paragraph" w:styleId="a4" w:customStyle="1">
     <w:name w:val="정리본"/>
     <w:basedOn w:val="a0"/>
     <w:link w:val="Char"/>
@@ -24222,7 +24264,7 @@
       <w:szCs w:val="18"/>
     </w:rPr>
   </w:style>
-  <w:style w:type="character" w:customStyle="1" w:styleId="Char">
+  <w:style w:type="character" w:styleId="Char" w:customStyle="1">
     <w:name w:val="정리본 Char"/>
     <w:basedOn w:val="a1"/>
     <w:link w:val="a4"/>
@@ -24232,20 +24274,20 @@
       <w:szCs w:val="18"/>
     </w:rPr>
   </w:style>
-  <w:style w:type="character" w:customStyle="1" w:styleId="1Char">
+  <w:style w:type="character" w:styleId="1Char" w:customStyle="1">
     <w:name w:val="제목 1 Char"/>
     <w:basedOn w:val="a1"/>
     <w:link w:val="1"/>
     <w:uiPriority w:val="9"/>
     <w:rsid w:val="009A51D9"/>
     <w:rPr>
-      <w:rFonts w:asciiTheme="majorHAnsi" w:eastAsiaTheme="majorEastAsia" w:hAnsiTheme="majorHAnsi" w:cstheme="majorBidi"/>
+      <w:rFonts w:asciiTheme="majorHAnsi" w:hAnsiTheme="majorHAnsi" w:eastAsiaTheme="majorEastAsia" w:cstheme="majorBidi"/>
       <w:color w:val="000000" w:themeColor="text1"/>
       <w:sz w:val="32"/>
       <w:szCs w:val="32"/>
     </w:rPr>
   </w:style>
-  <w:style w:type="character" w:customStyle="1" w:styleId="2Char">
+  <w:style w:type="character" w:styleId="2Char" w:customStyle="1">
     <w:name w:val="제목 2 Char"/>
     <w:basedOn w:val="a1"/>
     <w:link w:val="2"/>
@@ -24253,13 +24295,13 @@
     <w:semiHidden/>
     <w:rsid w:val="009A51D9"/>
     <w:rPr>
-      <w:rFonts w:asciiTheme="majorHAnsi" w:eastAsiaTheme="majorEastAsia" w:hAnsiTheme="majorHAnsi" w:cstheme="majorBidi"/>
+      <w:rFonts w:asciiTheme="majorHAnsi" w:hAnsiTheme="majorHAnsi" w:eastAsiaTheme="majorEastAsia" w:cstheme="majorBidi"/>
       <w:color w:val="000000" w:themeColor="text1"/>
       <w:sz w:val="28"/>
       <w:szCs w:val="28"/>
     </w:rPr>
   </w:style>
-  <w:style w:type="character" w:customStyle="1" w:styleId="3Char">
+  <w:style w:type="character" w:styleId="3Char" w:customStyle="1">
     <w:name w:val="제목 3 Char"/>
     <w:basedOn w:val="a1"/>
     <w:link w:val="3"/>
@@ -24267,13 +24309,13 @@
     <w:semiHidden/>
     <w:rsid w:val="009A51D9"/>
     <w:rPr>
-      <w:rFonts w:asciiTheme="majorHAnsi" w:eastAsiaTheme="majorEastAsia" w:hAnsiTheme="majorHAnsi" w:cstheme="majorBidi"/>
+      <w:rFonts w:asciiTheme="majorHAnsi" w:hAnsiTheme="majorHAnsi" w:eastAsiaTheme="majorEastAsia" w:cstheme="majorBidi"/>
       <w:color w:val="000000" w:themeColor="text1"/>
       <w:sz w:val="24"/>
       <w:szCs w:val="24"/>
     </w:rPr>
   </w:style>
-  <w:style w:type="character" w:customStyle="1" w:styleId="4Char">
+  <w:style w:type="character" w:styleId="4Char" w:customStyle="1">
     <w:name w:val="제목 4 Char"/>
     <w:basedOn w:val="a1"/>
     <w:link w:val="4"/>
@@ -24281,11 +24323,11 @@
     <w:semiHidden/>
     <w:rsid w:val="009A51D9"/>
     <w:rPr>
-      <w:rFonts w:asciiTheme="majorHAnsi" w:eastAsiaTheme="majorEastAsia" w:hAnsiTheme="majorHAnsi" w:cstheme="majorBidi"/>
+      <w:rFonts w:asciiTheme="majorHAnsi" w:hAnsiTheme="majorHAnsi" w:eastAsiaTheme="majorEastAsia" w:cstheme="majorBidi"/>
       <w:color w:val="000000" w:themeColor="text1"/>
     </w:rPr>
   </w:style>
-  <w:style w:type="character" w:customStyle="1" w:styleId="5Char">
+  <w:style w:type="character" w:styleId="5Char" w:customStyle="1">
     <w:name w:val="제목 5 Char"/>
     <w:basedOn w:val="a1"/>
     <w:link w:val="5"/>
@@ -24293,11 +24335,11 @@
     <w:semiHidden/>
     <w:rsid w:val="009A51D9"/>
     <w:rPr>
-      <w:rFonts w:asciiTheme="majorHAnsi" w:eastAsiaTheme="majorEastAsia" w:hAnsiTheme="majorHAnsi" w:cstheme="majorBidi"/>
+      <w:rFonts w:asciiTheme="majorHAnsi" w:hAnsiTheme="majorHAnsi" w:eastAsiaTheme="majorEastAsia" w:cstheme="majorBidi"/>
       <w:color w:val="000000" w:themeColor="text1"/>
     </w:rPr>
   </w:style>
-  <w:style w:type="character" w:customStyle="1" w:styleId="6Char">
+  <w:style w:type="character" w:styleId="6Char" w:customStyle="1">
     <w:name w:val="제목 6 Char"/>
     <w:basedOn w:val="a1"/>
     <w:link w:val="6"/>
@@ -24305,11 +24347,11 @@
     <w:semiHidden/>
     <w:rsid w:val="009A51D9"/>
     <w:rPr>
-      <w:rFonts w:asciiTheme="majorHAnsi" w:eastAsiaTheme="majorEastAsia" w:hAnsiTheme="majorHAnsi" w:cstheme="majorBidi"/>
+      <w:rFonts w:asciiTheme="majorHAnsi" w:hAnsiTheme="majorHAnsi" w:eastAsiaTheme="majorEastAsia" w:cstheme="majorBidi"/>
       <w:color w:val="000000" w:themeColor="text1"/>
     </w:rPr>
   </w:style>
-  <w:style w:type="character" w:customStyle="1" w:styleId="7Char">
+  <w:style w:type="character" w:styleId="7Char" w:customStyle="1">
     <w:name w:val="제목 7 Char"/>
     <w:basedOn w:val="a1"/>
     <w:link w:val="7"/>
@@ -24317,11 +24359,11 @@
     <w:semiHidden/>
     <w:rsid w:val="009A51D9"/>
     <w:rPr>
-      <w:rFonts w:asciiTheme="majorHAnsi" w:eastAsiaTheme="majorEastAsia" w:hAnsiTheme="majorHAnsi" w:cstheme="majorBidi"/>
+      <w:rFonts w:asciiTheme="majorHAnsi" w:hAnsiTheme="majorHAnsi" w:eastAsiaTheme="majorEastAsia" w:cstheme="majorBidi"/>
       <w:color w:val="000000" w:themeColor="text1"/>
     </w:rPr>
   </w:style>
-  <w:style w:type="character" w:customStyle="1" w:styleId="8Char">
+  <w:style w:type="character" w:styleId="8Char" w:customStyle="1">
     <w:name w:val="제목 8 Char"/>
     <w:basedOn w:val="a1"/>
     <w:link w:val="8"/>
@@ -24329,11 +24371,11 @@
     <w:semiHidden/>
     <w:rsid w:val="009A51D9"/>
     <w:rPr>
-      <w:rFonts w:asciiTheme="majorHAnsi" w:eastAsiaTheme="majorEastAsia" w:hAnsiTheme="majorHAnsi" w:cstheme="majorBidi"/>
+      <w:rFonts w:asciiTheme="majorHAnsi" w:hAnsiTheme="majorHAnsi" w:eastAsiaTheme="majorEastAsia" w:cstheme="majorBidi"/>
       <w:color w:val="000000" w:themeColor="text1"/>
     </w:rPr>
   </w:style>
-  <w:style w:type="character" w:customStyle="1" w:styleId="9Char">
+  <w:style w:type="character" w:styleId="9Char" w:customStyle="1">
     <w:name w:val="제목 9 Char"/>
     <w:basedOn w:val="a1"/>
     <w:link w:val="9"/>
@@ -24341,7 +24383,7 @@
     <w:semiHidden/>
     <w:rsid w:val="009A51D9"/>
     <w:rPr>
-      <w:rFonts w:asciiTheme="majorHAnsi" w:eastAsiaTheme="majorEastAsia" w:hAnsiTheme="majorHAnsi" w:cstheme="majorBidi"/>
+      <w:rFonts w:asciiTheme="majorHAnsi" w:hAnsiTheme="majorHAnsi" w:eastAsiaTheme="majorEastAsia" w:cstheme="majorBidi"/>
       <w:color w:val="000000" w:themeColor="text1"/>
     </w:rPr>
   </w:style>
@@ -24359,21 +24401,21 @@
       <w:jc w:val="center"/>
     </w:pPr>
     <w:rPr>
-      <w:rFonts w:asciiTheme="majorHAnsi" w:eastAsiaTheme="majorEastAsia" w:hAnsiTheme="majorHAnsi" w:cstheme="majorBidi"/>
+      <w:rFonts w:asciiTheme="majorHAnsi" w:hAnsiTheme="majorHAnsi" w:eastAsiaTheme="majorEastAsia" w:cstheme="majorBidi"/>
       <w:spacing w:val="-10"/>
       <w:kern w:val="28"/>
       <w:sz w:val="56"/>
       <w:szCs w:val="56"/>
     </w:rPr>
   </w:style>
-  <w:style w:type="character" w:customStyle="1" w:styleId="Char0">
+  <w:style w:type="character" w:styleId="Char0" w:customStyle="1">
     <w:name w:val="제목 Char"/>
     <w:basedOn w:val="a1"/>
     <w:link w:val="a5"/>
     <w:uiPriority w:val="10"/>
     <w:rsid w:val="009A51D9"/>
     <w:rPr>
-      <w:rFonts w:asciiTheme="majorHAnsi" w:eastAsiaTheme="majorEastAsia" w:hAnsiTheme="majorHAnsi" w:cstheme="majorBidi"/>
+      <w:rFonts w:asciiTheme="majorHAnsi" w:hAnsiTheme="majorHAnsi" w:eastAsiaTheme="majorEastAsia" w:cstheme="majorBidi"/>
       <w:spacing w:val="-10"/>
       <w:kern w:val="28"/>
       <w:sz w:val="56"/>
@@ -24395,21 +24437,21 @@
       <w:jc w:val="center"/>
     </w:pPr>
     <w:rPr>
-      <w:rFonts w:asciiTheme="majorHAnsi" w:eastAsiaTheme="majorEastAsia" w:hAnsiTheme="majorHAnsi" w:cstheme="majorBidi"/>
+      <w:rFonts w:asciiTheme="majorHAnsi" w:hAnsiTheme="majorHAnsi" w:eastAsiaTheme="majorEastAsia" w:cstheme="majorBidi"/>
       <w:color w:val="595959" w:themeColor="text1" w:themeTint="A6"/>
       <w:spacing w:val="15"/>
       <w:sz w:val="28"/>
       <w:szCs w:val="28"/>
     </w:rPr>
   </w:style>
-  <w:style w:type="character" w:customStyle="1" w:styleId="Char1">
+  <w:style w:type="character" w:styleId="Char1" w:customStyle="1">
     <w:name w:val="부제 Char"/>
     <w:basedOn w:val="a1"/>
     <w:link w:val="a6"/>
     <w:uiPriority w:val="11"/>
     <w:rsid w:val="009A51D9"/>
     <w:rPr>
-      <w:rFonts w:asciiTheme="majorHAnsi" w:eastAsiaTheme="majorEastAsia" w:hAnsiTheme="majorHAnsi" w:cstheme="majorBidi"/>
+      <w:rFonts w:asciiTheme="majorHAnsi" w:hAnsiTheme="majorHAnsi" w:eastAsiaTheme="majorEastAsia" w:cstheme="majorBidi"/>
       <w:color w:val="595959" w:themeColor="text1" w:themeTint="A6"/>
       <w:spacing w:val="15"/>
       <w:sz w:val="28"/>
@@ -24434,7 +24476,7 @@
       <w:color w:val="404040" w:themeColor="text1" w:themeTint="BF"/>
     </w:rPr>
   </w:style>
-  <w:style w:type="character" w:customStyle="1" w:styleId="Char2">
+  <w:style w:type="character" w:styleId="Char2" w:customStyle="1">
     <w:name w:val="인용 Char"/>
     <w:basedOn w:val="a1"/>
     <w:link w:val="a7"/>
@@ -24479,8 +24521,8 @@
     <w:rsid w:val="009A51D9"/>
     <w:pPr>
       <w:pBdr>
-        <w:top w:val="single" w:sz="4" w:space="10" w:color="0F4761" w:themeColor="accent1" w:themeShade="BF"/>
-        <w:bottom w:val="single" w:sz="4" w:space="10" w:color="0F4761" w:themeColor="accent1" w:themeShade="BF"/>
+        <w:top w:val="single" w:color="0F4761" w:themeColor="accent1" w:themeShade="BF" w:sz="4" w:space="10"/>
+        <w:bottom w:val="single" w:color="0F4761" w:themeColor="accent1" w:themeShade="BF" w:sz="4" w:space="10"/>
       </w:pBdr>
       <w:spacing w:before="360" w:after="360"/>
       <w:ind w:left="864" w:right="864"/>
@@ -24492,7 +24534,7 @@
       <w:color w:val="0F4761" w:themeColor="accent1" w:themeShade="BF"/>
     </w:rPr>
   </w:style>
-  <w:style w:type="character" w:customStyle="1" w:styleId="Char3">
+  <w:style w:type="character" w:styleId="Char3" w:customStyle="1">
     <w:name w:val="강한 인용 Char"/>
     <w:basedOn w:val="a1"/>
     <w:link w:val="aa"/>
@@ -24546,7 +24588,7 @@
       <w:snapToGrid w:val="0"/>
     </w:pPr>
   </w:style>
-  <w:style w:type="character" w:customStyle="1" w:styleId="Char4">
+  <w:style w:type="character" w:styleId="Char4" w:customStyle="1">
     <w:name w:val="머리글 Char"/>
     <w:basedOn w:val="a1"/>
     <w:link w:val="ac"/>
@@ -24568,7 +24610,7 @@
       <w:snapToGrid w:val="0"/>
     </w:pPr>
   </w:style>
-  <w:style w:type="character" w:customStyle="1" w:styleId="Char5">
+  <w:style w:type="character" w:styleId="Char5" w:customStyle="1">
     <w:name w:val="바닥글 Char"/>
     <w:basedOn w:val="a1"/>
     <w:link w:val="ad"/>
@@ -24585,12 +24627,12 @@
     </w:pPr>
     <w:tblPr>
       <w:tblBorders>
-        <w:top w:val="single" w:sz="4" w:space="0" w:color="auto"/>
-        <w:left w:val="single" w:sz="4" w:space="0" w:color="auto"/>
-        <w:bottom w:val="single" w:sz="4" w:space="0" w:color="auto"/>
-        <w:right w:val="single" w:sz="4" w:space="0" w:color="auto"/>
-        <w:insideH w:val="single" w:sz="4" w:space="0" w:color="auto"/>
-        <w:insideV w:val="single" w:sz="4" w:space="0" w:color="auto"/>
+        <w:top w:val="single" w:color="auto" w:sz="4" w:space="0"/>
+        <w:left w:val="single" w:color="auto" w:sz="4" w:space="0"/>
+        <w:bottom w:val="single" w:color="auto" w:sz="4" w:space="0"/>
+        <w:right w:val="single" w:color="auto" w:sz="4" w:space="0"/>
+        <w:insideH w:val="single" w:color="auto" w:sz="4" w:space="0"/>
+        <w:insideV w:val="single" w:color="auto" w:sz="4" w:space="0"/>
       </w:tblBorders>
     </w:tblPr>
   </w:style>

</xml_diff>

<commit_message>
feat : use case description 넘버링 수정
</commit_message>
<xml_diff>
--- a/HW1/97153_Use case description.docx
+++ b/HW1/97153_Use case description.docx
@@ -7,14 +7,14 @@
         <w:spacing w:after="0"/>
         <w:jc w:val="center"/>
         <w:rPr>
-          <w:rFonts w:asciiTheme="minorEastAsia" w:hAnsiTheme="minorEastAsia" w:cs="Malgun Gothic Semilight"/>
+          <w:rFonts w:cs="Malgun Gothic Semilight" w:asciiTheme="minorEastAsia" w:hAnsiTheme="minorEastAsia"/>
           <w:sz w:val="24"/>
           <w:szCs w:val="32"/>
         </w:rPr>
       </w:pPr>
       <w:r>
         <w:rPr>
-          <w:rFonts w:asciiTheme="minorEastAsia" w:hAnsiTheme="minorEastAsia" w:cs="Malgun Gothic Semilight"/>
+          <w:rFonts w:cs="Malgun Gothic Semilight" w:asciiTheme="minorEastAsia" w:hAnsiTheme="minorEastAsia"/>
           <w:sz w:val="24"/>
           <w:szCs w:val="32"/>
         </w:rPr>
@@ -22,7 +22,7 @@
       </w:r>
       <w:r>
         <w:rPr>
-          <w:rFonts w:asciiTheme="minorEastAsia" w:hAnsiTheme="minorEastAsia" w:cs="Courier New"/>
+          <w:rFonts w:cs="Courier New" w:asciiTheme="minorEastAsia" w:hAnsiTheme="minorEastAsia"/>
           <w:sz w:val="24"/>
           <w:szCs w:val="32"/>
         </w:rPr>
@@ -30,7 +30,7 @@
       </w:r>
       <w:r>
         <w:rPr>
-          <w:rFonts w:asciiTheme="minorEastAsia" w:hAnsiTheme="minorEastAsia" w:cs="Malgun Gothic Semilight" w:hint="eastAsia"/>
+          <w:rFonts w:hint="eastAsia" w:cs="Malgun Gothic Semilight" w:asciiTheme="minorEastAsia" w:hAnsiTheme="minorEastAsia"/>
           <w:sz w:val="24"/>
           <w:szCs w:val="32"/>
         </w:rPr>
@@ -42,14 +42,14 @@
         <w:spacing w:after="0"/>
         <w:jc w:val="center"/>
         <w:rPr>
-          <w:rFonts w:asciiTheme="minorEastAsia" w:hAnsiTheme="minorEastAsia" w:cs="Malgun Gothic Semilight"/>
+          <w:rFonts w:cs="Malgun Gothic Semilight" w:asciiTheme="minorEastAsia" w:hAnsiTheme="minorEastAsia"/>
           <w:sz w:val="24"/>
           <w:szCs w:val="32"/>
         </w:rPr>
       </w:pPr>
       <w:r>
         <w:rPr>
-          <w:rFonts w:asciiTheme="minorEastAsia" w:hAnsiTheme="minorEastAsia" w:cs="Malgun Gothic Semilight" w:hint="eastAsia"/>
+          <w:rFonts w:hint="eastAsia" w:cs="Malgun Gothic Semilight" w:asciiTheme="minorEastAsia" w:hAnsiTheme="minorEastAsia"/>
           <w:sz w:val="24"/>
           <w:szCs w:val="32"/>
         </w:rPr>
@@ -61,14 +61,14 @@
         <w:spacing w:after="0"/>
         <w:jc w:val="right"/>
         <w:rPr>
-          <w:rFonts w:asciiTheme="minorEastAsia" w:hAnsiTheme="minorEastAsia" w:cs="Malgun Gothic Semilight"/>
+          <w:rFonts w:cs="Malgun Gothic Semilight" w:asciiTheme="minorEastAsia" w:hAnsiTheme="minorEastAsia"/>
           <w:sz w:val="18"/>
           <w:szCs w:val="21"/>
         </w:rPr>
       </w:pPr>
       <w:r>
         <w:rPr>
-          <w:rFonts w:asciiTheme="minorEastAsia" w:hAnsiTheme="minorEastAsia" w:cs="Malgun Gothic Semilight" w:hint="eastAsia"/>
+          <w:rFonts w:hint="eastAsia" w:cs="Malgun Gothic Semilight" w:asciiTheme="minorEastAsia" w:hAnsiTheme="minorEastAsia"/>
           <w:sz w:val="18"/>
           <w:szCs w:val="21"/>
         </w:rPr>
@@ -76,7 +76,7 @@
       </w:r>
       <w:r>
         <w:rPr>
-          <w:rFonts w:asciiTheme="minorEastAsia" w:hAnsiTheme="minorEastAsia" w:cs="Malgun Gothic Semilight"/>
+          <w:rFonts w:cs="Malgun Gothic Semilight" w:asciiTheme="minorEastAsia" w:hAnsiTheme="minorEastAsia"/>
           <w:sz w:val="18"/>
           <w:szCs w:val="21"/>
         </w:rPr>
@@ -84,7 +84,7 @@
       </w:r>
       <w:r>
         <w:rPr>
-          <w:rFonts w:asciiTheme="minorEastAsia" w:hAnsiTheme="minorEastAsia" w:cs="Malgun Gothic Semilight" w:hint="eastAsia"/>
+          <w:rFonts w:hint="eastAsia" w:cs="Malgun Gothic Semilight" w:asciiTheme="minorEastAsia" w:hAnsiTheme="minorEastAsia"/>
           <w:sz w:val="18"/>
           <w:szCs w:val="21"/>
         </w:rPr>
@@ -92,7 +92,7 @@
       </w:r>
       <w:r>
         <w:rPr>
-          <w:rFonts w:asciiTheme="minorEastAsia" w:hAnsiTheme="minorEastAsia" w:cs="Malgun Gothic Semilight"/>
+          <w:rFonts w:cs="Malgun Gothic Semilight" w:asciiTheme="minorEastAsia" w:hAnsiTheme="minorEastAsia"/>
           <w:sz w:val="18"/>
           <w:szCs w:val="21"/>
         </w:rPr>
@@ -100,7 +100,7 @@
       </w:r>
       <w:r>
         <w:rPr>
-          <w:rFonts w:asciiTheme="minorEastAsia" w:hAnsiTheme="minorEastAsia" w:cs="Malgun Gothic Semilight" w:hint="eastAsia"/>
+          <w:rFonts w:hint="eastAsia" w:cs="Malgun Gothic Semilight" w:asciiTheme="minorEastAsia" w:hAnsiTheme="minorEastAsia"/>
           <w:sz w:val="18"/>
           <w:szCs w:val="21"/>
         </w:rPr>
@@ -112,14 +112,14 @@
         <w:spacing w:after="0"/>
         <w:jc w:val="right"/>
         <w:rPr>
-          <w:rFonts w:asciiTheme="minorEastAsia" w:hAnsiTheme="minorEastAsia" w:cs="Malgun Gothic Semilight"/>
+          <w:rFonts w:cs="Malgun Gothic Semilight" w:asciiTheme="minorEastAsia" w:hAnsiTheme="minorEastAsia"/>
           <w:sz w:val="18"/>
           <w:szCs w:val="21"/>
         </w:rPr>
       </w:pPr>
       <w:r>
         <w:rPr>
-          <w:rFonts w:asciiTheme="minorEastAsia" w:hAnsiTheme="minorEastAsia" w:cs="Malgun Gothic Semilight"/>
+          <w:rFonts w:cs="Malgun Gothic Semilight" w:asciiTheme="minorEastAsia" w:hAnsiTheme="minorEastAsia"/>
           <w:sz w:val="18"/>
           <w:szCs w:val="21"/>
         </w:rPr>
@@ -127,7 +127,7 @@
       </w:r>
       <w:r>
         <w:rPr>
-          <w:rFonts w:asciiTheme="minorEastAsia" w:hAnsiTheme="minorEastAsia" w:cs="Malgun Gothic Semilight" w:hint="eastAsia"/>
+          <w:rFonts w:hint="eastAsia" w:cs="Malgun Gothic Semilight" w:asciiTheme="minorEastAsia" w:hAnsiTheme="minorEastAsia"/>
           <w:sz w:val="18"/>
           <w:szCs w:val="21"/>
         </w:rPr>
@@ -135,7 +135,7 @@
       </w:r>
       <w:r>
         <w:rPr>
-          <w:rFonts w:asciiTheme="minorEastAsia" w:hAnsiTheme="minorEastAsia" w:cs="Malgun Gothic Semilight"/>
+          <w:rFonts w:cs="Malgun Gothic Semilight" w:asciiTheme="minorEastAsia" w:hAnsiTheme="minorEastAsia"/>
           <w:sz w:val="18"/>
           <w:szCs w:val="21"/>
         </w:rPr>
@@ -143,7 +143,7 @@
       </w:r>
       <w:r>
         <w:rPr>
-          <w:rFonts w:asciiTheme="minorEastAsia" w:hAnsiTheme="minorEastAsia" w:cs="Malgun Gothic Semilight" w:hint="eastAsia"/>
+          <w:rFonts w:hint="eastAsia" w:cs="Malgun Gothic Semilight" w:asciiTheme="minorEastAsia" w:hAnsiTheme="minorEastAsia"/>
           <w:sz w:val="18"/>
           <w:szCs w:val="21"/>
         </w:rPr>
@@ -155,14 +155,14 @@
         <w:spacing w:after="0"/>
         <w:jc w:val="right"/>
         <w:rPr>
-          <w:rFonts w:asciiTheme="minorEastAsia" w:hAnsiTheme="minorEastAsia" w:cs="Malgun Gothic Semilight"/>
+          <w:rFonts w:cs="Malgun Gothic Semilight" w:asciiTheme="minorEastAsia" w:hAnsiTheme="minorEastAsia"/>
           <w:sz w:val="18"/>
           <w:szCs w:val="21"/>
         </w:rPr>
       </w:pPr>
       <w:r>
         <w:rPr>
-          <w:rFonts w:asciiTheme="minorEastAsia" w:hAnsiTheme="minorEastAsia" w:cs="Malgun Gothic Semilight"/>
+          <w:rFonts w:cs="Malgun Gothic Semilight" w:asciiTheme="minorEastAsia" w:hAnsiTheme="minorEastAsia"/>
           <w:sz w:val="18"/>
           <w:szCs w:val="18"/>
         </w:rPr>
@@ -174,14 +174,14 @@
         <w:spacing w:after="0"/>
         <w:jc w:val="right"/>
         <w:rPr>
-          <w:rFonts w:asciiTheme="minorEastAsia" w:hAnsiTheme="minorEastAsia" w:cs="Malgun Gothic Semilight"/>
+          <w:rFonts w:cs="Malgun Gothic Semilight" w:asciiTheme="minorEastAsia" w:hAnsiTheme="minorEastAsia"/>
           <w:sz w:val="18"/>
           <w:szCs w:val="18"/>
         </w:rPr>
       </w:pPr>
       <w:r>
         <w:rPr>
-          <w:rFonts w:asciiTheme="minorEastAsia" w:hAnsiTheme="minorEastAsia" w:cs="Malgun Gothic Semilight"/>
+          <w:rFonts w:cs="Malgun Gothic Semilight" w:asciiTheme="minorEastAsia" w:hAnsiTheme="minorEastAsia"/>
           <w:sz w:val="18"/>
           <w:szCs w:val="18"/>
         </w:rPr>
@@ -193,14 +193,14 @@
         <w:spacing w:after="0"/>
         <w:jc w:val="right"/>
         <w:rPr>
-          <w:rFonts w:asciiTheme="minorEastAsia" w:hAnsiTheme="minorEastAsia" w:cs="Malgun Gothic Semilight"/>
+          <w:rFonts w:cs="Malgun Gothic Semilight" w:asciiTheme="minorEastAsia" w:hAnsiTheme="minorEastAsia"/>
           <w:sz w:val="18"/>
           <w:szCs w:val="21"/>
         </w:rPr>
       </w:pPr>
       <w:r>
         <w:rPr>
-          <w:rFonts w:asciiTheme="minorEastAsia" w:hAnsiTheme="minorEastAsia" w:cs="Malgun Gothic Semilight" w:hint="eastAsia"/>
+          <w:rFonts w:hint="eastAsia" w:cs="Malgun Gothic Semilight" w:asciiTheme="minorEastAsia" w:hAnsiTheme="minorEastAsia"/>
           <w:sz w:val="18"/>
           <w:szCs w:val="21"/>
         </w:rPr>
@@ -208,7 +208,7 @@
       </w:r>
       <w:r>
         <w:rPr>
-          <w:rFonts w:asciiTheme="minorEastAsia" w:hAnsiTheme="minorEastAsia" w:cs="Malgun Gothic Semilight"/>
+          <w:rFonts w:cs="Malgun Gothic Semilight" w:asciiTheme="minorEastAsia" w:hAnsiTheme="minorEastAsia"/>
           <w:sz w:val="18"/>
           <w:szCs w:val="21"/>
         </w:rPr>
@@ -216,7 +216,7 @@
       </w:r>
       <w:r>
         <w:rPr>
-          <w:rFonts w:asciiTheme="minorEastAsia" w:hAnsiTheme="minorEastAsia" w:cs="Malgun Gothic Semilight" w:hint="eastAsia"/>
+          <w:rFonts w:hint="eastAsia" w:cs="Malgun Gothic Semilight" w:asciiTheme="minorEastAsia" w:hAnsiTheme="minorEastAsia"/>
           <w:sz w:val="18"/>
           <w:szCs w:val="21"/>
         </w:rPr>
@@ -378,14 +378,14 @@
         <w:spacing w:after="0"/>
         <w:jc w:val="left"/>
         <w:rPr>
-          <w:rFonts w:asciiTheme="minorEastAsia" w:hAnsiTheme="minorEastAsia" w:cs="Malgun Gothic Semilight"/>
+          <w:rFonts w:cs="Malgun Gothic Semilight" w:asciiTheme="minorEastAsia" w:hAnsiTheme="minorEastAsia"/>
           <w:sz w:val="18"/>
           <w:szCs w:val="21"/>
         </w:rPr>
       </w:pPr>
       <w:r>
         <w:rPr>
-          <w:rFonts w:asciiTheme="minorEastAsia" w:hAnsiTheme="minorEastAsia" w:cs="Malgun Gothic Semilight" w:hint="eastAsia"/>
+          <w:rFonts w:hint="eastAsia" w:cs="Malgun Gothic Semilight" w:asciiTheme="minorEastAsia" w:hAnsiTheme="minorEastAsia"/>
           <w:sz w:val="18"/>
           <w:szCs w:val="21"/>
         </w:rPr>
@@ -398,14 +398,14 @@
         <w:spacing w:after="0"/>
         <w:jc w:val="left"/>
         <w:rPr>
-          <w:rFonts w:asciiTheme="minorEastAsia" w:hAnsiTheme="minorEastAsia" w:cs="Malgun Gothic Semilight"/>
+          <w:rFonts w:cs="Malgun Gothic Semilight" w:asciiTheme="minorEastAsia" w:hAnsiTheme="minorEastAsia"/>
           <w:sz w:val="18"/>
           <w:szCs w:val="21"/>
         </w:rPr>
       </w:pPr>
       <w:r>
         <w:rPr>
-          <w:rFonts w:asciiTheme="minorEastAsia" w:hAnsiTheme="minorEastAsia" w:cs="Malgun Gothic Semilight" w:hint="eastAsia"/>
+          <w:rFonts w:hint="eastAsia" w:cs="Malgun Gothic Semilight" w:asciiTheme="minorEastAsia" w:hAnsiTheme="minorEastAsia"/>
           <w:spacing w:val="99"/>
           <w:kern w:val="0"/>
           <w:sz w:val="18"/>
@@ -416,7 +416,7 @@
       </w:r>
       <w:r>
         <w:rPr>
-          <w:rFonts w:asciiTheme="minorEastAsia" w:hAnsiTheme="minorEastAsia" w:cs="Malgun Gothic Semilight" w:hint="eastAsia"/>
+          <w:rFonts w:hint="eastAsia" w:cs="Malgun Gothic Semilight" w:asciiTheme="minorEastAsia" w:hAnsiTheme="minorEastAsia"/>
           <w:spacing w:val="1"/>
           <w:kern w:val="0"/>
           <w:sz w:val="18"/>
@@ -427,7 +427,7 @@
       </w:r>
       <w:r>
         <w:rPr>
-          <w:rFonts w:asciiTheme="minorEastAsia" w:hAnsiTheme="minorEastAsia" w:cs="Malgun Gothic Semilight" w:hint="eastAsia"/>
+          <w:rFonts w:hint="eastAsia" w:cs="Malgun Gothic Semilight" w:asciiTheme="minorEastAsia" w:hAnsiTheme="minorEastAsia"/>
           <w:sz w:val="18"/>
           <w:szCs w:val="21"/>
         </w:rPr>
@@ -435,7 +435,7 @@
       </w:r>
       <w:r>
         <w:rPr>
-          <w:rFonts w:asciiTheme="minorEastAsia" w:hAnsiTheme="minorEastAsia" w:cs="Malgun Gothic Semilight" w:hint="eastAsia"/>
+          <w:rFonts w:hint="eastAsia" w:cs="Malgun Gothic Semilight" w:asciiTheme="minorEastAsia" w:hAnsiTheme="minorEastAsia"/>
           <w:sz w:val="18"/>
           <w:szCs w:val="21"/>
         </w:rPr>
@@ -448,14 +448,14 @@
         <w:spacing w:after="0"/>
         <w:jc w:val="left"/>
         <w:rPr>
-          <w:rFonts w:asciiTheme="minorEastAsia" w:hAnsiTheme="minorEastAsia" w:cs="Malgun Gothic Semilight"/>
+          <w:rFonts w:cs="Malgun Gothic Semilight" w:asciiTheme="minorEastAsia" w:hAnsiTheme="minorEastAsia"/>
           <w:sz w:val="18"/>
           <w:szCs w:val="18"/>
         </w:rPr>
       </w:pPr>
       <w:r>
         <w:rPr>
-          <w:rFonts w:asciiTheme="minorEastAsia" w:hAnsiTheme="minorEastAsia" w:cs="Malgun Gothic Semilight"/>
+          <w:rFonts w:cs="Malgun Gothic Semilight" w:asciiTheme="minorEastAsia" w:hAnsiTheme="minorEastAsia"/>
           <w:spacing w:val="29"/>
           <w:kern w:val="0"/>
           <w:sz w:val="18"/>
@@ -466,7 +466,7 @@
       </w:r>
       <w:r>
         <w:rPr>
-          <w:rFonts w:asciiTheme="minorEastAsia" w:hAnsiTheme="minorEastAsia" w:cs="Malgun Gothic Semilight"/>
+          <w:rFonts w:cs="Malgun Gothic Semilight" w:asciiTheme="minorEastAsia" w:hAnsiTheme="minorEastAsia"/>
           <w:spacing w:val="2"/>
           <w:kern w:val="0"/>
           <w:sz w:val="18"/>
@@ -477,7 +477,7 @@
       </w:r>
       <w:r>
         <w:rPr>
-          <w:rFonts w:asciiTheme="minorEastAsia" w:hAnsiTheme="minorEastAsia" w:cs="Malgun Gothic Semilight"/>
+          <w:rFonts w:cs="Malgun Gothic Semilight" w:asciiTheme="minorEastAsia" w:hAnsiTheme="minorEastAsia"/>
           <w:sz w:val="18"/>
           <w:szCs w:val="18"/>
         </w:rPr>
@@ -485,7 +485,7 @@
       </w:r>
       <w:r>
         <w:rPr>
-          <w:rFonts w:asciiTheme="minorEastAsia" w:hAnsiTheme="minorEastAsia" w:cs="Malgun Gothic Semilight"/>
+          <w:rFonts w:cs="Malgun Gothic Semilight" w:asciiTheme="minorEastAsia" w:hAnsiTheme="minorEastAsia"/>
           <w:sz w:val="18"/>
           <w:szCs w:val="18"/>
         </w:rPr>
@@ -504,7 +504,7 @@
       </w:pPr>
       <w:r>
         <w:rPr>
-          <w:rFonts w:asciiTheme="minorEastAsia" w:hAnsiTheme="minorEastAsia" w:cs="Malgun Gothic Semilight"/>
+          <w:rFonts w:cs="Malgun Gothic Semilight" w:asciiTheme="minorEastAsia" w:hAnsiTheme="minorEastAsia"/>
           <w:spacing w:val="29"/>
           <w:kern w:val="0"/>
           <w:sz w:val="18"/>
@@ -515,7 +515,7 @@
       </w:r>
       <w:r>
         <w:rPr>
-          <w:rFonts w:asciiTheme="minorEastAsia" w:hAnsiTheme="minorEastAsia" w:cs="Malgun Gothic Semilight"/>
+          <w:rFonts w:cs="Malgun Gothic Semilight" w:asciiTheme="minorEastAsia" w:hAnsiTheme="minorEastAsia"/>
           <w:spacing w:val="2"/>
           <w:kern w:val="0"/>
           <w:sz w:val="18"/>
@@ -526,7 +526,7 @@
       </w:r>
       <w:r>
         <w:rPr>
-          <w:rFonts w:asciiTheme="minorEastAsia" w:hAnsiTheme="minorEastAsia" w:cs="Malgun Gothic Semilight"/>
+          <w:rFonts w:cs="Malgun Gothic Semilight" w:asciiTheme="minorEastAsia" w:hAnsiTheme="minorEastAsia"/>
           <w:sz w:val="18"/>
           <w:szCs w:val="18"/>
         </w:rPr>
@@ -564,7 +564,7 @@
       </w:pPr>
       <w:r>
         <w:rPr>
-          <w:rFonts w:asciiTheme="minorEastAsia" w:hAnsiTheme="minorEastAsia" w:cs="Malgun Gothic Semilight" w:hint="eastAsia"/>
+          <w:rFonts w:hint="eastAsia" w:cs="Malgun Gothic Semilight" w:asciiTheme="minorEastAsia" w:hAnsiTheme="minorEastAsia"/>
           <w:spacing w:val="29"/>
           <w:kern w:val="0"/>
           <w:sz w:val="18"/>
@@ -575,7 +575,7 @@
       </w:r>
       <w:r>
         <w:rPr>
-          <w:rFonts w:asciiTheme="minorEastAsia" w:hAnsiTheme="minorEastAsia" w:cs="Malgun Gothic Semilight" w:hint="eastAsia"/>
+          <w:rFonts w:hint="eastAsia" w:cs="Malgun Gothic Semilight" w:asciiTheme="minorEastAsia" w:hAnsiTheme="minorEastAsia"/>
           <w:spacing w:val="2"/>
           <w:kern w:val="0"/>
           <w:sz w:val="18"/>
@@ -586,7 +586,7 @@
       </w:r>
       <w:r>
         <w:rPr>
-          <w:rFonts w:asciiTheme="minorEastAsia" w:hAnsiTheme="minorEastAsia" w:cs="Malgun Gothic Semilight"/>
+          <w:rFonts w:cs="Malgun Gothic Semilight" w:asciiTheme="minorEastAsia" w:hAnsiTheme="minorEastAsia"/>
           <w:kern w:val="0"/>
           <w:sz w:val="18"/>
           <w:szCs w:val="21"/>
@@ -595,7 +595,7 @@
       </w:r>
       <w:r>
         <w:rPr>
-          <w:rFonts w:asciiTheme="minorEastAsia" w:hAnsiTheme="minorEastAsia" w:cs="Malgun Gothic Semilight" w:hint="eastAsia"/>
+          <w:rFonts w:hint="eastAsia" w:cs="Malgun Gothic Semilight" w:asciiTheme="minorEastAsia" w:hAnsiTheme="minorEastAsia"/>
           <w:kern w:val="0"/>
           <w:sz w:val="18"/>
           <w:szCs w:val="21"/>
@@ -5457,7 +5457,7 @@
                 <w:szCs w:val="18"/>
               </w:rPr>
             </w:pPr>
-            <w:bookmarkStart w:id="0" w:name="_Hlk197622584"/>
+            <w:bookmarkStart w:name="_Hlk197622584" w:id="0"/>
             <w:r>
               <w:rPr>
                 <w:rFonts w:hint="eastAsia"/>
@@ -5904,7 +5904,7 @@
             </w:r>
             <w:r>
               <w:rPr>
-                <w:rFonts w:asciiTheme="minorEastAsia" w:hAnsiTheme="minorEastAsia" w:hint="eastAsia"/>
+                <w:rFonts w:hint="eastAsia" w:asciiTheme="minorEastAsia" w:hAnsiTheme="minorEastAsia"/>
                 <w:color w:val="000000"/>
                 <w:kern w:val="0"/>
                 <w:sz w:val="18"/>
@@ -5926,7 +5926,7 @@
             </w:r>
             <w:r>
               <w:rPr>
-                <w:rFonts w:asciiTheme="minorEastAsia" w:hAnsiTheme="minorEastAsia" w:hint="eastAsia"/>
+                <w:rFonts w:hint="eastAsia" w:asciiTheme="minorEastAsia" w:hAnsiTheme="minorEastAsia"/>
                 <w:color w:val="000000"/>
                 <w:kern w:val="0"/>
                 <w:sz w:val="18"/>
@@ -5948,7 +5948,7 @@
             </w:r>
             <w:r>
               <w:rPr>
-                <w:rFonts w:asciiTheme="minorEastAsia" w:hAnsiTheme="minorEastAsia" w:hint="eastAsia"/>
+                <w:rFonts w:hint="eastAsia" w:asciiTheme="minorEastAsia" w:hAnsiTheme="minorEastAsia"/>
                 <w:color w:val="000000"/>
                 <w:kern w:val="0"/>
                 <w:sz w:val="18"/>
@@ -5970,7 +5970,7 @@
             </w:r>
             <w:r>
               <w:rPr>
-                <w:rFonts w:asciiTheme="minorEastAsia" w:hAnsiTheme="minorEastAsia" w:hint="eastAsia"/>
+                <w:rFonts w:hint="eastAsia" w:asciiTheme="minorEastAsia" w:hAnsiTheme="minorEastAsia"/>
                 <w:color w:val="000000"/>
                 <w:kern w:val="0"/>
                 <w:sz w:val="18"/>
@@ -5992,7 +5992,7 @@
             </w:r>
             <w:r>
               <w:rPr>
-                <w:rFonts w:asciiTheme="minorEastAsia" w:hAnsiTheme="minorEastAsia" w:hint="eastAsia"/>
+                <w:rFonts w:hint="eastAsia" w:asciiTheme="minorEastAsia" w:hAnsiTheme="minorEastAsia"/>
                 <w:color w:val="000000"/>
                 <w:kern w:val="0"/>
                 <w:sz w:val="18"/>
@@ -6014,7 +6014,7 @@
             </w:r>
             <w:r>
               <w:rPr>
-                <w:rFonts w:asciiTheme="minorEastAsia" w:hAnsiTheme="minorEastAsia" w:hint="eastAsia"/>
+                <w:rFonts w:hint="eastAsia" w:asciiTheme="minorEastAsia" w:hAnsiTheme="minorEastAsia"/>
                 <w:color w:val="000000"/>
                 <w:kern w:val="0"/>
                 <w:sz w:val="18"/>
@@ -6036,7 +6036,7 @@
             </w:r>
             <w:r>
               <w:rPr>
-                <w:rFonts w:asciiTheme="minorEastAsia" w:hAnsiTheme="minorEastAsia" w:hint="eastAsia"/>
+                <w:rFonts w:hint="eastAsia" w:asciiTheme="minorEastAsia" w:hAnsiTheme="minorEastAsia"/>
                 <w:color w:val="000000"/>
                 <w:kern w:val="0"/>
                 <w:sz w:val="18"/>
@@ -6058,7 +6058,7 @@
             </w:r>
             <w:r>
               <w:rPr>
-                <w:rFonts w:asciiTheme="minorEastAsia" w:hAnsiTheme="minorEastAsia" w:hint="eastAsia"/>
+                <w:rFonts w:hint="eastAsia" w:asciiTheme="minorEastAsia" w:hAnsiTheme="minorEastAsia"/>
                 <w:color w:val="000000"/>
                 <w:kern w:val="0"/>
                 <w:sz w:val="18"/>
@@ -6080,7 +6080,7 @@
             </w:r>
             <w:r>
               <w:rPr>
-                <w:rFonts w:asciiTheme="minorEastAsia" w:hAnsiTheme="minorEastAsia" w:hint="eastAsia"/>
+                <w:rFonts w:hint="eastAsia" w:asciiTheme="minorEastAsia" w:hAnsiTheme="minorEastAsia"/>
                 <w:color w:val="000000"/>
                 <w:kern w:val="0"/>
                 <w:sz w:val="18"/>
@@ -6102,7 +6102,7 @@
             </w:r>
             <w:r>
               <w:rPr>
-                <w:rFonts w:asciiTheme="minorEastAsia" w:hAnsiTheme="minorEastAsia" w:hint="eastAsia"/>
+                <w:rFonts w:hint="eastAsia" w:asciiTheme="minorEastAsia" w:hAnsiTheme="minorEastAsia"/>
                 <w:color w:val="000000"/>
                 <w:kern w:val="0"/>
                 <w:sz w:val="18"/>
@@ -6124,7 +6124,7 @@
             </w:r>
             <w:r>
               <w:rPr>
-                <w:rFonts w:asciiTheme="minorEastAsia" w:hAnsiTheme="minorEastAsia" w:hint="eastAsia"/>
+                <w:rFonts w:hint="eastAsia" w:asciiTheme="minorEastAsia" w:hAnsiTheme="minorEastAsia"/>
                 <w:color w:val="000000"/>
                 <w:kern w:val="0"/>
                 <w:sz w:val="18"/>
@@ -6146,7 +6146,7 @@
             </w:r>
             <w:r>
               <w:rPr>
-                <w:rFonts w:asciiTheme="minorEastAsia" w:hAnsiTheme="minorEastAsia" w:hint="eastAsia"/>
+                <w:rFonts w:hint="eastAsia" w:asciiTheme="minorEastAsia" w:hAnsiTheme="minorEastAsia"/>
                 <w:color w:val="000000"/>
                 <w:kern w:val="0"/>
                 <w:sz w:val="18"/>
@@ -6168,7 +6168,7 @@
             </w:r>
             <w:r>
               <w:rPr>
-                <w:rFonts w:asciiTheme="minorEastAsia" w:hAnsiTheme="minorEastAsia" w:hint="eastAsia"/>
+                <w:rFonts w:hint="eastAsia" w:asciiTheme="minorEastAsia" w:hAnsiTheme="minorEastAsia"/>
                 <w:color w:val="000000"/>
                 <w:kern w:val="0"/>
                 <w:sz w:val="18"/>
@@ -6190,7 +6190,7 @@
             </w:r>
             <w:r>
               <w:rPr>
-                <w:rFonts w:asciiTheme="minorEastAsia" w:hAnsiTheme="minorEastAsia" w:hint="eastAsia"/>
+                <w:rFonts w:hint="eastAsia" w:asciiTheme="minorEastAsia" w:hAnsiTheme="minorEastAsia"/>
                 <w:color w:val="000000"/>
                 <w:kern w:val="0"/>
                 <w:sz w:val="18"/>
@@ -6201,7 +6201,7 @@
             </w:r>
             <w:r>
               <w:rPr>
-                <w:rFonts w:asciiTheme="minorEastAsia" w:hAnsiTheme="minorEastAsia" w:hint="eastAsia"/>
+                <w:rFonts w:hint="eastAsia" w:asciiTheme="minorEastAsia" w:hAnsiTheme="minorEastAsia"/>
                 <w:color w:val="000000"/>
                 <w:kern w:val="0"/>
                 <w:sz w:val="18"/>
@@ -7760,7 +7760,7 @@
                 <w:ilvl w:val="0"/>
                 <w:numId w:val="0"/>
               </w:numPr>
-              <w:ind w:left="360" w:hangingChars="200" w:hanging="360"/>
+              <w:ind w:left="360" w:hanging="360" w:hangingChars="200"/>
               <w:rPr>
                 <w:sz w:val="18"/>
                 <w:szCs w:val="18"/>
@@ -9761,7 +9761,7 @@
             </w:r>
             <w:r>
               <w:rPr>
-                <w:rFonts w:asciiTheme="minorEastAsia" w:hAnsiTheme="minorEastAsia" w:hint="eastAsia"/>
+                <w:rFonts w:hint="eastAsia" w:asciiTheme="minorEastAsia" w:hAnsiTheme="minorEastAsia"/>
                 <w:color w:val="000000"/>
                 <w:kern w:val="0"/>
                 <w:sz w:val="18"/>
@@ -10944,7 +10944,7 @@
             </w:pPr>
             <w:r>
               <w:rPr>
-                <w:rFonts w:asciiTheme="minorEastAsia" w:hAnsiTheme="minorEastAsia" w:hint="eastAsia"/>
+                <w:rFonts w:hint="eastAsia" w:asciiTheme="minorEastAsia" w:hAnsiTheme="minorEastAsia"/>
                 <w:sz w:val="18"/>
                 <w:szCs w:val="18"/>
               </w:rPr>
@@ -10952,7 +10952,7 @@
             </w:r>
             <w:r>
               <w:rPr>
-                <w:rFonts w:asciiTheme="minorEastAsia" w:hAnsiTheme="minorEastAsia" w:hint="eastAsia"/>
+                <w:rFonts w:hint="eastAsia" w:asciiTheme="minorEastAsia" w:hAnsiTheme="minorEastAsia"/>
                 <w:sz w:val="18"/>
                 <w:szCs w:val="18"/>
               </w:rPr>
@@ -10960,7 +10960,7 @@
             </w:r>
             <w:r>
               <w:rPr>
-                <w:rFonts w:asciiTheme="minorEastAsia" w:hAnsiTheme="minorEastAsia" w:hint="eastAsia"/>
+                <w:rFonts w:hint="eastAsia" w:asciiTheme="minorEastAsia" w:hAnsiTheme="minorEastAsia"/>
                 <w:sz w:val="18"/>
                 <w:szCs w:val="18"/>
               </w:rPr>
@@ -12449,6 +12449,7 @@
           <w:tcPr>
             <w:tcW w:w="4611" w:type="dxa"/>
             <w:gridSpan w:val="3"/>
+            <w:tcMar/>
           </w:tcPr>
           <w:p>
             <w:pPr>
@@ -12467,6 +12468,7 @@
         <w:tc>
           <w:tcPr>
             <w:tcW w:w="4612" w:type="dxa"/>
+            <w:tcMar/>
           </w:tcPr>
           <w:p>
             <w:pPr>
@@ -12490,6 +12492,7 @@
         <w:tc>
           <w:tcPr>
             <w:tcW w:w="1537" w:type="dxa"/>
+            <w:tcMar/>
           </w:tcPr>
           <w:p>
             <w:pPr>
@@ -12508,6 +12511,7 @@
         <w:tc>
           <w:tcPr>
             <w:tcW w:w="1537" w:type="dxa"/>
+            <w:tcMar/>
           </w:tcPr>
           <w:p>
             <w:pPr>
@@ -12526,6 +12530,7 @@
         <w:tc>
           <w:tcPr>
             <w:tcW w:w="1537" w:type="dxa"/>
+            <w:tcMar/>
           </w:tcPr>
           <w:p>
             <w:pPr>
@@ -12544,6 +12549,7 @@
         <w:tc>
           <w:tcPr>
             <w:tcW w:w="4612" w:type="dxa"/>
+            <w:tcMar/>
           </w:tcPr>
           <w:p>
             <w:pPr>
@@ -12672,6 +12678,7 @@
         <w:tc>
           <w:tcPr>
             <w:tcW w:w="1537" w:type="dxa"/>
+            <w:tcMar/>
           </w:tcPr>
           <w:p>
             <w:pPr>
@@ -12767,6 +12774,7 @@
         <w:tc>
           <w:tcPr>
             <w:tcW w:w="1537" w:type="dxa"/>
+            <w:tcMar/>
           </w:tcPr>
           <w:p>
             <w:pPr>
@@ -12785,6 +12793,7 @@
         <w:tc>
           <w:tcPr>
             <w:tcW w:w="1537" w:type="dxa"/>
+            <w:tcMar/>
           </w:tcPr>
           <w:p>
             <w:pPr>
@@ -12803,6 +12812,7 @@
         <w:tc>
           <w:tcPr>
             <w:tcW w:w="4612" w:type="dxa"/>
+            <w:tcMar/>
           </w:tcPr>
           <w:p>
             <w:pPr>
@@ -12826,6 +12836,7 @@
         <w:tc>
           <w:tcPr>
             <w:tcW w:w="1537" w:type="dxa"/>
+            <w:tcMar/>
           </w:tcPr>
           <w:p>
             <w:pPr>
@@ -12844,6 +12855,7 @@
         <w:tc>
           <w:tcPr>
             <w:tcW w:w="1537" w:type="dxa"/>
+            <w:tcMar/>
           </w:tcPr>
           <w:p>
             <w:pPr>
@@ -12862,6 +12874,7 @@
         <w:tc>
           <w:tcPr>
             <w:tcW w:w="1537" w:type="dxa"/>
+            <w:tcMar/>
           </w:tcPr>
           <w:p>
             <w:pPr>
@@ -12880,6 +12893,7 @@
         <w:tc>
           <w:tcPr>
             <w:tcW w:w="4612" w:type="dxa"/>
+            <w:tcMar/>
           </w:tcPr>
           <w:p>
             <w:pPr>
@@ -12954,6 +12968,7 @@
         <w:tc>
           <w:tcPr>
             <w:tcW w:w="1537" w:type="dxa"/>
+            <w:tcMar/>
           </w:tcPr>
           <w:p>
             <w:pPr>
@@ -12979,7 +12994,28 @@
                 <w:sz w:val="18"/>
                 <w:szCs w:val="18"/>
               </w:rPr>
-              <w:t>a. ‘</w:t>
+              <w:t>.</w:t>
+            </w:r>
+            <w:r>
+              <w:rPr>
+                <w:sz w:val="18"/>
+                <w:szCs w:val="18"/>
+              </w:rPr>
+              <w:t>a</w:t>
+            </w:r>
+            <w:r>
+              <w:rPr>
+                <w:sz w:val="18"/>
+                <w:szCs w:val="18"/>
+              </w:rPr>
+              <w:t>-1</w:t>
+            </w:r>
+            <w:r>
+              <w:rPr>
+                <w:sz w:val="18"/>
+                <w:szCs w:val="18"/>
+              </w:rPr>
+              <w:t>. ‘</w:t>
             </w:r>
             <w:r>
               <w:rPr>
@@ -12995,7 +13031,6 @@
               </w:rPr>
               <w:t>’</w:t>
             </w:r>
-            <w:proofErr w:type="spellStart"/>
             <w:r>
               <w:rPr>
                 <w:sz w:val="18"/>
@@ -13003,7 +13038,6 @@
               </w:rPr>
               <w:t>를</w:t>
             </w:r>
-            <w:proofErr w:type="spellEnd"/>
             <w:r>
               <w:rPr>
                 <w:sz w:val="18"/>
@@ -13030,6 +13064,7 @@
         <w:tc>
           <w:tcPr>
             <w:tcW w:w="1537" w:type="dxa"/>
+            <w:tcMar/>
           </w:tcPr>
           <w:p>
             <w:pPr>
@@ -13048,6 +13083,7 @@
         <w:tc>
           <w:tcPr>
             <w:tcW w:w="1537" w:type="dxa"/>
+            <w:tcMar/>
           </w:tcPr>
           <w:p>
             <w:pPr>
@@ -13066,6 +13102,7 @@
         <w:tc>
           <w:tcPr>
             <w:tcW w:w="4612" w:type="dxa"/>
+            <w:tcMar/>
           </w:tcPr>
           <w:p>
             <w:pPr>
@@ -13089,6 +13126,7 @@
         <w:tc>
           <w:tcPr>
             <w:tcW w:w="1537" w:type="dxa"/>
+            <w:tcMar/>
           </w:tcPr>
           <w:p>
             <w:pPr>
@@ -13114,9 +13152,29 @@
                 <w:sz w:val="18"/>
                 <w:szCs w:val="18"/>
               </w:rPr>
-              <w:t>b. ‘</w:t>
-            </w:r>
-            <w:proofErr w:type="spellStart"/>
+              <w:t>.</w:t>
+            </w:r>
+            <w:r>
+              <w:rPr>
+                <w:sz w:val="18"/>
+                <w:szCs w:val="18"/>
+              </w:rPr>
+              <w:t>b</w:t>
+            </w:r>
+            <w:r>
+              <w:rPr>
+                <w:sz w:val="18"/>
+                <w:szCs w:val="18"/>
+              </w:rPr>
+              <w:t>-1</w:t>
+            </w:r>
+            <w:r>
+              <w:rPr>
+                <w:sz w:val="18"/>
+                <w:szCs w:val="18"/>
+              </w:rPr>
+              <w:t>. ‘</w:t>
+            </w:r>
             <w:r>
               <w:rPr>
                 <w:sz w:val="18"/>
@@ -13124,7 +13182,6 @@
               </w:rPr>
               <w:t>아니오</w:t>
             </w:r>
-            <w:proofErr w:type="spellEnd"/>
             <w:r>
               <w:rPr>
                 <w:sz w:val="18"/>
@@ -13132,7 +13189,6 @@
               </w:rPr>
               <w:t>’</w:t>
             </w:r>
-            <w:proofErr w:type="spellStart"/>
             <w:r>
               <w:rPr>
                 <w:sz w:val="18"/>
@@ -13140,7 +13196,6 @@
               </w:rPr>
               <w:t>를</w:t>
             </w:r>
-            <w:proofErr w:type="spellEnd"/>
             <w:r>
               <w:rPr>
                 <w:sz w:val="18"/>
@@ -13167,6 +13222,7 @@
         <w:tc>
           <w:tcPr>
             <w:tcW w:w="1537" w:type="dxa"/>
+            <w:tcMar/>
           </w:tcPr>
           <w:p>
             <w:pPr>
@@ -13185,6 +13241,7 @@
         <w:tc>
           <w:tcPr>
             <w:tcW w:w="1537" w:type="dxa"/>
+            <w:tcMar/>
           </w:tcPr>
           <w:p>
             <w:pPr>
@@ -13203,6 +13260,7 @@
         <w:tc>
           <w:tcPr>
             <w:tcW w:w="4612" w:type="dxa"/>
+            <w:tcMar/>
           </w:tcPr>
           <w:p>
             <w:pPr>
@@ -13226,6 +13284,7 @@
         <w:tc>
           <w:tcPr>
             <w:tcW w:w="1537" w:type="dxa"/>
+            <w:tcMar/>
           </w:tcPr>
           <w:p>
             <w:pPr>
@@ -13244,6 +13303,7 @@
         <w:tc>
           <w:tcPr>
             <w:tcW w:w="1537" w:type="dxa"/>
+            <w:tcMar/>
           </w:tcPr>
           <w:p>
             <w:pPr>
@@ -13262,6 +13322,7 @@
         <w:tc>
           <w:tcPr>
             <w:tcW w:w="1537" w:type="dxa"/>
+            <w:tcMar/>
           </w:tcPr>
           <w:p>
             <w:pPr>
@@ -13280,6 +13341,7 @@
         <w:tc>
           <w:tcPr>
             <w:tcW w:w="4612" w:type="dxa"/>
+            <w:tcMar/>
           </w:tcPr>
           <w:p>
             <w:pPr>
@@ -13305,7 +13367,28 @@
                 <w:sz w:val="18"/>
                 <w:szCs w:val="18"/>
               </w:rPr>
-              <w:t xml:space="preserve">a.1 </w:t>
+              <w:t>.</w:t>
+            </w:r>
+            <w:r>
+              <w:rPr>
+                <w:sz w:val="18"/>
+                <w:szCs w:val="18"/>
+              </w:rPr>
+              <w:t>a</w:t>
+            </w:r>
+            <w:r>
+              <w:rPr>
+                <w:sz w:val="18"/>
+                <w:szCs w:val="18"/>
+              </w:rPr>
+              <w:t>-2</w:t>
+            </w:r>
+            <w:r>
+              <w:rPr>
+                <w:sz w:val="18"/>
+                <w:szCs w:val="18"/>
+              </w:rPr>
+              <w:t xml:space="preserve">. </w:t>
             </w:r>
             <w:r>
               <w:rPr>
@@ -13429,6 +13512,7 @@
         <w:tc>
           <w:tcPr>
             <w:tcW w:w="1537" w:type="dxa"/>
+            <w:tcMar/>
           </w:tcPr>
           <w:p>
             <w:pPr>
@@ -13447,32 +13531,54 @@
         <w:tc>
           <w:tcPr>
             <w:tcW w:w="1537" w:type="dxa"/>
-          </w:tcPr>
-          <w:p>
-            <w:pPr>
-              <w:pStyle w:val="a"/>
-              <w:numPr>
-                <w:ilvl w:val="0"/>
-                <w:numId w:val="0"/>
-              </w:numPr>
-              <w:rPr>
-                <w:sz w:val="18"/>
-                <w:szCs w:val="18"/>
-              </w:rPr>
-            </w:pPr>
-            <w:r>
-              <w:rPr>
-                <w:sz w:val="18"/>
-                <w:szCs w:val="18"/>
-              </w:rPr>
-              <w:t>4a.1.</w:t>
-            </w:r>
-            <w:r>
-              <w:rPr>
-                <w:sz w:val="18"/>
-                <w:szCs w:val="18"/>
-              </w:rPr>
-              <w:t xml:space="preserve">1 </w:t>
+            <w:tcMar/>
+          </w:tcPr>
+          <w:p>
+            <w:pPr>
+              <w:pStyle w:val="a"/>
+              <w:numPr>
+                <w:ilvl w:val="0"/>
+                <w:numId w:val="0"/>
+              </w:numPr>
+              <w:rPr>
+                <w:sz w:val="18"/>
+                <w:szCs w:val="18"/>
+              </w:rPr>
+            </w:pPr>
+            <w:r>
+              <w:rPr>
+                <w:sz w:val="18"/>
+                <w:szCs w:val="18"/>
+              </w:rPr>
+              <w:t>4</w:t>
+            </w:r>
+            <w:r>
+              <w:rPr>
+                <w:sz w:val="18"/>
+                <w:szCs w:val="18"/>
+              </w:rPr>
+              <w:t>.</w:t>
+            </w:r>
+            <w:r>
+              <w:rPr>
+                <w:sz w:val="18"/>
+                <w:szCs w:val="18"/>
+              </w:rPr>
+              <w:t>a</w:t>
+            </w:r>
+            <w:r>
+              <w:rPr>
+                <w:sz w:val="18"/>
+                <w:szCs w:val="18"/>
+              </w:rPr>
+              <w:t>-3.</w:t>
+            </w:r>
+            <w:r>
+              <w:rPr>
+                <w:sz w:val="18"/>
+                <w:szCs w:val="18"/>
+              </w:rPr>
+              <w:t xml:space="preserve"> </w:t>
             </w:r>
             <w:r>
               <w:rPr>
@@ -13703,6 +13809,7 @@
         <w:tc>
           <w:tcPr>
             <w:tcW w:w="1537" w:type="dxa"/>
+            <w:tcMar/>
           </w:tcPr>
           <w:p>
             <w:pPr>
@@ -13721,6 +13828,7 @@
         <w:tc>
           <w:tcPr>
             <w:tcW w:w="4612" w:type="dxa"/>
+            <w:tcMar/>
           </w:tcPr>
           <w:p>
             <w:pPr>
@@ -13744,6 +13852,7 @@
         <w:tc>
           <w:tcPr>
             <w:tcW w:w="1537" w:type="dxa"/>
+            <w:tcMar/>
           </w:tcPr>
           <w:p>
             <w:pPr>
@@ -13762,6 +13871,7 @@
         <w:tc>
           <w:tcPr>
             <w:tcW w:w="1537" w:type="dxa"/>
+            <w:tcMar/>
           </w:tcPr>
           <w:p>
             <w:pPr>
@@ -13780,25 +13890,40 @@
         <w:tc>
           <w:tcPr>
             <w:tcW w:w="1537" w:type="dxa"/>
-          </w:tcPr>
-          <w:p>
-            <w:pPr>
-              <w:pStyle w:val="a"/>
-              <w:numPr>
-                <w:ilvl w:val="0"/>
-                <w:numId w:val="0"/>
-              </w:numPr>
-              <w:rPr>
-                <w:sz w:val="18"/>
-                <w:szCs w:val="18"/>
-              </w:rPr>
-            </w:pPr>
-            <w:r>
-              <w:rPr>
-                <w:sz w:val="18"/>
-                <w:szCs w:val="18"/>
-              </w:rPr>
-              <w:t xml:space="preserve">4a.1.2 </w:t>
+            <w:tcMar/>
+          </w:tcPr>
+          <w:p>
+            <w:pPr>
+              <w:pStyle w:val="a"/>
+              <w:numPr>
+                <w:ilvl w:val="0"/>
+                <w:numId w:val="0"/>
+              </w:numPr>
+              <w:rPr>
+                <w:sz w:val="18"/>
+                <w:szCs w:val="18"/>
+              </w:rPr>
+            </w:pPr>
+            <w:r>
+              <w:rPr>
+                <w:sz w:val="18"/>
+                <w:szCs w:val="18"/>
+              </w:rPr>
+              <w:t>4</w:t>
+            </w:r>
+            <w:r>
+              <w:rPr>
+                <w:sz w:val="18"/>
+                <w:szCs w:val="18"/>
+              </w:rPr>
+              <w:t>.a-4.</w:t>
+            </w:r>
+            <w:r>
+              <w:rPr>
+                <w:sz w:val="18"/>
+                <w:szCs w:val="18"/>
+              </w:rPr>
+              <w:t xml:space="preserve"> </w:t>
             </w:r>
             <w:r>
               <w:rPr>
@@ -13889,7 +14014,6 @@
                 <w:sz w:val="18"/>
                 <w:szCs w:val="18"/>
               </w:rPr>
-              <w:lastRenderedPageBreak/>
               <w:t>따라</w:t>
             </w:r>
             <w:r>
@@ -13946,6 +14070,7 @@
         <w:tc>
           <w:tcPr>
             <w:tcW w:w="4612" w:type="dxa"/>
+            <w:tcMar/>
           </w:tcPr>
           <w:p>
             <w:pPr>
@@ -13969,6 +14094,7 @@
         <w:tc>
           <w:tcPr>
             <w:tcW w:w="1537" w:type="dxa"/>
+            <w:tcMar/>
           </w:tcPr>
           <w:p>
             <w:pPr>
@@ -13987,6 +14113,7 @@
         <w:tc>
           <w:tcPr>
             <w:tcW w:w="1537" w:type="dxa"/>
+            <w:tcMar/>
           </w:tcPr>
           <w:p>
             <w:pPr>
@@ -14005,6 +14132,7 @@
         <w:tc>
           <w:tcPr>
             <w:tcW w:w="1537" w:type="dxa"/>
+            <w:tcMar/>
           </w:tcPr>
           <w:p>
             <w:pPr>
@@ -14023,25 +14151,40 @@
         <w:tc>
           <w:tcPr>
             <w:tcW w:w="4612" w:type="dxa"/>
-          </w:tcPr>
-          <w:p>
-            <w:pPr>
-              <w:pStyle w:val="a"/>
-              <w:numPr>
-                <w:ilvl w:val="0"/>
-                <w:numId w:val="0"/>
-              </w:numPr>
-              <w:rPr>
-                <w:sz w:val="18"/>
-                <w:szCs w:val="18"/>
-              </w:rPr>
-            </w:pPr>
-            <w:r>
-              <w:rPr>
-                <w:sz w:val="18"/>
-                <w:szCs w:val="18"/>
-              </w:rPr>
-              <w:t xml:space="preserve">4a.1.3 </w:t>
+            <w:tcMar/>
+          </w:tcPr>
+          <w:p>
+            <w:pPr>
+              <w:pStyle w:val="a"/>
+              <w:numPr>
+                <w:ilvl w:val="0"/>
+                <w:numId w:val="0"/>
+              </w:numPr>
+              <w:rPr>
+                <w:sz w:val="18"/>
+                <w:szCs w:val="18"/>
+              </w:rPr>
+            </w:pPr>
+            <w:r>
+              <w:rPr>
+                <w:sz w:val="18"/>
+                <w:szCs w:val="18"/>
+              </w:rPr>
+              <w:t>4</w:t>
+            </w:r>
+            <w:r>
+              <w:rPr>
+                <w:sz w:val="18"/>
+                <w:szCs w:val="18"/>
+              </w:rPr>
+              <w:t>.a-5.</w:t>
+            </w:r>
+            <w:r>
+              <w:rPr>
+                <w:sz w:val="18"/>
+                <w:szCs w:val="18"/>
+              </w:rPr>
+              <w:t xml:space="preserve"> </w:t>
             </w:r>
             <w:r>
               <w:rPr>
@@ -14109,6 +14252,7 @@
         <w:tc>
           <w:tcPr>
             <w:tcW w:w="1537" w:type="dxa"/>
+            <w:tcMar/>
           </w:tcPr>
           <w:p>
             <w:pPr>
@@ -14127,6 +14271,7 @@
         <w:tc>
           <w:tcPr>
             <w:tcW w:w="1537" w:type="dxa"/>
+            <w:tcMar/>
           </w:tcPr>
           <w:p>
             <w:pPr>
@@ -14145,6 +14290,7 @@
         <w:tc>
           <w:tcPr>
             <w:tcW w:w="1537" w:type="dxa"/>
+            <w:tcMar/>
           </w:tcPr>
           <w:p>
             <w:pPr>
@@ -14163,6 +14309,7 @@
         <w:tc>
           <w:tcPr>
             <w:tcW w:w="4612" w:type="dxa"/>
+            <w:tcMar/>
           </w:tcPr>
           <w:p>
             <w:pPr>
@@ -14188,7 +14335,35 @@
                 <w:sz w:val="18"/>
                 <w:szCs w:val="18"/>
               </w:rPr>
-              <w:t xml:space="preserve">b.1 </w:t>
+              <w:t>.</w:t>
+            </w:r>
+            <w:r>
+              <w:rPr>
+                <w:sz w:val="18"/>
+                <w:szCs w:val="18"/>
+              </w:rPr>
+              <w:t>b</w:t>
+            </w:r>
+            <w:r>
+              <w:rPr>
+                <w:sz w:val="18"/>
+                <w:szCs w:val="18"/>
+              </w:rPr>
+              <w:t>-</w:t>
+            </w:r>
+            <w:r>
+              <w:rPr>
+                <w:sz w:val="18"/>
+                <w:szCs w:val="18"/>
+              </w:rPr>
+              <w:t>2</w:t>
+            </w:r>
+            <w:r>
+              <w:rPr>
+                <w:sz w:val="18"/>
+                <w:szCs w:val="18"/>
+              </w:rPr>
+              <w:t xml:space="preserve">. </w:t>
             </w:r>
             <w:r>
               <w:rPr>
@@ -14358,6 +14533,7 @@
           <w:tcPr>
             <w:tcW w:w="4612" w:type="dxa"/>
             <w:gridSpan w:val="2"/>
+            <w:tcMar/>
           </w:tcPr>
           <w:p>
             <w:pPr>
@@ -14376,6 +14552,7 @@
         <w:tc>
           <w:tcPr>
             <w:tcW w:w="4612" w:type="dxa"/>
+            <w:tcMar/>
           </w:tcPr>
           <w:p>
             <w:pPr>
@@ -14399,6 +14576,7 @@
         <w:tc>
           <w:tcPr>
             <w:tcW w:w="2306" w:type="dxa"/>
+            <w:tcMar/>
           </w:tcPr>
           <w:p>
             <w:pPr>
@@ -14417,6 +14595,7 @@
         <w:tc>
           <w:tcPr>
             <w:tcW w:w="2306" w:type="dxa"/>
+            <w:tcMar/>
           </w:tcPr>
           <w:p>
             <w:pPr>
@@ -14435,6 +14614,7 @@
         <w:tc>
           <w:tcPr>
             <w:tcW w:w="4612" w:type="dxa"/>
+            <w:tcMar/>
           </w:tcPr>
           <w:p>
             <w:pPr>
@@ -14586,6 +14766,7 @@
         <w:tc>
           <w:tcPr>
             <w:tcW w:w="2306" w:type="dxa"/>
+            <w:tcMar/>
           </w:tcPr>
           <w:p>
             <w:pPr>
@@ -14611,6 +14792,13 @@
                 <w:sz w:val="18"/>
                 <w:szCs w:val="18"/>
               </w:rPr>
+              <w:t>.</w:t>
+            </w:r>
+            <w:r>
+              <w:rPr>
+                <w:sz w:val="18"/>
+                <w:szCs w:val="18"/>
+              </w:rPr>
               <w:t>a</w:t>
             </w:r>
             <w:r>
@@ -14618,6 +14806,13 @@
                 <w:sz w:val="18"/>
                 <w:szCs w:val="18"/>
               </w:rPr>
+              <w:t>-1</w:t>
+            </w:r>
+            <w:r>
+              <w:rPr>
+                <w:sz w:val="18"/>
+                <w:szCs w:val="18"/>
+              </w:rPr>
               <w:t>.</w:t>
             </w:r>
             <w:r>
@@ -14648,7 +14843,6 @@
               </w:rPr>
               <w:t>’</w:t>
             </w:r>
-            <w:proofErr w:type="spellStart"/>
             <w:r>
               <w:rPr>
                 <w:sz w:val="18"/>
@@ -14656,7 +14850,6 @@
               </w:rPr>
               <w:t>를</w:t>
             </w:r>
-            <w:proofErr w:type="spellEnd"/>
             <w:r>
               <w:rPr>
                 <w:sz w:val="18"/>
@@ -14683,6 +14876,7 @@
         <w:tc>
           <w:tcPr>
             <w:tcW w:w="2306" w:type="dxa"/>
+            <w:tcMar/>
           </w:tcPr>
           <w:p>
             <w:pPr>
@@ -14701,6 +14895,7 @@
         <w:tc>
           <w:tcPr>
             <w:tcW w:w="4612" w:type="dxa"/>
+            <w:tcMar/>
           </w:tcPr>
           <w:p>
             <w:pPr>
@@ -14724,27 +14919,55 @@
         <w:tc>
           <w:tcPr>
             <w:tcW w:w="2306" w:type="dxa"/>
-          </w:tcPr>
-          <w:p>
-            <w:pPr>
-              <w:pStyle w:val="a"/>
-              <w:numPr>
-                <w:ilvl w:val="0"/>
-                <w:numId w:val="0"/>
-              </w:numPr>
-              <w:rPr>
-                <w:sz w:val="18"/>
-                <w:szCs w:val="18"/>
-              </w:rPr>
-            </w:pPr>
-            <w:r>
-              <w:rPr>
-                <w:sz w:val="18"/>
-                <w:szCs w:val="18"/>
-              </w:rPr>
-              <w:t>2b. ‘</w:t>
-            </w:r>
-            <w:proofErr w:type="spellStart"/>
+            <w:tcMar/>
+          </w:tcPr>
+          <w:p>
+            <w:pPr>
+              <w:pStyle w:val="a"/>
+              <w:numPr>
+                <w:ilvl w:val="0"/>
+                <w:numId w:val="0"/>
+              </w:numPr>
+              <w:rPr>
+                <w:sz w:val="18"/>
+                <w:szCs w:val="18"/>
+              </w:rPr>
+            </w:pPr>
+            <w:r>
+              <w:rPr>
+                <w:sz w:val="18"/>
+                <w:szCs w:val="18"/>
+              </w:rPr>
+              <w:t>2</w:t>
+            </w:r>
+            <w:r>
+              <w:rPr>
+                <w:sz w:val="18"/>
+                <w:szCs w:val="18"/>
+              </w:rPr>
+              <w:t>.</w:t>
+            </w:r>
+            <w:r>
+              <w:rPr>
+                <w:sz w:val="18"/>
+                <w:szCs w:val="18"/>
+              </w:rPr>
+              <w:t>b</w:t>
+            </w:r>
+            <w:r>
+              <w:rPr>
+                <w:sz w:val="18"/>
+                <w:szCs w:val="18"/>
+              </w:rPr>
+              <w:t>-1</w:t>
+            </w:r>
+            <w:r>
+              <w:rPr>
+                <w:sz w:val="18"/>
+                <w:szCs w:val="18"/>
+              </w:rPr>
+              <w:t>. ‘</w:t>
+            </w:r>
             <w:r>
               <w:rPr>
                 <w:sz w:val="18"/>
@@ -14752,7 +14975,6 @@
               </w:rPr>
               <w:t>아니오</w:t>
             </w:r>
-            <w:proofErr w:type="spellEnd"/>
             <w:r>
               <w:rPr>
                 <w:sz w:val="18"/>
@@ -14760,7 +14982,6 @@
               </w:rPr>
               <w:t>’</w:t>
             </w:r>
-            <w:proofErr w:type="spellStart"/>
             <w:r>
               <w:rPr>
                 <w:sz w:val="18"/>
@@ -14768,7 +14989,6 @@
               </w:rPr>
               <w:t>를</w:t>
             </w:r>
-            <w:proofErr w:type="spellEnd"/>
             <w:r>
               <w:rPr>
                 <w:sz w:val="18"/>
@@ -14795,6 +15015,7 @@
         <w:tc>
           <w:tcPr>
             <w:tcW w:w="2306" w:type="dxa"/>
+            <w:tcMar/>
           </w:tcPr>
           <w:p>
             <w:pPr>
@@ -14813,6 +15034,7 @@
         <w:tc>
           <w:tcPr>
             <w:tcW w:w="4612" w:type="dxa"/>
+            <w:tcMar/>
           </w:tcPr>
           <w:p>
             <w:pPr>
@@ -14836,6 +15058,7 @@
         <w:tc>
           <w:tcPr>
             <w:tcW w:w="2306" w:type="dxa"/>
+            <w:tcMar/>
           </w:tcPr>
           <w:p>
             <w:pPr>
@@ -14854,25 +15077,54 @@
         <w:tc>
           <w:tcPr>
             <w:tcW w:w="2306" w:type="dxa"/>
-          </w:tcPr>
-          <w:p>
-            <w:pPr>
-              <w:pStyle w:val="a"/>
-              <w:numPr>
-                <w:ilvl w:val="0"/>
-                <w:numId w:val="0"/>
-              </w:numPr>
-              <w:rPr>
-                <w:sz w:val="18"/>
-                <w:szCs w:val="18"/>
-              </w:rPr>
-            </w:pPr>
-            <w:r>
-              <w:rPr>
-                <w:sz w:val="18"/>
-                <w:szCs w:val="18"/>
-              </w:rPr>
-              <w:t xml:space="preserve">2a.1 </w:t>
+            <w:tcMar/>
+          </w:tcPr>
+          <w:p>
+            <w:pPr>
+              <w:pStyle w:val="a"/>
+              <w:numPr>
+                <w:ilvl w:val="0"/>
+                <w:numId w:val="0"/>
+              </w:numPr>
+              <w:rPr>
+                <w:sz w:val="18"/>
+                <w:szCs w:val="18"/>
+              </w:rPr>
+            </w:pPr>
+            <w:r>
+              <w:rPr>
+                <w:sz w:val="18"/>
+                <w:szCs w:val="18"/>
+              </w:rPr>
+              <w:t>2</w:t>
+            </w:r>
+            <w:r>
+              <w:rPr>
+                <w:sz w:val="18"/>
+                <w:szCs w:val="18"/>
+              </w:rPr>
+              <w:t>.</w:t>
+            </w:r>
+            <w:r>
+              <w:rPr>
+                <w:sz w:val="18"/>
+                <w:szCs w:val="18"/>
+              </w:rPr>
+              <w:t>a</w:t>
+            </w:r>
+            <w:r>
+              <w:rPr>
+                <w:sz w:val="18"/>
+                <w:szCs w:val="18"/>
+              </w:rPr>
+              <w:t>-2</w:t>
+            </w:r>
+            <w:r>
+              <w:rPr>
+                <w:sz w:val="18"/>
+                <w:szCs w:val="18"/>
+              </w:rPr>
+              <w:t xml:space="preserve">. </w:t>
             </w:r>
             <w:r>
               <w:rPr>
@@ -15033,6 +15285,7 @@
         <w:tc>
           <w:tcPr>
             <w:tcW w:w="4612" w:type="dxa"/>
+            <w:tcMar/>
           </w:tcPr>
           <w:p>
             <w:pPr>
@@ -15056,6 +15309,7 @@
         <w:tc>
           <w:tcPr>
             <w:tcW w:w="2306" w:type="dxa"/>
+            <w:tcMar/>
           </w:tcPr>
           <w:p>
             <w:pPr>
@@ -15074,6 +15328,7 @@
         <w:tc>
           <w:tcPr>
             <w:tcW w:w="2306" w:type="dxa"/>
+            <w:tcMar/>
           </w:tcPr>
           <w:p>
             <w:pPr>
@@ -15092,25 +15347,54 @@
         <w:tc>
           <w:tcPr>
             <w:tcW w:w="4612" w:type="dxa"/>
-          </w:tcPr>
-          <w:p>
-            <w:pPr>
-              <w:pStyle w:val="a"/>
-              <w:numPr>
-                <w:ilvl w:val="0"/>
-                <w:numId w:val="0"/>
-              </w:numPr>
-              <w:rPr>
-                <w:sz w:val="18"/>
-                <w:szCs w:val="18"/>
-              </w:rPr>
-            </w:pPr>
-            <w:r>
-              <w:rPr>
-                <w:sz w:val="18"/>
-                <w:szCs w:val="18"/>
-              </w:rPr>
-              <w:t>2b.1</w:t>
+            <w:tcMar/>
+          </w:tcPr>
+          <w:p>
+            <w:pPr>
+              <w:pStyle w:val="a"/>
+              <w:numPr>
+                <w:ilvl w:val="0"/>
+                <w:numId w:val="0"/>
+              </w:numPr>
+              <w:rPr>
+                <w:sz w:val="18"/>
+                <w:szCs w:val="18"/>
+              </w:rPr>
+            </w:pPr>
+            <w:r>
+              <w:rPr>
+                <w:sz w:val="18"/>
+                <w:szCs w:val="18"/>
+              </w:rPr>
+              <w:t>2</w:t>
+            </w:r>
+            <w:r>
+              <w:rPr>
+                <w:sz w:val="18"/>
+                <w:szCs w:val="18"/>
+              </w:rPr>
+              <w:t>.</w:t>
+            </w:r>
+            <w:r>
+              <w:rPr>
+                <w:sz w:val="18"/>
+                <w:szCs w:val="18"/>
+              </w:rPr>
+              <w:t>b</w:t>
+            </w:r>
+            <w:r>
+              <w:rPr>
+                <w:sz w:val="18"/>
+                <w:szCs w:val="18"/>
+              </w:rPr>
+              <w:t>-2</w:t>
+            </w:r>
+            <w:r>
+              <w:rPr>
+                <w:sz w:val="18"/>
+                <w:szCs w:val="18"/>
+              </w:rPr>
+              <w:t>.</w:t>
             </w:r>
             <w:r>
               <w:rPr>
@@ -16309,6 +16593,7 @@
         <w:tc>
           <w:tcPr>
             <w:tcW w:w="4612" w:type="dxa"/>
+            <w:tcMar/>
           </w:tcPr>
           <w:p>
             <w:pPr>
@@ -16327,6 +16612,7 @@
         <w:tc>
           <w:tcPr>
             <w:tcW w:w="4612" w:type="dxa"/>
+            <w:tcMar/>
           </w:tcPr>
           <w:p>
             <w:pPr>
@@ -16350,6 +16636,7 @@
         <w:tc>
           <w:tcPr>
             <w:tcW w:w="4612" w:type="dxa"/>
+            <w:tcMar/>
           </w:tcPr>
           <w:p>
             <w:pPr>
@@ -16368,6 +16655,7 @@
         <w:tc>
           <w:tcPr>
             <w:tcW w:w="4612" w:type="dxa"/>
+            <w:tcMar/>
           </w:tcPr>
           <w:p>
             <w:pPr>
@@ -16482,6 +16770,7 @@
         <w:tc>
           <w:tcPr>
             <w:tcW w:w="4612" w:type="dxa"/>
+            <w:tcMar/>
           </w:tcPr>
           <w:p>
             <w:pPr>
@@ -16619,6 +16908,7 @@
         <w:tc>
           <w:tcPr>
             <w:tcW w:w="4612" w:type="dxa"/>
+            <w:tcMar/>
           </w:tcPr>
           <w:p>
             <w:pPr>
@@ -16642,6 +16932,7 @@
         <w:tc>
           <w:tcPr>
             <w:tcW w:w="4612" w:type="dxa"/>
+            <w:tcMar/>
           </w:tcPr>
           <w:p>
             <w:pPr>
@@ -16660,6 +16951,7 @@
         <w:tc>
           <w:tcPr>
             <w:tcW w:w="4612" w:type="dxa"/>
+            <w:tcMar/>
           </w:tcPr>
           <w:p>
             <w:pPr>
@@ -16734,25 +17026,54 @@
         <w:tc>
           <w:tcPr>
             <w:tcW w:w="4612" w:type="dxa"/>
-          </w:tcPr>
-          <w:p>
-            <w:pPr>
-              <w:pStyle w:val="a"/>
-              <w:numPr>
-                <w:ilvl w:val="0"/>
-                <w:numId w:val="0"/>
-              </w:numPr>
-              <w:rPr>
-                <w:sz w:val="18"/>
-                <w:szCs w:val="18"/>
-              </w:rPr>
-            </w:pPr>
-            <w:r>
-              <w:rPr>
-                <w:sz w:val="18"/>
-                <w:szCs w:val="18"/>
-              </w:rPr>
-              <w:t>4a. ‘</w:t>
+            <w:tcMar/>
+          </w:tcPr>
+          <w:p>
+            <w:pPr>
+              <w:pStyle w:val="a"/>
+              <w:numPr>
+                <w:ilvl w:val="0"/>
+                <w:numId w:val="0"/>
+              </w:numPr>
+              <w:rPr>
+                <w:sz w:val="18"/>
+                <w:szCs w:val="18"/>
+              </w:rPr>
+            </w:pPr>
+            <w:r>
+              <w:rPr>
+                <w:sz w:val="18"/>
+                <w:szCs w:val="18"/>
+              </w:rPr>
+              <w:t>4</w:t>
+            </w:r>
+            <w:r>
+              <w:rPr>
+                <w:sz w:val="18"/>
+                <w:szCs w:val="18"/>
+              </w:rPr>
+              <w:t>.</w:t>
+            </w:r>
+            <w:r>
+              <w:rPr>
+                <w:sz w:val="18"/>
+                <w:szCs w:val="18"/>
+              </w:rPr>
+              <w:t>a</w:t>
+            </w:r>
+            <w:r>
+              <w:rPr>
+                <w:sz w:val="18"/>
+                <w:szCs w:val="18"/>
+              </w:rPr>
+              <w:t>-1</w:t>
+            </w:r>
+            <w:r>
+              <w:rPr>
+                <w:sz w:val="18"/>
+                <w:szCs w:val="18"/>
+              </w:rPr>
+              <w:t>. ‘</w:t>
             </w:r>
             <w:r>
               <w:rPr>
@@ -16768,7 +17089,6 @@
               </w:rPr>
               <w:t>’</w:t>
             </w:r>
-            <w:proofErr w:type="spellStart"/>
             <w:r>
               <w:rPr>
                 <w:sz w:val="18"/>
@@ -16776,7 +17096,6 @@
               </w:rPr>
               <w:t>를</w:t>
             </w:r>
-            <w:proofErr w:type="spellEnd"/>
             <w:r>
               <w:rPr>
                 <w:sz w:val="18"/>
@@ -16803,6 +17122,7 @@
         <w:tc>
           <w:tcPr>
             <w:tcW w:w="4612" w:type="dxa"/>
+            <w:tcMar/>
           </w:tcPr>
           <w:p>
             <w:pPr>
@@ -16826,27 +17146,62 @@
         <w:tc>
           <w:tcPr>
             <w:tcW w:w="4612" w:type="dxa"/>
-          </w:tcPr>
-          <w:p>
-            <w:pPr>
-              <w:pStyle w:val="a"/>
-              <w:numPr>
-                <w:ilvl w:val="0"/>
-                <w:numId w:val="0"/>
-              </w:numPr>
-              <w:rPr>
-                <w:sz w:val="18"/>
-                <w:szCs w:val="18"/>
-              </w:rPr>
-            </w:pPr>
-            <w:r>
-              <w:rPr>
-                <w:sz w:val="18"/>
-                <w:szCs w:val="18"/>
-              </w:rPr>
-              <w:t>4b. ‘</w:t>
-            </w:r>
-            <w:proofErr w:type="spellStart"/>
+            <w:tcMar/>
+          </w:tcPr>
+          <w:p>
+            <w:pPr>
+              <w:pStyle w:val="a"/>
+              <w:numPr>
+                <w:ilvl w:val="0"/>
+                <w:numId w:val="0"/>
+              </w:numPr>
+              <w:rPr>
+                <w:sz w:val="18"/>
+                <w:szCs w:val="18"/>
+              </w:rPr>
+            </w:pPr>
+            <w:r>
+              <w:rPr>
+                <w:sz w:val="18"/>
+                <w:szCs w:val="18"/>
+              </w:rPr>
+              <w:t>4</w:t>
+            </w:r>
+            <w:r>
+              <w:rPr>
+                <w:sz w:val="18"/>
+                <w:szCs w:val="18"/>
+              </w:rPr>
+              <w:t>.</w:t>
+            </w:r>
+            <w:r>
+              <w:rPr>
+                <w:sz w:val="18"/>
+                <w:szCs w:val="18"/>
+              </w:rPr>
+              <w:t>b</w:t>
+            </w:r>
+            <w:r>
+              <w:rPr>
+                <w:sz w:val="18"/>
+                <w:szCs w:val="18"/>
+              </w:rPr>
+              <w:t>-1</w:t>
+            </w:r>
+            <w:r>
+              <w:rPr>
+                <w:sz w:val="18"/>
+                <w:szCs w:val="18"/>
+              </w:rPr>
+              <w:t xml:space="preserve">. </w:t>
+            </w:r>
+            <w:r>
+              <w:rPr>
+                <w:sz w:val="18"/>
+                <w:szCs w:val="18"/>
+              </w:rPr>
+              <w:t>‘</w:t>
+            </w:r>
             <w:r>
               <w:rPr>
                 <w:sz w:val="18"/>
@@ -16854,7 +17209,6 @@
               </w:rPr>
               <w:t>아니오</w:t>
             </w:r>
-            <w:proofErr w:type="spellEnd"/>
             <w:r>
               <w:rPr>
                 <w:sz w:val="18"/>
@@ -16862,7 +17216,6 @@
               </w:rPr>
               <w:t>’</w:t>
             </w:r>
-            <w:proofErr w:type="spellStart"/>
             <w:r>
               <w:rPr>
                 <w:sz w:val="18"/>
@@ -16870,7 +17223,6 @@
               </w:rPr>
               <w:t>를</w:t>
             </w:r>
-            <w:proofErr w:type="spellEnd"/>
             <w:r>
               <w:rPr>
                 <w:sz w:val="18"/>
@@ -16897,6 +17249,7 @@
         <w:tc>
           <w:tcPr>
             <w:tcW w:w="4612" w:type="dxa"/>
+            <w:tcMar/>
           </w:tcPr>
           <w:p>
             <w:pPr>
@@ -16920,6 +17273,7 @@
         <w:tc>
           <w:tcPr>
             <w:tcW w:w="4612" w:type="dxa"/>
+            <w:tcMar/>
           </w:tcPr>
           <w:p>
             <w:pPr>
@@ -16938,25 +17292,54 @@
         <w:tc>
           <w:tcPr>
             <w:tcW w:w="4612" w:type="dxa"/>
-          </w:tcPr>
-          <w:p>
-            <w:pPr>
-              <w:pStyle w:val="a"/>
-              <w:numPr>
-                <w:ilvl w:val="0"/>
-                <w:numId w:val="0"/>
-              </w:numPr>
-              <w:rPr>
-                <w:sz w:val="18"/>
-                <w:szCs w:val="18"/>
-              </w:rPr>
-            </w:pPr>
-            <w:r>
-              <w:rPr>
-                <w:sz w:val="18"/>
-                <w:szCs w:val="18"/>
-              </w:rPr>
-              <w:t xml:space="preserve">4a.1 </w:t>
+            <w:tcMar/>
+          </w:tcPr>
+          <w:p>
+            <w:pPr>
+              <w:pStyle w:val="a"/>
+              <w:numPr>
+                <w:ilvl w:val="0"/>
+                <w:numId w:val="0"/>
+              </w:numPr>
+              <w:rPr>
+                <w:sz w:val="18"/>
+                <w:szCs w:val="18"/>
+              </w:rPr>
+            </w:pPr>
+            <w:r>
+              <w:rPr>
+                <w:sz w:val="18"/>
+                <w:szCs w:val="18"/>
+              </w:rPr>
+              <w:t>4</w:t>
+            </w:r>
+            <w:r>
+              <w:rPr>
+                <w:sz w:val="18"/>
+                <w:szCs w:val="18"/>
+              </w:rPr>
+              <w:t>.</w:t>
+            </w:r>
+            <w:r>
+              <w:rPr>
+                <w:sz w:val="18"/>
+                <w:szCs w:val="18"/>
+              </w:rPr>
+              <w:t>a</w:t>
+            </w:r>
+            <w:r>
+              <w:rPr>
+                <w:sz w:val="18"/>
+                <w:szCs w:val="18"/>
+              </w:rPr>
+              <w:t>-2</w:t>
+            </w:r>
+            <w:r>
+              <w:rPr>
+                <w:sz w:val="18"/>
+                <w:szCs w:val="18"/>
+              </w:rPr>
+              <w:t xml:space="preserve">. </w:t>
             </w:r>
             <w:r>
               <w:rPr>
@@ -17024,6 +17407,7 @@
         <w:tc>
           <w:tcPr>
             <w:tcW w:w="4612" w:type="dxa"/>
+            <w:tcMar/>
           </w:tcPr>
           <w:p>
             <w:pPr>
@@ -17042,25 +17426,54 @@
         <w:tc>
           <w:tcPr>
             <w:tcW w:w="4612" w:type="dxa"/>
-          </w:tcPr>
-          <w:p>
-            <w:pPr>
-              <w:pStyle w:val="a"/>
-              <w:numPr>
-                <w:ilvl w:val="0"/>
-                <w:numId w:val="0"/>
-              </w:numPr>
-              <w:rPr>
-                <w:sz w:val="18"/>
-                <w:szCs w:val="18"/>
-              </w:rPr>
-            </w:pPr>
-            <w:r>
-              <w:rPr>
-                <w:sz w:val="18"/>
-                <w:szCs w:val="18"/>
-              </w:rPr>
-              <w:t xml:space="preserve">4b.1 </w:t>
+            <w:tcMar/>
+          </w:tcPr>
+          <w:p>
+            <w:pPr>
+              <w:pStyle w:val="a"/>
+              <w:numPr>
+                <w:ilvl w:val="0"/>
+                <w:numId w:val="0"/>
+              </w:numPr>
+              <w:rPr>
+                <w:sz w:val="18"/>
+                <w:szCs w:val="18"/>
+              </w:rPr>
+            </w:pPr>
+            <w:r>
+              <w:rPr>
+                <w:sz w:val="18"/>
+                <w:szCs w:val="18"/>
+              </w:rPr>
+              <w:t>4</w:t>
+            </w:r>
+            <w:r>
+              <w:rPr>
+                <w:sz w:val="18"/>
+                <w:szCs w:val="18"/>
+              </w:rPr>
+              <w:t>.</w:t>
+            </w:r>
+            <w:r>
+              <w:rPr>
+                <w:sz w:val="18"/>
+                <w:szCs w:val="18"/>
+              </w:rPr>
+              <w:t>b</w:t>
+            </w:r>
+            <w:r>
+              <w:rPr>
+                <w:sz w:val="18"/>
+                <w:szCs w:val="18"/>
+              </w:rPr>
+              <w:t>-2</w:t>
+            </w:r>
+            <w:r>
+              <w:rPr>
+                <w:sz w:val="18"/>
+                <w:szCs w:val="18"/>
+              </w:rPr>
+              <w:t xml:space="preserve">. </w:t>
             </w:r>
             <w:r>
               <w:rPr>
@@ -23444,7 +23857,7 @@
       </w:pPr>
     </w:p>
     <w:sectPr>
-      <w:pgSz w:w="11906" w:h="16838"/>
+      <w:pgSz w:w="11906" w:h="16838" w:orient="portrait"/>
       <w:pgMar w:top="1701" w:right="1440" w:bottom="1440" w:left="1440" w:header="851" w:footer="992" w:gutter="0"/>
       <w:cols w:space="425"/>
       <w:docGrid w:linePitch="360"/>
@@ -23519,10 +23932,10 @@
         <w:tabs>
           <w:tab w:val="num" w:pos="361"/>
         </w:tabs>
-        <w:ind w:leftChars="200" w:left="361" w:hangingChars="200" w:hanging="360"/>
+        <w:ind w:left="361" w:leftChars="200" w:hanging="360" w:hangingChars="200"/>
       </w:pPr>
       <w:rPr>
-        <w:rFonts w:ascii="Wingdings" w:hAnsi="Wingdings" w:hint="default"/>
+        <w:rFonts w:hint="default" w:ascii="Wingdings" w:hAnsi="Wingdings"/>
       </w:rPr>
     </w:lvl>
   </w:abstractNum>
@@ -24979,7 +25392,7 @@
   <w:docDefaults>
     <w:rPrDefault>
       <w:rPr>
-        <w:rFonts w:ascii="Arial" w:eastAsiaTheme="minorEastAsia" w:hAnsi="Arial" w:cs="Arial"/>
+        <w:rFonts w:ascii="Arial" w:hAnsi="Arial" w:cs="Arial" w:eastAsiaTheme="minorEastAsia"/>
         <w:kern w:val="2"/>
         <w:szCs w:val="22"/>
         <w:lang w:val="en-US" w:eastAsia="ko-KR" w:bidi="ar-SA"/>
@@ -24996,14 +25409,14 @@
   <w:latentStyles w:defLockedState="0" w:defUIPriority="99" w:defSemiHidden="0" w:defUnhideWhenUsed="0" w:defQFormat="0" w:count="376">
     <w:lsdException w:name="Normal" w:uiPriority="0" w:qFormat="1"/>
     <w:lsdException w:name="heading 1" w:uiPriority="9" w:qFormat="1"/>
-    <w:lsdException w:name="heading 2" w:semiHidden="1" w:uiPriority="9" w:unhideWhenUsed="1" w:qFormat="1"/>
-    <w:lsdException w:name="heading 3" w:semiHidden="1" w:uiPriority="9" w:unhideWhenUsed="1" w:qFormat="1"/>
-    <w:lsdException w:name="heading 4" w:semiHidden="1" w:uiPriority="9" w:unhideWhenUsed="1" w:qFormat="1"/>
-    <w:lsdException w:name="heading 5" w:semiHidden="1" w:uiPriority="9" w:unhideWhenUsed="1" w:qFormat="1"/>
-    <w:lsdException w:name="heading 6" w:semiHidden="1" w:uiPriority="9" w:unhideWhenUsed="1" w:qFormat="1"/>
-    <w:lsdException w:name="heading 7" w:semiHidden="1" w:uiPriority="9" w:unhideWhenUsed="1" w:qFormat="1"/>
-    <w:lsdException w:name="heading 8" w:semiHidden="1" w:uiPriority="9" w:unhideWhenUsed="1" w:qFormat="1"/>
-    <w:lsdException w:name="heading 9" w:semiHidden="1" w:uiPriority="9" w:unhideWhenUsed="1" w:qFormat="1"/>
+    <w:lsdException w:name="heading 2" w:uiPriority="9" w:semiHidden="1" w:unhideWhenUsed="1" w:qFormat="1"/>
+    <w:lsdException w:name="heading 3" w:uiPriority="9" w:semiHidden="1" w:unhideWhenUsed="1" w:qFormat="1"/>
+    <w:lsdException w:name="heading 4" w:uiPriority="9" w:semiHidden="1" w:unhideWhenUsed="1" w:qFormat="1"/>
+    <w:lsdException w:name="heading 5" w:uiPriority="9" w:semiHidden="1" w:unhideWhenUsed="1" w:qFormat="1"/>
+    <w:lsdException w:name="heading 6" w:uiPriority="9" w:semiHidden="1" w:unhideWhenUsed="1" w:qFormat="1"/>
+    <w:lsdException w:name="heading 7" w:uiPriority="9" w:semiHidden="1" w:unhideWhenUsed="1" w:qFormat="1"/>
+    <w:lsdException w:name="heading 8" w:uiPriority="9" w:semiHidden="1" w:unhideWhenUsed="1" w:qFormat="1"/>
+    <w:lsdException w:name="heading 9" w:uiPriority="9" w:semiHidden="1" w:unhideWhenUsed="1" w:qFormat="1"/>
     <w:lsdException w:name="index 1" w:semiHidden="1" w:unhideWhenUsed="1"/>
     <w:lsdException w:name="index 2" w:semiHidden="1" w:unhideWhenUsed="1"/>
     <w:lsdException w:name="index 3" w:semiHidden="1" w:unhideWhenUsed="1"/>
@@ -25013,22 +25426,22 @@
     <w:lsdException w:name="index 7" w:semiHidden="1" w:unhideWhenUsed="1"/>
     <w:lsdException w:name="index 8" w:semiHidden="1" w:unhideWhenUsed="1"/>
     <w:lsdException w:name="index 9" w:semiHidden="1" w:unhideWhenUsed="1"/>
-    <w:lsdException w:name="toc 1" w:semiHidden="1" w:uiPriority="39" w:unhideWhenUsed="1"/>
-    <w:lsdException w:name="toc 2" w:semiHidden="1" w:uiPriority="39" w:unhideWhenUsed="1"/>
-    <w:lsdException w:name="toc 3" w:semiHidden="1" w:uiPriority="39" w:unhideWhenUsed="1"/>
-    <w:lsdException w:name="toc 4" w:semiHidden="1" w:uiPriority="39" w:unhideWhenUsed="1"/>
-    <w:lsdException w:name="toc 5" w:semiHidden="1" w:uiPriority="39" w:unhideWhenUsed="1"/>
-    <w:lsdException w:name="toc 6" w:semiHidden="1" w:uiPriority="39" w:unhideWhenUsed="1"/>
-    <w:lsdException w:name="toc 7" w:semiHidden="1" w:uiPriority="39" w:unhideWhenUsed="1"/>
-    <w:lsdException w:name="toc 8" w:semiHidden="1" w:uiPriority="39" w:unhideWhenUsed="1"/>
-    <w:lsdException w:name="toc 9" w:semiHidden="1" w:uiPriority="39" w:unhideWhenUsed="1"/>
+    <w:lsdException w:name="toc 1" w:uiPriority="39" w:semiHidden="1" w:unhideWhenUsed="1"/>
+    <w:lsdException w:name="toc 2" w:uiPriority="39" w:semiHidden="1" w:unhideWhenUsed="1"/>
+    <w:lsdException w:name="toc 3" w:uiPriority="39" w:semiHidden="1" w:unhideWhenUsed="1"/>
+    <w:lsdException w:name="toc 4" w:uiPriority="39" w:semiHidden="1" w:unhideWhenUsed="1"/>
+    <w:lsdException w:name="toc 5" w:uiPriority="39" w:semiHidden="1" w:unhideWhenUsed="1"/>
+    <w:lsdException w:name="toc 6" w:uiPriority="39" w:semiHidden="1" w:unhideWhenUsed="1"/>
+    <w:lsdException w:name="toc 7" w:uiPriority="39" w:semiHidden="1" w:unhideWhenUsed="1"/>
+    <w:lsdException w:name="toc 8" w:uiPriority="39" w:semiHidden="1" w:unhideWhenUsed="1"/>
+    <w:lsdException w:name="toc 9" w:uiPriority="39" w:semiHidden="1" w:unhideWhenUsed="1"/>
     <w:lsdException w:name="Normal Indent" w:semiHidden="1" w:unhideWhenUsed="1"/>
     <w:lsdException w:name="footnote text" w:semiHidden="1" w:unhideWhenUsed="1"/>
     <w:lsdException w:name="annotation text" w:semiHidden="1" w:unhideWhenUsed="1"/>
     <w:lsdException w:name="header" w:semiHidden="1" w:unhideWhenUsed="1"/>
     <w:lsdException w:name="footer" w:semiHidden="1" w:unhideWhenUsed="1"/>
     <w:lsdException w:name="index heading" w:semiHidden="1" w:unhideWhenUsed="1"/>
-    <w:lsdException w:name="caption" w:semiHidden="1" w:uiPriority="35" w:unhideWhenUsed="1" w:qFormat="1"/>
+    <w:lsdException w:name="caption" w:uiPriority="35" w:semiHidden="1" w:unhideWhenUsed="1" w:qFormat="1"/>
     <w:lsdException w:name="table of figures" w:semiHidden="1" w:unhideWhenUsed="1"/>
     <w:lsdException w:name="envelope address" w:semiHidden="1" w:unhideWhenUsed="1"/>
     <w:lsdException w:name="envelope return" w:semiHidden="1" w:unhideWhenUsed="1"/>
@@ -25059,7 +25472,7 @@
     <w:lsdException w:name="Title" w:uiPriority="10" w:qFormat="1"/>
     <w:lsdException w:name="Closing" w:semiHidden="1" w:unhideWhenUsed="1"/>
     <w:lsdException w:name="Signature" w:semiHidden="1" w:unhideWhenUsed="1"/>
-    <w:lsdException w:name="Default Paragraph Font" w:semiHidden="1" w:uiPriority="1" w:unhideWhenUsed="1"/>
+    <w:lsdException w:name="Default Paragraph Font" w:uiPriority="1" w:semiHidden="1" w:unhideWhenUsed="1"/>
     <w:lsdException w:name="Body Text" w:semiHidden="1" w:unhideWhenUsed="1"/>
     <w:lsdException w:name="Body Text Indent" w:semiHidden="1" w:unhideWhenUsed="1"/>
     <w:lsdException w:name="List Continue" w:semiHidden="1" w:unhideWhenUsed="1"/>
@@ -25259,8 +25672,8 @@
     <w:lsdException w:name="Subtle Reference" w:uiPriority="31" w:qFormat="1"/>
     <w:lsdException w:name="Intense Reference" w:uiPriority="32" w:qFormat="1"/>
     <w:lsdException w:name="Book Title" w:uiPriority="33" w:qFormat="1"/>
-    <w:lsdException w:name="Bibliography" w:semiHidden="1" w:uiPriority="37" w:unhideWhenUsed="1"/>
-    <w:lsdException w:name="TOC Heading" w:semiHidden="1" w:uiPriority="39" w:unhideWhenUsed="1" w:qFormat="1"/>
+    <w:lsdException w:name="Bibliography" w:uiPriority="37" w:semiHidden="1" w:unhideWhenUsed="1"/>
+    <w:lsdException w:name="TOC Heading" w:uiPriority="39" w:semiHidden="1" w:unhideWhenUsed="1" w:qFormat="1"/>
     <w:lsdException w:name="Plain Table 1" w:uiPriority="41"/>
     <w:lsdException w:name="Plain Table 2" w:uiPriority="42"/>
     <w:lsdException w:name="Plain Table 3" w:uiPriority="43"/>
@@ -25371,7 +25784,7 @@
     <w:lsdException w:name="Unresolved Mention" w:semiHidden="1" w:unhideWhenUsed="1"/>
     <w:lsdException w:name="Smart Link" w:semiHidden="1" w:unhideWhenUsed="1"/>
   </w:latentStyles>
-  <w:style w:type="paragraph" w:default="1" w:styleId="a0">
+  <w:style w:type="paragraph" w:styleId="a0" w:default="1">
     <w:name w:val="Normal"/>
     <w:qFormat/>
     <w:rsid w:val="00A56766"/>
@@ -25397,7 +25810,7 @@
       <w:outlineLvl w:val="0"/>
     </w:pPr>
     <w:rPr>
-      <w:rFonts w:asciiTheme="majorHAnsi" w:eastAsiaTheme="majorEastAsia" w:hAnsiTheme="majorHAnsi" w:cstheme="majorBidi"/>
+      <w:rFonts w:asciiTheme="majorHAnsi" w:hAnsiTheme="majorHAnsi" w:eastAsiaTheme="majorEastAsia" w:cstheme="majorBidi"/>
       <w:color w:val="000000" w:themeColor="text1"/>
       <w:sz w:val="32"/>
       <w:szCs w:val="32"/>
@@ -25420,7 +25833,7 @@
       <w:outlineLvl w:val="1"/>
     </w:pPr>
     <w:rPr>
-      <w:rFonts w:asciiTheme="majorHAnsi" w:eastAsiaTheme="majorEastAsia" w:hAnsiTheme="majorHAnsi" w:cstheme="majorBidi"/>
+      <w:rFonts w:asciiTheme="majorHAnsi" w:hAnsiTheme="majorHAnsi" w:eastAsiaTheme="majorEastAsia" w:cstheme="majorBidi"/>
       <w:color w:val="000000" w:themeColor="text1"/>
       <w:sz w:val="28"/>
       <w:szCs w:val="28"/>
@@ -25443,7 +25856,7 @@
       <w:outlineLvl w:val="2"/>
     </w:pPr>
     <w:rPr>
-      <w:rFonts w:asciiTheme="majorHAnsi" w:eastAsiaTheme="majorEastAsia" w:hAnsiTheme="majorHAnsi" w:cstheme="majorBidi"/>
+      <w:rFonts w:asciiTheme="majorHAnsi" w:hAnsiTheme="majorHAnsi" w:eastAsiaTheme="majorEastAsia" w:cstheme="majorBidi"/>
       <w:color w:val="000000" w:themeColor="text1"/>
       <w:sz w:val="24"/>
       <w:szCs w:val="24"/>
@@ -25466,7 +25879,7 @@
       <w:outlineLvl w:val="3"/>
     </w:pPr>
     <w:rPr>
-      <w:rFonts w:asciiTheme="majorHAnsi" w:eastAsiaTheme="majorEastAsia" w:hAnsiTheme="majorHAnsi" w:cstheme="majorBidi"/>
+      <w:rFonts w:asciiTheme="majorHAnsi" w:hAnsiTheme="majorHAnsi" w:eastAsiaTheme="majorEastAsia" w:cstheme="majorBidi"/>
       <w:color w:val="000000" w:themeColor="text1"/>
     </w:rPr>
   </w:style>
@@ -25484,11 +25897,11 @@
       <w:keepNext/>
       <w:keepLines/>
       <w:spacing w:before="80" w:after="40"/>
-      <w:ind w:leftChars="100" w:left="100"/>
+      <w:ind w:left="100" w:leftChars="100"/>
       <w:outlineLvl w:val="4"/>
     </w:pPr>
     <w:rPr>
-      <w:rFonts w:asciiTheme="majorHAnsi" w:eastAsiaTheme="majorEastAsia" w:hAnsiTheme="majorHAnsi" w:cstheme="majorBidi"/>
+      <w:rFonts w:asciiTheme="majorHAnsi" w:hAnsiTheme="majorHAnsi" w:eastAsiaTheme="majorEastAsia" w:cstheme="majorBidi"/>
       <w:color w:val="000000" w:themeColor="text1"/>
     </w:rPr>
   </w:style>
@@ -25506,11 +25919,11 @@
       <w:keepNext/>
       <w:keepLines/>
       <w:spacing w:before="80" w:after="40"/>
-      <w:ind w:leftChars="200" w:left="200"/>
+      <w:ind w:left="200" w:leftChars="200"/>
       <w:outlineLvl w:val="5"/>
     </w:pPr>
     <w:rPr>
-      <w:rFonts w:asciiTheme="majorHAnsi" w:eastAsiaTheme="majorEastAsia" w:hAnsiTheme="majorHAnsi" w:cstheme="majorBidi"/>
+      <w:rFonts w:asciiTheme="majorHAnsi" w:hAnsiTheme="majorHAnsi" w:eastAsiaTheme="majorEastAsia" w:cstheme="majorBidi"/>
       <w:color w:val="000000" w:themeColor="text1"/>
     </w:rPr>
   </w:style>
@@ -25528,11 +25941,11 @@
       <w:keepNext/>
       <w:keepLines/>
       <w:spacing w:before="80" w:after="40"/>
-      <w:ind w:leftChars="300" w:left="300"/>
+      <w:ind w:left="300" w:leftChars="300"/>
       <w:outlineLvl w:val="6"/>
     </w:pPr>
     <w:rPr>
-      <w:rFonts w:asciiTheme="majorHAnsi" w:eastAsiaTheme="majorEastAsia" w:hAnsiTheme="majorHAnsi" w:cstheme="majorBidi"/>
+      <w:rFonts w:asciiTheme="majorHAnsi" w:hAnsiTheme="majorHAnsi" w:eastAsiaTheme="majorEastAsia" w:cstheme="majorBidi"/>
       <w:color w:val="000000" w:themeColor="text1"/>
     </w:rPr>
   </w:style>
@@ -25550,11 +25963,11 @@
       <w:keepNext/>
       <w:keepLines/>
       <w:spacing w:before="80" w:after="40"/>
-      <w:ind w:leftChars="400" w:left="400"/>
+      <w:ind w:left="400" w:leftChars="400"/>
       <w:outlineLvl w:val="7"/>
     </w:pPr>
     <w:rPr>
-      <w:rFonts w:asciiTheme="majorHAnsi" w:eastAsiaTheme="majorEastAsia" w:hAnsiTheme="majorHAnsi" w:cstheme="majorBidi"/>
+      <w:rFonts w:asciiTheme="majorHAnsi" w:hAnsiTheme="majorHAnsi" w:eastAsiaTheme="majorEastAsia" w:cstheme="majorBidi"/>
       <w:color w:val="000000" w:themeColor="text1"/>
     </w:rPr>
   </w:style>
@@ -25572,21 +25985,21 @@
       <w:keepNext/>
       <w:keepLines/>
       <w:spacing w:before="80" w:after="40"/>
-      <w:ind w:leftChars="500" w:left="500"/>
+      <w:ind w:left="500" w:leftChars="500"/>
       <w:outlineLvl w:val="8"/>
     </w:pPr>
     <w:rPr>
-      <w:rFonts w:asciiTheme="majorHAnsi" w:eastAsiaTheme="majorEastAsia" w:hAnsiTheme="majorHAnsi" w:cstheme="majorBidi"/>
+      <w:rFonts w:asciiTheme="majorHAnsi" w:hAnsiTheme="majorHAnsi" w:eastAsiaTheme="majorEastAsia" w:cstheme="majorBidi"/>
       <w:color w:val="000000" w:themeColor="text1"/>
     </w:rPr>
   </w:style>
-  <w:style w:type="character" w:default="1" w:styleId="a1">
+  <w:style w:type="character" w:styleId="a1" w:default="1">
     <w:name w:val="Default Paragraph Font"/>
     <w:uiPriority w:val="1"/>
     <w:semiHidden/>
     <w:unhideWhenUsed/>
   </w:style>
-  <w:style w:type="table" w:default="1" w:styleId="a2">
+  <w:style w:type="table" w:styleId="a2" w:default="1">
     <w:name w:val="Normal Table"/>
     <w:uiPriority w:val="99"/>
     <w:semiHidden/>
@@ -25601,13 +26014,13 @@
       </w:tblCellMar>
     </w:tblPr>
   </w:style>
-  <w:style w:type="numbering" w:default="1" w:styleId="a3">
+  <w:style w:type="numbering" w:styleId="a3" w:default="1">
     <w:name w:val="No List"/>
     <w:uiPriority w:val="99"/>
     <w:semiHidden/>
     <w:unhideWhenUsed/>
   </w:style>
-  <w:style w:type="paragraph" w:customStyle="1" w:styleId="a4">
+  <w:style w:type="paragraph" w:styleId="a4" w:customStyle="1">
     <w:name w:val="정리본"/>
     <w:basedOn w:val="a0"/>
     <w:link w:val="Char"/>
@@ -25624,7 +26037,7 @@
       <w:szCs w:val="18"/>
     </w:rPr>
   </w:style>
-  <w:style w:type="character" w:customStyle="1" w:styleId="Char">
+  <w:style w:type="character" w:styleId="Char" w:customStyle="1">
     <w:name w:val="정리본 Char"/>
     <w:basedOn w:val="a1"/>
     <w:link w:val="a4"/>
@@ -25634,20 +26047,20 @@
       <w:szCs w:val="18"/>
     </w:rPr>
   </w:style>
-  <w:style w:type="character" w:customStyle="1" w:styleId="1Char">
+  <w:style w:type="character" w:styleId="1Char" w:customStyle="1">
     <w:name w:val="제목 1 Char"/>
     <w:basedOn w:val="a1"/>
     <w:link w:val="1"/>
     <w:uiPriority w:val="9"/>
     <w:rsid w:val="009A51D9"/>
     <w:rPr>
-      <w:rFonts w:asciiTheme="majorHAnsi" w:eastAsiaTheme="majorEastAsia" w:hAnsiTheme="majorHAnsi" w:cstheme="majorBidi"/>
+      <w:rFonts w:asciiTheme="majorHAnsi" w:hAnsiTheme="majorHAnsi" w:eastAsiaTheme="majorEastAsia" w:cstheme="majorBidi"/>
       <w:color w:val="000000" w:themeColor="text1"/>
       <w:sz w:val="32"/>
       <w:szCs w:val="32"/>
     </w:rPr>
   </w:style>
-  <w:style w:type="character" w:customStyle="1" w:styleId="2Char">
+  <w:style w:type="character" w:styleId="2Char" w:customStyle="1">
     <w:name w:val="제목 2 Char"/>
     <w:basedOn w:val="a1"/>
     <w:link w:val="2"/>
@@ -25655,13 +26068,13 @@
     <w:semiHidden/>
     <w:rsid w:val="009A51D9"/>
     <w:rPr>
-      <w:rFonts w:asciiTheme="majorHAnsi" w:eastAsiaTheme="majorEastAsia" w:hAnsiTheme="majorHAnsi" w:cstheme="majorBidi"/>
+      <w:rFonts w:asciiTheme="majorHAnsi" w:hAnsiTheme="majorHAnsi" w:eastAsiaTheme="majorEastAsia" w:cstheme="majorBidi"/>
       <w:color w:val="000000" w:themeColor="text1"/>
       <w:sz w:val="28"/>
       <w:szCs w:val="28"/>
     </w:rPr>
   </w:style>
-  <w:style w:type="character" w:customStyle="1" w:styleId="3Char">
+  <w:style w:type="character" w:styleId="3Char" w:customStyle="1">
     <w:name w:val="제목 3 Char"/>
     <w:basedOn w:val="a1"/>
     <w:link w:val="3"/>
@@ -25669,13 +26082,13 @@
     <w:semiHidden/>
     <w:rsid w:val="009A51D9"/>
     <w:rPr>
-      <w:rFonts w:asciiTheme="majorHAnsi" w:eastAsiaTheme="majorEastAsia" w:hAnsiTheme="majorHAnsi" w:cstheme="majorBidi"/>
+      <w:rFonts w:asciiTheme="majorHAnsi" w:hAnsiTheme="majorHAnsi" w:eastAsiaTheme="majorEastAsia" w:cstheme="majorBidi"/>
       <w:color w:val="000000" w:themeColor="text1"/>
       <w:sz w:val="24"/>
       <w:szCs w:val="24"/>
     </w:rPr>
   </w:style>
-  <w:style w:type="character" w:customStyle="1" w:styleId="4Char">
+  <w:style w:type="character" w:styleId="4Char" w:customStyle="1">
     <w:name w:val="제목 4 Char"/>
     <w:basedOn w:val="a1"/>
     <w:link w:val="4"/>
@@ -25683,11 +26096,11 @@
     <w:semiHidden/>
     <w:rsid w:val="009A51D9"/>
     <w:rPr>
-      <w:rFonts w:asciiTheme="majorHAnsi" w:eastAsiaTheme="majorEastAsia" w:hAnsiTheme="majorHAnsi" w:cstheme="majorBidi"/>
+      <w:rFonts w:asciiTheme="majorHAnsi" w:hAnsiTheme="majorHAnsi" w:eastAsiaTheme="majorEastAsia" w:cstheme="majorBidi"/>
       <w:color w:val="000000" w:themeColor="text1"/>
     </w:rPr>
   </w:style>
-  <w:style w:type="character" w:customStyle="1" w:styleId="5Char">
+  <w:style w:type="character" w:styleId="5Char" w:customStyle="1">
     <w:name w:val="제목 5 Char"/>
     <w:basedOn w:val="a1"/>
     <w:link w:val="5"/>
@@ -25695,11 +26108,11 @@
     <w:semiHidden/>
     <w:rsid w:val="009A51D9"/>
     <w:rPr>
-      <w:rFonts w:asciiTheme="majorHAnsi" w:eastAsiaTheme="majorEastAsia" w:hAnsiTheme="majorHAnsi" w:cstheme="majorBidi"/>
+      <w:rFonts w:asciiTheme="majorHAnsi" w:hAnsiTheme="majorHAnsi" w:eastAsiaTheme="majorEastAsia" w:cstheme="majorBidi"/>
       <w:color w:val="000000" w:themeColor="text1"/>
     </w:rPr>
   </w:style>
-  <w:style w:type="character" w:customStyle="1" w:styleId="6Char">
+  <w:style w:type="character" w:styleId="6Char" w:customStyle="1">
     <w:name w:val="제목 6 Char"/>
     <w:basedOn w:val="a1"/>
     <w:link w:val="6"/>
@@ -25707,11 +26120,11 @@
     <w:semiHidden/>
     <w:rsid w:val="009A51D9"/>
     <w:rPr>
-      <w:rFonts w:asciiTheme="majorHAnsi" w:eastAsiaTheme="majorEastAsia" w:hAnsiTheme="majorHAnsi" w:cstheme="majorBidi"/>
+      <w:rFonts w:asciiTheme="majorHAnsi" w:hAnsiTheme="majorHAnsi" w:eastAsiaTheme="majorEastAsia" w:cstheme="majorBidi"/>
       <w:color w:val="000000" w:themeColor="text1"/>
     </w:rPr>
   </w:style>
-  <w:style w:type="character" w:customStyle="1" w:styleId="7Char">
+  <w:style w:type="character" w:styleId="7Char" w:customStyle="1">
     <w:name w:val="제목 7 Char"/>
     <w:basedOn w:val="a1"/>
     <w:link w:val="7"/>
@@ -25719,11 +26132,11 @@
     <w:semiHidden/>
     <w:rsid w:val="009A51D9"/>
     <w:rPr>
-      <w:rFonts w:asciiTheme="majorHAnsi" w:eastAsiaTheme="majorEastAsia" w:hAnsiTheme="majorHAnsi" w:cstheme="majorBidi"/>
+      <w:rFonts w:asciiTheme="majorHAnsi" w:hAnsiTheme="majorHAnsi" w:eastAsiaTheme="majorEastAsia" w:cstheme="majorBidi"/>
       <w:color w:val="000000" w:themeColor="text1"/>
     </w:rPr>
   </w:style>
-  <w:style w:type="character" w:customStyle="1" w:styleId="8Char">
+  <w:style w:type="character" w:styleId="8Char" w:customStyle="1">
     <w:name w:val="제목 8 Char"/>
     <w:basedOn w:val="a1"/>
     <w:link w:val="8"/>
@@ -25731,11 +26144,11 @@
     <w:semiHidden/>
     <w:rsid w:val="009A51D9"/>
     <w:rPr>
-      <w:rFonts w:asciiTheme="majorHAnsi" w:eastAsiaTheme="majorEastAsia" w:hAnsiTheme="majorHAnsi" w:cstheme="majorBidi"/>
+      <w:rFonts w:asciiTheme="majorHAnsi" w:hAnsiTheme="majorHAnsi" w:eastAsiaTheme="majorEastAsia" w:cstheme="majorBidi"/>
       <w:color w:val="000000" w:themeColor="text1"/>
     </w:rPr>
   </w:style>
-  <w:style w:type="character" w:customStyle="1" w:styleId="9Char">
+  <w:style w:type="character" w:styleId="9Char" w:customStyle="1">
     <w:name w:val="제목 9 Char"/>
     <w:basedOn w:val="a1"/>
     <w:link w:val="9"/>
@@ -25743,7 +26156,7 @@
     <w:semiHidden/>
     <w:rsid w:val="009A51D9"/>
     <w:rPr>
-      <w:rFonts w:asciiTheme="majorHAnsi" w:eastAsiaTheme="majorEastAsia" w:hAnsiTheme="majorHAnsi" w:cstheme="majorBidi"/>
+      <w:rFonts w:asciiTheme="majorHAnsi" w:hAnsiTheme="majorHAnsi" w:eastAsiaTheme="majorEastAsia" w:cstheme="majorBidi"/>
       <w:color w:val="000000" w:themeColor="text1"/>
     </w:rPr>
   </w:style>
@@ -25761,21 +26174,21 @@
       <w:jc w:val="center"/>
     </w:pPr>
     <w:rPr>
-      <w:rFonts w:asciiTheme="majorHAnsi" w:eastAsiaTheme="majorEastAsia" w:hAnsiTheme="majorHAnsi" w:cstheme="majorBidi"/>
+      <w:rFonts w:asciiTheme="majorHAnsi" w:hAnsiTheme="majorHAnsi" w:eastAsiaTheme="majorEastAsia" w:cstheme="majorBidi"/>
       <w:spacing w:val="-10"/>
       <w:kern w:val="28"/>
       <w:sz w:val="56"/>
       <w:szCs w:val="56"/>
     </w:rPr>
   </w:style>
-  <w:style w:type="character" w:customStyle="1" w:styleId="Char0">
+  <w:style w:type="character" w:styleId="Char0" w:customStyle="1">
     <w:name w:val="제목 Char"/>
     <w:basedOn w:val="a1"/>
     <w:link w:val="a5"/>
     <w:uiPriority w:val="10"/>
     <w:rsid w:val="009A51D9"/>
     <w:rPr>
-      <w:rFonts w:asciiTheme="majorHAnsi" w:eastAsiaTheme="majorEastAsia" w:hAnsiTheme="majorHAnsi" w:cstheme="majorBidi"/>
+      <w:rFonts w:asciiTheme="majorHAnsi" w:hAnsiTheme="majorHAnsi" w:eastAsiaTheme="majorEastAsia" w:cstheme="majorBidi"/>
       <w:spacing w:val="-10"/>
       <w:kern w:val="28"/>
       <w:sz w:val="56"/>
@@ -25797,21 +26210,21 @@
       <w:jc w:val="center"/>
     </w:pPr>
     <w:rPr>
-      <w:rFonts w:asciiTheme="majorHAnsi" w:eastAsiaTheme="majorEastAsia" w:hAnsiTheme="majorHAnsi" w:cstheme="majorBidi"/>
+      <w:rFonts w:asciiTheme="majorHAnsi" w:hAnsiTheme="majorHAnsi" w:eastAsiaTheme="majorEastAsia" w:cstheme="majorBidi"/>
       <w:color w:val="595959" w:themeColor="text1" w:themeTint="A6"/>
       <w:spacing w:val="15"/>
       <w:sz w:val="28"/>
       <w:szCs w:val="28"/>
     </w:rPr>
   </w:style>
-  <w:style w:type="character" w:customStyle="1" w:styleId="Char1">
+  <w:style w:type="character" w:styleId="Char1" w:customStyle="1">
     <w:name w:val="부제 Char"/>
     <w:basedOn w:val="a1"/>
     <w:link w:val="a6"/>
     <w:uiPriority w:val="11"/>
     <w:rsid w:val="009A51D9"/>
     <w:rPr>
-      <w:rFonts w:asciiTheme="majorHAnsi" w:eastAsiaTheme="majorEastAsia" w:hAnsiTheme="majorHAnsi" w:cstheme="majorBidi"/>
+      <w:rFonts w:asciiTheme="majorHAnsi" w:hAnsiTheme="majorHAnsi" w:eastAsiaTheme="majorEastAsia" w:cstheme="majorBidi"/>
       <w:color w:val="595959" w:themeColor="text1" w:themeTint="A6"/>
       <w:spacing w:val="15"/>
       <w:sz w:val="28"/>
@@ -25836,7 +26249,7 @@
       <w:color w:val="404040" w:themeColor="text1" w:themeTint="BF"/>
     </w:rPr>
   </w:style>
-  <w:style w:type="character" w:customStyle="1" w:styleId="Char2">
+  <w:style w:type="character" w:styleId="Char2" w:customStyle="1">
     <w:name w:val="인용 Char"/>
     <w:basedOn w:val="a1"/>
     <w:link w:val="a7"/>
@@ -25881,8 +26294,8 @@
     <w:rsid w:val="009A51D9"/>
     <w:pPr>
       <w:pBdr>
-        <w:top w:val="single" w:sz="4" w:space="10" w:color="0F4761" w:themeColor="accent1" w:themeShade="BF"/>
-        <w:bottom w:val="single" w:sz="4" w:space="10" w:color="0F4761" w:themeColor="accent1" w:themeShade="BF"/>
+        <w:top w:val="single" w:color="0F4761" w:themeColor="accent1" w:themeShade="BF" w:sz="4" w:space="10"/>
+        <w:bottom w:val="single" w:color="0F4761" w:themeColor="accent1" w:themeShade="BF" w:sz="4" w:space="10"/>
       </w:pBdr>
       <w:spacing w:before="360" w:after="360"/>
       <w:ind w:left="864" w:right="864"/>
@@ -25894,7 +26307,7 @@
       <w:color w:val="0F4761" w:themeColor="accent1" w:themeShade="BF"/>
     </w:rPr>
   </w:style>
-  <w:style w:type="character" w:customStyle="1" w:styleId="Char3">
+  <w:style w:type="character" w:styleId="Char3" w:customStyle="1">
     <w:name w:val="강한 인용 Char"/>
     <w:basedOn w:val="a1"/>
     <w:link w:val="aa"/>
@@ -25948,7 +26361,7 @@
       <w:snapToGrid w:val="0"/>
     </w:pPr>
   </w:style>
-  <w:style w:type="character" w:customStyle="1" w:styleId="Char4">
+  <w:style w:type="character" w:styleId="Char4" w:customStyle="1">
     <w:name w:val="머리글 Char"/>
     <w:basedOn w:val="a1"/>
     <w:link w:val="ac"/>
@@ -25970,7 +26383,7 @@
       <w:snapToGrid w:val="0"/>
     </w:pPr>
   </w:style>
-  <w:style w:type="character" w:customStyle="1" w:styleId="Char5">
+  <w:style w:type="character" w:styleId="Char5" w:customStyle="1">
     <w:name w:val="바닥글 Char"/>
     <w:basedOn w:val="a1"/>
     <w:link w:val="ad"/>
@@ -25987,12 +26400,12 @@
     </w:pPr>
     <w:tblPr>
       <w:tblBorders>
-        <w:top w:val="single" w:sz="4" w:space="0" w:color="auto"/>
-        <w:left w:val="single" w:sz="4" w:space="0" w:color="auto"/>
-        <w:bottom w:val="single" w:sz="4" w:space="0" w:color="auto"/>
-        <w:right w:val="single" w:sz="4" w:space="0" w:color="auto"/>
-        <w:insideH w:val="single" w:sz="4" w:space="0" w:color="auto"/>
-        <w:insideV w:val="single" w:sz="4" w:space="0" w:color="auto"/>
+        <w:top w:val="single" w:color="auto" w:sz="4" w:space="0"/>
+        <w:left w:val="single" w:color="auto" w:sz="4" w:space="0"/>
+        <w:bottom w:val="single" w:color="auto" w:sz="4" w:space="0"/>
+        <w:right w:val="single" w:color="auto" w:sz="4" w:space="0"/>
+        <w:insideH w:val="single" w:color="auto" w:sz="4" w:space="0"/>
+        <w:insideV w:val="single" w:color="auto" w:sz="4" w:space="0"/>
       </w:tblBorders>
     </w:tblPr>
   </w:style>

</xml_diff>

<commit_message>
feat : use case description 순서 재조정
</commit_message>
<xml_diff>
--- a/HW1/97153_Use case description.docx
+++ b/HW1/97153_Use case description.docx
@@ -13312,11 +13312,26 @@
                 <w:ilvl w:val="0"/>
                 <w:numId w:val="0"/>
               </w:numPr>
-              <w:rPr>
-                <w:sz w:val="18"/>
-                <w:szCs w:val="18"/>
-              </w:rPr>
-            </w:pPr>
+              <w:ind w:left="0"/>
+              <w:rPr>
+                <w:sz w:val="18"/>
+                <w:szCs w:val="18"/>
+              </w:rPr>
+            </w:pPr>
+            <w:r>
+              <w:rPr>
+                <w:sz w:val="18"/>
+                <w:szCs w:val="18"/>
+              </w:rPr>
+              <w:t xml:space="preserve">4.a-2. </w:t>
+            </w:r>
+            <w:r>
+              <w:rPr>
+                <w:sz w:val="18"/>
+                <w:szCs w:val="18"/>
+              </w:rPr>
+              <w:t>외부 결제 시스템은 회원이 사용한 시간에 따라 요금을 자동으로 결제한다.</w:t>
+            </w:r>
           </w:p>
         </w:tc>
         <w:tc>
@@ -13355,153 +13370,6 @@
                 <w:szCs w:val="18"/>
               </w:rPr>
             </w:pPr>
-            <w:r>
-              <w:rPr>
-                <w:sz w:val="18"/>
-                <w:szCs w:val="18"/>
-              </w:rPr>
-              <w:t>4</w:t>
-            </w:r>
-            <w:r>
-              <w:rPr>
-                <w:sz w:val="18"/>
-                <w:szCs w:val="18"/>
-              </w:rPr>
-              <w:t>.</w:t>
-            </w:r>
-            <w:r>
-              <w:rPr>
-                <w:sz w:val="18"/>
-                <w:szCs w:val="18"/>
-              </w:rPr>
-              <w:t>a</w:t>
-            </w:r>
-            <w:r>
-              <w:rPr>
-                <w:sz w:val="18"/>
-                <w:szCs w:val="18"/>
-              </w:rPr>
-              <w:t>-2</w:t>
-            </w:r>
-            <w:r>
-              <w:rPr>
-                <w:sz w:val="18"/>
-                <w:szCs w:val="18"/>
-              </w:rPr>
-              <w:t xml:space="preserve">. </w:t>
-            </w:r>
-            <w:r>
-              <w:rPr>
-                <w:sz w:val="18"/>
-                <w:szCs w:val="18"/>
-              </w:rPr>
-              <w:t>해당</w:t>
-            </w:r>
-            <w:r>
-              <w:rPr>
-                <w:sz w:val="18"/>
-                <w:szCs w:val="18"/>
-              </w:rPr>
-              <w:t xml:space="preserve"> </w:t>
-            </w:r>
-            <w:r>
-              <w:rPr>
-                <w:sz w:val="18"/>
-                <w:szCs w:val="18"/>
-              </w:rPr>
-              <w:t>자전거를</w:t>
-            </w:r>
-            <w:r>
-              <w:rPr>
-                <w:sz w:val="18"/>
-                <w:szCs w:val="18"/>
-              </w:rPr>
-              <w:t xml:space="preserve"> </w:t>
-            </w:r>
-            <w:r>
-              <w:rPr>
-                <w:sz w:val="18"/>
-                <w:szCs w:val="18"/>
-              </w:rPr>
-              <w:t>지정된</w:t>
-            </w:r>
-            <w:r>
-              <w:rPr>
-                <w:sz w:val="18"/>
-                <w:szCs w:val="18"/>
-              </w:rPr>
-              <w:t xml:space="preserve"> </w:t>
-            </w:r>
-            <w:r>
-              <w:rPr>
-                <w:sz w:val="18"/>
-                <w:szCs w:val="18"/>
-              </w:rPr>
-              <w:t>대여소에</w:t>
-            </w:r>
-            <w:r>
-              <w:rPr>
-                <w:sz w:val="18"/>
-                <w:szCs w:val="18"/>
-              </w:rPr>
-              <w:t xml:space="preserve"> </w:t>
-            </w:r>
-            <w:r>
-              <w:rPr>
-                <w:sz w:val="18"/>
-                <w:szCs w:val="18"/>
-              </w:rPr>
-              <w:t>반납</w:t>
-            </w:r>
-            <w:r>
-              <w:rPr>
-                <w:sz w:val="18"/>
-                <w:szCs w:val="18"/>
-              </w:rPr>
-              <w:t xml:space="preserve"> </w:t>
-            </w:r>
-            <w:r>
-              <w:rPr>
-                <w:sz w:val="18"/>
-                <w:szCs w:val="18"/>
-              </w:rPr>
-              <w:t>완료했다는</w:t>
-            </w:r>
-            <w:r>
-              <w:rPr>
-                <w:sz w:val="18"/>
-                <w:szCs w:val="18"/>
-              </w:rPr>
-              <w:t xml:space="preserve"> </w:t>
-            </w:r>
-            <w:r>
-              <w:rPr>
-                <w:sz w:val="18"/>
-                <w:szCs w:val="18"/>
-              </w:rPr>
-              <w:t>메세지를</w:t>
-            </w:r>
-            <w:r>
-              <w:rPr>
-                <w:sz w:val="18"/>
-                <w:szCs w:val="18"/>
-              </w:rPr>
-              <w:t xml:space="preserve"> </w:t>
-            </w:r>
-            <w:r>
-              <w:rPr>
-                <w:sz w:val="18"/>
-                <w:szCs w:val="18"/>
-              </w:rPr>
-              <w:t>출력한다</w:t>
-            </w:r>
-            <w:r>
-              <w:rPr>
-                <w:sz w:val="18"/>
-                <w:szCs w:val="18"/>
-              </w:rPr>
-              <w:t>.</w:t>
-            </w:r>
           </w:p>
         </w:tc>
       </w:tr>
@@ -13540,270 +13408,12 @@
                 <w:ilvl w:val="0"/>
                 <w:numId w:val="0"/>
               </w:numPr>
-              <w:rPr>
-                <w:sz w:val="18"/>
-                <w:szCs w:val="18"/>
-              </w:rPr>
-            </w:pPr>
-            <w:r>
-              <w:rPr>
-                <w:sz w:val="18"/>
-                <w:szCs w:val="18"/>
-              </w:rPr>
-              <w:t>4</w:t>
-            </w:r>
-            <w:r>
-              <w:rPr>
-                <w:sz w:val="18"/>
-                <w:szCs w:val="18"/>
-              </w:rPr>
-              <w:t>.</w:t>
-            </w:r>
-            <w:r>
-              <w:rPr>
-                <w:sz w:val="18"/>
-                <w:szCs w:val="18"/>
-              </w:rPr>
-              <w:t>a</w:t>
-            </w:r>
-            <w:r>
-              <w:rPr>
-                <w:sz w:val="18"/>
-                <w:szCs w:val="18"/>
-              </w:rPr>
-              <w:t>-3.</w:t>
-            </w:r>
-            <w:r>
-              <w:rPr>
-                <w:sz w:val="18"/>
-                <w:szCs w:val="18"/>
-              </w:rPr>
-              <w:t xml:space="preserve"> </w:t>
-            </w:r>
-            <w:r>
-              <w:rPr>
-                <w:sz w:val="18"/>
-                <w:szCs w:val="18"/>
-              </w:rPr>
-              <w:t>외부</w:t>
-            </w:r>
-            <w:r>
-              <w:rPr>
-                <w:sz w:val="18"/>
-                <w:szCs w:val="18"/>
-              </w:rPr>
-              <w:t xml:space="preserve"> </w:t>
-            </w:r>
-            <w:r>
-              <w:rPr>
-                <w:sz w:val="18"/>
-                <w:szCs w:val="18"/>
-              </w:rPr>
-              <w:t>이메일</w:t>
-            </w:r>
-            <w:r>
-              <w:rPr>
-                <w:sz w:val="18"/>
-                <w:szCs w:val="18"/>
-              </w:rPr>
-              <w:t xml:space="preserve"> </w:t>
-            </w:r>
-            <w:r>
-              <w:rPr>
-                <w:sz w:val="18"/>
-                <w:szCs w:val="18"/>
-              </w:rPr>
-              <w:t>시스템은</w:t>
-            </w:r>
-            <w:r>
-              <w:rPr>
-                <w:sz w:val="18"/>
-                <w:szCs w:val="18"/>
-              </w:rPr>
-              <w:t xml:space="preserve"> </w:t>
-            </w:r>
-            <w:r>
-              <w:rPr>
-                <w:sz w:val="18"/>
-                <w:szCs w:val="18"/>
-              </w:rPr>
-              <w:t>해당</w:t>
-            </w:r>
-            <w:r>
-              <w:rPr>
-                <w:sz w:val="18"/>
-                <w:szCs w:val="18"/>
-              </w:rPr>
-              <w:t xml:space="preserve"> </w:t>
-            </w:r>
-            <w:r>
-              <w:rPr>
-                <w:sz w:val="18"/>
-                <w:szCs w:val="18"/>
-              </w:rPr>
-              <w:t>자전거에</w:t>
-            </w:r>
-            <w:r>
-              <w:rPr>
-                <w:sz w:val="18"/>
-                <w:szCs w:val="18"/>
-              </w:rPr>
-              <w:t xml:space="preserve"> </w:t>
-            </w:r>
-            <w:r>
-              <w:rPr>
-                <w:sz w:val="18"/>
-                <w:szCs w:val="18"/>
-              </w:rPr>
-              <w:t>대기</w:t>
-            </w:r>
-            <w:r>
-              <w:rPr>
-                <w:sz w:val="18"/>
-                <w:szCs w:val="18"/>
-              </w:rPr>
-              <w:t xml:space="preserve"> </w:t>
-            </w:r>
-            <w:r>
-              <w:rPr>
-                <w:sz w:val="18"/>
-                <w:szCs w:val="18"/>
-              </w:rPr>
-              <w:t>예약한</w:t>
-            </w:r>
-            <w:r>
-              <w:rPr>
-                <w:sz w:val="18"/>
-                <w:szCs w:val="18"/>
-              </w:rPr>
-              <w:t xml:space="preserve"> </w:t>
-            </w:r>
-            <w:r>
-              <w:rPr>
-                <w:sz w:val="18"/>
-                <w:szCs w:val="18"/>
-              </w:rPr>
-              <w:t>회원이</w:t>
-            </w:r>
-            <w:r>
-              <w:rPr>
-                <w:sz w:val="18"/>
-                <w:szCs w:val="18"/>
-              </w:rPr>
-              <w:t xml:space="preserve"> </w:t>
-            </w:r>
-            <w:r>
-              <w:rPr>
-                <w:sz w:val="18"/>
-                <w:szCs w:val="18"/>
-              </w:rPr>
-              <w:t>있는</w:t>
-            </w:r>
-            <w:r>
-              <w:rPr>
-                <w:sz w:val="18"/>
-                <w:szCs w:val="18"/>
-              </w:rPr>
-              <w:t xml:space="preserve"> </w:t>
-            </w:r>
-            <w:r>
-              <w:rPr>
-                <w:sz w:val="18"/>
-                <w:szCs w:val="18"/>
-              </w:rPr>
-              <w:t>경우</w:t>
-            </w:r>
-            <w:r>
-              <w:rPr>
-                <w:sz w:val="18"/>
-                <w:szCs w:val="18"/>
-              </w:rPr>
-              <w:t xml:space="preserve">, </w:t>
-            </w:r>
-            <w:r>
-              <w:rPr>
-                <w:sz w:val="18"/>
-                <w:szCs w:val="18"/>
-              </w:rPr>
-              <w:t>대기</w:t>
-            </w:r>
-            <w:r>
-              <w:rPr>
-                <w:sz w:val="18"/>
-                <w:szCs w:val="18"/>
-              </w:rPr>
-              <w:t xml:space="preserve"> 1</w:t>
-            </w:r>
-            <w:r>
-              <w:rPr>
-                <w:sz w:val="18"/>
-                <w:szCs w:val="18"/>
-              </w:rPr>
-              <w:t>순위</w:t>
-            </w:r>
-            <w:r>
-              <w:rPr>
-                <w:sz w:val="18"/>
-                <w:szCs w:val="18"/>
-              </w:rPr>
-              <w:t xml:space="preserve"> </w:t>
-            </w:r>
-            <w:r>
-              <w:rPr>
-                <w:sz w:val="18"/>
-                <w:szCs w:val="18"/>
-              </w:rPr>
-              <w:t>회원에게</w:t>
-            </w:r>
-            <w:r>
-              <w:rPr>
-                <w:sz w:val="18"/>
-                <w:szCs w:val="18"/>
-              </w:rPr>
-              <w:t xml:space="preserve"> </w:t>
-            </w:r>
-            <w:r>
-              <w:rPr>
-                <w:sz w:val="18"/>
-                <w:szCs w:val="18"/>
-              </w:rPr>
-              <w:t>예약되었다는</w:t>
-            </w:r>
-            <w:r>
-              <w:rPr>
-                <w:sz w:val="18"/>
-                <w:szCs w:val="18"/>
-              </w:rPr>
-              <w:t xml:space="preserve"> </w:t>
-            </w:r>
-            <w:r>
-              <w:rPr>
-                <w:sz w:val="18"/>
-                <w:szCs w:val="18"/>
-              </w:rPr>
-              <w:t>이메일을</w:t>
-            </w:r>
-            <w:r>
-              <w:rPr>
-                <w:sz w:val="18"/>
-                <w:szCs w:val="18"/>
-              </w:rPr>
-              <w:t xml:space="preserve"> </w:t>
-            </w:r>
-            <w:r>
-              <w:rPr>
-                <w:sz w:val="18"/>
-                <w:szCs w:val="18"/>
-              </w:rPr>
-              <w:t>보낸다</w:t>
-            </w:r>
-            <w:r>
-              <w:rPr>
-                <w:sz w:val="18"/>
-                <w:szCs w:val="18"/>
-              </w:rPr>
-              <w:t>.</w:t>
-            </w:r>
+              <w:ind w:left="0"/>
+              <w:rPr>
+                <w:sz w:val="18"/>
+                <w:szCs w:val="18"/>
+              </w:rPr>
+            </w:pPr>
           </w:p>
         </w:tc>
         <w:tc>
@@ -13830,6 +13440,33 @@
             <w:tcW w:w="4612" w:type="dxa"/>
             <w:tcMar/>
           </w:tcPr>
+          <w:p>
+            <w:pPr>
+              <w:pStyle w:val="a"/>
+              <w:numPr>
+                <w:ilvl w:val="0"/>
+                <w:numId w:val="0"/>
+              </w:numPr>
+              <w:rPr>
+                <w:sz w:val="18"/>
+                <w:szCs w:val="18"/>
+              </w:rPr>
+            </w:pPr>
+            <w:r>
+              <w:rPr>
+                <w:sz w:val="18"/>
+                <w:szCs w:val="18"/>
+              </w:rPr>
+              <w:t xml:space="preserve">4.a-3. </w:t>
+            </w:r>
+            <w:r>
+              <w:rPr>
+                <w:sz w:val="18"/>
+                <w:szCs w:val="18"/>
+              </w:rPr>
+              <w:t>해당 자전거를 지정된 대여소에 반납 완료했다는 메세지를 출력한다.</w:t>
+            </w:r>
+          </w:p>
           <w:p>
             <w:pPr>
               <w:pStyle w:val="a"/>
@@ -13909,162 +13546,42 @@
                 <w:sz w:val="18"/>
                 <w:szCs w:val="18"/>
               </w:rPr>
-              <w:t>4</w:t>
-            </w:r>
-            <w:r>
-              <w:rPr>
-                <w:sz w:val="18"/>
-                <w:szCs w:val="18"/>
-              </w:rPr>
-              <w:t>.a-4.</w:t>
-            </w:r>
-            <w:r>
-              <w:rPr>
-                <w:sz w:val="18"/>
-                <w:szCs w:val="18"/>
-              </w:rPr>
-              <w:t xml:space="preserve"> </w:t>
-            </w:r>
-            <w:r>
-              <w:rPr>
-                <w:sz w:val="18"/>
-                <w:szCs w:val="18"/>
-              </w:rPr>
-              <w:t>외부</w:t>
-            </w:r>
-            <w:r>
-              <w:rPr>
-                <w:sz w:val="18"/>
-                <w:szCs w:val="18"/>
-              </w:rPr>
-              <w:t xml:space="preserve"> </w:t>
-            </w:r>
-            <w:r>
-              <w:rPr>
-                <w:sz w:val="18"/>
-                <w:szCs w:val="18"/>
-              </w:rPr>
-              <w:t>결제</w:t>
-            </w:r>
-            <w:r>
-              <w:rPr>
-                <w:sz w:val="18"/>
-                <w:szCs w:val="18"/>
-              </w:rPr>
-              <w:t xml:space="preserve"> </w:t>
-            </w:r>
-            <w:r>
-              <w:rPr>
-                <w:sz w:val="18"/>
-                <w:szCs w:val="18"/>
-              </w:rPr>
-              <w:t>시스템은</w:t>
-            </w:r>
-            <w:r>
-              <w:rPr>
-                <w:sz w:val="18"/>
-                <w:szCs w:val="18"/>
-              </w:rPr>
-              <w:t xml:space="preserve"> </w:t>
-            </w:r>
-            <w:r>
-              <w:rPr>
-                <w:sz w:val="18"/>
-                <w:szCs w:val="18"/>
-              </w:rPr>
-              <w:t>회원이</w:t>
-            </w:r>
-            <w:r>
-              <w:rPr>
-                <w:sz w:val="18"/>
-                <w:szCs w:val="18"/>
-              </w:rPr>
-              <w:t xml:space="preserve"> </w:t>
-            </w:r>
-            <w:r>
-              <w:rPr>
-                <w:sz w:val="18"/>
-                <w:szCs w:val="18"/>
-              </w:rPr>
-              <w:t>사용한</w:t>
-            </w:r>
-            <w:r>
-              <w:rPr>
-                <w:sz w:val="18"/>
-                <w:szCs w:val="18"/>
-              </w:rPr>
-              <w:t xml:space="preserve"> </w:t>
-            </w:r>
-            <w:r>
-              <w:rPr>
-                <w:sz w:val="18"/>
-                <w:szCs w:val="18"/>
-              </w:rPr>
-              <w:t>시간에</w:t>
-            </w:r>
-            <w:r>
-              <w:rPr>
-                <w:sz w:val="18"/>
-                <w:szCs w:val="18"/>
-              </w:rPr>
-              <w:t xml:space="preserve"> </w:t>
-            </w:r>
-            <w:r>
-              <w:rPr>
-                <w:sz w:val="18"/>
-                <w:szCs w:val="18"/>
-              </w:rPr>
-              <w:t>따라</w:t>
-            </w:r>
-            <w:r>
-              <w:rPr>
-                <w:sz w:val="18"/>
-                <w:szCs w:val="18"/>
-              </w:rPr>
-              <w:t xml:space="preserve"> </w:t>
-            </w:r>
-            <w:r>
-              <w:rPr>
-                <w:sz w:val="18"/>
-                <w:szCs w:val="18"/>
-              </w:rPr>
-              <w:t>요금을</w:t>
-            </w:r>
-            <w:r>
-              <w:rPr>
-                <w:sz w:val="18"/>
-                <w:szCs w:val="18"/>
-              </w:rPr>
-              <w:t xml:space="preserve"> </w:t>
-            </w:r>
-            <w:r>
-              <w:rPr>
-                <w:sz w:val="18"/>
-                <w:szCs w:val="18"/>
-              </w:rPr>
-              <w:t>자동으로</w:t>
-            </w:r>
-            <w:r>
-              <w:rPr>
-                <w:sz w:val="18"/>
-                <w:szCs w:val="18"/>
-              </w:rPr>
-              <w:t xml:space="preserve"> </w:t>
-            </w:r>
-            <w:r>
-              <w:rPr>
-                <w:sz w:val="18"/>
-                <w:szCs w:val="18"/>
-              </w:rPr>
-              <w:t>결제한다</w:t>
-            </w:r>
-            <w:r>
-              <w:rPr>
-                <w:sz w:val="18"/>
-                <w:szCs w:val="18"/>
-              </w:rPr>
-              <w:t>.</w:t>
-            </w:r>
+              <w:t xml:space="preserve">4.a-4. </w:t>
+            </w:r>
+            <w:r>
+              <w:rPr>
+                <w:sz w:val="18"/>
+                <w:szCs w:val="18"/>
+              </w:rPr>
+              <w:t>외부 이메일 시스템은 해당 자전거에 대기 예약한 회원이 있는 경우, 대기</w:t>
+            </w:r>
+            <w:r>
+              <w:rPr>
+                <w:sz w:val="18"/>
+                <w:szCs w:val="18"/>
+              </w:rPr>
+              <w:t xml:space="preserve"> 1</w:t>
+            </w:r>
+            <w:r>
+              <w:rPr>
+                <w:sz w:val="18"/>
+                <w:szCs w:val="18"/>
+              </w:rPr>
+              <w:t>순위 회원에게 예약되었다는 이메일을 보낸다.</w:t>
+            </w:r>
+          </w:p>
+          <w:p>
+            <w:pPr>
+              <w:pStyle w:val="a"/>
+              <w:numPr>
+                <w:ilvl w:val="0"/>
+                <w:numId w:val="0"/>
+              </w:numPr>
+              <w:rPr>
+                <w:sz w:val="18"/>
+                <w:szCs w:val="18"/>
+              </w:rPr>
+            </w:pPr>
           </w:p>
         </w:tc>
         <w:tc>

</xml_diff>

<commit_message>
Use case description 넘버링 수정
</commit_message>
<xml_diff>
--- a/HW1/97153_Use case description.docx
+++ b/HW1/97153_Use case description.docx
@@ -166,18 +166,8 @@
           <w:sz w:val="18"/>
           <w:szCs w:val="18"/>
         </w:rPr>
-        <w:t xml:space="preserve">B911136 </w:t>
+        <w:t>B911136 이유찬</w:t>
       </w:r>
-      <w:proofErr w:type="spellStart"/>
-      <w:r>
-        <w:rPr>
-          <w:rFonts w:asciiTheme="minorEastAsia" w:hAnsiTheme="minorEastAsia" w:cs="Malgun Gothic Semilight"/>
-          <w:sz w:val="18"/>
-          <w:szCs w:val="18"/>
-        </w:rPr>
-        <w:t>이유찬</w:t>
-      </w:r>
-      <w:proofErr w:type="spellEnd"/>
     </w:p>
     <w:p>
       <w:pPr>
@@ -463,7 +453,6 @@
           <w:szCs w:val="18"/>
         </w:rPr>
       </w:pPr>
-      <w:proofErr w:type="spellStart"/>
       <w:r>
         <w:rPr>
           <w:rFonts w:asciiTheme="minorEastAsia" w:hAnsiTheme="minorEastAsia" w:cs="Malgun Gothic Semilight"/>
@@ -473,19 +462,7 @@
           <w:szCs w:val="18"/>
           <w:fitText w:val="760" w:id="-719024639"/>
         </w:rPr>
-        <w:t>이유찬</w:t>
-      </w:r>
-      <w:proofErr w:type="spellEnd"/>
-      <w:r>
-        <w:rPr>
-          <w:rFonts w:asciiTheme="minorEastAsia" w:hAnsiTheme="minorEastAsia" w:cs="Malgun Gothic Semilight"/>
-          <w:spacing w:val="29"/>
-          <w:kern w:val="0"/>
-          <w:sz w:val="18"/>
-          <w:szCs w:val="18"/>
-          <w:fitText w:val="760" w:id="-719024639"/>
-        </w:rPr>
-        <w:t xml:space="preserve"> </w:t>
+        <w:t xml:space="preserve">이유찬 </w:t>
       </w:r>
       <w:r>
         <w:rPr>
@@ -1479,7 +1456,6 @@
               </w:rPr>
               <w:t xml:space="preserve">. </w:t>
             </w:r>
-            <w:proofErr w:type="spellStart"/>
             <w:r>
               <w:rPr>
                 <w:rFonts w:hint="eastAsia"/>
@@ -1488,7 +1464,6 @@
               </w:rPr>
               <w:t>맴버</w:t>
             </w:r>
-            <w:proofErr w:type="spellEnd"/>
             <w:r>
               <w:rPr>
                 <w:rFonts w:hint="eastAsia"/>
@@ -1720,7 +1695,6 @@
               </w:rPr>
               <w:t xml:space="preserve"> </w:t>
             </w:r>
-            <w:proofErr w:type="spellStart"/>
             <w:r>
               <w:rPr>
                 <w:rFonts w:hint="eastAsia"/>
@@ -1729,7 +1703,6 @@
               </w:rPr>
               <w:t>메인화면</w:t>
             </w:r>
-            <w:proofErr w:type="spellEnd"/>
             <w:r>
               <w:rPr>
                 <w:rFonts w:hint="eastAsia"/>
@@ -1875,7 +1848,6 @@
               </w:rPr>
               <w:t>1.</w:t>
             </w:r>
-            <w:proofErr w:type="spellStart"/>
             <w:r>
               <w:rPr>
                 <w:rFonts w:hint="eastAsia"/>
@@ -1884,7 +1856,6 @@
               </w:rPr>
               <w:t>맴버</w:t>
             </w:r>
-            <w:proofErr w:type="spellEnd"/>
             <w:r>
               <w:rPr>
                 <w:rFonts w:hint="eastAsia"/>
@@ -4079,7 +4050,6 @@
         </w:rPr>
         <w:t>&lt;</w:t>
       </w:r>
-      <w:proofErr w:type="spellStart"/>
       <w:r>
         <w:rPr>
           <w:rFonts w:hint="eastAsia"/>
@@ -4087,7 +4057,6 @@
         </w:rPr>
         <w:t>이유찬</w:t>
       </w:r>
-      <w:proofErr w:type="spellEnd"/>
       <w:r>
         <w:rPr>
           <w:rFonts w:hint="eastAsia"/>
@@ -6787,7 +6756,6 @@
               </w:rPr>
               <w:t xml:space="preserve"> </w:t>
             </w:r>
-            <w:proofErr w:type="spellStart"/>
             <w:r>
               <w:rPr>
                 <w:rFonts w:hint="eastAsia"/>
@@ -6796,7 +6764,6 @@
               </w:rPr>
               <w:t>삭제하시겠습니까</w:t>
             </w:r>
-            <w:proofErr w:type="spellEnd"/>
             <w:r>
               <w:rPr>
                 <w:rFonts w:hint="eastAsia"/>
@@ -7010,7 +6977,6 @@
               </w:rPr>
               <w:t>“</w:t>
             </w:r>
-            <w:proofErr w:type="spellStart"/>
             <w:r>
               <w:rPr>
                 <w:rFonts w:hint="eastAsia"/>
@@ -7020,7 +6986,6 @@
               </w:rPr>
               <w:t>아니오</w:t>
             </w:r>
-            <w:proofErr w:type="spellEnd"/>
             <w:r>
               <w:rPr>
                 <w:color w:val="000000"/>
@@ -7975,7 +7940,6 @@
         </w:rPr>
         <w:t>(</w:t>
       </w:r>
-      <w:proofErr w:type="spellStart"/>
       <w:r>
         <w:rPr>
           <w:rFonts w:hint="eastAsia"/>
@@ -7984,7 +7948,6 @@
         </w:rPr>
         <w:t>회원용</w:t>
       </w:r>
-      <w:proofErr w:type="spellEnd"/>
       <w:r>
         <w:rPr>
           <w:rFonts w:hint="eastAsia"/>
@@ -9420,7 +9383,6 @@
               </w:rPr>
               <w:t>‘</w:t>
             </w:r>
-            <w:proofErr w:type="spellStart"/>
             <w:r>
               <w:rPr>
                 <w:rFonts w:hint="eastAsia"/>
@@ -9429,7 +9391,6 @@
               </w:rPr>
               <w:t>아니오</w:t>
             </w:r>
-            <w:proofErr w:type="spellEnd"/>
             <w:r>
               <w:rPr>
                 <w:sz w:val="18"/>
@@ -10573,7 +10534,6 @@
               </w:rPr>
               <w:t>‘</w:t>
             </w:r>
-            <w:proofErr w:type="spellStart"/>
             <w:r>
               <w:rPr>
                 <w:rFonts w:hint="eastAsia"/>
@@ -10582,7 +10542,6 @@
               </w:rPr>
               <w:t>아니오</w:t>
             </w:r>
-            <w:proofErr w:type="spellEnd"/>
             <w:r>
               <w:rPr>
                 <w:sz w:val="18"/>
@@ -12566,7 +12525,6 @@
               </w:rPr>
               <w:t>3. ‘</w:t>
             </w:r>
-            <w:proofErr w:type="spellStart"/>
             <w:r>
               <w:rPr>
                 <w:sz w:val="18"/>
@@ -12574,7 +12532,6 @@
               </w:rPr>
               <w:t>반납하시겠습니까</w:t>
             </w:r>
-            <w:proofErr w:type="spellEnd"/>
             <w:r>
               <w:rPr>
                 <w:sz w:val="18"/>
@@ -12682,7 +12639,6 @@
               </w:rPr>
               <w:t>’</w:t>
             </w:r>
-            <w:proofErr w:type="spellStart"/>
             <w:r>
               <w:rPr>
                 <w:sz w:val="18"/>
@@ -12690,7 +12646,6 @@
               </w:rPr>
               <w:t>를</w:t>
             </w:r>
-            <w:proofErr w:type="spellEnd"/>
             <w:r>
               <w:rPr>
                 <w:sz w:val="18"/>
@@ -12824,7 +12779,6 @@
               </w:rPr>
               <w:t>. ‘</w:t>
             </w:r>
-            <w:proofErr w:type="spellStart"/>
             <w:r>
               <w:rPr>
                 <w:sz w:val="18"/>
@@ -12832,7 +12786,6 @@
               </w:rPr>
               <w:t>아니오</w:t>
             </w:r>
-            <w:proofErr w:type="spellEnd"/>
             <w:r>
               <w:rPr>
                 <w:sz w:val="18"/>
@@ -12840,7 +12793,6 @@
               </w:rPr>
               <w:t>’</w:t>
             </w:r>
-            <w:proofErr w:type="spellStart"/>
             <w:r>
               <w:rPr>
                 <w:sz w:val="18"/>
@@ -12848,7 +12800,6 @@
               </w:rPr>
               <w:t>를</w:t>
             </w:r>
-            <w:proofErr w:type="spellEnd"/>
             <w:r>
               <w:rPr>
                 <w:sz w:val="18"/>
@@ -14286,7 +14237,6 @@
               </w:rPr>
               <w:t xml:space="preserve"> </w:t>
             </w:r>
-            <w:proofErr w:type="spellStart"/>
             <w:r>
               <w:rPr>
                 <w:sz w:val="18"/>
@@ -14294,7 +14244,6 @@
               </w:rPr>
               <w:t>추천받겠습니까</w:t>
             </w:r>
-            <w:proofErr w:type="spellEnd"/>
             <w:r>
               <w:rPr>
                 <w:sz w:val="18"/>
@@ -14423,7 +14372,6 @@
               </w:rPr>
               <w:t>’</w:t>
             </w:r>
-            <w:proofErr w:type="spellStart"/>
             <w:r>
               <w:rPr>
                 <w:sz w:val="18"/>
@@ -14431,7 +14379,6 @@
               </w:rPr>
               <w:t>를</w:t>
             </w:r>
-            <w:proofErr w:type="spellEnd"/>
             <w:r>
               <w:rPr>
                 <w:sz w:val="18"/>
@@ -14547,7 +14494,6 @@
               </w:rPr>
               <w:t>. ‘</w:t>
             </w:r>
-            <w:proofErr w:type="spellStart"/>
             <w:r>
               <w:rPr>
                 <w:sz w:val="18"/>
@@ -14555,7 +14501,6 @@
               </w:rPr>
               <w:t>아니오</w:t>
             </w:r>
-            <w:proofErr w:type="spellEnd"/>
             <w:r>
               <w:rPr>
                 <w:sz w:val="18"/>
@@ -14563,7 +14508,6 @@
               </w:rPr>
               <w:t>’</w:t>
             </w:r>
-            <w:proofErr w:type="spellStart"/>
             <w:r>
               <w:rPr>
                 <w:sz w:val="18"/>
@@ -14571,7 +14515,6 @@
               </w:rPr>
               <w:t>를</w:t>
             </w:r>
-            <w:proofErr w:type="spellEnd"/>
             <w:r>
               <w:rPr>
                 <w:sz w:val="18"/>
@@ -16073,7 +16016,6 @@
               </w:rPr>
               <w:t>3. ‘</w:t>
             </w:r>
-            <w:proofErr w:type="spellStart"/>
             <w:r>
               <w:rPr>
                 <w:sz w:val="18"/>
@@ -16081,7 +16023,6 @@
               </w:rPr>
               <w:t>취소하시겠습니까</w:t>
             </w:r>
-            <w:proofErr w:type="spellEnd"/>
             <w:r>
               <w:rPr>
                 <w:sz w:val="18"/>
@@ -16189,7 +16130,6 @@
               </w:rPr>
               <w:t>’</w:t>
             </w:r>
-            <w:proofErr w:type="spellStart"/>
             <w:r>
               <w:rPr>
                 <w:sz w:val="18"/>
@@ -16197,7 +16137,6 @@
               </w:rPr>
               <w:t>를</w:t>
             </w:r>
-            <w:proofErr w:type="spellEnd"/>
             <w:r>
               <w:rPr>
                 <w:sz w:val="18"/>
@@ -16295,7 +16234,6 @@
               </w:rPr>
               <w:t>. ‘</w:t>
             </w:r>
-            <w:proofErr w:type="spellStart"/>
             <w:r>
               <w:rPr>
                 <w:sz w:val="18"/>
@@ -16303,7 +16241,6 @@
               </w:rPr>
               <w:t>아니오</w:t>
             </w:r>
-            <w:proofErr w:type="spellEnd"/>
             <w:r>
               <w:rPr>
                 <w:sz w:val="18"/>
@@ -16311,7 +16248,6 @@
               </w:rPr>
               <w:t>’</w:t>
             </w:r>
-            <w:proofErr w:type="spellStart"/>
             <w:r>
               <w:rPr>
                 <w:sz w:val="18"/>
@@ -16319,7 +16255,6 @@
               </w:rPr>
               <w:t>를</w:t>
             </w:r>
-            <w:proofErr w:type="spellEnd"/>
             <w:r>
               <w:rPr>
                 <w:sz w:val="18"/>
@@ -18514,7 +18449,7 @@
                 <w:sz w:val="18"/>
                 <w:szCs w:val="18"/>
               </w:rPr>
-              <w:t>2</w:t>
+              <w:t>3</w:t>
             </w:r>
             <w:r>
               <w:rPr>
@@ -18547,7 +18482,6 @@
               </w:rPr>
               <w:t>“</w:t>
             </w:r>
-            <w:proofErr w:type="spellStart"/>
             <w:r>
               <w:rPr>
                 <w:rFonts w:hint="eastAsia"/>
@@ -18556,7 +18490,6 @@
               </w:rPr>
               <w:t>삭제하시겠습니까</w:t>
             </w:r>
-            <w:proofErr w:type="spellEnd"/>
             <w:r>
               <w:rPr>
                 <w:rFonts w:hint="eastAsia"/>
@@ -18653,7 +18586,14 @@
                 <w:sz w:val="18"/>
                 <w:szCs w:val="18"/>
               </w:rPr>
-              <w:t xml:space="preserve">3.a-1. </w:t>
+              <w:t>4</w:t>
+            </w:r>
+            <w:r>
+              <w:rPr>
+                <w:sz w:val="18"/>
+                <w:szCs w:val="18"/>
+              </w:rPr>
+              <w:t xml:space="preserve">.a-1. </w:t>
             </w:r>
             <w:r>
               <w:rPr>
@@ -18776,7 +18716,14 @@
                 <w:sz w:val="18"/>
                 <w:szCs w:val="18"/>
               </w:rPr>
-              <w:t xml:space="preserve">3.b-1. </w:t>
+              <w:t>4</w:t>
+            </w:r>
+            <w:r>
+              <w:rPr>
+                <w:sz w:val="18"/>
+                <w:szCs w:val="18"/>
+              </w:rPr>
+              <w:t xml:space="preserve">.b-1. </w:t>
             </w:r>
             <w:r>
               <w:rPr>
@@ -18801,7 +18748,6 @@
               </w:rPr>
               <w:t>“</w:t>
             </w:r>
-            <w:proofErr w:type="spellStart"/>
             <w:r>
               <w:rPr>
                 <w:rFonts w:hint="eastAsia"/>
@@ -18810,7 +18756,6 @@
               </w:rPr>
               <w:t>아니오</w:t>
             </w:r>
-            <w:proofErr w:type="spellEnd"/>
             <w:r>
               <w:rPr>
                 <w:sz w:val="18"/>
@@ -18919,7 +18864,14 @@
                 <w:sz w:val="18"/>
                 <w:szCs w:val="18"/>
               </w:rPr>
-              <w:t>3.a-2.</w:t>
+              <w:t>4</w:t>
+            </w:r>
+            <w:r>
+              <w:rPr>
+                <w:sz w:val="18"/>
+                <w:szCs w:val="18"/>
+              </w:rPr>
+              <w:t>.a-2.</w:t>
             </w:r>
             <w:r>
               <w:rPr>
@@ -19066,7 +19018,14 @@
                 <w:sz w:val="18"/>
                 <w:szCs w:val="18"/>
               </w:rPr>
-              <w:t xml:space="preserve">3.b-2. </w:t>
+              <w:t>4</w:t>
+            </w:r>
+            <w:r>
+              <w:rPr>
+                <w:sz w:val="18"/>
+                <w:szCs w:val="18"/>
+              </w:rPr>
+              <w:t xml:space="preserve">.b-2. </w:t>
             </w:r>
             <w:r>
               <w:rPr>

</xml_diff>